<commit_message>
Implementación de generación automática de documentos de inversión - Separación del documento compuesto PLANTILLAS_TODAS_DAGJP_INVERSION_2026.docx en 4 plantillas independientes con placeholders dinámicos - Actualización de CombinacionServlet para detectar contratos de inversión y generar documentos adicionales - Refactorización de lógica de reemplazos en métodos reutilizables - Adición de plantillas: INVERSION_1_ESTUDIOS_PREVIOS, INVERSION_2_VERIFICACION_CUMPLIMIENTO, INVERSION_3_CERTIFICADO_IDONEIDAD, INVERSION_4_COMPLEMENTO_CONTRATO - Herramienta DocxSeparator para análisis y separación de documentos compuestos
</commit_message>
<xml_diff>
--- a/plantillas/DESIGNACION_SUPERVISOR_CON APOYO.docx
+++ b/plantillas/DESIGNACION_SUPERVISOR_CON APOYO.docx
@@ -1,6 +1,6 @@
 
 <file path=word/document.xml><?xml version="1.0" encoding="utf-8"?>
-<w:document xmlns:wpc="http://schemas.microsoft.com/office/word/2010/wordprocessingCanvas" xmlns:mc="http://schemas.openxmlformats.org/markup-compatibility/2006" xmlns:o="urn:schemas-microsoft-com:office:office" xmlns:r="http://schemas.openxmlformats.org/officeDocument/2006/relationships" xmlns:m="http://schemas.openxmlformats.org/officeDocument/2006/math" xmlns:v="urn:schemas-microsoft-com:vml" xmlns:wp14="http://schemas.microsoft.com/office/word/2010/wordprocessingDrawing" xmlns:wp="http://schemas.openxmlformats.org/drawingml/2006/wordprocessingDrawing" xmlns:w10="urn:schemas-microsoft-com:office:word" xmlns:w="http://schemas.openxmlformats.org/wordprocessingml/2006/main" xmlns:w14="http://schemas.microsoft.com/office/word/2010/wordml" xmlns:wpg="http://schemas.microsoft.com/office/word/2010/wordprocessingGroup" xmlns:wpi="http://schemas.microsoft.com/office/word/2010/wordprocessingInk" xmlns:wne="http://schemas.microsoft.com/office/word/2006/wordml" xmlns:wps="http://schemas.microsoft.com/office/word/2010/wordprocessingShape" mc:Ignorable="w14 wp14">
+<w:document xmlns:wpc="http://schemas.microsoft.com/office/word/2010/wordprocessingCanvas" xmlns:cx="http://schemas.microsoft.com/office/drawing/2014/chartex" xmlns:cx1="http://schemas.microsoft.com/office/drawing/2015/9/8/chartex" xmlns:cx2="http://schemas.microsoft.com/office/drawing/2015/10/21/chartex" xmlns:cx3="http://schemas.microsoft.com/office/drawing/2016/5/9/chartex" xmlns:cx4="http://schemas.microsoft.com/office/drawing/2016/5/10/chartex" xmlns:cx5="http://schemas.microsoft.com/office/drawing/2016/5/11/chartex" xmlns:cx6="http://schemas.microsoft.com/office/drawing/2016/5/12/chartex" xmlns:cx7="http://schemas.microsoft.com/office/drawing/2016/5/13/chartex" xmlns:cx8="http://schemas.microsoft.com/office/drawing/2016/5/14/chartex" xmlns:mc="http://schemas.openxmlformats.org/markup-compatibility/2006" xmlns:aink="http://schemas.microsoft.com/office/drawing/2016/ink" xmlns:am3d="http://schemas.microsoft.com/office/drawing/2017/model3d" xmlns:o="urn:schemas-microsoft-com:office:office" xmlns:oel="http://schemas.microsoft.com/office/2019/extlst" xmlns:r="http://schemas.openxmlformats.org/officeDocument/2006/relationships" xmlns:m="http://schemas.openxmlformats.org/officeDocument/2006/math" xmlns:v="urn:schemas-microsoft-com:vml" xmlns:wp14="http://schemas.microsoft.com/office/word/2010/wordprocessingDrawing" xmlns:wp="http://schemas.openxmlformats.org/drawingml/2006/wordprocessingDrawing" xmlns:w10="urn:schemas-microsoft-com:office:word" xmlns:w="http://schemas.openxmlformats.org/wordprocessingml/2006/main" xmlns:w14="http://schemas.microsoft.com/office/word/2010/wordml" xmlns:w15="http://schemas.microsoft.com/office/word/2012/wordml" xmlns:w16cex="http://schemas.microsoft.com/office/word/2018/wordml/cex" xmlns:w16cid="http://schemas.microsoft.com/office/word/2016/wordml/cid" xmlns:w16="http://schemas.microsoft.com/office/word/2018/wordml" xmlns:w16du="http://schemas.microsoft.com/office/word/2023/wordml/word16du" xmlns:w16sdtdh="http://schemas.microsoft.com/office/word/2020/wordml/sdtdatahash" xmlns:w16sdtfl="http://schemas.microsoft.com/office/word/2024/wordml/sdtformatlock" xmlns:w16se="http://schemas.microsoft.com/office/word/2015/wordml/symex" xmlns:wpg="http://schemas.microsoft.com/office/word/2010/wordprocessingGroup" xmlns:wpi="http://schemas.microsoft.com/office/word/2010/wordprocessingInk" xmlns:wne="http://schemas.microsoft.com/office/word/2006/wordml" xmlns:wps="http://schemas.microsoft.com/office/word/2010/wordprocessingShape" mc:Ignorable="w14 w15 w16se w16cid w16 w16cex w16sdtdh w16sdtfl w16du wp14">
   <w:body>
     <w:p>
       <w:pPr>
@@ -13,10 +13,10 @@
       </w:pPr>
       <w:r>
         <w:rPr>
-          <w:rFonts w:ascii="Arial" w:eastAsia="Arial" w:hAnsi="Arial" w:cs="Arial"/>
+          <w:rFonts w:ascii="Arial" w:hAnsi="Arial" w:cs="Arial" w:eastAsia="Arial"/>
           <w:sz w:val="24"/>
         </w:rPr>
-        <w:t>Santiago de Cali, ${FECHA_DOCUMENTO}</w:t>
+        <w:t>Santiago de Cali, ${RPC_FECHA}</w:t>
       </w:r>
     </w:p>
     <w:p>
@@ -41,7 +41,7 @@
       </w:pPr>
       <w:r>
         <w:rPr>
-          <w:rFonts w:ascii="Arial" w:eastAsia="Arial" w:hAnsi="Arial" w:cs="Arial"/>
+          <w:rFonts w:ascii="Arial" w:hAnsi="Arial" w:cs="Arial" w:eastAsia="Arial"/>
           <w:sz w:val="24"/>
         </w:rPr>
         <w:t>${NOMBRE_ORDENADOR}</w:t>
@@ -59,24 +59,24 @@
       </w:pPr>
       <w:r>
         <w:rPr>
+          <w:rFonts w:ascii="Arial" w:hAnsi="Arial" w:cs="Arial" w:eastAsia="Arial"/>
+          <w:sz w:val="24"/>
+        </w:rPr>
+        <w:t>${CARGO_ORDENADOR}</w:t>
+      </w:r>
+    </w:p>
+    <w:p>
+      <w:pPr>
+        <w:jc w:val="both"/>
+        <w:rPr>
           <w:rFonts w:ascii="Arial" w:eastAsia="Arial" w:hAnsi="Arial" w:cs="Arial"/>
           <w:sz w:val="24"/>
-        </w:rPr>
-        <w:t>${CARGO_ORDENADOR}</w:t>
-      </w:r>
-    </w:p>
-    <w:p>
-      <w:pPr>
-        <w:jc w:val="both"/>
-        <w:rPr>
-          <w:rFonts w:ascii="Arial" w:eastAsia="Arial" w:hAnsi="Arial" w:cs="Arial"/>
-          <w:sz w:val="24"/>
-          <w:szCs w:val="24"/>
-        </w:rPr>
-      </w:pPr>
-      <w:r>
-        <w:rPr>
-          <w:rFonts w:ascii="Arial" w:eastAsia="Arial" w:hAnsi="Arial" w:cs="Arial"/>
+          <w:szCs w:val="24"/>
+        </w:rPr>
+      </w:pPr>
+      <w:r>
+        <w:rPr>
+          <w:rFonts w:ascii="Arial" w:hAnsi="Arial" w:cs="Arial" w:eastAsia="Arial"/>
           <w:sz w:val="24"/>
         </w:rPr>
         <w:t>${ORGANISMO_ORDENADOR}</w:t>
@@ -225,7 +225,7 @@
             </w:pPr>
             <w:r>
               <w:rPr>
-                <w:rFonts w:ascii="Arial" w:eastAsia="Arial" w:hAnsi="Arial" w:cs="Arial"/>
+                <w:rFonts w:ascii="Arial" w:hAnsi="Arial" w:cs="Arial" w:eastAsia="Arial"/>
                 <w:sz w:val="24"/>
               </w:rPr>
               <w:t>${NOMBRE_CONTRATISTA}</w:t>
@@ -257,13 +257,23 @@
                 <w:szCs w:val="24"/>
               </w:rPr>
             </w:pPr>
+            <w:proofErr w:type="spellStart"/>
             <w:r>
               <w:rPr>
                 <w:rFonts w:ascii="Arial" w:eastAsia="Arial" w:hAnsi="Arial" w:cs="Arial"/>
                 <w:sz w:val="24"/>
                 <w:szCs w:val="24"/>
               </w:rPr>
-              <w:t>Nº de contrato</w:t>
+              <w:t>Nº</w:t>
+            </w:r>
+            <w:proofErr w:type="spellEnd"/>
+            <w:r>
+              <w:rPr>
+                <w:rFonts w:ascii="Arial" w:eastAsia="Arial" w:hAnsi="Arial" w:cs="Arial"/>
+                <w:sz w:val="24"/>
+                <w:szCs w:val="24"/>
+              </w:rPr>
+              <w:t xml:space="preserve"> de contrato</w:t>
             </w:r>
           </w:p>
         </w:tc>
@@ -289,20 +299,11 @@
             </w:pPr>
             <w:r>
               <w:rPr>
-                <w:rFonts w:ascii="Verdana" w:eastAsia="Verdana" w:hAnsi="Verdana" w:cs="Verdana"/>
+                <w:rFonts w:ascii="Verdana" w:hAnsi="Verdana" w:cs="Verdana" w:eastAsia="Verdana"/>
                 <w:sz w:val="24"/>
               </w:rPr>
               <w:t>${NUMERO_CONTRATO}</w:t>
             </w:r>
-            <w:r>
-              <w:rPr>
-                <w:rFonts w:ascii="Verdana" w:eastAsia="Verdana" w:hAnsi="Verdana" w:cs="Verdana"/>
-                <w:sz w:val="24"/>
-              </w:rPr>
-              <w:t>-2026</w:t>
-            </w:r>
-            <w:bookmarkStart w:id="0" w:name="_GoBack"/>
-            <w:bookmarkEnd w:id="0"/>
           </w:p>
         </w:tc>
       </w:tr>
@@ -363,7 +364,7 @@
             </w:pPr>
             <w:r>
               <w:rPr>
-                <w:rFonts w:ascii="Arial" w:eastAsia="Arial" w:hAnsi="Arial" w:cs="Arial"/>
+                <w:rFonts w:ascii="Arial" w:hAnsi="Arial" w:cs="Arial" w:eastAsia="Arial"/>
                 <w:sz w:val="24"/>
               </w:rPr>
               <w:t>${OBJETO_CONTRACTUAL}</w:t>
@@ -460,13 +461,23 @@
                 <w:szCs w:val="24"/>
               </w:rPr>
             </w:pPr>
+            <w:proofErr w:type="spellStart"/>
             <w:r>
               <w:rPr>
                 <w:rFonts w:ascii="Arial" w:eastAsia="Arial" w:hAnsi="Arial" w:cs="Arial"/>
                 <w:sz w:val="24"/>
                 <w:szCs w:val="24"/>
               </w:rPr>
-              <w:t>Nº de Registro presupuestal de compromiso RPC</w:t>
+              <w:t>Nº</w:t>
+            </w:r>
+            <w:proofErr w:type="spellEnd"/>
+            <w:r>
+              <w:rPr>
+                <w:rFonts w:ascii="Arial" w:eastAsia="Arial" w:hAnsi="Arial" w:cs="Arial"/>
+                <w:sz w:val="24"/>
+                <w:szCs w:val="24"/>
+              </w:rPr>
+              <w:t xml:space="preserve"> de Registro presupuestal de compromiso RPC</w:t>
             </w:r>
           </w:p>
         </w:tc>
@@ -492,7 +503,7 @@
             </w:pPr>
             <w:r>
               <w:rPr>
-                <w:rFonts w:ascii="Verdana" w:eastAsia="Verdana" w:hAnsi="Verdana" w:cs="Verdana"/>
+                <w:rFonts w:ascii="Verdana" w:hAnsi="Verdana" w:cs="Verdana" w:eastAsia="Verdana"/>
                 <w:sz w:val="24"/>
               </w:rPr>
               <w:t>${RPC_NUMERO}</w:t>
@@ -526,11 +537,10 @@
             </w:pPr>
             <w:r>
               <w:rPr>
-                <w:rFonts w:ascii="Arial" w:eastAsia="Arial" w:hAnsi="Arial" w:cs="Arial"/>
+                <w:rFonts w:ascii="Arial" w:hAnsi="Arial" w:cs="Arial" w:eastAsia="Arial"/>
                 <w:sz w:val="24"/>
-                <w:szCs w:val="24"/>
               </w:rPr>
-              <w:t>Fecha Registro presupuestal de compromiso RPC</w:t>
+              <w:t>TEMPORAL_KEY_RPC</w:t>
             </w:r>
           </w:p>
         </w:tc>
@@ -556,7 +566,7 @@
             </w:pPr>
             <w:r>
               <w:rPr>
-                <w:rFonts w:ascii="Arial" w:eastAsia="Arial" w:hAnsi="Arial" w:cs="Arial"/>
+                <w:rFonts w:ascii="Arial" w:hAnsi="Arial" w:cs="Arial" w:eastAsia="Arial"/>
                 <w:sz w:val="24"/>
               </w:rPr>
               <w:t>${RPC_FECHA}</w:t>
@@ -810,7 +820,16 @@
           <w:sz w:val="24"/>
           <w:szCs w:val="24"/>
         </w:rPr>
-        <w:t>En los eventos de adición, prórroga, cesión o cualquier modificación del contrato, solicitar el trámite respectivo con anticipación a la fecha del vencimiento del contrato para el caso de las adiciones o a la fecha en la cual pretende suscribir el documento para el caso de las modificaciones.</w:t>
+        <w:t xml:space="preserve">En los eventos de adición, prórroga, cesión o cualquier modificación del contrato, solicitar el trámite respectivo con anticipación a la fecha del vencimiento del </w:t>
+      </w:r>
+      <w:r>
+        <w:rPr>
+          <w:rFonts w:ascii="Arial" w:eastAsia="Arial" w:hAnsi="Arial" w:cs="Arial"/>
+          <w:sz w:val="24"/>
+          <w:szCs w:val="24"/>
+        </w:rPr>
+        <w:lastRenderedPageBreak/>
+        <w:t>contrato para el caso de las adiciones o a la fecha en la cual pretende suscribir el documento para el caso de las modificaciones.</w:t>
       </w:r>
     </w:p>
     <w:p>
@@ -852,7 +871,6 @@
           <w:sz w:val="24"/>
           <w:szCs w:val="24"/>
         </w:rPr>
-        <w:lastRenderedPageBreak/>
         <w:t>Exigir al contratista junto con el informe de actividades, los soportes de pago correspondientes a los aportes a los sistemas de pensión, salud y ARL, de acuerdo con lo estipulado por las normas vigentes.</w:t>
       </w:r>
     </w:p>
@@ -1513,7 +1531,23 @@
           <w:rFonts w:cs="Arial"/>
           <w:szCs w:val="24"/>
         </w:rPr>
-        <w:t>Aprobar cada uno de los pagos a EL CONTRATISTA de acuerdo con Ia ejecución del contrato, para lo cual deberá expedir la respectiva certificación de cumplimiento de las obligaciones contractuales.</w:t>
+        <w:t xml:space="preserve">Aprobar cada uno de los pagos a EL CONTRATISTA de acuerdo con </w:t>
+      </w:r>
+      <w:proofErr w:type="spellStart"/>
+      <w:r>
+        <w:rPr>
+          <w:rFonts w:cs="Arial"/>
+          <w:szCs w:val="24"/>
+        </w:rPr>
+        <w:t>Ia</w:t>
+      </w:r>
+      <w:proofErr w:type="spellEnd"/>
+      <w:r>
+        <w:rPr>
+          <w:rFonts w:cs="Arial"/>
+          <w:szCs w:val="24"/>
+        </w:rPr>
+        <w:t xml:space="preserve"> ejecución del contrato, para lo cual deberá expedir la respectiva certificación de cumplimiento de las obligaciones contractuales.</w:t>
       </w:r>
     </w:p>
     <w:p>
@@ -2160,16 +2194,11 @@
         <w:jc w:val="both"/>
       </w:pPr>
       <w:r>
-        <w:t xml:space="preserve">Con el fin de tener un mayor control sobre la ejecución del contrato se designa como apoyo a la supervisión a la contratista </w:t>
-      </w:r>
-      <w:r>
-        <w:rPr>
-          <w:highlight w:val="yellow"/>
-        </w:rPr>
-        <w:t>SINDY MARIEL MENA GRUESSO</w:t>
-      </w:r>
-      <w:r>
-        <w:t>, Abogada quién brindará apoyo a la supervisión técnica del contrato.</w:t>
+        <w:rPr>
+          <w:rFonts w:ascii="Arial" w:hAnsi="Arial" w:cs="Arial" w:eastAsia="Arial"/>
+          <w:sz w:val="22"/>
+        </w:rPr>
+        <w:t>Con el fin de tener un mayor control sobre la ejecución del contrato se designa como apoyo a la supervisión a la contratista ${NOMBRE_APOYO}, Abogada quién brindará apoyo a la supervisión técnica del contrato.</w:t>
       </w:r>
     </w:p>
     <w:p>
@@ -2793,7 +2822,7 @@
       </w:pPr>
       <w:r>
         <w:rPr>
-          <w:rFonts w:ascii="Arial" w:eastAsia="Arial" w:hAnsi="Arial" w:cs="Arial"/>
+          <w:rFonts w:ascii="Arial" w:hAnsi="Arial" w:cs="Arial" w:eastAsia="Arial"/>
           <w:sz w:val="24"/>
         </w:rPr>
         <w:t>Finalmente, se les informa que pueden solicitar al equipo estructurador copia de los documentos del proceso de contratación que considere necesarios para el adecuado ejercicio de sus funciones o acceder a los mismos a través de la página web www.colombiacompra.gov.co con el proceso No. ${NUMERO_PROCESO_O_CONTRATO_ALT}</w:t>
@@ -2897,7 +2926,7 @@
       </w:pPr>
       <w:r>
         <w:rPr>
-          <w:rFonts w:ascii="Arial" w:eastAsia="Arial" w:hAnsi="Arial" w:cs="Arial"/>
+          <w:rFonts w:ascii="Arial" w:hAnsi="Arial" w:cs="Arial" w:eastAsia="Arial"/>
           <w:sz w:val="24"/>
         </w:rPr>
         <w:t>${NOMBRE_ORDENADOR}</w:t>
@@ -2917,7 +2946,7 @@
       </w:pPr>
       <w:r>
         <w:rPr>
-          <w:rFonts w:ascii="Arial" w:eastAsia="Arial" w:hAnsi="Arial" w:cs="Arial"/>
+          <w:rFonts w:ascii="Arial" w:hAnsi="Arial" w:cs="Arial" w:eastAsia="Arial"/>
           <w:sz w:val="24"/>
         </w:rPr>
         <w:t>${CARGO_ORDENADOR}</w:t>
@@ -2937,7 +2966,7 @@
       </w:pPr>
       <w:r>
         <w:rPr>
-          <w:rFonts w:ascii="Arial" w:eastAsia="Arial" w:hAnsi="Arial" w:cs="Arial"/>
+          <w:rFonts w:ascii="Arial" w:hAnsi="Arial" w:cs="Arial" w:eastAsia="Arial"/>
           <w:sz w:val="24"/>
         </w:rPr>
         <w:t>${ORGANISMO_ORDENADOR}</w:t>
@@ -3008,7 +3037,7 @@
       </w:pPr>
       <w:r>
         <w:rPr>
-          <w:rFonts w:ascii="Arial" w:eastAsia="Arial" w:hAnsi="Arial" w:cs="Arial"/>
+          <w:rFonts w:ascii="Arial" w:hAnsi="Arial" w:cs="Arial" w:eastAsia="Arial"/>
           <w:sz w:val="24"/>
         </w:rPr>
         <w:t>${NOMBRE_SUPERVISOR}</w:t>
@@ -3024,7 +3053,7 @@
       </w:pPr>
       <w:r>
         <w:rPr>
-          <w:rFonts w:ascii="Arial" w:eastAsia="Arial" w:hAnsi="Arial" w:cs="Arial"/>
+          <w:rFonts w:ascii="Arial" w:hAnsi="Arial" w:cs="Arial" w:eastAsia="Arial"/>
           <w:sz w:val="24"/>
         </w:rPr>
         <w:t>${CARGO_SUPERVISOR}</w:t>
@@ -3040,39 +3069,47 @@
       </w:pPr>
       <w:r>
         <w:rPr>
-          <w:rFonts w:ascii="Arial" w:eastAsia="Arial Narrow" w:hAnsi="Arial" w:cs="Arial"/>
+          <w:rFonts w:ascii="Arial" w:hAnsi="Arial" w:cs="Arial" w:eastAsia="Arial"/>
           <w:sz w:val="24"/>
-          <w:szCs w:val="24"/>
-        </w:rPr>
-        <w:t xml:space="preserve">Fecha: </w:t>
-      </w:r>
-      <w:r>
+        </w:rPr>
+        <w:t>Fecha: ${FECHA_RPC_SUPERVISOR}</w:t>
+      </w:r>
+    </w:p>
+    <w:p>
+      <w:pPr>
+        <w:rPr>
+          <w:rFonts w:ascii="Arial Narrow" w:eastAsia="Arial Narrow" w:hAnsi="Arial Narrow" w:cs="Arial Narrow"/>
+          <w:sz w:val="24"/>
+          <w:szCs w:val="24"/>
+        </w:rPr>
+      </w:pPr>
+    </w:p>
+    <w:p>
+      <w:pPr>
+        <w:rPr>
+          <w:rFonts w:ascii="Arial Narrow" w:eastAsia="Arial Narrow" w:hAnsi="Arial Narrow" w:cs="Arial Narrow"/>
+          <w:sz w:val="24"/>
+          <w:szCs w:val="24"/>
+        </w:rPr>
+      </w:pPr>
+    </w:p>
+    <w:p>
+      <w:pPr>
+        <w:jc w:val="both"/>
         <w:rPr>
           <w:rFonts w:ascii="Arial" w:eastAsia="Arial" w:hAnsi="Arial" w:cs="Arial"/>
           <w:noProof/>
           <w:sz w:val="24"/>
           <w:szCs w:val="24"/>
         </w:rPr>
-        <w:t>7 noviembre de 2026</w:t>
-      </w:r>
-    </w:p>
-    <w:p>
-      <w:pPr>
-        <w:rPr>
-          <w:rFonts w:ascii="Arial Narrow" w:eastAsia="Arial Narrow" w:hAnsi="Arial Narrow" w:cs="Arial Narrow"/>
+      </w:pPr>
+      <w:r>
+        <w:rPr>
+          <w:rFonts w:ascii="Arial" w:hAnsi="Arial" w:cs="Arial" w:eastAsia="Arial"/>
           <w:sz w:val="24"/>
-          <w:szCs w:val="24"/>
-        </w:rPr>
-      </w:pPr>
-    </w:p>
-    <w:p>
-      <w:pPr>
-        <w:rPr>
-          <w:rFonts w:ascii="Arial Narrow" w:eastAsia="Arial Narrow" w:hAnsi="Arial Narrow" w:cs="Arial Narrow"/>
-          <w:sz w:val="24"/>
-          <w:szCs w:val="24"/>
-        </w:rPr>
-      </w:pPr>
+        </w:rPr>
+        <w:t>${NOMBRE_APOYO}</w:t>
+      </w:r>
     </w:p>
     <w:p>
       <w:pPr>
@@ -3091,7 +3128,7 @@
           <w:sz w:val="24"/>
           <w:szCs w:val="24"/>
         </w:rPr>
-        <w:t>SINDY MARIEL MENA GRUESSO</w:t>
+        <w:t>Abogada, contratista</w:t>
       </w:r>
     </w:p>
     <w:p>
@@ -3106,27 +3143,7 @@
       </w:pPr>
       <w:r>
         <w:rPr>
-          <w:rFonts w:ascii="Arial" w:eastAsia="Arial" w:hAnsi="Arial" w:cs="Arial"/>
-          <w:noProof/>
-          <w:sz w:val="24"/>
-          <w:szCs w:val="24"/>
-        </w:rPr>
-        <w:t>Abogada, contratista</w:t>
-      </w:r>
-    </w:p>
-    <w:p>
-      <w:pPr>
-        <w:jc w:val="both"/>
-        <w:rPr>
-          <w:rFonts w:ascii="Arial" w:eastAsia="Arial" w:hAnsi="Arial" w:cs="Arial"/>
-          <w:noProof/>
-          <w:sz w:val="24"/>
-          <w:szCs w:val="24"/>
-        </w:rPr>
-      </w:pPr>
-      <w:r>
-        <w:rPr>
-          <w:rFonts w:ascii="Arial" w:eastAsia="Arial" w:hAnsi="Arial" w:cs="Arial"/>
+          <w:rFonts w:ascii="Arial" w:hAnsi="Arial" w:cs="Arial" w:eastAsia="Arial"/>
           <w:sz w:val="24"/>
         </w:rPr>
         <w:t>${ORGANISMO_ORDENADOR}</w:t>
@@ -3142,20 +3159,10 @@
       </w:pPr>
       <w:r>
         <w:rPr>
-          <w:rFonts w:ascii="Arial" w:eastAsia="Arial Narrow" w:hAnsi="Arial" w:cs="Arial"/>
+          <w:rFonts w:ascii="Arial" w:hAnsi="Arial" w:cs="Arial" w:eastAsia="Arial"/>
           <w:sz w:val="24"/>
-          <w:szCs w:val="24"/>
-        </w:rPr>
-        <w:t xml:space="preserve">Fecha: </w:t>
-      </w:r>
-      <w:r>
-        <w:rPr>
-          <w:rFonts w:ascii="Arial" w:eastAsia="Arial" w:hAnsi="Arial" w:cs="Arial"/>
-          <w:noProof/>
-          <w:sz w:val="24"/>
-          <w:szCs w:val="24"/>
-        </w:rPr>
-        <w:t>7 noviembre de 2026</w:t>
+        </w:rPr>
+        <w:t>Fecha: ${FECHA_RPC_SUPERVISOR}</w:t>
       </w:r>
     </w:p>
     <w:p>
@@ -3266,7 +3273,7 @@
 </file>
 
 <file path=word/endnotes.xml><?xml version="1.0" encoding="utf-8"?>
-<w:endnotes xmlns:wpc="http://schemas.microsoft.com/office/word/2010/wordprocessingCanvas" xmlns:mc="http://schemas.openxmlformats.org/markup-compatibility/2006" xmlns:o="urn:schemas-microsoft-com:office:office" xmlns:r="http://schemas.openxmlformats.org/officeDocument/2006/relationships" xmlns:m="http://schemas.openxmlformats.org/officeDocument/2006/math" xmlns:v="urn:schemas-microsoft-com:vml" xmlns:wp14="http://schemas.microsoft.com/office/word/2010/wordprocessingDrawing" xmlns:wp="http://schemas.openxmlformats.org/drawingml/2006/wordprocessingDrawing" xmlns:w10="urn:schemas-microsoft-com:office:word" xmlns:w="http://schemas.openxmlformats.org/wordprocessingml/2006/main" xmlns:w14="http://schemas.microsoft.com/office/word/2010/wordml" xmlns:wpg="http://schemas.microsoft.com/office/word/2010/wordprocessingGroup" xmlns:wpi="http://schemas.microsoft.com/office/word/2010/wordprocessingInk" xmlns:wne="http://schemas.microsoft.com/office/word/2006/wordml" xmlns:wps="http://schemas.microsoft.com/office/word/2010/wordprocessingShape" mc:Ignorable="w14 wp14">
+<w:endnotes xmlns:wpc="http://schemas.microsoft.com/office/word/2010/wordprocessingCanvas" xmlns:cx="http://schemas.microsoft.com/office/drawing/2014/chartex" xmlns:cx1="http://schemas.microsoft.com/office/drawing/2015/9/8/chartex" xmlns:cx2="http://schemas.microsoft.com/office/drawing/2015/10/21/chartex" xmlns:cx3="http://schemas.microsoft.com/office/drawing/2016/5/9/chartex" xmlns:cx4="http://schemas.microsoft.com/office/drawing/2016/5/10/chartex" xmlns:cx5="http://schemas.microsoft.com/office/drawing/2016/5/11/chartex" xmlns:cx6="http://schemas.microsoft.com/office/drawing/2016/5/12/chartex" xmlns:cx7="http://schemas.microsoft.com/office/drawing/2016/5/13/chartex" xmlns:cx8="http://schemas.microsoft.com/office/drawing/2016/5/14/chartex" xmlns:mc="http://schemas.openxmlformats.org/markup-compatibility/2006" xmlns:aink="http://schemas.microsoft.com/office/drawing/2016/ink" xmlns:am3d="http://schemas.microsoft.com/office/drawing/2017/model3d" xmlns:o="urn:schemas-microsoft-com:office:office" xmlns:oel="http://schemas.microsoft.com/office/2019/extlst" xmlns:r="http://schemas.openxmlformats.org/officeDocument/2006/relationships" xmlns:m="http://schemas.openxmlformats.org/officeDocument/2006/math" xmlns:v="urn:schemas-microsoft-com:vml" xmlns:wp14="http://schemas.microsoft.com/office/word/2010/wordprocessingDrawing" xmlns:wp="http://schemas.openxmlformats.org/drawingml/2006/wordprocessingDrawing" xmlns:w10="urn:schemas-microsoft-com:office:word" xmlns:w="http://schemas.openxmlformats.org/wordprocessingml/2006/main" xmlns:w14="http://schemas.microsoft.com/office/word/2010/wordml" xmlns:w15="http://schemas.microsoft.com/office/word/2012/wordml" xmlns:w16cex="http://schemas.microsoft.com/office/word/2018/wordml/cex" xmlns:w16cid="http://schemas.microsoft.com/office/word/2016/wordml/cid" xmlns:w16="http://schemas.microsoft.com/office/word/2018/wordml" xmlns:w16du="http://schemas.microsoft.com/office/word/2023/wordml/word16du" xmlns:w16sdtdh="http://schemas.microsoft.com/office/word/2020/wordml/sdtdatahash" xmlns:w16sdtfl="http://schemas.microsoft.com/office/word/2024/wordml/sdtformatlock" xmlns:w16se="http://schemas.microsoft.com/office/word/2015/wordml/symex" xmlns:wpg="http://schemas.microsoft.com/office/word/2010/wordprocessingGroup" xmlns:wpi="http://schemas.microsoft.com/office/word/2010/wordprocessingInk" xmlns:wne="http://schemas.microsoft.com/office/word/2006/wordml" xmlns:wps="http://schemas.microsoft.com/office/word/2010/wordprocessingShape" mc:Ignorable="w14 w15 w16se w16cid w16 w16cex w16sdtdh w16sdtfl w16du wp14">
   <w:endnote w:type="separator" w:id="-1">
     <w:p>
       <w:r>
@@ -3285,7 +3292,7 @@
 </file>
 
 <file path=word/footer1.xml><?xml version="1.0" encoding="utf-8"?>
-<w:ftr xmlns:wpc="http://schemas.microsoft.com/office/word/2010/wordprocessingCanvas" xmlns:mc="http://schemas.openxmlformats.org/markup-compatibility/2006" xmlns:o="urn:schemas-microsoft-com:office:office" xmlns:r="http://schemas.openxmlformats.org/officeDocument/2006/relationships" xmlns:m="http://schemas.openxmlformats.org/officeDocument/2006/math" xmlns:v="urn:schemas-microsoft-com:vml" xmlns:wp14="http://schemas.microsoft.com/office/word/2010/wordprocessingDrawing" xmlns:wp="http://schemas.openxmlformats.org/drawingml/2006/wordprocessingDrawing" xmlns:w10="urn:schemas-microsoft-com:office:word" xmlns:w="http://schemas.openxmlformats.org/wordprocessingml/2006/main" xmlns:w14="http://schemas.microsoft.com/office/word/2010/wordml" xmlns:wpg="http://schemas.microsoft.com/office/word/2010/wordprocessingGroup" xmlns:wpi="http://schemas.microsoft.com/office/word/2010/wordprocessingInk" xmlns:wne="http://schemas.microsoft.com/office/word/2006/wordml" xmlns:wps="http://schemas.microsoft.com/office/word/2010/wordprocessingShape" mc:Ignorable="w14 wp14">
+<w:ftr xmlns:wpc="http://schemas.microsoft.com/office/word/2010/wordprocessingCanvas" xmlns:cx="http://schemas.microsoft.com/office/drawing/2014/chartex" xmlns:cx1="http://schemas.microsoft.com/office/drawing/2015/9/8/chartex" xmlns:cx2="http://schemas.microsoft.com/office/drawing/2015/10/21/chartex" xmlns:cx3="http://schemas.microsoft.com/office/drawing/2016/5/9/chartex" xmlns:cx4="http://schemas.microsoft.com/office/drawing/2016/5/10/chartex" xmlns:cx5="http://schemas.microsoft.com/office/drawing/2016/5/11/chartex" xmlns:cx6="http://schemas.microsoft.com/office/drawing/2016/5/12/chartex" xmlns:cx7="http://schemas.microsoft.com/office/drawing/2016/5/13/chartex" xmlns:cx8="http://schemas.microsoft.com/office/drawing/2016/5/14/chartex" xmlns:mc="http://schemas.openxmlformats.org/markup-compatibility/2006" xmlns:aink="http://schemas.microsoft.com/office/drawing/2016/ink" xmlns:am3d="http://schemas.microsoft.com/office/drawing/2017/model3d" xmlns:o="urn:schemas-microsoft-com:office:office" xmlns:oel="http://schemas.microsoft.com/office/2019/extlst" xmlns:r="http://schemas.openxmlformats.org/officeDocument/2006/relationships" xmlns:m="http://schemas.openxmlformats.org/officeDocument/2006/math" xmlns:v="urn:schemas-microsoft-com:vml" xmlns:wp14="http://schemas.microsoft.com/office/word/2010/wordprocessingDrawing" xmlns:wp="http://schemas.openxmlformats.org/drawingml/2006/wordprocessingDrawing" xmlns:w10="urn:schemas-microsoft-com:office:word" xmlns:w="http://schemas.openxmlformats.org/wordprocessingml/2006/main" xmlns:w14="http://schemas.microsoft.com/office/word/2010/wordml" xmlns:w15="http://schemas.microsoft.com/office/word/2012/wordml" xmlns:w16cex="http://schemas.microsoft.com/office/word/2018/wordml/cex" xmlns:w16cid="http://schemas.microsoft.com/office/word/2016/wordml/cid" xmlns:w16="http://schemas.microsoft.com/office/word/2018/wordml" xmlns:w16du="http://schemas.microsoft.com/office/word/2023/wordml/word16du" xmlns:w16sdtdh="http://schemas.microsoft.com/office/word/2020/wordml/sdtdatahash" xmlns:w16sdtfl="http://schemas.microsoft.com/office/word/2024/wordml/sdtformatlock" xmlns:w16se="http://schemas.microsoft.com/office/word/2015/wordml/symex" xmlns:wpg="http://schemas.microsoft.com/office/word/2010/wordprocessingGroup" xmlns:wpi="http://schemas.microsoft.com/office/word/2010/wordprocessingInk" xmlns:wne="http://schemas.microsoft.com/office/word/2006/wordml" xmlns:wps="http://schemas.microsoft.com/office/word/2010/wordprocessingShape" mc:Ignorable="w14 w15 w16se w16cid w16 w16cex w16sdtdh w16sdtfl w16du wp14">
   <w:p>
     <w:pPr>
       <w:pBdr>
@@ -3333,7 +3340,27 @@
         <w:sz w:val="16"/>
         <w:szCs w:val="16"/>
       </w:rPr>
-      <w:t>Este documento es propiedad de la Administración Central del Distrito de Santiago de Cali.  Prohibida su alteración o modificación por cualquier medio, sin previa autorización del Alcalde.</w:t>
+      <w:t xml:space="preserve">Este documento es propiedad de la Administración Central del Distrito de Santiago de Cali.  Prohibida su alteración o modificación por cualquier medio, sin previa autorización del </w:t>
+    </w:r>
+    <w:proofErr w:type="gramStart"/>
+    <w:r>
+      <w:rPr>
+        <w:rFonts w:ascii="Arial" w:eastAsia="Arial" w:hAnsi="Arial" w:cs="Arial"/>
+        <w:color w:val="000000"/>
+        <w:sz w:val="16"/>
+        <w:szCs w:val="16"/>
+      </w:rPr>
+      <w:t>Alcalde</w:t>
+    </w:r>
+    <w:proofErr w:type="gramEnd"/>
+    <w:r>
+      <w:rPr>
+        <w:rFonts w:ascii="Arial" w:eastAsia="Arial" w:hAnsi="Arial" w:cs="Arial"/>
+        <w:color w:val="000000"/>
+        <w:sz w:val="16"/>
+        <w:szCs w:val="16"/>
+      </w:rPr>
+      <w:t>.</w:t>
     </w:r>
   </w:p>
   <w:p>
@@ -3398,7 +3425,7 @@
         <w:sz w:val="16"/>
         <w:szCs w:val="16"/>
       </w:rPr>
-      <w:t>5</w:t>
+      <w:t>2</w:t>
     </w:r>
     <w:r>
       <w:rPr>
@@ -3469,7 +3496,7 @@
 </file>
 
 <file path=word/footer2.xml><?xml version="1.0" encoding="utf-8"?>
-<w:ftr xmlns:wpc="http://schemas.microsoft.com/office/word/2010/wordprocessingCanvas" xmlns:mc="http://schemas.openxmlformats.org/markup-compatibility/2006" xmlns:o="urn:schemas-microsoft-com:office:office" xmlns:r="http://schemas.openxmlformats.org/officeDocument/2006/relationships" xmlns:m="http://schemas.openxmlformats.org/officeDocument/2006/math" xmlns:v="urn:schemas-microsoft-com:vml" xmlns:wp14="http://schemas.microsoft.com/office/word/2010/wordprocessingDrawing" xmlns:wp="http://schemas.openxmlformats.org/drawingml/2006/wordprocessingDrawing" xmlns:w10="urn:schemas-microsoft-com:office:word" xmlns:w="http://schemas.openxmlformats.org/wordprocessingml/2006/main" xmlns:w14="http://schemas.microsoft.com/office/word/2010/wordml" xmlns:wpg="http://schemas.microsoft.com/office/word/2010/wordprocessingGroup" xmlns:wpi="http://schemas.microsoft.com/office/word/2010/wordprocessingInk" xmlns:wne="http://schemas.microsoft.com/office/word/2006/wordml" xmlns:wps="http://schemas.microsoft.com/office/word/2010/wordprocessingShape" mc:Ignorable="w14 wp14">
+<w:ftr xmlns:wpc="http://schemas.microsoft.com/office/word/2010/wordprocessingCanvas" xmlns:cx="http://schemas.microsoft.com/office/drawing/2014/chartex" xmlns:cx1="http://schemas.microsoft.com/office/drawing/2015/9/8/chartex" xmlns:cx2="http://schemas.microsoft.com/office/drawing/2015/10/21/chartex" xmlns:cx3="http://schemas.microsoft.com/office/drawing/2016/5/9/chartex" xmlns:cx4="http://schemas.microsoft.com/office/drawing/2016/5/10/chartex" xmlns:cx5="http://schemas.microsoft.com/office/drawing/2016/5/11/chartex" xmlns:cx6="http://schemas.microsoft.com/office/drawing/2016/5/12/chartex" xmlns:cx7="http://schemas.microsoft.com/office/drawing/2016/5/13/chartex" xmlns:cx8="http://schemas.microsoft.com/office/drawing/2016/5/14/chartex" xmlns:mc="http://schemas.openxmlformats.org/markup-compatibility/2006" xmlns:aink="http://schemas.microsoft.com/office/drawing/2016/ink" xmlns:am3d="http://schemas.microsoft.com/office/drawing/2017/model3d" xmlns:o="urn:schemas-microsoft-com:office:office" xmlns:oel="http://schemas.microsoft.com/office/2019/extlst" xmlns:r="http://schemas.openxmlformats.org/officeDocument/2006/relationships" xmlns:m="http://schemas.openxmlformats.org/officeDocument/2006/math" xmlns:v="urn:schemas-microsoft-com:vml" xmlns:wp14="http://schemas.microsoft.com/office/word/2010/wordprocessingDrawing" xmlns:wp="http://schemas.openxmlformats.org/drawingml/2006/wordprocessingDrawing" xmlns:w10="urn:schemas-microsoft-com:office:word" xmlns:w="http://schemas.openxmlformats.org/wordprocessingml/2006/main" xmlns:w14="http://schemas.microsoft.com/office/word/2010/wordml" xmlns:w15="http://schemas.microsoft.com/office/word/2012/wordml" xmlns:w16cex="http://schemas.microsoft.com/office/word/2018/wordml/cex" xmlns:w16cid="http://schemas.microsoft.com/office/word/2016/wordml/cid" xmlns:w16="http://schemas.microsoft.com/office/word/2018/wordml" xmlns:w16du="http://schemas.microsoft.com/office/word/2023/wordml/word16du" xmlns:w16sdtdh="http://schemas.microsoft.com/office/word/2020/wordml/sdtdatahash" xmlns:w16sdtfl="http://schemas.microsoft.com/office/word/2024/wordml/sdtformatlock" xmlns:w16se="http://schemas.microsoft.com/office/word/2015/wordml/symex" xmlns:wpg="http://schemas.microsoft.com/office/word/2010/wordprocessingGroup" xmlns:wpi="http://schemas.microsoft.com/office/word/2010/wordprocessingInk" xmlns:wne="http://schemas.microsoft.com/office/word/2006/wordml" xmlns:wps="http://schemas.microsoft.com/office/word/2010/wordprocessingShape" mc:Ignorable="w14 w15 w16se w16cid w16 w16cex w16sdtdh w16sdtfl w16du wp14">
   <w:p>
     <w:pPr>
       <w:pBdr>
@@ -3539,7 +3566,27 @@
         <w:sz w:val="16"/>
         <w:szCs w:val="16"/>
       </w:rPr>
-      <w:t>Este documento es propiedad de la Administración Central del Distrito de Santiago de Cali.  Prohibida su alteración o modificación por cualquier medio, sin previa autorización del Alcalde.</w:t>
+      <w:t xml:space="preserve">Este documento es propiedad de la Administración Central del Distrito de Santiago de Cali.  Prohibida su alteración o modificación por cualquier medio, sin previa autorización del </w:t>
+    </w:r>
+    <w:proofErr w:type="gramStart"/>
+    <w:r>
+      <w:rPr>
+        <w:rFonts w:ascii="Arial" w:eastAsia="Arial" w:hAnsi="Arial" w:cs="Arial"/>
+        <w:color w:val="000000"/>
+        <w:sz w:val="16"/>
+        <w:szCs w:val="16"/>
+      </w:rPr>
+      <w:t>Alcalde</w:t>
+    </w:r>
+    <w:proofErr w:type="gramEnd"/>
+    <w:r>
+      <w:rPr>
+        <w:rFonts w:ascii="Arial" w:eastAsia="Arial" w:hAnsi="Arial" w:cs="Arial"/>
+        <w:color w:val="000000"/>
+        <w:sz w:val="16"/>
+        <w:szCs w:val="16"/>
+      </w:rPr>
+      <w:t>.</w:t>
     </w:r>
   </w:p>
   <w:p>
@@ -3678,7 +3725,7 @@
 </file>
 
 <file path=word/footer3.xml><?xml version="1.0" encoding="utf-8"?>
-<w:ftr xmlns:wpc="http://schemas.microsoft.com/office/word/2010/wordprocessingCanvas" xmlns:mc="http://schemas.openxmlformats.org/markup-compatibility/2006" xmlns:o="urn:schemas-microsoft-com:office:office" xmlns:r="http://schemas.openxmlformats.org/officeDocument/2006/relationships" xmlns:m="http://schemas.openxmlformats.org/officeDocument/2006/math" xmlns:v="urn:schemas-microsoft-com:vml" xmlns:wp14="http://schemas.microsoft.com/office/word/2010/wordprocessingDrawing" xmlns:wp="http://schemas.openxmlformats.org/drawingml/2006/wordprocessingDrawing" xmlns:w10="urn:schemas-microsoft-com:office:word" xmlns:w="http://schemas.openxmlformats.org/wordprocessingml/2006/main" xmlns:w14="http://schemas.microsoft.com/office/word/2010/wordml" xmlns:wpg="http://schemas.microsoft.com/office/word/2010/wordprocessingGroup" xmlns:wpi="http://schemas.microsoft.com/office/word/2010/wordprocessingInk" xmlns:wne="http://schemas.microsoft.com/office/word/2006/wordml" xmlns:wps="http://schemas.microsoft.com/office/word/2010/wordprocessingShape" mc:Ignorable="w14 wp14">
+<w:ftr xmlns:wpc="http://schemas.microsoft.com/office/word/2010/wordprocessingCanvas" xmlns:cx="http://schemas.microsoft.com/office/drawing/2014/chartex" xmlns:cx1="http://schemas.microsoft.com/office/drawing/2015/9/8/chartex" xmlns:cx2="http://schemas.microsoft.com/office/drawing/2015/10/21/chartex" xmlns:cx3="http://schemas.microsoft.com/office/drawing/2016/5/9/chartex" xmlns:cx4="http://schemas.microsoft.com/office/drawing/2016/5/10/chartex" xmlns:cx5="http://schemas.microsoft.com/office/drawing/2016/5/11/chartex" xmlns:cx6="http://schemas.microsoft.com/office/drawing/2016/5/12/chartex" xmlns:cx7="http://schemas.microsoft.com/office/drawing/2016/5/13/chartex" xmlns:cx8="http://schemas.microsoft.com/office/drawing/2016/5/14/chartex" xmlns:mc="http://schemas.openxmlformats.org/markup-compatibility/2006" xmlns:aink="http://schemas.microsoft.com/office/drawing/2016/ink" xmlns:am3d="http://schemas.microsoft.com/office/drawing/2017/model3d" xmlns:o="urn:schemas-microsoft-com:office:office" xmlns:oel="http://schemas.microsoft.com/office/2019/extlst" xmlns:r="http://schemas.openxmlformats.org/officeDocument/2006/relationships" xmlns:m="http://schemas.openxmlformats.org/officeDocument/2006/math" xmlns:v="urn:schemas-microsoft-com:vml" xmlns:wp14="http://schemas.microsoft.com/office/word/2010/wordprocessingDrawing" xmlns:wp="http://schemas.openxmlformats.org/drawingml/2006/wordprocessingDrawing" xmlns:w10="urn:schemas-microsoft-com:office:word" xmlns:w="http://schemas.openxmlformats.org/wordprocessingml/2006/main" xmlns:w14="http://schemas.microsoft.com/office/word/2010/wordml" xmlns:w15="http://schemas.microsoft.com/office/word/2012/wordml" xmlns:w16cex="http://schemas.microsoft.com/office/word/2018/wordml/cex" xmlns:w16cid="http://schemas.microsoft.com/office/word/2016/wordml/cid" xmlns:w16="http://schemas.microsoft.com/office/word/2018/wordml" xmlns:w16du="http://schemas.microsoft.com/office/word/2023/wordml/word16du" xmlns:w16sdtdh="http://schemas.microsoft.com/office/word/2020/wordml/sdtdatahash" xmlns:w16sdtfl="http://schemas.microsoft.com/office/word/2024/wordml/sdtformatlock" xmlns:w16se="http://schemas.microsoft.com/office/word/2015/wordml/symex" xmlns:wpg="http://schemas.microsoft.com/office/word/2010/wordprocessingGroup" xmlns:wpi="http://schemas.microsoft.com/office/word/2010/wordprocessingInk" xmlns:wne="http://schemas.microsoft.com/office/word/2006/wordml" xmlns:wps="http://schemas.microsoft.com/office/word/2010/wordprocessingShape" mc:Ignorable="w14 w15 w16se w16cid w16 w16cex w16sdtdh w16sdtfl w16du wp14">
   <w:p>
     <w:pPr>
       <w:pBdr>
@@ -3726,7 +3773,27 @@
         <w:sz w:val="16"/>
         <w:szCs w:val="16"/>
       </w:rPr>
-      <w:t>Este documento es propiedad de la Administración Central del Distrito de Santiago de Cali.  Prohibida su alteración o modificación por cualquier medio, sin previa autorización del Alcalde.</w:t>
+      <w:t xml:space="preserve">Este documento es propiedad de la Administración Central del Distrito de Santiago de Cali.  Prohibida su alteración o modificación por cualquier medio, sin previa autorización del </w:t>
+    </w:r>
+    <w:proofErr w:type="gramStart"/>
+    <w:r>
+      <w:rPr>
+        <w:rFonts w:ascii="Arial" w:eastAsia="Arial" w:hAnsi="Arial" w:cs="Arial"/>
+        <w:color w:val="000000"/>
+        <w:sz w:val="16"/>
+        <w:szCs w:val="16"/>
+      </w:rPr>
+      <w:t>Alcalde</w:t>
+    </w:r>
+    <w:proofErr w:type="gramEnd"/>
+    <w:r>
+      <w:rPr>
+        <w:rFonts w:ascii="Arial" w:eastAsia="Arial" w:hAnsi="Arial" w:cs="Arial"/>
+        <w:color w:val="000000"/>
+        <w:sz w:val="16"/>
+        <w:szCs w:val="16"/>
+      </w:rPr>
+      <w:t>.</w:t>
     </w:r>
   </w:p>
   <w:p>
@@ -3862,7 +3929,7 @@
 </file>
 
 <file path=word/footer4.xml><?xml version="1.0" encoding="utf-8"?>
-<w:ftr xmlns:wpc="http://schemas.microsoft.com/office/word/2010/wordprocessingCanvas" xmlns:mc="http://schemas.openxmlformats.org/markup-compatibility/2006" xmlns:o="urn:schemas-microsoft-com:office:office" xmlns:r="http://schemas.openxmlformats.org/officeDocument/2006/relationships" xmlns:m="http://schemas.openxmlformats.org/officeDocument/2006/math" xmlns:v="urn:schemas-microsoft-com:vml" xmlns:wp14="http://schemas.microsoft.com/office/word/2010/wordprocessingDrawing" xmlns:wp="http://schemas.openxmlformats.org/drawingml/2006/wordprocessingDrawing" xmlns:w10="urn:schemas-microsoft-com:office:word" xmlns:w="http://schemas.openxmlformats.org/wordprocessingml/2006/main" xmlns:w14="http://schemas.microsoft.com/office/word/2010/wordml" xmlns:wpg="http://schemas.microsoft.com/office/word/2010/wordprocessingGroup" xmlns:wpi="http://schemas.microsoft.com/office/word/2010/wordprocessingInk" xmlns:wne="http://schemas.microsoft.com/office/word/2006/wordml" xmlns:wps="http://schemas.microsoft.com/office/word/2010/wordprocessingShape" mc:Ignorable="w14 wp14">
+<w:ftr xmlns:wpc="http://schemas.microsoft.com/office/word/2010/wordprocessingCanvas" xmlns:cx="http://schemas.microsoft.com/office/drawing/2014/chartex" xmlns:cx1="http://schemas.microsoft.com/office/drawing/2015/9/8/chartex" xmlns:cx2="http://schemas.microsoft.com/office/drawing/2015/10/21/chartex" xmlns:cx3="http://schemas.microsoft.com/office/drawing/2016/5/9/chartex" xmlns:cx4="http://schemas.microsoft.com/office/drawing/2016/5/10/chartex" xmlns:cx5="http://schemas.microsoft.com/office/drawing/2016/5/11/chartex" xmlns:cx6="http://schemas.microsoft.com/office/drawing/2016/5/12/chartex" xmlns:cx7="http://schemas.microsoft.com/office/drawing/2016/5/13/chartex" xmlns:cx8="http://schemas.microsoft.com/office/drawing/2016/5/14/chartex" xmlns:mc="http://schemas.openxmlformats.org/markup-compatibility/2006" xmlns:aink="http://schemas.microsoft.com/office/drawing/2016/ink" xmlns:am3d="http://schemas.microsoft.com/office/drawing/2017/model3d" xmlns:o="urn:schemas-microsoft-com:office:office" xmlns:oel="http://schemas.microsoft.com/office/2019/extlst" xmlns:r="http://schemas.openxmlformats.org/officeDocument/2006/relationships" xmlns:m="http://schemas.openxmlformats.org/officeDocument/2006/math" xmlns:v="urn:schemas-microsoft-com:vml" xmlns:wp14="http://schemas.microsoft.com/office/word/2010/wordprocessingDrawing" xmlns:wp="http://schemas.openxmlformats.org/drawingml/2006/wordprocessingDrawing" xmlns:w10="urn:schemas-microsoft-com:office:word" xmlns:w="http://schemas.openxmlformats.org/wordprocessingml/2006/main" xmlns:w14="http://schemas.microsoft.com/office/word/2010/wordml" xmlns:w15="http://schemas.microsoft.com/office/word/2012/wordml" xmlns:w16cex="http://schemas.microsoft.com/office/word/2018/wordml/cex" xmlns:w16cid="http://schemas.microsoft.com/office/word/2016/wordml/cid" xmlns:w16="http://schemas.microsoft.com/office/word/2018/wordml" xmlns:w16du="http://schemas.microsoft.com/office/word/2023/wordml/word16du" xmlns:w16sdtdh="http://schemas.microsoft.com/office/word/2020/wordml/sdtdatahash" xmlns:w16sdtfl="http://schemas.microsoft.com/office/word/2024/wordml/sdtformatlock" xmlns:w16se="http://schemas.microsoft.com/office/word/2015/wordml/symex" xmlns:wpg="http://schemas.microsoft.com/office/word/2010/wordprocessingGroup" xmlns:wpi="http://schemas.microsoft.com/office/word/2010/wordprocessingInk" xmlns:wne="http://schemas.microsoft.com/office/word/2006/wordml" xmlns:wps="http://schemas.microsoft.com/office/word/2010/wordprocessingShape" mc:Ignorable="w14 w15 w16se w16cid w16 w16cex w16sdtdh w16sdtfl w16du wp14">
   <w:p>
     <w:pPr>
       <w:pBdr>
@@ -3932,7 +3999,27 @@
         <w:sz w:val="16"/>
         <w:szCs w:val="16"/>
       </w:rPr>
-      <w:t>Este documento es propiedad de la Administración Central del Distrito de Santiago de Cali.  Prohibida su alteración o modificación por cualquier medio, sin previa autorización del Alcalde.</w:t>
+      <w:t xml:space="preserve">Este documento es propiedad de la Administración Central del Distrito de Santiago de Cali.  Prohibida su alteración o modificación por cualquier medio, sin previa autorización del </w:t>
+    </w:r>
+    <w:proofErr w:type="gramStart"/>
+    <w:r>
+      <w:rPr>
+        <w:rFonts w:ascii="Arial" w:eastAsia="Arial" w:hAnsi="Arial" w:cs="Arial"/>
+        <w:color w:val="000000"/>
+        <w:sz w:val="16"/>
+        <w:szCs w:val="16"/>
+      </w:rPr>
+      <w:t>Alcalde</w:t>
+    </w:r>
+    <w:proofErr w:type="gramEnd"/>
+    <w:r>
+      <w:rPr>
+        <w:rFonts w:ascii="Arial" w:eastAsia="Arial" w:hAnsi="Arial" w:cs="Arial"/>
+        <w:color w:val="000000"/>
+        <w:sz w:val="16"/>
+        <w:szCs w:val="16"/>
+      </w:rPr>
+      <w:t>.</w:t>
     </w:r>
   </w:p>
   <w:p>
@@ -4071,7 +4158,7 @@
 </file>
 
 <file path=word/footnotes.xml><?xml version="1.0" encoding="utf-8"?>
-<w:footnotes xmlns:wpc="http://schemas.microsoft.com/office/word/2010/wordprocessingCanvas" xmlns:mc="http://schemas.openxmlformats.org/markup-compatibility/2006" xmlns:o="urn:schemas-microsoft-com:office:office" xmlns:r="http://schemas.openxmlformats.org/officeDocument/2006/relationships" xmlns:m="http://schemas.openxmlformats.org/officeDocument/2006/math" xmlns:v="urn:schemas-microsoft-com:vml" xmlns:wp14="http://schemas.microsoft.com/office/word/2010/wordprocessingDrawing" xmlns:wp="http://schemas.openxmlformats.org/drawingml/2006/wordprocessingDrawing" xmlns:w10="urn:schemas-microsoft-com:office:word" xmlns:w="http://schemas.openxmlformats.org/wordprocessingml/2006/main" xmlns:w14="http://schemas.microsoft.com/office/word/2010/wordml" xmlns:wpg="http://schemas.microsoft.com/office/word/2010/wordprocessingGroup" xmlns:wpi="http://schemas.microsoft.com/office/word/2010/wordprocessingInk" xmlns:wne="http://schemas.microsoft.com/office/word/2006/wordml" xmlns:wps="http://schemas.microsoft.com/office/word/2010/wordprocessingShape" mc:Ignorable="w14 wp14">
+<w:footnotes xmlns:wpc="http://schemas.microsoft.com/office/word/2010/wordprocessingCanvas" xmlns:cx="http://schemas.microsoft.com/office/drawing/2014/chartex" xmlns:cx1="http://schemas.microsoft.com/office/drawing/2015/9/8/chartex" xmlns:cx2="http://schemas.microsoft.com/office/drawing/2015/10/21/chartex" xmlns:cx3="http://schemas.microsoft.com/office/drawing/2016/5/9/chartex" xmlns:cx4="http://schemas.microsoft.com/office/drawing/2016/5/10/chartex" xmlns:cx5="http://schemas.microsoft.com/office/drawing/2016/5/11/chartex" xmlns:cx6="http://schemas.microsoft.com/office/drawing/2016/5/12/chartex" xmlns:cx7="http://schemas.microsoft.com/office/drawing/2016/5/13/chartex" xmlns:cx8="http://schemas.microsoft.com/office/drawing/2016/5/14/chartex" xmlns:mc="http://schemas.openxmlformats.org/markup-compatibility/2006" xmlns:aink="http://schemas.microsoft.com/office/drawing/2016/ink" xmlns:am3d="http://schemas.microsoft.com/office/drawing/2017/model3d" xmlns:o="urn:schemas-microsoft-com:office:office" xmlns:oel="http://schemas.microsoft.com/office/2019/extlst" xmlns:r="http://schemas.openxmlformats.org/officeDocument/2006/relationships" xmlns:m="http://schemas.openxmlformats.org/officeDocument/2006/math" xmlns:v="urn:schemas-microsoft-com:vml" xmlns:wp14="http://schemas.microsoft.com/office/word/2010/wordprocessingDrawing" xmlns:wp="http://schemas.openxmlformats.org/drawingml/2006/wordprocessingDrawing" xmlns:w10="urn:schemas-microsoft-com:office:word" xmlns:w="http://schemas.openxmlformats.org/wordprocessingml/2006/main" xmlns:w14="http://schemas.microsoft.com/office/word/2010/wordml" xmlns:w15="http://schemas.microsoft.com/office/word/2012/wordml" xmlns:w16cex="http://schemas.microsoft.com/office/word/2018/wordml/cex" xmlns:w16cid="http://schemas.microsoft.com/office/word/2016/wordml/cid" xmlns:w16="http://schemas.microsoft.com/office/word/2018/wordml" xmlns:w16du="http://schemas.microsoft.com/office/word/2023/wordml/word16du" xmlns:w16sdtdh="http://schemas.microsoft.com/office/word/2020/wordml/sdtdatahash" xmlns:w16sdtfl="http://schemas.microsoft.com/office/word/2024/wordml/sdtformatlock" xmlns:w16se="http://schemas.microsoft.com/office/word/2015/wordml/symex" xmlns:wpg="http://schemas.microsoft.com/office/word/2010/wordprocessingGroup" xmlns:wpi="http://schemas.microsoft.com/office/word/2010/wordprocessingInk" xmlns:wne="http://schemas.microsoft.com/office/word/2006/wordml" xmlns:wps="http://schemas.microsoft.com/office/word/2010/wordprocessingShape" mc:Ignorable="w14 w15 w16se w16cid w16 w16cex w16sdtdh w16sdtfl w16du wp14">
   <w:footnote w:type="separator" w:id="-1">
     <w:p>
       <w:r>
@@ -4090,7 +4177,7 @@
 </file>
 
 <file path=word/header1.xml><?xml version="1.0" encoding="utf-8"?>
-<w:hdr xmlns:wpc="http://schemas.microsoft.com/office/word/2010/wordprocessingCanvas" xmlns:mc="http://schemas.openxmlformats.org/markup-compatibility/2006" xmlns:o="urn:schemas-microsoft-com:office:office" xmlns:r="http://schemas.openxmlformats.org/officeDocument/2006/relationships" xmlns:m="http://schemas.openxmlformats.org/officeDocument/2006/math" xmlns:v="urn:schemas-microsoft-com:vml" xmlns:wp14="http://schemas.microsoft.com/office/word/2010/wordprocessingDrawing" xmlns:wp="http://schemas.openxmlformats.org/drawingml/2006/wordprocessingDrawing" xmlns:w10="urn:schemas-microsoft-com:office:word" xmlns:w="http://schemas.openxmlformats.org/wordprocessingml/2006/main" xmlns:w14="http://schemas.microsoft.com/office/word/2010/wordml" xmlns:wpg="http://schemas.microsoft.com/office/word/2010/wordprocessingGroup" xmlns:wpi="http://schemas.microsoft.com/office/word/2010/wordprocessingInk" xmlns:wne="http://schemas.microsoft.com/office/word/2006/wordml" xmlns:wps="http://schemas.microsoft.com/office/word/2010/wordprocessingShape" mc:Ignorable="w14 wp14">
+<w:hdr xmlns:wpc="http://schemas.microsoft.com/office/word/2010/wordprocessingCanvas" xmlns:cx="http://schemas.microsoft.com/office/drawing/2014/chartex" xmlns:cx1="http://schemas.microsoft.com/office/drawing/2015/9/8/chartex" xmlns:cx2="http://schemas.microsoft.com/office/drawing/2015/10/21/chartex" xmlns:cx3="http://schemas.microsoft.com/office/drawing/2016/5/9/chartex" xmlns:cx4="http://schemas.microsoft.com/office/drawing/2016/5/10/chartex" xmlns:cx5="http://schemas.microsoft.com/office/drawing/2016/5/11/chartex" xmlns:cx6="http://schemas.microsoft.com/office/drawing/2016/5/12/chartex" xmlns:cx7="http://schemas.microsoft.com/office/drawing/2016/5/13/chartex" xmlns:cx8="http://schemas.microsoft.com/office/drawing/2016/5/14/chartex" xmlns:mc="http://schemas.openxmlformats.org/markup-compatibility/2006" xmlns:aink="http://schemas.microsoft.com/office/drawing/2016/ink" xmlns:am3d="http://schemas.microsoft.com/office/drawing/2017/model3d" xmlns:o="urn:schemas-microsoft-com:office:office" xmlns:oel="http://schemas.microsoft.com/office/2019/extlst" xmlns:r="http://schemas.openxmlformats.org/officeDocument/2006/relationships" xmlns:m="http://schemas.openxmlformats.org/officeDocument/2006/math" xmlns:v="urn:schemas-microsoft-com:vml" xmlns:wp14="http://schemas.microsoft.com/office/word/2010/wordprocessingDrawing" xmlns:wp="http://schemas.openxmlformats.org/drawingml/2006/wordprocessingDrawing" xmlns:w10="urn:schemas-microsoft-com:office:word" xmlns:w="http://schemas.openxmlformats.org/wordprocessingml/2006/main" xmlns:w14="http://schemas.microsoft.com/office/word/2010/wordml" xmlns:w15="http://schemas.microsoft.com/office/word/2012/wordml" xmlns:w16cex="http://schemas.microsoft.com/office/word/2018/wordml/cex" xmlns:w16cid="http://schemas.microsoft.com/office/word/2016/wordml/cid" xmlns:w16="http://schemas.microsoft.com/office/word/2018/wordml" xmlns:w16du="http://schemas.microsoft.com/office/word/2023/wordml/word16du" xmlns:w16sdtdh="http://schemas.microsoft.com/office/word/2020/wordml/sdtdatahash" xmlns:w16sdtfl="http://schemas.microsoft.com/office/word/2024/wordml/sdtformatlock" xmlns:w16se="http://schemas.microsoft.com/office/word/2015/wordml/symex" xmlns:wpg="http://schemas.microsoft.com/office/word/2010/wordprocessingGroup" xmlns:wpi="http://schemas.microsoft.com/office/word/2010/wordprocessingInk" xmlns:wne="http://schemas.microsoft.com/office/word/2006/wordml" xmlns:wps="http://schemas.microsoft.com/office/word/2010/wordprocessingShape" mc:Ignorable="w14 w15 w16se w16cid w16 w16cex w16sdtdh w16sdtfl w16du wp14">
   <w:tbl>
     <w:tblPr>
       <w:tblW w:w="9640" w:type="dxa"/>
@@ -4418,7 +4505,25 @@
               <w:color w:val="000000"/>
               <w:shd w:val="clear" w:color="auto" w:fill="FFFFFF"/>
             </w:rPr>
-            <w:t>MAJA01.04.03.P002.F001</w:t>
+            <w:t>MAJA01.04.</w:t>
+          </w:r>
+          <w:proofErr w:type="gramStart"/>
+          <w:r>
+            <w:rPr>
+              <w:rFonts w:ascii="Arial" w:hAnsi="Arial" w:cs="Arial"/>
+              <w:color w:val="000000"/>
+              <w:shd w:val="clear" w:color="auto" w:fill="FFFFFF"/>
+            </w:rPr>
+            <w:t>03.P002.F</w:t>
+          </w:r>
+          <w:proofErr w:type="gramEnd"/>
+          <w:r>
+            <w:rPr>
+              <w:rFonts w:ascii="Arial" w:hAnsi="Arial" w:cs="Arial"/>
+              <w:color w:val="000000"/>
+              <w:shd w:val="clear" w:color="auto" w:fill="FFFFFF"/>
+            </w:rPr>
+            <w:t>001</w:t>
           </w:r>
         </w:p>
       </w:tc>
@@ -4593,7 +4698,7 @@
 </file>
 
 <file path=word/header2.xml><?xml version="1.0" encoding="utf-8"?>
-<w:hdr xmlns:wpc="http://schemas.microsoft.com/office/word/2010/wordprocessingCanvas" xmlns:mc="http://schemas.openxmlformats.org/markup-compatibility/2006" xmlns:o="urn:schemas-microsoft-com:office:office" xmlns:r="http://schemas.openxmlformats.org/officeDocument/2006/relationships" xmlns:m="http://schemas.openxmlformats.org/officeDocument/2006/math" xmlns:v="urn:schemas-microsoft-com:vml" xmlns:wp14="http://schemas.microsoft.com/office/word/2010/wordprocessingDrawing" xmlns:wp="http://schemas.openxmlformats.org/drawingml/2006/wordprocessingDrawing" xmlns:w10="urn:schemas-microsoft-com:office:word" xmlns:w="http://schemas.openxmlformats.org/wordprocessingml/2006/main" xmlns:w14="http://schemas.microsoft.com/office/word/2010/wordml" xmlns:wpg="http://schemas.microsoft.com/office/word/2010/wordprocessingGroup" xmlns:wpi="http://schemas.microsoft.com/office/word/2010/wordprocessingInk" xmlns:wne="http://schemas.microsoft.com/office/word/2006/wordml" xmlns:wps="http://schemas.microsoft.com/office/word/2010/wordprocessingShape" mc:Ignorable="w14 wp14">
+<w:hdr xmlns:wpc="http://schemas.microsoft.com/office/word/2010/wordprocessingCanvas" xmlns:cx="http://schemas.microsoft.com/office/drawing/2014/chartex" xmlns:cx1="http://schemas.microsoft.com/office/drawing/2015/9/8/chartex" xmlns:cx2="http://schemas.microsoft.com/office/drawing/2015/10/21/chartex" xmlns:cx3="http://schemas.microsoft.com/office/drawing/2016/5/9/chartex" xmlns:cx4="http://schemas.microsoft.com/office/drawing/2016/5/10/chartex" xmlns:cx5="http://schemas.microsoft.com/office/drawing/2016/5/11/chartex" xmlns:cx6="http://schemas.microsoft.com/office/drawing/2016/5/12/chartex" xmlns:cx7="http://schemas.microsoft.com/office/drawing/2016/5/13/chartex" xmlns:cx8="http://schemas.microsoft.com/office/drawing/2016/5/14/chartex" xmlns:mc="http://schemas.openxmlformats.org/markup-compatibility/2006" xmlns:aink="http://schemas.microsoft.com/office/drawing/2016/ink" xmlns:am3d="http://schemas.microsoft.com/office/drawing/2017/model3d" xmlns:o="urn:schemas-microsoft-com:office:office" xmlns:oel="http://schemas.microsoft.com/office/2019/extlst" xmlns:r="http://schemas.openxmlformats.org/officeDocument/2006/relationships" xmlns:m="http://schemas.openxmlformats.org/officeDocument/2006/math" xmlns:v="urn:schemas-microsoft-com:vml" xmlns:wp14="http://schemas.microsoft.com/office/word/2010/wordprocessingDrawing" xmlns:wp="http://schemas.openxmlformats.org/drawingml/2006/wordprocessingDrawing" xmlns:w10="urn:schemas-microsoft-com:office:word" xmlns:w="http://schemas.openxmlformats.org/wordprocessingml/2006/main" xmlns:w14="http://schemas.microsoft.com/office/word/2010/wordml" xmlns:w15="http://schemas.microsoft.com/office/word/2012/wordml" xmlns:w16cex="http://schemas.microsoft.com/office/word/2018/wordml/cex" xmlns:w16cid="http://schemas.microsoft.com/office/word/2016/wordml/cid" xmlns:w16="http://schemas.microsoft.com/office/word/2018/wordml" xmlns:w16du="http://schemas.microsoft.com/office/word/2023/wordml/word16du" xmlns:w16sdtdh="http://schemas.microsoft.com/office/word/2020/wordml/sdtdatahash" xmlns:w16sdtfl="http://schemas.microsoft.com/office/word/2024/wordml/sdtformatlock" xmlns:w16se="http://schemas.microsoft.com/office/word/2015/wordml/symex" xmlns:wpg="http://schemas.microsoft.com/office/word/2010/wordprocessingGroup" xmlns:wpi="http://schemas.microsoft.com/office/word/2010/wordprocessingInk" xmlns:wne="http://schemas.microsoft.com/office/word/2006/wordml" xmlns:wps="http://schemas.microsoft.com/office/word/2010/wordprocessingShape" mc:Ignorable="w14 w15 w16se w16cid w16 w16cex w16sdtdh w16sdtfl w16du wp14">
   <w:p>
     <w:pPr>
       <w:widowControl w:val="0"/>
@@ -4939,7 +5044,25 @@
               <w:color w:val="000000"/>
               <w:shd w:val="clear" w:color="auto" w:fill="FFFFFF"/>
             </w:rPr>
-            <w:t>MAJA01.04.03.P002.F001</w:t>
+            <w:t>MAJA01.04.</w:t>
+          </w:r>
+          <w:proofErr w:type="gramStart"/>
+          <w:r>
+            <w:rPr>
+              <w:rFonts w:ascii="Arial" w:hAnsi="Arial" w:cs="Arial"/>
+              <w:color w:val="000000"/>
+              <w:shd w:val="clear" w:color="auto" w:fill="FFFFFF"/>
+            </w:rPr>
+            <w:t>03.P002.F</w:t>
+          </w:r>
+          <w:proofErr w:type="gramEnd"/>
+          <w:r>
+            <w:rPr>
+              <w:rFonts w:ascii="Arial" w:hAnsi="Arial" w:cs="Arial"/>
+              <w:color w:val="000000"/>
+              <w:shd w:val="clear" w:color="auto" w:fill="FFFFFF"/>
+            </w:rPr>
+            <w:t>001</w:t>
           </w:r>
         </w:p>
       </w:tc>
@@ -5098,7 +5221,7 @@
 </file>
 
 <file path=word/header3.xml><?xml version="1.0" encoding="utf-8"?>
-<w:hdr xmlns:wpc="http://schemas.microsoft.com/office/word/2010/wordprocessingCanvas" xmlns:mc="http://schemas.openxmlformats.org/markup-compatibility/2006" xmlns:o="urn:schemas-microsoft-com:office:office" xmlns:r="http://schemas.openxmlformats.org/officeDocument/2006/relationships" xmlns:m="http://schemas.openxmlformats.org/officeDocument/2006/math" xmlns:v="urn:schemas-microsoft-com:vml" xmlns:wp14="http://schemas.microsoft.com/office/word/2010/wordprocessingDrawing" xmlns:wp="http://schemas.openxmlformats.org/drawingml/2006/wordprocessingDrawing" xmlns:w10="urn:schemas-microsoft-com:office:word" xmlns:w="http://schemas.openxmlformats.org/wordprocessingml/2006/main" xmlns:w14="http://schemas.microsoft.com/office/word/2010/wordml" xmlns:wpg="http://schemas.microsoft.com/office/word/2010/wordprocessingGroup" xmlns:wpi="http://schemas.microsoft.com/office/word/2010/wordprocessingInk" xmlns:wne="http://schemas.microsoft.com/office/word/2006/wordml" xmlns:wps="http://schemas.microsoft.com/office/word/2010/wordprocessingShape" mc:Ignorable="w14 wp14">
+<w:hdr xmlns:wpc="http://schemas.microsoft.com/office/word/2010/wordprocessingCanvas" xmlns:cx="http://schemas.microsoft.com/office/drawing/2014/chartex" xmlns:cx1="http://schemas.microsoft.com/office/drawing/2015/9/8/chartex" xmlns:cx2="http://schemas.microsoft.com/office/drawing/2015/10/21/chartex" xmlns:cx3="http://schemas.microsoft.com/office/drawing/2016/5/9/chartex" xmlns:cx4="http://schemas.microsoft.com/office/drawing/2016/5/10/chartex" xmlns:cx5="http://schemas.microsoft.com/office/drawing/2016/5/11/chartex" xmlns:cx6="http://schemas.microsoft.com/office/drawing/2016/5/12/chartex" xmlns:cx7="http://schemas.microsoft.com/office/drawing/2016/5/13/chartex" xmlns:cx8="http://schemas.microsoft.com/office/drawing/2016/5/14/chartex" xmlns:mc="http://schemas.openxmlformats.org/markup-compatibility/2006" xmlns:aink="http://schemas.microsoft.com/office/drawing/2016/ink" xmlns:am3d="http://schemas.microsoft.com/office/drawing/2017/model3d" xmlns:o="urn:schemas-microsoft-com:office:office" xmlns:oel="http://schemas.microsoft.com/office/2019/extlst" xmlns:r="http://schemas.openxmlformats.org/officeDocument/2006/relationships" xmlns:m="http://schemas.openxmlformats.org/officeDocument/2006/math" xmlns:v="urn:schemas-microsoft-com:vml" xmlns:wp14="http://schemas.microsoft.com/office/word/2010/wordprocessingDrawing" xmlns:wp="http://schemas.openxmlformats.org/drawingml/2006/wordprocessingDrawing" xmlns:w10="urn:schemas-microsoft-com:office:word" xmlns:w="http://schemas.openxmlformats.org/wordprocessingml/2006/main" xmlns:w14="http://schemas.microsoft.com/office/word/2010/wordml" xmlns:w15="http://schemas.microsoft.com/office/word/2012/wordml" xmlns:w16cex="http://schemas.microsoft.com/office/word/2018/wordml/cex" xmlns:w16cid="http://schemas.microsoft.com/office/word/2016/wordml/cid" xmlns:w16="http://schemas.microsoft.com/office/word/2018/wordml" xmlns:w16du="http://schemas.microsoft.com/office/word/2023/wordml/word16du" xmlns:w16sdtdh="http://schemas.microsoft.com/office/word/2020/wordml/sdtdatahash" xmlns:w16sdtfl="http://schemas.microsoft.com/office/word/2024/wordml/sdtformatlock" xmlns:w16se="http://schemas.microsoft.com/office/word/2015/wordml/symex" xmlns:wpg="http://schemas.microsoft.com/office/word/2010/wordprocessingGroup" xmlns:wpi="http://schemas.microsoft.com/office/word/2010/wordprocessingInk" xmlns:wne="http://schemas.microsoft.com/office/word/2006/wordml" xmlns:wps="http://schemas.microsoft.com/office/word/2010/wordprocessingShape" mc:Ignorable="w14 w15 w16se w16cid w16 w16cex w16sdtdh w16sdtfl w16du wp14">
   <w:tbl>
     <w:tblPr>
       <w:tblStyle w:val="a1"/>
@@ -5427,7 +5550,25 @@
               <w:color w:val="000000"/>
               <w:shd w:val="clear" w:color="auto" w:fill="FFFFFF"/>
             </w:rPr>
-            <w:t>MAJA01.04.03.P002.F001</w:t>
+            <w:t>MAJA01.04.</w:t>
+          </w:r>
+          <w:proofErr w:type="gramStart"/>
+          <w:r>
+            <w:rPr>
+              <w:rFonts w:ascii="Arial" w:hAnsi="Arial" w:cs="Arial"/>
+              <w:color w:val="000000"/>
+              <w:shd w:val="clear" w:color="auto" w:fill="FFFFFF"/>
+            </w:rPr>
+            <w:t>03.P002.F</w:t>
+          </w:r>
+          <w:proofErr w:type="gramEnd"/>
+          <w:r>
+            <w:rPr>
+              <w:rFonts w:ascii="Arial" w:hAnsi="Arial" w:cs="Arial"/>
+              <w:color w:val="000000"/>
+              <w:shd w:val="clear" w:color="auto" w:fill="FFFFFF"/>
+            </w:rPr>
+            <w:t>001</w:t>
           </w:r>
         </w:p>
       </w:tc>
@@ -5602,7 +5743,7 @@
 </file>
 
 <file path=word/header4.xml><?xml version="1.0" encoding="utf-8"?>
-<w:hdr xmlns:wpc="http://schemas.microsoft.com/office/word/2010/wordprocessingCanvas" xmlns:mc="http://schemas.openxmlformats.org/markup-compatibility/2006" xmlns:o="urn:schemas-microsoft-com:office:office" xmlns:r="http://schemas.openxmlformats.org/officeDocument/2006/relationships" xmlns:m="http://schemas.openxmlformats.org/officeDocument/2006/math" xmlns:v="urn:schemas-microsoft-com:vml" xmlns:wp14="http://schemas.microsoft.com/office/word/2010/wordprocessingDrawing" xmlns:wp="http://schemas.openxmlformats.org/drawingml/2006/wordprocessingDrawing" xmlns:w10="urn:schemas-microsoft-com:office:word" xmlns:w="http://schemas.openxmlformats.org/wordprocessingml/2006/main" xmlns:w14="http://schemas.microsoft.com/office/word/2010/wordml" xmlns:wpg="http://schemas.microsoft.com/office/word/2010/wordprocessingGroup" xmlns:wpi="http://schemas.microsoft.com/office/word/2010/wordprocessingInk" xmlns:wne="http://schemas.microsoft.com/office/word/2006/wordml" xmlns:wps="http://schemas.microsoft.com/office/word/2010/wordprocessingShape" mc:Ignorable="w14 wp14">
+<w:hdr xmlns:wpc="http://schemas.microsoft.com/office/word/2010/wordprocessingCanvas" xmlns:cx="http://schemas.microsoft.com/office/drawing/2014/chartex" xmlns:cx1="http://schemas.microsoft.com/office/drawing/2015/9/8/chartex" xmlns:cx2="http://schemas.microsoft.com/office/drawing/2015/10/21/chartex" xmlns:cx3="http://schemas.microsoft.com/office/drawing/2016/5/9/chartex" xmlns:cx4="http://schemas.microsoft.com/office/drawing/2016/5/10/chartex" xmlns:cx5="http://schemas.microsoft.com/office/drawing/2016/5/11/chartex" xmlns:cx6="http://schemas.microsoft.com/office/drawing/2016/5/12/chartex" xmlns:cx7="http://schemas.microsoft.com/office/drawing/2016/5/13/chartex" xmlns:cx8="http://schemas.microsoft.com/office/drawing/2016/5/14/chartex" xmlns:mc="http://schemas.openxmlformats.org/markup-compatibility/2006" xmlns:aink="http://schemas.microsoft.com/office/drawing/2016/ink" xmlns:am3d="http://schemas.microsoft.com/office/drawing/2017/model3d" xmlns:o="urn:schemas-microsoft-com:office:office" xmlns:oel="http://schemas.microsoft.com/office/2019/extlst" xmlns:r="http://schemas.openxmlformats.org/officeDocument/2006/relationships" xmlns:m="http://schemas.openxmlformats.org/officeDocument/2006/math" xmlns:v="urn:schemas-microsoft-com:vml" xmlns:wp14="http://schemas.microsoft.com/office/word/2010/wordprocessingDrawing" xmlns:wp="http://schemas.openxmlformats.org/drawingml/2006/wordprocessingDrawing" xmlns:w10="urn:schemas-microsoft-com:office:word" xmlns:w="http://schemas.openxmlformats.org/wordprocessingml/2006/main" xmlns:w14="http://schemas.microsoft.com/office/word/2010/wordml" xmlns:w15="http://schemas.microsoft.com/office/word/2012/wordml" xmlns:w16cex="http://schemas.microsoft.com/office/word/2018/wordml/cex" xmlns:w16cid="http://schemas.microsoft.com/office/word/2016/wordml/cid" xmlns:w16="http://schemas.microsoft.com/office/word/2018/wordml" xmlns:w16du="http://schemas.microsoft.com/office/word/2023/wordml/word16du" xmlns:w16sdtdh="http://schemas.microsoft.com/office/word/2020/wordml/sdtdatahash" xmlns:w16sdtfl="http://schemas.microsoft.com/office/word/2024/wordml/sdtformatlock" xmlns:w16se="http://schemas.microsoft.com/office/word/2015/wordml/symex" xmlns:wpg="http://schemas.microsoft.com/office/word/2010/wordprocessingGroup" xmlns:wpi="http://schemas.microsoft.com/office/word/2010/wordprocessingInk" xmlns:wne="http://schemas.microsoft.com/office/word/2006/wordml" xmlns:wps="http://schemas.microsoft.com/office/word/2010/wordprocessingShape" mc:Ignorable="w14 w15 w16se w16cid w16 w16cex w16sdtdh w16sdtfl w16du wp14">
   <w:p>
     <w:pPr>
       <w:widowControl w:val="0"/>
@@ -5949,7 +6090,25 @@
               <w:color w:val="000000"/>
               <w:shd w:val="clear" w:color="auto" w:fill="FFFFFF"/>
             </w:rPr>
-            <w:t>MAJA01.04.03.P002.F001</w:t>
+            <w:t>MAJA01.04.</w:t>
+          </w:r>
+          <w:proofErr w:type="gramStart"/>
+          <w:r>
+            <w:rPr>
+              <w:rFonts w:ascii="Arial" w:hAnsi="Arial" w:cs="Arial"/>
+              <w:color w:val="000000"/>
+              <w:shd w:val="clear" w:color="auto" w:fill="FFFFFF"/>
+            </w:rPr>
+            <w:t>03.P002.F</w:t>
+          </w:r>
+          <w:proofErr w:type="gramEnd"/>
+          <w:r>
+            <w:rPr>
+              <w:rFonts w:ascii="Arial" w:hAnsi="Arial" w:cs="Arial"/>
+              <w:color w:val="000000"/>
+              <w:shd w:val="clear" w:color="auto" w:fill="FFFFFF"/>
+            </w:rPr>
+            <w:t>001</w:t>
           </w:r>
         </w:p>
       </w:tc>
@@ -6108,8 +6267,8 @@
 </file>
 
 <file path=word/numbering.xml><?xml version="1.0" encoding="utf-8"?>
-<w:numbering xmlns:wpc="http://schemas.microsoft.com/office/word/2010/wordprocessingCanvas" xmlns:mc="http://schemas.openxmlformats.org/markup-compatibility/2006" xmlns:o="urn:schemas-microsoft-com:office:office" xmlns:r="http://schemas.openxmlformats.org/officeDocument/2006/relationships" xmlns:m="http://schemas.openxmlformats.org/officeDocument/2006/math" xmlns:v="urn:schemas-microsoft-com:vml" xmlns:wp14="http://schemas.microsoft.com/office/word/2010/wordprocessingDrawing" xmlns:wp="http://schemas.openxmlformats.org/drawingml/2006/wordprocessingDrawing" xmlns:w10="urn:schemas-microsoft-com:office:word" xmlns:w="http://schemas.openxmlformats.org/wordprocessingml/2006/main" xmlns:w14="http://schemas.microsoft.com/office/word/2010/wordml" xmlns:wpg="http://schemas.microsoft.com/office/word/2010/wordprocessingGroup" xmlns:wpi="http://schemas.microsoft.com/office/word/2010/wordprocessingInk" xmlns:wne="http://schemas.microsoft.com/office/word/2006/wordml" xmlns:wps="http://schemas.microsoft.com/office/word/2010/wordprocessingShape" mc:Ignorable="w14 wp14">
-  <w:abstractNum w:abstractNumId="0">
+<w:numbering xmlns:wpc="http://schemas.microsoft.com/office/word/2010/wordprocessingCanvas" xmlns:cx="http://schemas.microsoft.com/office/drawing/2014/chartex" xmlns:cx1="http://schemas.microsoft.com/office/drawing/2015/9/8/chartex" xmlns:cx2="http://schemas.microsoft.com/office/drawing/2015/10/21/chartex" xmlns:cx3="http://schemas.microsoft.com/office/drawing/2016/5/9/chartex" xmlns:cx4="http://schemas.microsoft.com/office/drawing/2016/5/10/chartex" xmlns:cx5="http://schemas.microsoft.com/office/drawing/2016/5/11/chartex" xmlns:cx6="http://schemas.microsoft.com/office/drawing/2016/5/12/chartex" xmlns:cx7="http://schemas.microsoft.com/office/drawing/2016/5/13/chartex" xmlns:cx8="http://schemas.microsoft.com/office/drawing/2016/5/14/chartex" xmlns:mc="http://schemas.openxmlformats.org/markup-compatibility/2006" xmlns:aink="http://schemas.microsoft.com/office/drawing/2016/ink" xmlns:am3d="http://schemas.microsoft.com/office/drawing/2017/model3d" xmlns:o="urn:schemas-microsoft-com:office:office" xmlns:oel="http://schemas.microsoft.com/office/2019/extlst" xmlns:r="http://schemas.openxmlformats.org/officeDocument/2006/relationships" xmlns:m="http://schemas.openxmlformats.org/officeDocument/2006/math" xmlns:v="urn:schemas-microsoft-com:vml" xmlns:wp14="http://schemas.microsoft.com/office/word/2010/wordprocessingDrawing" xmlns:wp="http://schemas.openxmlformats.org/drawingml/2006/wordprocessingDrawing" xmlns:w10="urn:schemas-microsoft-com:office:word" xmlns:w="http://schemas.openxmlformats.org/wordprocessingml/2006/main" xmlns:w14="http://schemas.microsoft.com/office/word/2010/wordml" xmlns:w15="http://schemas.microsoft.com/office/word/2012/wordml" xmlns:w16cex="http://schemas.microsoft.com/office/word/2018/wordml/cex" xmlns:w16cid="http://schemas.microsoft.com/office/word/2016/wordml/cid" xmlns:w16="http://schemas.microsoft.com/office/word/2018/wordml" xmlns:w16du="http://schemas.microsoft.com/office/word/2023/wordml/word16du" xmlns:w16sdtdh="http://schemas.microsoft.com/office/word/2020/wordml/sdtdatahash" xmlns:w16sdtfl="http://schemas.microsoft.com/office/word/2024/wordml/sdtformatlock" xmlns:w16se="http://schemas.microsoft.com/office/word/2015/wordml/symex" xmlns:wpg="http://schemas.microsoft.com/office/word/2010/wordprocessingGroup" xmlns:wpi="http://schemas.microsoft.com/office/word/2010/wordprocessingInk" xmlns:wne="http://schemas.microsoft.com/office/word/2006/wordml" xmlns:wps="http://schemas.microsoft.com/office/word/2010/wordprocessingShape" mc:Ignorable="w14 w15 w16se w16cid w16 w16cex w16sdtdh w16sdtfl w16du wp14">
+  <w:abstractNum w:abstractNumId="0" w15:restartNumberingAfterBreak="1">
     <w:nsid w:val="01216FA6"/>
     <w:multiLevelType w:val="multilevel"/>
     <w:tmpl w:val="252A4026"/>
@@ -6195,7 +6354,7 @@
       </w:pPr>
     </w:lvl>
   </w:abstractNum>
-  <w:abstractNum w:abstractNumId="1">
+  <w:abstractNum w:abstractNumId="1" w15:restartNumberingAfterBreak="1">
     <w:nsid w:val="184C3E47"/>
     <w:multiLevelType w:val="hybridMultilevel"/>
     <w:tmpl w:val="E7CCFA8A"/>
@@ -6308,7 +6467,7 @@
       </w:rPr>
     </w:lvl>
   </w:abstractNum>
-  <w:abstractNum w:abstractNumId="2">
+  <w:abstractNum w:abstractNumId="2" w15:restartNumberingAfterBreak="1">
     <w:nsid w:val="1F6A619D"/>
     <w:multiLevelType w:val="multilevel"/>
     <w:tmpl w:val="18BAF072"/>
@@ -6394,7 +6553,7 @@
       </w:pPr>
     </w:lvl>
   </w:abstractNum>
-  <w:abstractNum w:abstractNumId="3">
+  <w:abstractNum w:abstractNumId="3" w15:restartNumberingAfterBreak="1">
     <w:nsid w:val="205046D1"/>
     <w:multiLevelType w:val="hybridMultilevel"/>
     <w:tmpl w:val="EB861422"/>
@@ -6507,7 +6666,7 @@
       </w:rPr>
     </w:lvl>
   </w:abstractNum>
-  <w:abstractNum w:abstractNumId="4">
+  <w:abstractNum w:abstractNumId="4" w15:restartNumberingAfterBreak="1">
     <w:nsid w:val="206031D5"/>
     <w:multiLevelType w:val="multilevel"/>
     <w:tmpl w:val="FB78F364"/>
@@ -6593,7 +6752,7 @@
       </w:pPr>
     </w:lvl>
   </w:abstractNum>
-  <w:abstractNum w:abstractNumId="5">
+  <w:abstractNum w:abstractNumId="5" w15:restartNumberingAfterBreak="1">
     <w:nsid w:val="244C2D5B"/>
     <w:multiLevelType w:val="hybridMultilevel"/>
     <w:tmpl w:val="4DAC3520"/>
@@ -6716,7 +6875,7 @@
       </w:rPr>
     </w:lvl>
   </w:abstractNum>
-  <w:abstractNum w:abstractNumId="6">
+  <w:abstractNum w:abstractNumId="6" w15:restartNumberingAfterBreak="1">
     <w:nsid w:val="25C073AD"/>
     <w:multiLevelType w:val="hybridMultilevel"/>
     <w:tmpl w:val="01382AD6"/>
@@ -6839,7 +6998,7 @@
       </w:rPr>
     </w:lvl>
   </w:abstractNum>
-  <w:abstractNum w:abstractNumId="7">
+  <w:abstractNum w:abstractNumId="7" w15:restartNumberingAfterBreak="1">
     <w:nsid w:val="2FFF789D"/>
     <w:multiLevelType w:val="hybridMultilevel"/>
     <w:tmpl w:val="FC529B92"/>
@@ -6951,7 +7110,7 @@
       </w:rPr>
     </w:lvl>
   </w:abstractNum>
-  <w:abstractNum w:abstractNumId="8">
+  <w:abstractNum w:abstractNumId="8" w15:restartNumberingAfterBreak="1">
     <w:nsid w:val="4FF10B52"/>
     <w:multiLevelType w:val="hybridMultilevel"/>
     <w:tmpl w:val="E7DEDD2C"/>
@@ -7064,7 +7223,7 @@
       </w:rPr>
     </w:lvl>
   </w:abstractNum>
-  <w:abstractNum w:abstractNumId="9">
+  <w:abstractNum w:abstractNumId="9" w15:restartNumberingAfterBreak="1">
     <w:nsid w:val="6D88568C"/>
     <w:multiLevelType w:val="hybridMultilevel"/>
     <w:tmpl w:val="17BE409A"/>
@@ -7177,41 +7336,881 @@
       </w:rPr>
     </w:lvl>
   </w:abstractNum>
-  <w:num w:numId="1">
+  <w:num w:numId="1" w16cid:durableId="1736008005">
     <w:abstractNumId w:val="4"/>
   </w:num>
-  <w:num w:numId="2">
+  <w:num w:numId="2" w16cid:durableId="504514533">
     <w:abstractNumId w:val="0"/>
   </w:num>
-  <w:num w:numId="3">
+  <w:num w:numId="3" w16cid:durableId="206333434">
     <w:abstractNumId w:val="2"/>
   </w:num>
-  <w:num w:numId="4">
+  <w:num w:numId="4" w16cid:durableId="619650119">
     <w:abstractNumId w:val="1"/>
   </w:num>
-  <w:num w:numId="5">
+  <w:num w:numId="5" w16cid:durableId="1934243827">
     <w:abstractNumId w:val="8"/>
   </w:num>
-  <w:num w:numId="6">
+  <w:num w:numId="6" w16cid:durableId="1699232806">
     <w:abstractNumId w:val="9"/>
   </w:num>
-  <w:num w:numId="7">
+  <w:num w:numId="7" w16cid:durableId="1257127928">
     <w:abstractNumId w:val="3"/>
   </w:num>
-  <w:num w:numId="8">
+  <w:num w:numId="8" w16cid:durableId="13046556">
     <w:abstractNumId w:val="7"/>
   </w:num>
-  <w:num w:numId="9">
+  <w:num w:numId="9" w16cid:durableId="840120190">
     <w:abstractNumId w:val="6"/>
   </w:num>
-  <w:num w:numId="10">
+  <w:num w:numId="10" w16cid:durableId="1982033046">
     <w:abstractNumId w:val="5"/>
   </w:num>
 </w:numbering>
 </file>
 
+<file path=word/recipientData.xml><?xml version="1.0" encoding="utf-8"?>
+<wne:recipients xmlns:wpc="http://schemas.microsoft.com/office/word/2010/wordprocessingCanvas" xmlns:cx="http://schemas.microsoft.com/office/drawing/2014/chartex" xmlns:cx1="http://schemas.microsoft.com/office/drawing/2015/9/8/chartex" xmlns:cx2="http://schemas.microsoft.com/office/drawing/2015/10/21/chartex" xmlns:cx3="http://schemas.microsoft.com/office/drawing/2016/5/9/chartex" xmlns:cx4="http://schemas.microsoft.com/office/drawing/2016/5/10/chartex" xmlns:cx5="http://schemas.microsoft.com/office/drawing/2016/5/11/chartex" xmlns:cx6="http://schemas.microsoft.com/office/drawing/2016/5/12/chartex" xmlns:cx7="http://schemas.microsoft.com/office/drawing/2016/5/13/chartex" xmlns:cx8="http://schemas.microsoft.com/office/drawing/2016/5/14/chartex" xmlns:mc="http://schemas.openxmlformats.org/markup-compatibility/2006" xmlns:aink="http://schemas.microsoft.com/office/drawing/2016/ink" xmlns:am3d="http://schemas.microsoft.com/office/drawing/2017/model3d" xmlns:o="urn:schemas-microsoft-com:office:office" xmlns:oel="http://schemas.microsoft.com/office/2019/extlst" xmlns:r="http://schemas.openxmlformats.org/officeDocument/2006/relationships" xmlns:m="http://schemas.openxmlformats.org/officeDocument/2006/math" xmlns:v="urn:schemas-microsoft-com:vml" xmlns:wp14="http://schemas.microsoft.com/office/word/2010/wordprocessingDrawing" xmlns:wp="http://schemas.openxmlformats.org/drawingml/2006/wordprocessingDrawing" xmlns:w10="urn:schemas-microsoft-com:office:word" xmlns:w="http://schemas.openxmlformats.org/wordprocessingml/2006/main" xmlns:w14="http://schemas.microsoft.com/office/word/2010/wordml" xmlns:w15="http://schemas.microsoft.com/office/word/2012/wordml" xmlns:w16cex="http://schemas.microsoft.com/office/word/2018/wordml/cex" xmlns:w16cid="http://schemas.microsoft.com/office/word/2016/wordml/cid" xmlns:w16="http://schemas.microsoft.com/office/word/2018/wordml" xmlns:w16du="http://schemas.microsoft.com/office/word/2023/wordml/word16du" xmlns:w16sdtdh="http://schemas.microsoft.com/office/word/2020/wordml/sdtdatahash" xmlns:w16sdtfl="http://schemas.microsoft.com/office/word/2024/wordml/sdtformatlock" xmlns:w16se="http://schemas.microsoft.com/office/word/2015/wordml/symex" xmlns:wpg="http://schemas.microsoft.com/office/word/2010/wordprocessingGroup" xmlns:wpi="http://schemas.microsoft.com/office/word/2010/wordprocessingInk" xmlns:wne="http://schemas.microsoft.com/office/word/2006/wordml" xmlns:wps="http://schemas.microsoft.com/office/word/2010/wordprocessingShape" mc:Ignorable="w14 w15 w16se w16cid w16 w16cex w16sdtdh w16sdtfl w16du wp14">
+  <wne:recipientData>
+    <wne:active wne:val="1"/>
+    <wne:hash wne:val="-1233935376"/>
+  </wne:recipientData>
+  <wne:recipientData>
+    <wne:active wne:val="1"/>
+    <wne:hash wne:val="1255726632"/>
+  </wne:recipientData>
+  <wne:recipientData>
+    <wne:active wne:val="1"/>
+    <wne:hash wne:val="-1421841073"/>
+  </wne:recipientData>
+  <wne:recipientData>
+    <wne:active wne:val="1"/>
+    <wne:hash wne:val="1550946341"/>
+  </wne:recipientData>
+  <wne:recipientData>
+    <wne:active wne:val="1"/>
+    <wne:hash wne:val="-1650405053"/>
+  </wne:recipientData>
+  <wne:recipientData>
+    <wne:active wne:val="1"/>
+    <wne:hash wne:val="1485976358"/>
+  </wne:recipientData>
+  <wne:recipientData>
+    <wne:active wne:val="1"/>
+    <wne:hash wne:val="-586816517"/>
+  </wne:recipientData>
+  <wne:recipientData>
+    <wne:active wne:val="1"/>
+    <wne:hash wne:val="-2056421053"/>
+  </wne:recipientData>
+  <wne:recipientData>
+    <wne:active wne:val="1"/>
+    <wne:hash wne:val="224690376"/>
+  </wne:recipientData>
+  <wne:recipientData>
+    <wne:active wne:val="1"/>
+    <wne:hash wne:val="2034349527"/>
+  </wne:recipientData>
+  <wne:recipientData>
+    <wne:active wne:val="1"/>
+    <wne:hash wne:val="1228848141"/>
+  </wne:recipientData>
+  <wne:recipientData>
+    <wne:active wne:val="1"/>
+    <wne:hash wne:val="868750059"/>
+  </wne:recipientData>
+  <wne:recipientData>
+    <wne:active wne:val="1"/>
+    <wne:hash wne:val="-973381853"/>
+  </wne:recipientData>
+  <wne:recipientData>
+    <wne:active wne:val="1"/>
+    <wne:hash wne:val="-1230477274"/>
+  </wne:recipientData>
+  <wne:recipientData>
+    <wne:active wne:val="1"/>
+    <wne:hash wne:val="2106644105"/>
+  </wne:recipientData>
+  <wne:recipientData>
+    <wne:active wne:val="1"/>
+    <wne:hash wne:val="697592225"/>
+  </wne:recipientData>
+  <wne:recipientData>
+    <wne:active wne:val="1"/>
+    <wne:hash wne:val="-1611190810"/>
+  </wne:recipientData>
+  <wne:recipientData>
+    <wne:active wne:val="1"/>
+    <wne:hash wne:val="-5791417"/>
+  </wne:recipientData>
+  <wne:recipientData>
+    <wne:active wne:val="1"/>
+    <wne:hash wne:val="-789247236"/>
+  </wne:recipientData>
+  <wne:recipientData>
+    <wne:active wne:val="1"/>
+    <wne:hash wne:val="285550971"/>
+  </wne:recipientData>
+  <wne:recipientData>
+    <wne:active wne:val="1"/>
+    <wne:hash wne:val="-1588540298"/>
+  </wne:recipientData>
+  <wne:recipientData>
+    <wne:active wne:val="1"/>
+    <wne:hash wne:val="537695794"/>
+  </wne:recipientData>
+  <wne:recipientData>
+    <wne:active wne:val="1"/>
+    <wne:hash wne:val="1545394311"/>
+  </wne:recipientData>
+  <wne:recipientData>
+    <wne:active wne:val="1"/>
+    <wne:hash wne:val="1974184899"/>
+  </wne:recipientData>
+  <wne:recipientData>
+    <wne:active wne:val="1"/>
+    <wne:hash wne:val="-1029667692"/>
+  </wne:recipientData>
+  <wne:recipientData>
+    <wne:active wne:val="1"/>
+    <wne:hash wne:val="699568722"/>
+  </wne:recipientData>
+  <wne:recipientData>
+    <wne:active wne:val="1"/>
+    <wne:hash wne:val="-218232996"/>
+  </wne:recipientData>
+  <wne:recipientData>
+    <wne:active wne:val="1"/>
+    <wne:hash wne:val="1331933886"/>
+  </wne:recipientData>
+  <wne:recipientData>
+    <wne:active wne:val="1"/>
+    <wne:hash wne:val="-240542052"/>
+  </wne:recipientData>
+  <wne:recipientData>
+    <wne:active wne:val="1"/>
+    <wne:hash wne:val="-202902815"/>
+  </wne:recipientData>
+  <wne:recipientData>
+    <wne:active wne:val="1"/>
+    <wne:hash wne:val="1090570149"/>
+  </wne:recipientData>
+  <wne:recipientData>
+    <wne:active wne:val="1"/>
+    <wne:hash wne:val="277658002"/>
+  </wne:recipientData>
+  <wne:recipientData>
+    <wne:active wne:val="1"/>
+    <wne:hash wne:val="61567563"/>
+  </wne:recipientData>
+  <wne:recipientData>
+    <wne:active wne:val="1"/>
+    <wne:hash wne:val="-515842871"/>
+  </wne:recipientData>
+  <wne:recipientData>
+    <wne:active wne:val="1"/>
+    <wne:hash wne:val="2012043008"/>
+  </wne:recipientData>
+  <wne:recipientData>
+    <wne:active wne:val="1"/>
+    <wne:hash wne:val="-758336229"/>
+  </wne:recipientData>
+  <wne:recipientData>
+    <wne:active wne:val="1"/>
+    <wne:hash wne:val="-1671240781"/>
+  </wne:recipientData>
+  <wne:recipientData>
+    <wne:active wne:val="1"/>
+    <wne:hash wne:val="1479226861"/>
+  </wne:recipientData>
+  <wne:recipientData>
+    <wne:active wne:val="1"/>
+    <wne:hash wne:val="-1883614949"/>
+  </wne:recipientData>
+  <wne:recipientData>
+    <wne:active wne:val="1"/>
+    <wne:hash wne:val="-1772133577"/>
+  </wne:recipientData>
+  <wne:recipientData>
+    <wne:active wne:val="1"/>
+    <wne:hash wne:val="-908414064"/>
+  </wne:recipientData>
+  <wne:recipientData>
+    <wne:active wne:val="1"/>
+    <wne:hash wne:val="1949661969"/>
+  </wne:recipientData>
+  <wne:recipientData>
+    <wne:active wne:val="1"/>
+    <wne:hash wne:val="295924970"/>
+  </wne:recipientData>
+  <wne:recipientData>
+    <wne:active wne:val="1"/>
+    <wne:hash wne:val="1725417918"/>
+  </wne:recipientData>
+  <wne:recipientData>
+    <wne:active wne:val="1"/>
+    <wne:hash wne:val="-116368942"/>
+  </wne:recipientData>
+  <wne:recipientData>
+    <wne:active wne:val="1"/>
+    <wne:hash wne:val="168192840"/>
+  </wne:recipientData>
+  <wne:recipientData>
+    <wne:active wne:val="1"/>
+    <wne:hash wne:val="1936366776"/>
+  </wne:recipientData>
+  <wne:recipientData>
+    <wne:active wne:val="1"/>
+    <wne:hash wne:val="378063226"/>
+  </wne:recipientData>
+  <wne:recipientData>
+    <wne:active wne:val="1"/>
+    <wne:hash wne:val="-1770923296"/>
+  </wne:recipientData>
+  <wne:recipientData>
+    <wne:active wne:val="1"/>
+    <wne:hash wne:val="-801634107"/>
+  </wne:recipientData>
+  <wne:recipientData>
+    <wne:active wne:val="1"/>
+    <wne:hash wne:val="-965890265"/>
+  </wne:recipientData>
+  <wne:recipientData>
+    <wne:active wne:val="1"/>
+    <wne:hash wne:val="1235290466"/>
+  </wne:recipientData>
+  <wne:recipientData>
+    <wne:active wne:val="1"/>
+    <wne:hash wne:val="-212391364"/>
+  </wne:recipientData>
+  <wne:recipientData>
+    <wne:active wne:val="1"/>
+    <wne:hash wne:val="1353393812"/>
+  </wne:recipientData>
+  <wne:recipientData>
+    <wne:active wne:val="1"/>
+    <wne:hash wne:val="1200736830"/>
+  </wne:recipientData>
+  <wne:recipientData>
+    <wne:active wne:val="1"/>
+    <wne:hash wne:val="-1911131498"/>
+  </wne:recipientData>
+  <wne:recipientData>
+    <wne:active wne:val="1"/>
+    <wne:hash wne:val="239407090"/>
+  </wne:recipientData>
+  <wne:recipientData>
+    <wne:active wne:val="1"/>
+    <wne:hash wne:val="978242402"/>
+  </wne:recipientData>
+  <wne:recipientData>
+    <wne:active wne:val="1"/>
+    <wne:hash wne:val="-942774222"/>
+  </wne:recipientData>
+  <wne:recipientData>
+    <wne:active wne:val="1"/>
+    <wne:hash wne:val="222796355"/>
+  </wne:recipientData>
+  <wne:recipientData>
+    <wne:active wne:val="1"/>
+    <wne:hash wne:val="-1138126025"/>
+  </wne:recipientData>
+  <wne:recipientData>
+    <wne:active wne:val="1"/>
+    <wne:hash wne:val="1400622357"/>
+  </wne:recipientData>
+  <wne:recipientData>
+    <wne:active wne:val="1"/>
+    <wne:hash wne:val="1411140915"/>
+  </wne:recipientData>
+  <wne:recipientData>
+    <wne:active wne:val="1"/>
+    <wne:hash wne:val="-1860821185"/>
+  </wne:recipientData>
+  <wne:recipientData>
+    <wne:active wne:val="1"/>
+    <wne:hash wne:val="-153911400"/>
+  </wne:recipientData>
+  <wne:recipientData>
+    <wne:active wne:val="1"/>
+    <wne:hash wne:val="849050049"/>
+  </wne:recipientData>
+  <wne:recipientData>
+    <wne:active wne:val="1"/>
+    <wne:hash wne:val="739205632"/>
+  </wne:recipientData>
+  <wne:recipientData>
+    <wne:active wne:val="1"/>
+    <wne:hash wne:val="227497052"/>
+  </wne:recipientData>
+  <wne:recipientData>
+    <wne:active wne:val="1"/>
+    <wne:hash wne:val="1247211594"/>
+  </wne:recipientData>
+  <wne:recipientData>
+    <wne:active wne:val="1"/>
+    <wne:hash wne:val="-829331797"/>
+  </wne:recipientData>
+  <wne:recipientData>
+    <wne:active wne:val="1"/>
+    <wne:hash wne:val="1189621596"/>
+  </wne:recipientData>
+  <wne:recipientData>
+    <wne:active wne:val="1"/>
+    <wne:hash wne:val="696443641"/>
+  </wne:recipientData>
+  <wne:recipientData>
+    <wne:active wne:val="1"/>
+    <wne:hash wne:val="-1270063184"/>
+  </wne:recipientData>
+  <wne:recipientData>
+    <wne:active wne:val="1"/>
+    <wne:hash wne:val="118599763"/>
+  </wne:recipientData>
+  <wne:recipientData>
+    <wne:active wne:val="1"/>
+    <wne:hash wne:val="-1647585151"/>
+  </wne:recipientData>
+  <wne:recipientData>
+    <wne:active wne:val="1"/>
+    <wne:hash wne:val="1989570601"/>
+  </wne:recipientData>
+  <wne:recipientData>
+    <wne:active wne:val="1"/>
+    <wne:hash wne:val="1102565429"/>
+  </wne:recipientData>
+  <wne:recipientData>
+    <wne:active wne:val="1"/>
+    <wne:hash wne:val="-271607384"/>
+  </wne:recipientData>
+  <wne:recipientData>
+    <wne:active wne:val="1"/>
+  </wne:recipientData>
+  <wne:recipientData>
+    <wne:active wne:val="1"/>
+  </wne:recipientData>
+  <wne:recipientData>
+    <wne:active wne:val="1"/>
+  </wne:recipientData>
+  <wne:recipientData>
+    <wne:active wne:val="1"/>
+  </wne:recipientData>
+  <wne:recipientData>
+    <wne:active wne:val="1"/>
+  </wne:recipientData>
+  <wne:recipientData>
+    <wne:active wne:val="1"/>
+  </wne:recipientData>
+  <wne:recipientData>
+    <wne:active wne:val="1"/>
+  </wne:recipientData>
+  <wne:recipientData>
+    <wne:active wne:val="1"/>
+  </wne:recipientData>
+  <wne:recipientData>
+    <wne:active wne:val="1"/>
+  </wne:recipientData>
+  <wne:recipientData>
+    <wne:active wne:val="1"/>
+  </wne:recipientData>
+  <wne:recipientData>
+    <wne:active wne:val="1"/>
+  </wne:recipientData>
+  <wne:recipientData>
+    <wne:active wne:val="1"/>
+  </wne:recipientData>
+  <wne:recipientData>
+    <wne:active wne:val="1"/>
+  </wne:recipientData>
+  <wne:recipientData>
+    <wne:active wne:val="1"/>
+  </wne:recipientData>
+  <wne:recipientData>
+    <wne:active wne:val="1"/>
+  </wne:recipientData>
+  <wne:recipientData>
+    <wne:active wne:val="1"/>
+  </wne:recipientData>
+  <wne:recipientData>
+    <wne:active wne:val="1"/>
+  </wne:recipientData>
+  <wne:recipientData>
+    <wne:active wne:val="1"/>
+  </wne:recipientData>
+  <wne:recipientData>
+    <wne:active wne:val="1"/>
+  </wne:recipientData>
+  <wne:recipientData>
+    <wne:active wne:val="1"/>
+  </wne:recipientData>
+  <wne:recipientData>
+    <wne:active wne:val="1"/>
+  </wne:recipientData>
+  <wne:recipientData>
+    <wne:active wne:val="1"/>
+  </wne:recipientData>
+  <wne:recipientData>
+    <wne:active wne:val="1"/>
+  </wne:recipientData>
+  <wne:recipientData>
+    <wne:active wne:val="1"/>
+  </wne:recipientData>
+  <wne:recipientData>
+    <wne:active wne:val="1"/>
+  </wne:recipientData>
+  <wne:recipientData>
+    <wne:active wne:val="1"/>
+  </wne:recipientData>
+  <wne:recipientData>
+    <wne:active wne:val="1"/>
+  </wne:recipientData>
+  <wne:recipientData>
+    <wne:active wne:val="1"/>
+  </wne:recipientData>
+  <wne:recipientData>
+    <wne:active wne:val="1"/>
+  </wne:recipientData>
+  <wne:recipientData>
+    <wne:active wne:val="1"/>
+  </wne:recipientData>
+  <wne:recipientData>
+    <wne:active wne:val="1"/>
+  </wne:recipientData>
+  <wne:recipientData>
+    <wne:active wne:val="1"/>
+  </wne:recipientData>
+  <wne:recipientData>
+    <wne:active wne:val="1"/>
+  </wne:recipientData>
+  <wne:recipientData>
+    <wne:active wne:val="1"/>
+  </wne:recipientData>
+  <wne:recipientData>
+    <wne:active wne:val="1"/>
+  </wne:recipientData>
+  <wne:recipientData>
+    <wne:active wne:val="1"/>
+  </wne:recipientData>
+  <wne:recipientData>
+    <wne:active wne:val="1"/>
+  </wne:recipientData>
+  <wne:recipientData>
+    <wne:active wne:val="1"/>
+  </wne:recipientData>
+  <wne:recipientData>
+    <wne:active wne:val="1"/>
+  </wne:recipientData>
+  <wne:recipientData>
+    <wne:active wne:val="1"/>
+  </wne:recipientData>
+  <wne:recipientData>
+    <wne:active wne:val="1"/>
+  </wne:recipientData>
+  <wne:recipientData>
+    <wne:active wne:val="1"/>
+  </wne:recipientData>
+  <wne:recipientData>
+    <wne:active wne:val="1"/>
+  </wne:recipientData>
+  <wne:recipientData>
+    <wne:active wne:val="1"/>
+  </wne:recipientData>
+  <wne:recipientData>
+    <wne:active wne:val="1"/>
+  </wne:recipientData>
+  <wne:recipientData>
+    <wne:active wne:val="1"/>
+  </wne:recipientData>
+  <wne:recipientData>
+    <wne:active wne:val="1"/>
+  </wne:recipientData>
+  <wne:recipientData>
+    <wne:active wne:val="1"/>
+  </wne:recipientData>
+  <wne:recipientData>
+    <wne:active wne:val="1"/>
+  </wne:recipientData>
+  <wne:recipientData>
+    <wne:active wne:val="1"/>
+  </wne:recipientData>
+  <wne:recipientData>
+    <wne:active wne:val="1"/>
+  </wne:recipientData>
+  <wne:recipientData>
+    <wne:active wne:val="1"/>
+  </wne:recipientData>
+  <wne:recipientData>
+    <wne:active wne:val="1"/>
+  </wne:recipientData>
+  <wne:recipientData>
+    <wne:active wne:val="1"/>
+  </wne:recipientData>
+  <wne:recipientData>
+    <wne:active wne:val="1"/>
+  </wne:recipientData>
+  <wne:recipientData>
+    <wne:active wne:val="1"/>
+  </wne:recipientData>
+  <wne:recipientData>
+    <wne:active wne:val="1"/>
+  </wne:recipientData>
+  <wne:recipientData>
+    <wne:active wne:val="1"/>
+  </wne:recipientData>
+  <wne:recipientData>
+    <wne:active wne:val="1"/>
+  </wne:recipientData>
+  <wne:recipientData>
+    <wne:active wne:val="1"/>
+  </wne:recipientData>
+  <wne:recipientData>
+    <wne:active wne:val="1"/>
+  </wne:recipientData>
+  <wne:recipientData>
+    <wne:active wne:val="1"/>
+  </wne:recipientData>
+  <wne:recipientData>
+    <wne:active wne:val="1"/>
+  </wne:recipientData>
+  <wne:recipientData>
+    <wne:active wne:val="1"/>
+  </wne:recipientData>
+  <wne:recipientData>
+    <wne:active wne:val="1"/>
+  </wne:recipientData>
+  <wne:recipientData>
+    <wne:active wne:val="1"/>
+  </wne:recipientData>
+  <wne:recipientData>
+    <wne:active wne:val="1"/>
+  </wne:recipientData>
+  <wne:recipientData>
+    <wne:active wne:val="1"/>
+  </wne:recipientData>
+  <wne:recipientData>
+    <wne:active wne:val="1"/>
+  </wne:recipientData>
+  <wne:recipientData>
+    <wne:active wne:val="1"/>
+  </wne:recipientData>
+  <wne:recipientData>
+    <wne:active wne:val="1"/>
+  </wne:recipientData>
+  <wne:recipientData>
+    <wne:active wne:val="1"/>
+  </wne:recipientData>
+  <wne:recipientData>
+    <wne:active wne:val="1"/>
+  </wne:recipientData>
+  <wne:recipientData>
+    <wne:active wne:val="1"/>
+  </wne:recipientData>
+  <wne:recipientData>
+    <wne:active wne:val="1"/>
+  </wne:recipientData>
+  <wne:recipientData>
+    <wne:active wne:val="1"/>
+  </wne:recipientData>
+  <wne:recipientData>
+    <wne:active wne:val="1"/>
+  </wne:recipientData>
+  <wne:recipientData>
+    <wne:active wne:val="1"/>
+  </wne:recipientData>
+  <wne:recipientData>
+    <wne:active wne:val="1"/>
+  </wne:recipientData>
+  <wne:recipientData>
+    <wne:active wne:val="1"/>
+  </wne:recipientData>
+  <wne:recipientData>
+    <wne:active wne:val="1"/>
+  </wne:recipientData>
+  <wne:recipientData>
+    <wne:active wne:val="1"/>
+  </wne:recipientData>
+  <wne:recipientData>
+    <wne:active wne:val="1"/>
+  </wne:recipientData>
+  <wne:recipientData>
+    <wne:active wne:val="1"/>
+  </wne:recipientData>
+  <wne:recipientData>
+    <wne:active wne:val="1"/>
+  </wne:recipientData>
+  <wne:recipientData>
+    <wne:active wne:val="1"/>
+  </wne:recipientData>
+  <wne:recipientData>
+    <wne:active wne:val="1"/>
+  </wne:recipientData>
+  <wne:recipientData>
+    <wne:active wne:val="1"/>
+  </wne:recipientData>
+  <wne:recipientData>
+    <wne:active wne:val="1"/>
+  </wne:recipientData>
+  <wne:recipientData>
+    <wne:active wne:val="1"/>
+  </wne:recipientData>
+  <wne:recipientData>
+    <wne:active wne:val="1"/>
+  </wne:recipientData>
+  <wne:recipientData>
+    <wne:active wne:val="1"/>
+  </wne:recipientData>
+  <wne:recipientData>
+    <wne:active wne:val="1"/>
+  </wne:recipientData>
+  <wne:recipientData>
+    <wne:active wne:val="1"/>
+    <wne:hash wne:val="-393546638"/>
+  </wne:recipientData>
+  <wne:recipientData>
+    <wne:active wne:val="1"/>
+  </wne:recipientData>
+  <wne:recipientData>
+    <wne:active wne:val="1"/>
+  </wne:recipientData>
+  <wne:recipientData>
+    <wne:active wne:val="1"/>
+  </wne:recipientData>
+  <wne:recipientData>
+    <wne:active wne:val="1"/>
+  </wne:recipientData>
+  <wne:recipientData>
+    <wne:active wne:val="1"/>
+  </wne:recipientData>
+  <wne:recipientData>
+    <wne:active wne:val="1"/>
+  </wne:recipientData>
+  <wne:recipientData>
+    <wne:active wne:val="1"/>
+  </wne:recipientData>
+  <wne:recipientData>
+    <wne:active wne:val="1"/>
+  </wne:recipientData>
+  <wne:recipientData>
+    <wne:active wne:val="1"/>
+  </wne:recipientData>
+  <wne:recipientData>
+    <wne:active wne:val="1"/>
+  </wne:recipientData>
+  <wne:recipientData>
+    <wne:active wne:val="1"/>
+  </wne:recipientData>
+  <wne:recipientData>
+    <wne:active wne:val="1"/>
+  </wne:recipientData>
+  <wne:recipientData>
+    <wne:active wne:val="1"/>
+  </wne:recipientData>
+  <wne:recipientData>
+    <wne:active wne:val="1"/>
+  </wne:recipientData>
+  <wne:recipientData>
+    <wne:active wne:val="1"/>
+  </wne:recipientData>
+  <wne:recipientData>
+    <wne:active wne:val="1"/>
+  </wne:recipientData>
+  <wne:recipientData>
+    <wne:active wne:val="1"/>
+  </wne:recipientData>
+  <wne:recipientData>
+    <wne:active wne:val="1"/>
+  </wne:recipientData>
+  <wne:recipientData>
+    <wne:active wne:val="1"/>
+  </wne:recipientData>
+  <wne:recipientData>
+    <wne:active wne:val="1"/>
+  </wne:recipientData>
+  <wne:recipientData>
+    <wne:active wne:val="1"/>
+  </wne:recipientData>
+  <wne:recipientData>
+    <wne:active wne:val="1"/>
+  </wne:recipientData>
+  <wne:recipientData>
+    <wne:active wne:val="1"/>
+  </wne:recipientData>
+  <wne:recipientData>
+    <wne:active wne:val="1"/>
+  </wne:recipientData>
+  <wne:recipientData>
+    <wne:active wne:val="1"/>
+  </wne:recipientData>
+  <wne:recipientData>
+    <wne:active wne:val="1"/>
+  </wne:recipientData>
+  <wne:recipientData>
+    <wne:active wne:val="1"/>
+  </wne:recipientData>
+  <wne:recipientData>
+    <wne:active wne:val="1"/>
+  </wne:recipientData>
+  <wne:recipientData>
+    <wne:active wne:val="1"/>
+  </wne:recipientData>
+  <wne:recipientData>
+    <wne:active wne:val="1"/>
+  </wne:recipientData>
+  <wne:recipientData>
+    <wne:active wne:val="1"/>
+  </wne:recipientData>
+  <wne:recipientData>
+    <wne:active wne:val="1"/>
+  </wne:recipientData>
+  <wne:recipientData>
+    <wne:active wne:val="1"/>
+  </wne:recipientData>
+  <wne:recipientData>
+    <wne:active wne:val="1"/>
+  </wne:recipientData>
+  <wne:recipientData>
+    <wne:active wne:val="1"/>
+  </wne:recipientData>
+  <wne:recipientData>
+    <wne:active wne:val="1"/>
+  </wne:recipientData>
+  <wne:recipientData>
+    <wne:active wne:val="1"/>
+  </wne:recipientData>
+  <wne:recipientData>
+    <wne:active wne:val="1"/>
+  </wne:recipientData>
+  <wne:recipientData>
+    <wne:active wne:val="1"/>
+  </wne:recipientData>
+  <wne:recipientData>
+    <wne:active wne:val="1"/>
+  </wne:recipientData>
+  <wne:recipientData>
+    <wne:active wne:val="1"/>
+  </wne:recipientData>
+  <wne:recipientData>
+    <wne:active wne:val="1"/>
+  </wne:recipientData>
+  <wne:recipientData>
+    <wne:active wne:val="1"/>
+  </wne:recipientData>
+  <wne:recipientData>
+    <wne:active wne:val="1"/>
+  </wne:recipientData>
+  <wne:recipientData>
+    <wne:active wne:val="1"/>
+  </wne:recipientData>
+  <wne:recipientData>
+    <wne:active wne:val="1"/>
+  </wne:recipientData>
+  <wne:recipientData>
+    <wne:active wne:val="1"/>
+  </wne:recipientData>
+  <wne:recipientData>
+    <wne:active wne:val="1"/>
+  </wne:recipientData>
+  <wne:recipientData>
+    <wne:active wne:val="1"/>
+  </wne:recipientData>
+  <wne:recipientData>
+    <wne:active wne:val="1"/>
+  </wne:recipientData>
+  <wne:recipientData>
+    <wne:active wne:val="1"/>
+  </wne:recipientData>
+  <wne:recipientData>
+    <wne:active wne:val="1"/>
+  </wne:recipientData>
+  <wne:recipientData>
+    <wne:active wne:val="1"/>
+  </wne:recipientData>
+  <wne:recipientData>
+    <wne:active wne:val="1"/>
+  </wne:recipientData>
+  <wne:recipientData>
+    <wne:active wne:val="1"/>
+  </wne:recipientData>
+  <wne:recipientData>
+    <wne:active wne:val="1"/>
+  </wne:recipientData>
+  <wne:recipientData>
+    <wne:active wne:val="1"/>
+  </wne:recipientData>
+  <wne:recipientData>
+    <wne:active wne:val="1"/>
+  </wne:recipientData>
+  <wne:recipientData>
+    <wne:active wne:val="1"/>
+  </wne:recipientData>
+  <wne:recipientData>
+    <wne:active wne:val="1"/>
+  </wne:recipientData>
+  <wne:recipientData>
+    <wne:active wne:val="1"/>
+  </wne:recipientData>
+  <wne:recipientData>
+    <wne:active wne:val="1"/>
+  </wne:recipientData>
+  <wne:recipientData>
+    <wne:active wne:val="1"/>
+  </wne:recipientData>
+  <wne:recipientData>
+    <wne:active wne:val="1"/>
+  </wne:recipientData>
+  <wne:recipientData>
+    <wne:active wne:val="1"/>
+  </wne:recipientData>
+  <wne:recipientData>
+    <wne:active wne:val="1"/>
+  </wne:recipientData>
+  <wne:recipientData>
+    <wne:active wne:val="1"/>
+  </wne:recipientData>
+  <wne:recipientData>
+    <wne:active wne:val="1"/>
+  </wne:recipientData>
+  <wne:recipientData>
+    <wne:active wne:val="1"/>
+  </wne:recipientData>
+  <wne:recipientData>
+    <wne:active wne:val="1"/>
+  </wne:recipientData>
+  <wne:recipientData>
+    <wne:active wne:val="1"/>
+  </wne:recipientData>
+  <wne:recipientData>
+    <wne:active wne:val="1"/>
+  </wne:recipientData>
+  <wne:recipientData>
+    <wne:active wne:val="1"/>
+  </wne:recipientData>
+  <wne:recipientData>
+    <wne:active wne:val="1"/>
+  </wne:recipientData>
+  <wne:recipientData>
+    <wne:active wne:val="1"/>
+  </wne:recipientData>
+  <wne:recipientData>
+    <wne:active wne:val="1"/>
+  </wne:recipientData>
+  <wne:recipientData>
+    <wne:active wne:val="1"/>
+  </wne:recipientData>
+  <wne:recipientData>
+    <wne:active wne:val="1"/>
+  </wne:recipientData>
+  <wne:recipientData>
+    <wne:active wne:val="1"/>
+  </wne:recipientData>
+  <wne:recipientData>
+    <wne:active wne:val="1"/>
+  </wne:recipientData>
+</wne:recipients>
+</file>
+
 <file path=word/styles.xml><?xml version="1.0" encoding="utf-8"?>
-<w:styles xmlns:mc="http://schemas.openxmlformats.org/markup-compatibility/2006" xmlns:r="http://schemas.openxmlformats.org/officeDocument/2006/relationships" xmlns:w="http://schemas.openxmlformats.org/wordprocessingml/2006/main" xmlns:w14="http://schemas.microsoft.com/office/word/2010/wordml" mc:Ignorable="w14">
+<w:styles xmlns:mc="http://schemas.openxmlformats.org/markup-compatibility/2006" xmlns:r="http://schemas.openxmlformats.org/officeDocument/2006/relationships" xmlns:w="http://schemas.openxmlformats.org/wordprocessingml/2006/main" xmlns:w14="http://schemas.microsoft.com/office/word/2010/wordml" xmlns:w15="http://schemas.microsoft.com/office/word/2012/wordml" xmlns:w16cex="http://schemas.microsoft.com/office/word/2018/wordml/cex" xmlns:w16cid="http://schemas.microsoft.com/office/word/2016/wordml/cid" xmlns:w16="http://schemas.microsoft.com/office/word/2018/wordml" xmlns:w16du="http://schemas.microsoft.com/office/word/2023/wordml/word16du" xmlns:w16sdtdh="http://schemas.microsoft.com/office/word/2020/wordml/sdtdatahash" xmlns:w16sdtfl="http://schemas.microsoft.com/office/word/2024/wordml/sdtformatlock" xmlns:w16se="http://schemas.microsoft.com/office/word/2015/wordml/symex" mc:Ignorable="w14 w15 w16se w16cid w16 w16cex w16sdtdh w16sdtfl w16du">
   <w:docDefaults>
     <w:rPrDefault>
       <w:rPr>
@@ -7221,145 +8220,383 @@
     </w:rPrDefault>
     <w:pPrDefault/>
   </w:docDefaults>
-  <w:latentStyles w:defLockedState="0" w:defUIPriority="99" w:defSemiHidden="1" w:defUnhideWhenUsed="1" w:defQFormat="0" w:count="267">
-    <w:lsdException w:name="Normal" w:semiHidden="0" w:uiPriority="0" w:unhideWhenUsed="0" w:qFormat="1"/>
-    <w:lsdException w:name="heading 1" w:semiHidden="0" w:uiPriority="9" w:unhideWhenUsed="0" w:qFormat="1"/>
-    <w:lsdException w:name="heading 2" w:uiPriority="9" w:qFormat="1"/>
-    <w:lsdException w:name="heading 3" w:uiPriority="9" w:qFormat="1"/>
-    <w:lsdException w:name="heading 4" w:uiPriority="9" w:qFormat="1"/>
-    <w:lsdException w:name="heading 5" w:uiPriority="9" w:qFormat="1"/>
-    <w:lsdException w:name="heading 6" w:uiPriority="9" w:qFormat="1"/>
-    <w:lsdException w:name="heading 7" w:uiPriority="9" w:qFormat="1"/>
-    <w:lsdException w:name="heading 8" w:uiPriority="9" w:qFormat="1"/>
-    <w:lsdException w:name="heading 9" w:uiPriority="9" w:qFormat="1"/>
-    <w:lsdException w:name="toc 1" w:uiPriority="39"/>
-    <w:lsdException w:name="toc 2" w:uiPriority="39"/>
-    <w:lsdException w:name="toc 3" w:uiPriority="39"/>
-    <w:lsdException w:name="toc 4" w:uiPriority="39"/>
-    <w:lsdException w:name="toc 5" w:uiPriority="39"/>
-    <w:lsdException w:name="toc 6" w:uiPriority="39"/>
-    <w:lsdException w:name="toc 7" w:uiPriority="39"/>
-    <w:lsdException w:name="toc 8" w:uiPriority="39"/>
-    <w:lsdException w:name="toc 9" w:uiPriority="39"/>
-    <w:lsdException w:name="caption" w:uiPriority="35" w:qFormat="1"/>
-    <w:lsdException w:name="Title" w:semiHidden="0" w:uiPriority="10" w:unhideWhenUsed="0" w:qFormat="1"/>
-    <w:lsdException w:name="Default Paragraph Font" w:uiPriority="1"/>
-    <w:lsdException w:name="Body Text" w:uiPriority="1" w:qFormat="1"/>
-    <w:lsdException w:name="Subtitle" w:semiHidden="0" w:uiPriority="11" w:unhideWhenUsed="0" w:qFormat="1"/>
-    <w:lsdException w:name="Strong" w:semiHidden="0" w:uiPriority="22" w:unhideWhenUsed="0" w:qFormat="1"/>
-    <w:lsdException w:name="Emphasis" w:semiHidden="0" w:uiPriority="20" w:unhideWhenUsed="0" w:qFormat="1"/>
-    <w:lsdException w:name="Table Grid" w:semiHidden="0" w:uiPriority="39" w:unhideWhenUsed="0"/>
-    <w:lsdException w:name="Placeholder Text" w:unhideWhenUsed="0"/>
-    <w:lsdException w:name="No Spacing" w:semiHidden="0" w:uiPriority="1" w:unhideWhenUsed="0" w:qFormat="1"/>
-    <w:lsdException w:name="Light Shading" w:semiHidden="0" w:uiPriority="60" w:unhideWhenUsed="0"/>
-    <w:lsdException w:name="Light List" w:semiHidden="0" w:uiPriority="61" w:unhideWhenUsed="0"/>
-    <w:lsdException w:name="Light Grid" w:semiHidden="0" w:uiPriority="62" w:unhideWhenUsed="0"/>
-    <w:lsdException w:name="Medium Shading 1" w:semiHidden="0" w:uiPriority="63" w:unhideWhenUsed="0"/>
-    <w:lsdException w:name="Medium Shading 2" w:semiHidden="0" w:uiPriority="64" w:unhideWhenUsed="0"/>
-    <w:lsdException w:name="Medium List 1" w:semiHidden="0" w:uiPriority="65" w:unhideWhenUsed="0"/>
-    <w:lsdException w:name="Medium List 2" w:semiHidden="0" w:uiPriority="66" w:unhideWhenUsed="0"/>
-    <w:lsdException w:name="Medium Grid 1" w:semiHidden="0" w:uiPriority="67" w:unhideWhenUsed="0"/>
-    <w:lsdException w:name="Medium Grid 2" w:semiHidden="0" w:uiPriority="68" w:unhideWhenUsed="0"/>
-    <w:lsdException w:name="Medium Grid 3" w:semiHidden="0" w:uiPriority="69" w:unhideWhenUsed="0"/>
-    <w:lsdException w:name="Dark List" w:semiHidden="0" w:uiPriority="70" w:unhideWhenUsed="0"/>
-    <w:lsdException w:name="Colorful Shading" w:semiHidden="0" w:uiPriority="71" w:unhideWhenUsed="0"/>
-    <w:lsdException w:name="Colorful List" w:semiHidden="0" w:uiPriority="72" w:unhideWhenUsed="0"/>
-    <w:lsdException w:name="Colorful Grid" w:semiHidden="0" w:uiPriority="73" w:unhideWhenUsed="0"/>
-    <w:lsdException w:name="Light Shading Accent 1" w:semiHidden="0" w:uiPriority="60" w:unhideWhenUsed="0"/>
-    <w:lsdException w:name="Light List Accent 1" w:semiHidden="0" w:uiPriority="61" w:unhideWhenUsed="0"/>
-    <w:lsdException w:name="Light Grid Accent 1" w:semiHidden="0" w:uiPriority="62" w:unhideWhenUsed="0"/>
-    <w:lsdException w:name="Medium Shading 1 Accent 1" w:semiHidden="0" w:uiPriority="63" w:unhideWhenUsed="0"/>
-    <w:lsdException w:name="Medium Shading 2 Accent 1" w:semiHidden="0" w:uiPriority="64" w:unhideWhenUsed="0"/>
-    <w:lsdException w:name="Medium List 1 Accent 1" w:semiHidden="0" w:uiPriority="65" w:unhideWhenUsed="0"/>
-    <w:lsdException w:name="Revision" w:unhideWhenUsed="0"/>
-    <w:lsdException w:name="List Paragraph" w:semiHidden="0" w:uiPriority="1" w:unhideWhenUsed="0" w:qFormat="1"/>
-    <w:lsdException w:name="Quote" w:semiHidden="0" w:uiPriority="29" w:unhideWhenUsed="0" w:qFormat="1"/>
-    <w:lsdException w:name="Intense Quote" w:semiHidden="0" w:uiPriority="30" w:unhideWhenUsed="0" w:qFormat="1"/>
-    <w:lsdException w:name="Medium List 2 Accent 1" w:semiHidden="0" w:uiPriority="66" w:unhideWhenUsed="0"/>
-    <w:lsdException w:name="Medium Grid 1 Accent 1" w:semiHidden="0" w:uiPriority="67" w:unhideWhenUsed="0"/>
-    <w:lsdException w:name="Medium Grid 2 Accent 1" w:semiHidden="0" w:uiPriority="68" w:unhideWhenUsed="0"/>
-    <w:lsdException w:name="Medium Grid 3 Accent 1" w:semiHidden="0" w:uiPriority="69" w:unhideWhenUsed="0"/>
-    <w:lsdException w:name="Dark List Accent 1" w:semiHidden="0" w:uiPriority="70" w:unhideWhenUsed="0"/>
-    <w:lsdException w:name="Colorful Shading Accent 1" w:semiHidden="0" w:uiPriority="71" w:unhideWhenUsed="0"/>
-    <w:lsdException w:name="Colorful List Accent 1" w:semiHidden="0" w:uiPriority="72" w:unhideWhenUsed="0"/>
-    <w:lsdException w:name="Colorful Grid Accent 1" w:semiHidden="0" w:uiPriority="73" w:unhideWhenUsed="0"/>
-    <w:lsdException w:name="Light Shading Accent 2" w:semiHidden="0" w:uiPriority="60" w:unhideWhenUsed="0"/>
-    <w:lsdException w:name="Light List Accent 2" w:semiHidden="0" w:uiPriority="61" w:unhideWhenUsed="0"/>
-    <w:lsdException w:name="Light Grid Accent 2" w:semiHidden="0" w:uiPriority="62" w:unhideWhenUsed="0"/>
-    <w:lsdException w:name="Medium Shading 1 Accent 2" w:semiHidden="0" w:uiPriority="63" w:unhideWhenUsed="0"/>
-    <w:lsdException w:name="Medium Shading 2 Accent 2" w:semiHidden="0" w:uiPriority="64" w:unhideWhenUsed="0"/>
-    <w:lsdException w:name="Medium List 1 Accent 2" w:semiHidden="0" w:uiPriority="65" w:unhideWhenUsed="0"/>
-    <w:lsdException w:name="Medium List 2 Accent 2" w:semiHidden="0" w:uiPriority="66" w:unhideWhenUsed="0"/>
-    <w:lsdException w:name="Medium Grid 1 Accent 2" w:semiHidden="0" w:uiPriority="67" w:unhideWhenUsed="0"/>
-    <w:lsdException w:name="Medium Grid 2 Accent 2" w:semiHidden="0" w:uiPriority="68" w:unhideWhenUsed="0"/>
-    <w:lsdException w:name="Medium Grid 3 Accent 2" w:semiHidden="0" w:uiPriority="69" w:unhideWhenUsed="0"/>
-    <w:lsdException w:name="Dark List Accent 2" w:semiHidden="0" w:uiPriority="70" w:unhideWhenUsed="0"/>
-    <w:lsdException w:name="Colorful Shading Accent 2" w:semiHidden="0" w:uiPriority="71" w:unhideWhenUsed="0"/>
-    <w:lsdException w:name="Colorful List Accent 2" w:semiHidden="0" w:uiPriority="72" w:unhideWhenUsed="0"/>
-    <w:lsdException w:name="Colorful Grid Accent 2" w:semiHidden="0" w:uiPriority="73" w:unhideWhenUsed="0"/>
-    <w:lsdException w:name="Light Shading Accent 3" w:semiHidden="0" w:uiPriority="60" w:unhideWhenUsed="0"/>
-    <w:lsdException w:name="Light List Accent 3" w:semiHidden="0" w:uiPriority="61" w:unhideWhenUsed="0"/>
-    <w:lsdException w:name="Light Grid Accent 3" w:semiHidden="0" w:uiPriority="62" w:unhideWhenUsed="0"/>
-    <w:lsdException w:name="Medium Shading 1 Accent 3" w:semiHidden="0" w:uiPriority="63" w:unhideWhenUsed="0"/>
-    <w:lsdException w:name="Medium Shading 2 Accent 3" w:semiHidden="0" w:uiPriority="64" w:unhideWhenUsed="0"/>
-    <w:lsdException w:name="Medium List 1 Accent 3" w:semiHidden="0" w:uiPriority="65" w:unhideWhenUsed="0"/>
-    <w:lsdException w:name="Medium List 2 Accent 3" w:semiHidden="0" w:uiPriority="66" w:unhideWhenUsed="0"/>
-    <w:lsdException w:name="Medium Grid 1 Accent 3" w:semiHidden="0" w:uiPriority="67" w:unhideWhenUsed="0"/>
-    <w:lsdException w:name="Medium Grid 2 Accent 3" w:semiHidden="0" w:uiPriority="68" w:unhideWhenUsed="0"/>
-    <w:lsdException w:name="Medium Grid 3 Accent 3" w:semiHidden="0" w:uiPriority="69" w:unhideWhenUsed="0"/>
-    <w:lsdException w:name="Dark List Accent 3" w:semiHidden="0" w:uiPriority="70" w:unhideWhenUsed="0"/>
-    <w:lsdException w:name="Colorful Shading Accent 3" w:semiHidden="0" w:uiPriority="71" w:unhideWhenUsed="0"/>
-    <w:lsdException w:name="Colorful List Accent 3" w:semiHidden="0" w:uiPriority="72" w:unhideWhenUsed="0"/>
-    <w:lsdException w:name="Colorful Grid Accent 3" w:semiHidden="0" w:uiPriority="73" w:unhideWhenUsed="0"/>
-    <w:lsdException w:name="Light Shading Accent 4" w:semiHidden="0" w:uiPriority="60" w:unhideWhenUsed="0"/>
-    <w:lsdException w:name="Light List Accent 4" w:semiHidden="0" w:uiPriority="61" w:unhideWhenUsed="0"/>
-    <w:lsdException w:name="Light Grid Accent 4" w:semiHidden="0" w:uiPriority="62" w:unhideWhenUsed="0"/>
-    <w:lsdException w:name="Medium Shading 1 Accent 4" w:semiHidden="0" w:uiPriority="63" w:unhideWhenUsed="0"/>
-    <w:lsdException w:name="Medium Shading 2 Accent 4" w:semiHidden="0" w:uiPriority="64" w:unhideWhenUsed="0"/>
-    <w:lsdException w:name="Medium List 1 Accent 4" w:semiHidden="0" w:uiPriority="65" w:unhideWhenUsed="0"/>
-    <w:lsdException w:name="Medium List 2 Accent 4" w:semiHidden="0" w:uiPriority="66" w:unhideWhenUsed="0"/>
-    <w:lsdException w:name="Medium Grid 1 Accent 4" w:semiHidden="0" w:uiPriority="67" w:unhideWhenUsed="0"/>
-    <w:lsdException w:name="Medium Grid 2 Accent 4" w:semiHidden="0" w:uiPriority="68" w:unhideWhenUsed="0"/>
-    <w:lsdException w:name="Medium Grid 3 Accent 4" w:semiHidden="0" w:uiPriority="69" w:unhideWhenUsed="0"/>
-    <w:lsdException w:name="Dark List Accent 4" w:semiHidden="0" w:uiPriority="70" w:unhideWhenUsed="0"/>
-    <w:lsdException w:name="Colorful Shading Accent 4" w:semiHidden="0" w:uiPriority="71" w:unhideWhenUsed="0"/>
-    <w:lsdException w:name="Colorful List Accent 4" w:semiHidden="0" w:uiPriority="72" w:unhideWhenUsed="0"/>
-    <w:lsdException w:name="Colorful Grid Accent 4" w:semiHidden="0" w:uiPriority="73" w:unhideWhenUsed="0"/>
-    <w:lsdException w:name="Light Shading Accent 5" w:semiHidden="0" w:uiPriority="60" w:unhideWhenUsed="0"/>
-    <w:lsdException w:name="Light List Accent 5" w:semiHidden="0" w:uiPriority="61" w:unhideWhenUsed="0"/>
-    <w:lsdException w:name="Light Grid Accent 5" w:semiHidden="0" w:uiPriority="62" w:unhideWhenUsed="0"/>
-    <w:lsdException w:name="Medium Shading 1 Accent 5" w:semiHidden="0" w:uiPriority="63" w:unhideWhenUsed="0"/>
-    <w:lsdException w:name="Medium Shading 2 Accent 5" w:semiHidden="0" w:uiPriority="64" w:unhideWhenUsed="0"/>
-    <w:lsdException w:name="Medium List 1 Accent 5" w:semiHidden="0" w:uiPriority="65" w:unhideWhenUsed="0"/>
-    <w:lsdException w:name="Medium List 2 Accent 5" w:semiHidden="0" w:uiPriority="66" w:unhideWhenUsed="0"/>
-    <w:lsdException w:name="Medium Grid 1 Accent 5" w:semiHidden="0" w:uiPriority="67" w:unhideWhenUsed="0"/>
-    <w:lsdException w:name="Medium Grid 2 Accent 5" w:semiHidden="0" w:uiPriority="68" w:unhideWhenUsed="0"/>
-    <w:lsdException w:name="Medium Grid 3 Accent 5" w:semiHidden="0" w:uiPriority="69" w:unhideWhenUsed="0"/>
-    <w:lsdException w:name="Dark List Accent 5" w:semiHidden="0" w:uiPriority="70" w:unhideWhenUsed="0"/>
-    <w:lsdException w:name="Colorful Shading Accent 5" w:semiHidden="0" w:uiPriority="71" w:unhideWhenUsed="0"/>
-    <w:lsdException w:name="Colorful List Accent 5" w:semiHidden="0" w:uiPriority="72" w:unhideWhenUsed="0"/>
-    <w:lsdException w:name="Colorful Grid Accent 5" w:semiHidden="0" w:uiPriority="73" w:unhideWhenUsed="0"/>
-    <w:lsdException w:name="Light Shading Accent 6" w:semiHidden="0" w:uiPriority="60" w:unhideWhenUsed="0"/>
-    <w:lsdException w:name="Light List Accent 6" w:semiHidden="0" w:uiPriority="61" w:unhideWhenUsed="0"/>
-    <w:lsdException w:name="Light Grid Accent 6" w:semiHidden="0" w:uiPriority="62" w:unhideWhenUsed="0"/>
-    <w:lsdException w:name="Medium Shading 1 Accent 6" w:semiHidden="0" w:uiPriority="63" w:unhideWhenUsed="0"/>
-    <w:lsdException w:name="Medium Shading 2 Accent 6" w:semiHidden="0" w:uiPriority="64" w:unhideWhenUsed="0"/>
-    <w:lsdException w:name="Medium List 1 Accent 6" w:semiHidden="0" w:uiPriority="65" w:unhideWhenUsed="0"/>
-    <w:lsdException w:name="Medium List 2 Accent 6" w:semiHidden="0" w:uiPriority="66" w:unhideWhenUsed="0"/>
-    <w:lsdException w:name="Medium Grid 1 Accent 6" w:semiHidden="0" w:uiPriority="67" w:unhideWhenUsed="0"/>
-    <w:lsdException w:name="Medium Grid 2 Accent 6" w:semiHidden="0" w:uiPriority="68" w:unhideWhenUsed="0"/>
-    <w:lsdException w:name="Medium Grid 3 Accent 6" w:semiHidden="0" w:uiPriority="69" w:unhideWhenUsed="0"/>
-    <w:lsdException w:name="Dark List Accent 6" w:semiHidden="0" w:uiPriority="70" w:unhideWhenUsed="0"/>
-    <w:lsdException w:name="Colorful Shading Accent 6" w:semiHidden="0" w:uiPriority="71" w:unhideWhenUsed="0"/>
-    <w:lsdException w:name="Colorful List Accent 6" w:semiHidden="0" w:uiPriority="72" w:unhideWhenUsed="0"/>
-    <w:lsdException w:name="Colorful Grid Accent 6" w:semiHidden="0" w:uiPriority="73" w:unhideWhenUsed="0"/>
-    <w:lsdException w:name="Subtle Emphasis" w:semiHidden="0" w:uiPriority="19" w:unhideWhenUsed="0" w:qFormat="1"/>
-    <w:lsdException w:name="Intense Emphasis" w:semiHidden="0" w:uiPriority="21" w:unhideWhenUsed="0" w:qFormat="1"/>
-    <w:lsdException w:name="Subtle Reference" w:semiHidden="0" w:uiPriority="31" w:unhideWhenUsed="0" w:qFormat="1"/>
-    <w:lsdException w:name="Intense Reference" w:semiHidden="0" w:uiPriority="32" w:unhideWhenUsed="0" w:qFormat="1"/>
-    <w:lsdException w:name="Book Title" w:semiHidden="0" w:uiPriority="33" w:unhideWhenUsed="0" w:qFormat="1"/>
-    <w:lsdException w:name="Bibliography" w:uiPriority="37"/>
-    <w:lsdException w:name="TOC Heading" w:uiPriority="39" w:qFormat="1"/>
+  <w:latentStyles w:defLockedState="0" w:defUIPriority="99" w:defSemiHidden="0" w:defUnhideWhenUsed="0" w:defQFormat="0" w:count="376">
+    <w:lsdException w:name="Normal" w:uiPriority="0" w:qFormat="1"/>
+    <w:lsdException w:name="heading 1" w:uiPriority="9" w:qFormat="1"/>
+    <w:lsdException w:name="heading 2" w:semiHidden="1" w:uiPriority="9" w:unhideWhenUsed="1" w:qFormat="1"/>
+    <w:lsdException w:name="heading 3" w:semiHidden="1" w:uiPriority="9" w:unhideWhenUsed="1" w:qFormat="1"/>
+    <w:lsdException w:name="heading 4" w:semiHidden="1" w:uiPriority="9" w:unhideWhenUsed="1" w:qFormat="1"/>
+    <w:lsdException w:name="heading 5" w:semiHidden="1" w:uiPriority="9" w:unhideWhenUsed="1" w:qFormat="1"/>
+    <w:lsdException w:name="heading 6" w:semiHidden="1" w:uiPriority="9" w:unhideWhenUsed="1" w:qFormat="1"/>
+    <w:lsdException w:name="heading 7" w:semiHidden="1" w:uiPriority="9" w:unhideWhenUsed="1" w:qFormat="1"/>
+    <w:lsdException w:name="heading 8" w:semiHidden="1" w:uiPriority="9" w:unhideWhenUsed="1" w:qFormat="1"/>
+    <w:lsdException w:name="heading 9" w:semiHidden="1" w:uiPriority="9" w:unhideWhenUsed="1" w:qFormat="1"/>
+    <w:lsdException w:name="index 1" w:semiHidden="1" w:unhideWhenUsed="1"/>
+    <w:lsdException w:name="index 2" w:semiHidden="1" w:unhideWhenUsed="1"/>
+    <w:lsdException w:name="index 3" w:semiHidden="1" w:unhideWhenUsed="1"/>
+    <w:lsdException w:name="index 4" w:semiHidden="1" w:unhideWhenUsed="1"/>
+    <w:lsdException w:name="index 5" w:semiHidden="1" w:unhideWhenUsed="1"/>
+    <w:lsdException w:name="index 6" w:semiHidden="1" w:unhideWhenUsed="1"/>
+    <w:lsdException w:name="index 7" w:semiHidden="1" w:unhideWhenUsed="1"/>
+    <w:lsdException w:name="index 8" w:semiHidden="1" w:unhideWhenUsed="1"/>
+    <w:lsdException w:name="index 9" w:semiHidden="1" w:unhideWhenUsed="1"/>
+    <w:lsdException w:name="toc 1" w:semiHidden="1" w:uiPriority="39" w:unhideWhenUsed="1"/>
+    <w:lsdException w:name="toc 2" w:semiHidden="1" w:uiPriority="39" w:unhideWhenUsed="1"/>
+    <w:lsdException w:name="toc 3" w:semiHidden="1" w:uiPriority="39" w:unhideWhenUsed="1"/>
+    <w:lsdException w:name="toc 4" w:semiHidden="1" w:uiPriority="39" w:unhideWhenUsed="1"/>
+    <w:lsdException w:name="toc 5" w:semiHidden="1" w:uiPriority="39" w:unhideWhenUsed="1"/>
+    <w:lsdException w:name="toc 6" w:semiHidden="1" w:uiPriority="39" w:unhideWhenUsed="1"/>
+    <w:lsdException w:name="toc 7" w:semiHidden="1" w:uiPriority="39" w:unhideWhenUsed="1"/>
+    <w:lsdException w:name="toc 8" w:semiHidden="1" w:uiPriority="39" w:unhideWhenUsed="1"/>
+    <w:lsdException w:name="toc 9" w:semiHidden="1" w:uiPriority="39" w:unhideWhenUsed="1"/>
+    <w:lsdException w:name="Normal Indent" w:semiHidden="1" w:unhideWhenUsed="1"/>
+    <w:lsdException w:name="footnote text" w:semiHidden="1" w:unhideWhenUsed="1"/>
+    <w:lsdException w:name="annotation text" w:semiHidden="1" w:unhideWhenUsed="1"/>
+    <w:lsdException w:name="header" w:semiHidden="1" w:unhideWhenUsed="1"/>
+    <w:lsdException w:name="footer" w:semiHidden="1" w:unhideWhenUsed="1"/>
+    <w:lsdException w:name="index heading" w:semiHidden="1" w:unhideWhenUsed="1"/>
+    <w:lsdException w:name="caption" w:semiHidden="1" w:uiPriority="35" w:unhideWhenUsed="1" w:qFormat="1"/>
+    <w:lsdException w:name="table of figures" w:semiHidden="1" w:unhideWhenUsed="1"/>
+    <w:lsdException w:name="envelope address" w:semiHidden="1" w:unhideWhenUsed="1"/>
+    <w:lsdException w:name="envelope return" w:semiHidden="1" w:unhideWhenUsed="1"/>
+    <w:lsdException w:name="footnote reference" w:semiHidden="1" w:unhideWhenUsed="1"/>
+    <w:lsdException w:name="annotation reference" w:semiHidden="1" w:unhideWhenUsed="1"/>
+    <w:lsdException w:name="line number" w:semiHidden="1" w:unhideWhenUsed="1"/>
+    <w:lsdException w:name="page number" w:semiHidden="1" w:unhideWhenUsed="1"/>
+    <w:lsdException w:name="endnote reference" w:semiHidden="1" w:unhideWhenUsed="1"/>
+    <w:lsdException w:name="endnote text" w:semiHidden="1" w:unhideWhenUsed="1"/>
+    <w:lsdException w:name="table of authorities" w:semiHidden="1" w:unhideWhenUsed="1"/>
+    <w:lsdException w:name="macro" w:semiHidden="1" w:unhideWhenUsed="1"/>
+    <w:lsdException w:name="toa heading" w:semiHidden="1" w:unhideWhenUsed="1"/>
+    <w:lsdException w:name="List" w:semiHidden="1" w:unhideWhenUsed="1"/>
+    <w:lsdException w:name="List Bullet" w:semiHidden="1" w:unhideWhenUsed="1"/>
+    <w:lsdException w:name="List Number" w:semiHidden="1" w:unhideWhenUsed="1"/>
+    <w:lsdException w:name="List 2" w:semiHidden="1" w:unhideWhenUsed="1"/>
+    <w:lsdException w:name="List 3" w:semiHidden="1" w:unhideWhenUsed="1"/>
+    <w:lsdException w:name="List 4" w:semiHidden="1" w:unhideWhenUsed="1"/>
+    <w:lsdException w:name="List 5" w:semiHidden="1" w:unhideWhenUsed="1"/>
+    <w:lsdException w:name="List Bullet 2" w:semiHidden="1" w:unhideWhenUsed="1"/>
+    <w:lsdException w:name="List Bullet 3" w:semiHidden="1" w:unhideWhenUsed="1"/>
+    <w:lsdException w:name="List Bullet 4" w:semiHidden="1" w:unhideWhenUsed="1"/>
+    <w:lsdException w:name="List Bullet 5" w:semiHidden="1" w:unhideWhenUsed="1"/>
+    <w:lsdException w:name="List Number 2" w:semiHidden="1" w:unhideWhenUsed="1"/>
+    <w:lsdException w:name="List Number 3" w:semiHidden="1" w:unhideWhenUsed="1"/>
+    <w:lsdException w:name="List Number 4" w:semiHidden="1" w:unhideWhenUsed="1"/>
+    <w:lsdException w:name="List Number 5" w:semiHidden="1" w:unhideWhenUsed="1"/>
+    <w:lsdException w:name="Title" w:uiPriority="10" w:qFormat="1"/>
+    <w:lsdException w:name="Closing" w:semiHidden="1" w:unhideWhenUsed="1"/>
+    <w:lsdException w:name="Signature" w:semiHidden="1" w:unhideWhenUsed="1"/>
+    <w:lsdException w:name="Default Paragraph Font" w:semiHidden="1" w:uiPriority="1" w:unhideWhenUsed="1"/>
+    <w:lsdException w:name="Body Text" w:semiHidden="1" w:uiPriority="1" w:unhideWhenUsed="1" w:qFormat="1"/>
+    <w:lsdException w:name="Body Text Indent" w:semiHidden="1" w:unhideWhenUsed="1"/>
+    <w:lsdException w:name="List Continue" w:semiHidden="1" w:unhideWhenUsed="1"/>
+    <w:lsdException w:name="List Continue 2" w:semiHidden="1" w:unhideWhenUsed="1"/>
+    <w:lsdException w:name="List Continue 3" w:semiHidden="1" w:unhideWhenUsed="1"/>
+    <w:lsdException w:name="List Continue 4" w:semiHidden="1" w:unhideWhenUsed="1"/>
+    <w:lsdException w:name="List Continue 5" w:semiHidden="1" w:unhideWhenUsed="1"/>
+    <w:lsdException w:name="Message Header" w:semiHidden="1" w:unhideWhenUsed="1"/>
+    <w:lsdException w:name="Subtitle" w:uiPriority="11" w:qFormat="1"/>
+    <w:lsdException w:name="Salutation" w:semiHidden="1" w:unhideWhenUsed="1"/>
+    <w:lsdException w:name="Date" w:semiHidden="1" w:unhideWhenUsed="1"/>
+    <w:lsdException w:name="Body Text First Indent" w:semiHidden="1" w:unhideWhenUsed="1"/>
+    <w:lsdException w:name="Body Text First Indent 2" w:semiHidden="1" w:unhideWhenUsed="1"/>
+    <w:lsdException w:name="Note Heading" w:semiHidden="1" w:unhideWhenUsed="1"/>
+    <w:lsdException w:name="Body Text 2" w:semiHidden="1" w:unhideWhenUsed="1"/>
+    <w:lsdException w:name="Body Text 3" w:semiHidden="1" w:unhideWhenUsed="1"/>
+    <w:lsdException w:name="Body Text Indent 2" w:semiHidden="1" w:unhideWhenUsed="1"/>
+    <w:lsdException w:name="Body Text Indent 3" w:semiHidden="1" w:unhideWhenUsed="1"/>
+    <w:lsdException w:name="Block Text" w:semiHidden="1" w:unhideWhenUsed="1"/>
+    <w:lsdException w:name="Hyperlink" w:semiHidden="1" w:unhideWhenUsed="1"/>
+    <w:lsdException w:name="FollowedHyperlink" w:semiHidden="1" w:unhideWhenUsed="1"/>
+    <w:lsdException w:name="Strong" w:uiPriority="22" w:qFormat="1"/>
+    <w:lsdException w:name="Emphasis" w:uiPriority="20" w:qFormat="1"/>
+    <w:lsdException w:name="Document Map" w:semiHidden="1" w:unhideWhenUsed="1"/>
+    <w:lsdException w:name="Plain Text" w:semiHidden="1" w:unhideWhenUsed="1"/>
+    <w:lsdException w:name="E-mail Signature" w:semiHidden="1" w:unhideWhenUsed="1"/>
+    <w:lsdException w:name="HTML Top of Form" w:semiHidden="1" w:unhideWhenUsed="1"/>
+    <w:lsdException w:name="HTML Bottom of Form" w:semiHidden="1" w:unhideWhenUsed="1"/>
+    <w:lsdException w:name="Normal (Web)" w:semiHidden="1" w:unhideWhenUsed="1"/>
+    <w:lsdException w:name="HTML Acronym" w:semiHidden="1" w:unhideWhenUsed="1"/>
+    <w:lsdException w:name="HTML Address" w:semiHidden="1" w:unhideWhenUsed="1"/>
+    <w:lsdException w:name="HTML Cite" w:semiHidden="1" w:unhideWhenUsed="1"/>
+    <w:lsdException w:name="HTML Code" w:semiHidden="1" w:unhideWhenUsed="1"/>
+    <w:lsdException w:name="HTML Definition" w:semiHidden="1" w:unhideWhenUsed="1"/>
+    <w:lsdException w:name="HTML Keyboard" w:semiHidden="1" w:unhideWhenUsed="1"/>
+    <w:lsdException w:name="HTML Preformatted" w:semiHidden="1" w:unhideWhenUsed="1"/>
+    <w:lsdException w:name="HTML Sample" w:semiHidden="1" w:unhideWhenUsed="1"/>
+    <w:lsdException w:name="HTML Typewriter" w:semiHidden="1" w:unhideWhenUsed="1"/>
+    <w:lsdException w:name="HTML Variable" w:semiHidden="1" w:unhideWhenUsed="1"/>
+    <w:lsdException w:name="Normal Table" w:semiHidden="1" w:unhideWhenUsed="1"/>
+    <w:lsdException w:name="annotation subject" w:semiHidden="1" w:unhideWhenUsed="1"/>
+    <w:lsdException w:name="No List" w:semiHidden="1" w:unhideWhenUsed="1"/>
+    <w:lsdException w:name="Outline List 1" w:semiHidden="1" w:unhideWhenUsed="1"/>
+    <w:lsdException w:name="Outline List 2" w:semiHidden="1" w:unhideWhenUsed="1"/>
+    <w:lsdException w:name="Outline List 3" w:semiHidden="1" w:unhideWhenUsed="1"/>
+    <w:lsdException w:name="Table Simple 1" w:semiHidden="1" w:unhideWhenUsed="1"/>
+    <w:lsdException w:name="Table Simple 2" w:semiHidden="1" w:unhideWhenUsed="1"/>
+    <w:lsdException w:name="Table Simple 3" w:semiHidden="1" w:unhideWhenUsed="1"/>
+    <w:lsdException w:name="Table Classic 1" w:semiHidden="1" w:unhideWhenUsed="1"/>
+    <w:lsdException w:name="Table Classic 2" w:semiHidden="1" w:unhideWhenUsed="1"/>
+    <w:lsdException w:name="Table Classic 3" w:semiHidden="1" w:unhideWhenUsed="1"/>
+    <w:lsdException w:name="Table Classic 4" w:semiHidden="1" w:unhideWhenUsed="1"/>
+    <w:lsdException w:name="Table Colorful 1" w:semiHidden="1" w:unhideWhenUsed="1"/>
+    <w:lsdException w:name="Table Colorful 2" w:semiHidden="1" w:unhideWhenUsed="1"/>
+    <w:lsdException w:name="Table Colorful 3" w:semiHidden="1" w:unhideWhenUsed="1"/>
+    <w:lsdException w:name="Table Columns 1" w:semiHidden="1" w:unhideWhenUsed="1"/>
+    <w:lsdException w:name="Table Columns 2" w:semiHidden="1" w:unhideWhenUsed="1"/>
+    <w:lsdException w:name="Table Columns 3" w:semiHidden="1" w:unhideWhenUsed="1"/>
+    <w:lsdException w:name="Table Columns 4" w:semiHidden="1" w:unhideWhenUsed="1"/>
+    <w:lsdException w:name="Table Columns 5" w:semiHidden="1" w:unhideWhenUsed="1"/>
+    <w:lsdException w:name="Table Grid 1" w:semiHidden="1" w:unhideWhenUsed="1"/>
+    <w:lsdException w:name="Table Grid 2" w:semiHidden="1" w:unhideWhenUsed="1"/>
+    <w:lsdException w:name="Table Grid 3" w:semiHidden="1" w:unhideWhenUsed="1"/>
+    <w:lsdException w:name="Table Grid 4" w:semiHidden="1" w:unhideWhenUsed="1"/>
+    <w:lsdException w:name="Table Grid 5" w:semiHidden="1" w:unhideWhenUsed="1"/>
+    <w:lsdException w:name="Table Grid 6" w:semiHidden="1" w:unhideWhenUsed="1"/>
+    <w:lsdException w:name="Table Grid 7" w:semiHidden="1" w:unhideWhenUsed="1"/>
+    <w:lsdException w:name="Table Grid 8" w:semiHidden="1" w:unhideWhenUsed="1"/>
+    <w:lsdException w:name="Table List 1" w:semiHidden="1" w:unhideWhenUsed="1"/>
+    <w:lsdException w:name="Table List 2" w:semiHidden="1" w:unhideWhenUsed="1"/>
+    <w:lsdException w:name="Table List 3" w:semiHidden="1" w:unhideWhenUsed="1"/>
+    <w:lsdException w:name="Table List 4" w:semiHidden="1" w:unhideWhenUsed="1"/>
+    <w:lsdException w:name="Table List 5" w:semiHidden="1" w:unhideWhenUsed="1"/>
+    <w:lsdException w:name="Table List 6" w:semiHidden="1" w:unhideWhenUsed="1"/>
+    <w:lsdException w:name="Table List 7" w:semiHidden="1" w:unhideWhenUsed="1"/>
+    <w:lsdException w:name="Table List 8" w:semiHidden="1" w:unhideWhenUsed="1"/>
+    <w:lsdException w:name="Table 3D effects 1" w:semiHidden="1" w:unhideWhenUsed="1"/>
+    <w:lsdException w:name="Table 3D effects 2" w:semiHidden="1" w:unhideWhenUsed="1"/>
+    <w:lsdException w:name="Table 3D effects 3" w:semiHidden="1" w:unhideWhenUsed="1"/>
+    <w:lsdException w:name="Table Contemporary" w:semiHidden="1" w:unhideWhenUsed="1"/>
+    <w:lsdException w:name="Table Elegant" w:semiHidden="1" w:unhideWhenUsed="1"/>
+    <w:lsdException w:name="Table Professional" w:semiHidden="1" w:unhideWhenUsed="1"/>
+    <w:lsdException w:name="Table Subtle 1" w:semiHidden="1" w:unhideWhenUsed="1"/>
+    <w:lsdException w:name="Table Subtle 2" w:semiHidden="1" w:unhideWhenUsed="1"/>
+    <w:lsdException w:name="Table Web 1" w:semiHidden="1" w:unhideWhenUsed="1"/>
+    <w:lsdException w:name="Table Web 2" w:semiHidden="1" w:unhideWhenUsed="1"/>
+    <w:lsdException w:name="Table Web 3" w:semiHidden="1" w:unhideWhenUsed="1"/>
+    <w:lsdException w:name="Balloon Text" w:semiHidden="1" w:unhideWhenUsed="1"/>
+    <w:lsdException w:name="Table Grid" w:uiPriority="39"/>
+    <w:lsdException w:name="Table Theme" w:semiHidden="1" w:unhideWhenUsed="1"/>
+    <w:lsdException w:name="Placeholder Text" w:semiHidden="1"/>
+    <w:lsdException w:name="No Spacing" w:uiPriority="1" w:qFormat="1"/>
+    <w:lsdException w:name="Light Shading" w:uiPriority="60"/>
+    <w:lsdException w:name="Light List" w:uiPriority="61"/>
+    <w:lsdException w:name="Light Grid" w:uiPriority="62"/>
+    <w:lsdException w:name="Medium Shading 1" w:uiPriority="63"/>
+    <w:lsdException w:name="Medium Shading 2" w:uiPriority="64"/>
+    <w:lsdException w:name="Medium List 1" w:uiPriority="65"/>
+    <w:lsdException w:name="Medium List 2" w:uiPriority="66"/>
+    <w:lsdException w:name="Medium Grid 1" w:uiPriority="67"/>
+    <w:lsdException w:name="Medium Grid 2" w:uiPriority="68"/>
+    <w:lsdException w:name="Medium Grid 3" w:uiPriority="69"/>
+    <w:lsdException w:name="Dark List" w:uiPriority="70"/>
+    <w:lsdException w:name="Colorful Shading" w:uiPriority="71"/>
+    <w:lsdException w:name="Colorful List" w:uiPriority="72"/>
+    <w:lsdException w:name="Colorful Grid" w:uiPriority="73"/>
+    <w:lsdException w:name="Light Shading Accent 1" w:uiPriority="60"/>
+    <w:lsdException w:name="Light List Accent 1" w:uiPriority="61"/>
+    <w:lsdException w:name="Light Grid Accent 1" w:uiPriority="62"/>
+    <w:lsdException w:name="Medium Shading 1 Accent 1" w:uiPriority="63"/>
+    <w:lsdException w:name="Medium Shading 2 Accent 1" w:uiPriority="64"/>
+    <w:lsdException w:name="Medium List 1 Accent 1" w:uiPriority="65"/>
+    <w:lsdException w:name="Revision" w:semiHidden="1"/>
+    <w:lsdException w:name="List Paragraph" w:uiPriority="1" w:qFormat="1"/>
+    <w:lsdException w:name="Quote" w:uiPriority="29" w:qFormat="1"/>
+    <w:lsdException w:name="Intense Quote" w:uiPriority="30" w:qFormat="1"/>
+    <w:lsdException w:name="Medium List 2 Accent 1" w:uiPriority="66"/>
+    <w:lsdException w:name="Medium Grid 1 Accent 1" w:uiPriority="67"/>
+    <w:lsdException w:name="Medium Grid 2 Accent 1" w:uiPriority="68"/>
+    <w:lsdException w:name="Medium Grid 3 Accent 1" w:uiPriority="69"/>
+    <w:lsdException w:name="Dark List Accent 1" w:uiPriority="70"/>
+    <w:lsdException w:name="Colorful Shading Accent 1" w:uiPriority="71"/>
+    <w:lsdException w:name="Colorful List Accent 1" w:uiPriority="72"/>
+    <w:lsdException w:name="Colorful Grid Accent 1" w:uiPriority="73"/>
+    <w:lsdException w:name="Light Shading Accent 2" w:uiPriority="60"/>
+    <w:lsdException w:name="Light List Accent 2" w:uiPriority="61"/>
+    <w:lsdException w:name="Light Grid Accent 2" w:uiPriority="62"/>
+    <w:lsdException w:name="Medium Shading 1 Accent 2" w:uiPriority="63"/>
+    <w:lsdException w:name="Medium Shading 2 Accent 2" w:uiPriority="64"/>
+    <w:lsdException w:name="Medium List 1 Accent 2" w:uiPriority="65"/>
+    <w:lsdException w:name="Medium List 2 Accent 2" w:uiPriority="66"/>
+    <w:lsdException w:name="Medium Grid 1 Accent 2" w:uiPriority="67"/>
+    <w:lsdException w:name="Medium Grid 2 Accent 2" w:uiPriority="68"/>
+    <w:lsdException w:name="Medium Grid 3 Accent 2" w:uiPriority="69"/>
+    <w:lsdException w:name="Dark List Accent 2" w:uiPriority="70"/>
+    <w:lsdException w:name="Colorful Shading Accent 2" w:uiPriority="71"/>
+    <w:lsdException w:name="Colorful List Accent 2" w:uiPriority="72"/>
+    <w:lsdException w:name="Colorful Grid Accent 2" w:uiPriority="73"/>
+    <w:lsdException w:name="Light Shading Accent 3" w:uiPriority="60"/>
+    <w:lsdException w:name="Light List Accent 3" w:uiPriority="61"/>
+    <w:lsdException w:name="Light Grid Accent 3" w:uiPriority="62"/>
+    <w:lsdException w:name="Medium Shading 1 Accent 3" w:uiPriority="63"/>
+    <w:lsdException w:name="Medium Shading 2 Accent 3" w:uiPriority="64"/>
+    <w:lsdException w:name="Medium List 1 Accent 3" w:uiPriority="65"/>
+    <w:lsdException w:name="Medium List 2 Accent 3" w:uiPriority="66"/>
+    <w:lsdException w:name="Medium Grid 1 Accent 3" w:uiPriority="67"/>
+    <w:lsdException w:name="Medium Grid 2 Accent 3" w:uiPriority="68"/>
+    <w:lsdException w:name="Medium Grid 3 Accent 3" w:uiPriority="69"/>
+    <w:lsdException w:name="Dark List Accent 3" w:uiPriority="70"/>
+    <w:lsdException w:name="Colorful Shading Accent 3" w:uiPriority="71"/>
+    <w:lsdException w:name="Colorful List Accent 3" w:uiPriority="72"/>
+    <w:lsdException w:name="Colorful Grid Accent 3" w:uiPriority="73"/>
+    <w:lsdException w:name="Light Shading Accent 4" w:uiPriority="60"/>
+    <w:lsdException w:name="Light List Accent 4" w:uiPriority="61"/>
+    <w:lsdException w:name="Light Grid Accent 4" w:uiPriority="62"/>
+    <w:lsdException w:name="Medium Shading 1 Accent 4" w:uiPriority="63"/>
+    <w:lsdException w:name="Medium Shading 2 Accent 4" w:uiPriority="64"/>
+    <w:lsdException w:name="Medium List 1 Accent 4" w:uiPriority="65"/>
+    <w:lsdException w:name="Medium List 2 Accent 4" w:uiPriority="66"/>
+    <w:lsdException w:name="Medium Grid 1 Accent 4" w:uiPriority="67"/>
+    <w:lsdException w:name="Medium Grid 2 Accent 4" w:uiPriority="68"/>
+    <w:lsdException w:name="Medium Grid 3 Accent 4" w:uiPriority="69"/>
+    <w:lsdException w:name="Dark List Accent 4" w:uiPriority="70"/>
+    <w:lsdException w:name="Colorful Shading Accent 4" w:uiPriority="71"/>
+    <w:lsdException w:name="Colorful List Accent 4" w:uiPriority="72"/>
+    <w:lsdException w:name="Colorful Grid Accent 4" w:uiPriority="73"/>
+    <w:lsdException w:name="Light Shading Accent 5" w:uiPriority="60"/>
+    <w:lsdException w:name="Light List Accent 5" w:uiPriority="61"/>
+    <w:lsdException w:name="Light Grid Accent 5" w:uiPriority="62"/>
+    <w:lsdException w:name="Medium Shading 1 Accent 5" w:uiPriority="63"/>
+    <w:lsdException w:name="Medium Shading 2 Accent 5" w:uiPriority="64"/>
+    <w:lsdException w:name="Medium List 1 Accent 5" w:uiPriority="65"/>
+    <w:lsdException w:name="Medium List 2 Accent 5" w:uiPriority="66"/>
+    <w:lsdException w:name="Medium Grid 1 Accent 5" w:uiPriority="67"/>
+    <w:lsdException w:name="Medium Grid 2 Accent 5" w:uiPriority="68"/>
+    <w:lsdException w:name="Medium Grid 3 Accent 5" w:uiPriority="69"/>
+    <w:lsdException w:name="Dark List Accent 5" w:uiPriority="70"/>
+    <w:lsdException w:name="Colorful Shading Accent 5" w:uiPriority="71"/>
+    <w:lsdException w:name="Colorful List Accent 5" w:uiPriority="72"/>
+    <w:lsdException w:name="Colorful Grid Accent 5" w:uiPriority="73"/>
+    <w:lsdException w:name="Light Shading Accent 6" w:uiPriority="60"/>
+    <w:lsdException w:name="Light List Accent 6" w:uiPriority="61"/>
+    <w:lsdException w:name="Light Grid Accent 6" w:uiPriority="62"/>
+    <w:lsdException w:name="Medium Shading 1 Accent 6" w:uiPriority="63"/>
+    <w:lsdException w:name="Medium Shading 2 Accent 6" w:uiPriority="64"/>
+    <w:lsdException w:name="Medium List 1 Accent 6" w:uiPriority="65"/>
+    <w:lsdException w:name="Medium List 2 Accent 6" w:uiPriority="66"/>
+    <w:lsdException w:name="Medium Grid 1 Accent 6" w:uiPriority="67"/>
+    <w:lsdException w:name="Medium Grid 2 Accent 6" w:uiPriority="68"/>
+    <w:lsdException w:name="Medium Grid 3 Accent 6" w:uiPriority="69"/>
+    <w:lsdException w:name="Dark List Accent 6" w:uiPriority="70"/>
+    <w:lsdException w:name="Colorful Shading Accent 6" w:uiPriority="71"/>
+    <w:lsdException w:name="Colorful List Accent 6" w:uiPriority="72"/>
+    <w:lsdException w:name="Colorful Grid Accent 6" w:uiPriority="73"/>
+    <w:lsdException w:name="Subtle Emphasis" w:uiPriority="19" w:qFormat="1"/>
+    <w:lsdException w:name="Intense Emphasis" w:uiPriority="21" w:qFormat="1"/>
+    <w:lsdException w:name="Subtle Reference" w:uiPriority="31" w:qFormat="1"/>
+    <w:lsdException w:name="Intense Reference" w:uiPriority="32" w:qFormat="1"/>
+    <w:lsdException w:name="Book Title" w:uiPriority="33" w:qFormat="1"/>
+    <w:lsdException w:name="Bibliography" w:semiHidden="1" w:uiPriority="37" w:unhideWhenUsed="1"/>
+    <w:lsdException w:name="TOC Heading" w:semiHidden="1" w:uiPriority="39" w:unhideWhenUsed="1" w:qFormat="1"/>
+    <w:lsdException w:name="Plain Table 1" w:uiPriority="41"/>
+    <w:lsdException w:name="Plain Table 2" w:uiPriority="42"/>
+    <w:lsdException w:name="Plain Table 3" w:uiPriority="43"/>
+    <w:lsdException w:name="Plain Table 4" w:uiPriority="44"/>
+    <w:lsdException w:name="Plain Table 5" w:uiPriority="45"/>
+    <w:lsdException w:name="Grid Table Light" w:uiPriority="40"/>
+    <w:lsdException w:name="Grid Table 1 Light" w:uiPriority="46"/>
+    <w:lsdException w:name="Grid Table 2" w:uiPriority="47"/>
+    <w:lsdException w:name="Grid Table 3" w:uiPriority="48"/>
+    <w:lsdException w:name="Grid Table 4" w:uiPriority="49"/>
+    <w:lsdException w:name="Grid Table 5 Dark" w:uiPriority="50"/>
+    <w:lsdException w:name="Grid Table 6 Colorful" w:uiPriority="51"/>
+    <w:lsdException w:name="Grid Table 7 Colorful" w:uiPriority="52"/>
+    <w:lsdException w:name="Grid Table 1 Light Accent 1" w:uiPriority="46"/>
+    <w:lsdException w:name="Grid Table 2 Accent 1" w:uiPriority="47"/>
+    <w:lsdException w:name="Grid Table 3 Accent 1" w:uiPriority="48"/>
+    <w:lsdException w:name="Grid Table 4 Accent 1" w:uiPriority="49"/>
+    <w:lsdException w:name="Grid Table 5 Dark Accent 1" w:uiPriority="50"/>
+    <w:lsdException w:name="Grid Table 6 Colorful Accent 1" w:uiPriority="51"/>
+    <w:lsdException w:name="Grid Table 7 Colorful Accent 1" w:uiPriority="52"/>
+    <w:lsdException w:name="Grid Table 1 Light Accent 2" w:uiPriority="46"/>
+    <w:lsdException w:name="Grid Table 2 Accent 2" w:uiPriority="47"/>
+    <w:lsdException w:name="Grid Table 3 Accent 2" w:uiPriority="48"/>
+    <w:lsdException w:name="Grid Table 4 Accent 2" w:uiPriority="49"/>
+    <w:lsdException w:name="Grid Table 5 Dark Accent 2" w:uiPriority="50"/>
+    <w:lsdException w:name="Grid Table 6 Colorful Accent 2" w:uiPriority="51"/>
+    <w:lsdException w:name="Grid Table 7 Colorful Accent 2" w:uiPriority="52"/>
+    <w:lsdException w:name="Grid Table 1 Light Accent 3" w:uiPriority="46"/>
+    <w:lsdException w:name="Grid Table 2 Accent 3" w:uiPriority="47"/>
+    <w:lsdException w:name="Grid Table 3 Accent 3" w:uiPriority="48"/>
+    <w:lsdException w:name="Grid Table 4 Accent 3" w:uiPriority="49"/>
+    <w:lsdException w:name="Grid Table 5 Dark Accent 3" w:uiPriority="50"/>
+    <w:lsdException w:name="Grid Table 6 Colorful Accent 3" w:uiPriority="51"/>
+    <w:lsdException w:name="Grid Table 7 Colorful Accent 3" w:uiPriority="52"/>
+    <w:lsdException w:name="Grid Table 1 Light Accent 4" w:uiPriority="46"/>
+    <w:lsdException w:name="Grid Table 2 Accent 4" w:uiPriority="47"/>
+    <w:lsdException w:name="Grid Table 3 Accent 4" w:uiPriority="48"/>
+    <w:lsdException w:name="Grid Table 4 Accent 4" w:uiPriority="49"/>
+    <w:lsdException w:name="Grid Table 5 Dark Accent 4" w:uiPriority="50"/>
+    <w:lsdException w:name="Grid Table 6 Colorful Accent 4" w:uiPriority="51"/>
+    <w:lsdException w:name="Grid Table 7 Colorful Accent 4" w:uiPriority="52"/>
+    <w:lsdException w:name="Grid Table 1 Light Accent 5" w:uiPriority="46"/>
+    <w:lsdException w:name="Grid Table 2 Accent 5" w:uiPriority="47"/>
+    <w:lsdException w:name="Grid Table 3 Accent 5" w:uiPriority="48"/>
+    <w:lsdException w:name="Grid Table 4 Accent 5" w:uiPriority="49"/>
+    <w:lsdException w:name="Grid Table 5 Dark Accent 5" w:uiPriority="50"/>
+    <w:lsdException w:name="Grid Table 6 Colorful Accent 5" w:uiPriority="51"/>
+    <w:lsdException w:name="Grid Table 7 Colorful Accent 5" w:uiPriority="52"/>
+    <w:lsdException w:name="Grid Table 1 Light Accent 6" w:uiPriority="46"/>
+    <w:lsdException w:name="Grid Table 2 Accent 6" w:uiPriority="47"/>
+    <w:lsdException w:name="Grid Table 3 Accent 6" w:uiPriority="48"/>
+    <w:lsdException w:name="Grid Table 4 Accent 6" w:uiPriority="49"/>
+    <w:lsdException w:name="Grid Table 5 Dark Accent 6" w:uiPriority="50"/>
+    <w:lsdException w:name="Grid Table 6 Colorful Accent 6" w:uiPriority="51"/>
+    <w:lsdException w:name="Grid Table 7 Colorful Accent 6" w:uiPriority="52"/>
+    <w:lsdException w:name="List Table 1 Light" w:uiPriority="46"/>
+    <w:lsdException w:name="List Table 2" w:uiPriority="47"/>
+    <w:lsdException w:name="List Table 3" w:uiPriority="48"/>
+    <w:lsdException w:name="List Table 4" w:uiPriority="49"/>
+    <w:lsdException w:name="List Table 5 Dark" w:uiPriority="50"/>
+    <w:lsdException w:name="List Table 6 Colorful" w:uiPriority="51"/>
+    <w:lsdException w:name="List Table 7 Colorful" w:uiPriority="52"/>
+    <w:lsdException w:name="List Table 1 Light Accent 1" w:uiPriority="46"/>
+    <w:lsdException w:name="List Table 2 Accent 1" w:uiPriority="47"/>
+    <w:lsdException w:name="List Table 3 Accent 1" w:uiPriority="48"/>
+    <w:lsdException w:name="List Table 4 Accent 1" w:uiPriority="49"/>
+    <w:lsdException w:name="List Table 5 Dark Accent 1" w:uiPriority="50"/>
+    <w:lsdException w:name="List Table 6 Colorful Accent 1" w:uiPriority="51"/>
+    <w:lsdException w:name="List Table 7 Colorful Accent 1" w:uiPriority="52"/>
+    <w:lsdException w:name="List Table 1 Light Accent 2" w:uiPriority="46"/>
+    <w:lsdException w:name="List Table 2 Accent 2" w:uiPriority="47"/>
+    <w:lsdException w:name="List Table 3 Accent 2" w:uiPriority="48"/>
+    <w:lsdException w:name="List Table 4 Accent 2" w:uiPriority="49"/>
+    <w:lsdException w:name="List Table 5 Dark Accent 2" w:uiPriority="50"/>
+    <w:lsdException w:name="List Table 6 Colorful Accent 2" w:uiPriority="51"/>
+    <w:lsdException w:name="List Table 7 Colorful Accent 2" w:uiPriority="52"/>
+    <w:lsdException w:name="List Table 1 Light Accent 3" w:uiPriority="46"/>
+    <w:lsdException w:name="List Table 2 Accent 3" w:uiPriority="47"/>
+    <w:lsdException w:name="List Table 3 Accent 3" w:uiPriority="48"/>
+    <w:lsdException w:name="List Table 4 Accent 3" w:uiPriority="49"/>
+    <w:lsdException w:name="List Table 5 Dark Accent 3" w:uiPriority="50"/>
+    <w:lsdException w:name="List Table 6 Colorful Accent 3" w:uiPriority="51"/>
+    <w:lsdException w:name="List Table 7 Colorful Accent 3" w:uiPriority="52"/>
+    <w:lsdException w:name="List Table 1 Light Accent 4" w:uiPriority="46"/>
+    <w:lsdException w:name="List Table 2 Accent 4" w:uiPriority="47"/>
+    <w:lsdException w:name="List Table 3 Accent 4" w:uiPriority="48"/>
+    <w:lsdException w:name="List Table 4 Accent 4" w:uiPriority="49"/>
+    <w:lsdException w:name="List Table 5 Dark Accent 4" w:uiPriority="50"/>
+    <w:lsdException w:name="List Table 6 Colorful Accent 4" w:uiPriority="51"/>
+    <w:lsdException w:name="List Table 7 Colorful Accent 4" w:uiPriority="52"/>
+    <w:lsdException w:name="List Table 1 Light Accent 5" w:uiPriority="46"/>
+    <w:lsdException w:name="List Table 2 Accent 5" w:uiPriority="47"/>
+    <w:lsdException w:name="List Table 3 Accent 5" w:uiPriority="48"/>
+    <w:lsdException w:name="List Table 4 Accent 5" w:uiPriority="49"/>
+    <w:lsdException w:name="List Table 5 Dark Accent 5" w:uiPriority="50"/>
+    <w:lsdException w:name="List Table 6 Colorful Accent 5" w:uiPriority="51"/>
+    <w:lsdException w:name="List Table 7 Colorful Accent 5" w:uiPriority="52"/>
+    <w:lsdException w:name="List Table 1 Light Accent 6" w:uiPriority="46"/>
+    <w:lsdException w:name="List Table 2 Accent 6" w:uiPriority="47"/>
+    <w:lsdException w:name="List Table 3 Accent 6" w:uiPriority="48"/>
+    <w:lsdException w:name="List Table 4 Accent 6" w:uiPriority="49"/>
+    <w:lsdException w:name="List Table 5 Dark Accent 6" w:uiPriority="50"/>
+    <w:lsdException w:name="List Table 6 Colorful Accent 6" w:uiPriority="51"/>
+    <w:lsdException w:name="List Table 7 Colorful Accent 6" w:uiPriority="52"/>
+    <w:lsdException w:name="Mention" w:semiHidden="1" w:unhideWhenUsed="1"/>
+    <w:lsdException w:name="Smart Hyperlink" w:semiHidden="1" w:unhideWhenUsed="1"/>
+    <w:lsdException w:name="Hashtag" w:semiHidden="1" w:unhideWhenUsed="1"/>
+    <w:lsdException w:name="Unresolved Mention" w:semiHidden="1" w:unhideWhenUsed="1"/>
+    <w:lsdException w:name="Smart Link" w:semiHidden="1" w:unhideWhenUsed="1"/>
   </w:latentStyles>
   <w:style w:type="paragraph" w:default="1" w:styleId="Normal">
     <w:name w:val="Normal"/>
@@ -7568,9 +8805,7 @@
       <w:tblStyleRowBandSize w:val="1"/>
       <w:tblStyleColBandSize w:val="1"/>
       <w:tblCellMar>
-        <w:top w:w="0" w:type="dxa"/>
         <w:left w:w="70" w:type="dxa"/>
-        <w:bottom w:w="0" w:type="dxa"/>
         <w:right w:w="70" w:type="dxa"/>
       </w:tblCellMar>
     </w:tblPr>
@@ -7581,9 +8816,7 @@
       <w:tblStyleRowBandSize w:val="1"/>
       <w:tblStyleColBandSize w:val="1"/>
       <w:tblCellMar>
-        <w:top w:w="0" w:type="dxa"/>
         <w:left w:w="108" w:type="dxa"/>
-        <w:bottom w:w="0" w:type="dxa"/>
         <w:right w:w="108" w:type="dxa"/>
       </w:tblCellMar>
     </w:tblPr>
@@ -7594,9 +8827,7 @@
       <w:tblStyleRowBandSize w:val="1"/>
       <w:tblStyleColBandSize w:val="1"/>
       <w:tblCellMar>
-        <w:top w:w="0" w:type="dxa"/>
         <w:left w:w="115" w:type="dxa"/>
-        <w:bottom w:w="0" w:type="dxa"/>
         <w:right w:w="115" w:type="dxa"/>
       </w:tblCellMar>
     </w:tblPr>
@@ -7607,550 +8838,7 @@
       <w:tblStyleRowBandSize w:val="1"/>
       <w:tblStyleColBandSize w:val="1"/>
       <w:tblCellMar>
-        <w:top w:w="0" w:type="dxa"/>
         <w:left w:w="115" w:type="dxa"/>
-        <w:bottom w:w="0" w:type="dxa"/>
-        <w:right w:w="115" w:type="dxa"/>
-      </w:tblCellMar>
-    </w:tblPr>
-  </w:style>
-  <w:style w:type="paragraph" w:styleId="Encabezado">
-    <w:name w:val="header"/>
-    <w:basedOn w:val="Normal"/>
-    <w:link w:val="EncabezadoCar"/>
-    <w:uiPriority w:val="99"/>
-    <w:unhideWhenUsed/>
-    <w:rsid w:val="00626D34"/>
-    <w:pPr>
-      <w:tabs>
-        <w:tab w:val="center" w:pos="4419"/>
-        <w:tab w:val="right" w:pos="8838"/>
-      </w:tabs>
-    </w:pPr>
-  </w:style>
-  <w:style w:type="character" w:customStyle="1" w:styleId="EncabezadoCar">
-    <w:name w:val="Encabezado Car"/>
-    <w:basedOn w:val="Fuentedeprrafopredeter"/>
-    <w:link w:val="Encabezado"/>
-    <w:uiPriority w:val="99"/>
-    <w:rsid w:val="00626D34"/>
-  </w:style>
-  <w:style w:type="paragraph" w:styleId="Piedepgina">
-    <w:name w:val="footer"/>
-    <w:basedOn w:val="Normal"/>
-    <w:link w:val="PiedepginaCar"/>
-    <w:uiPriority w:val="99"/>
-    <w:unhideWhenUsed/>
-    <w:rsid w:val="00626D34"/>
-    <w:pPr>
-      <w:tabs>
-        <w:tab w:val="center" w:pos="4419"/>
-        <w:tab w:val="right" w:pos="8838"/>
-      </w:tabs>
-    </w:pPr>
-  </w:style>
-  <w:style w:type="character" w:customStyle="1" w:styleId="PiedepginaCar">
-    <w:name w:val="Pie de página Car"/>
-    <w:basedOn w:val="Fuentedeprrafopredeter"/>
-    <w:link w:val="Piedepgina"/>
-    <w:uiPriority w:val="99"/>
-    <w:rsid w:val="00626D34"/>
-  </w:style>
-  <w:style w:type="paragraph" w:styleId="Textodeglobo">
-    <w:name w:val="Balloon Text"/>
-    <w:basedOn w:val="Normal"/>
-    <w:link w:val="TextodegloboCar"/>
-    <w:uiPriority w:val="99"/>
-    <w:semiHidden/>
-    <w:unhideWhenUsed/>
-    <w:rsid w:val="00976328"/>
-    <w:rPr>
-      <w:rFonts w:ascii="Tahoma" w:hAnsi="Tahoma" w:cs="Tahoma"/>
-      <w:sz w:val="16"/>
-      <w:szCs w:val="16"/>
-    </w:rPr>
-  </w:style>
-  <w:style w:type="character" w:customStyle="1" w:styleId="TextodegloboCar">
-    <w:name w:val="Texto de globo Car"/>
-    <w:basedOn w:val="Fuentedeprrafopredeter"/>
-    <w:link w:val="Textodeglobo"/>
-    <w:uiPriority w:val="99"/>
-    <w:semiHidden/>
-    <w:rsid w:val="00976328"/>
-    <w:rPr>
-      <w:rFonts w:ascii="Tahoma" w:hAnsi="Tahoma" w:cs="Tahoma"/>
-      <w:sz w:val="16"/>
-      <w:szCs w:val="16"/>
-    </w:rPr>
-  </w:style>
-  <w:style w:type="paragraph" w:styleId="Prrafodelista">
-    <w:name w:val="List Paragraph"/>
-    <w:aliases w:val="Bullet List,FooterText,numbered,Paragraphe de liste1,Bulletr List Paragraph,Foot,列出段落,列出段落1,List Paragraph2,List Paragraph21,Parágrafo da Lista1,リスト段落1,Listeafsnit1,lp1,Subtítulo Subcontenido numerado,HOJA,Bolita,List Paragraph,BOLADEF"/>
-    <w:basedOn w:val="Normal"/>
-    <w:link w:val="PrrafodelistaCar"/>
-    <w:uiPriority w:val="1"/>
-    <w:qFormat/>
-    <w:rsid w:val="0002682A"/>
-    <w:pPr>
-      <w:spacing w:line="360" w:lineRule="auto"/>
-      <w:ind w:left="720"/>
-      <w:contextualSpacing/>
-      <w:jc w:val="both"/>
-    </w:pPr>
-    <w:rPr>
-      <w:rFonts w:ascii="Arial" w:hAnsi="Arial"/>
-      <w:sz w:val="24"/>
-      <w:lang w:eastAsia="es-ES"/>
-    </w:rPr>
-  </w:style>
-  <w:style w:type="character" w:customStyle="1" w:styleId="PrrafodelistaCar">
-    <w:name w:val="Párrafo de lista Car"/>
-    <w:aliases w:val="Bullet List Car,FooterText Car,numbered Car,Paragraphe de liste1 Car,Bulletr List Paragraph Car,Foot Car,列出段落 Car,列出段落1 Car,List Paragraph2 Car,List Paragraph21 Car,Parágrafo da Lista1 Car,リスト段落1 Car,Listeafsnit1 Car,lp1 Car"/>
-    <w:link w:val="Prrafodelista"/>
-    <w:qFormat/>
-    <w:locked/>
-    <w:rsid w:val="0002682A"/>
-    <w:rPr>
-      <w:rFonts w:ascii="Arial" w:hAnsi="Arial"/>
-      <w:sz w:val="24"/>
-      <w:lang w:eastAsia="es-ES"/>
-    </w:rPr>
-  </w:style>
-  <w:style w:type="paragraph" w:styleId="Textoindependiente">
-    <w:name w:val="Body Text"/>
-    <w:basedOn w:val="Normal"/>
-    <w:link w:val="TextoindependienteCar"/>
-    <w:uiPriority w:val="1"/>
-    <w:qFormat/>
-    <w:rsid w:val="00A431CD"/>
-    <w:pPr>
-      <w:widowControl w:val="0"/>
-      <w:autoSpaceDE w:val="0"/>
-      <w:autoSpaceDN w:val="0"/>
-    </w:pPr>
-    <w:rPr>
-      <w:rFonts w:ascii="Arial" w:eastAsia="Arial" w:hAnsi="Arial" w:cs="Arial"/>
-      <w:sz w:val="24"/>
-      <w:szCs w:val="24"/>
-      <w:lang w:val="es-ES" w:eastAsia="en-US"/>
-    </w:rPr>
-  </w:style>
-  <w:style w:type="character" w:customStyle="1" w:styleId="TextoindependienteCar">
-    <w:name w:val="Texto independiente Car"/>
-    <w:basedOn w:val="Fuentedeprrafopredeter"/>
-    <w:link w:val="Textoindependiente"/>
-    <w:uiPriority w:val="1"/>
-    <w:rsid w:val="00A431CD"/>
-    <w:rPr>
-      <w:rFonts w:ascii="Arial" w:eastAsia="Arial" w:hAnsi="Arial" w:cs="Arial"/>
-      <w:sz w:val="24"/>
-      <w:szCs w:val="24"/>
-      <w:lang w:val="es-ES" w:eastAsia="en-US"/>
-    </w:rPr>
-  </w:style>
-</w:styles>
-</file>
-
-<file path=word/stylesWithEffects.xml><?xml version="1.0" encoding="utf-8"?>
-<w:styles xmlns:wpc="http://schemas.microsoft.com/office/word/2010/wordprocessingCanvas" xmlns:mc="http://schemas.openxmlformats.org/markup-compatibility/2006" xmlns:o="urn:schemas-microsoft-com:office:office" xmlns:r="http://schemas.openxmlformats.org/officeDocument/2006/relationships" xmlns:m="http://schemas.openxmlformats.org/officeDocument/2006/math" xmlns:v="urn:schemas-microsoft-com:vml" xmlns:wp14="http://schemas.microsoft.com/office/word/2010/wordprocessingDrawing" xmlns:wp="http://schemas.openxmlformats.org/drawingml/2006/wordprocessingDrawing" xmlns:w10="urn:schemas-microsoft-com:office:word" xmlns:w="http://schemas.openxmlformats.org/wordprocessingml/2006/main" xmlns:w14="http://schemas.microsoft.com/office/word/2010/wordml" xmlns:wpg="http://schemas.microsoft.com/office/word/2010/wordprocessingGroup" xmlns:wpi="http://schemas.microsoft.com/office/word/2010/wordprocessingInk" xmlns:wne="http://schemas.microsoft.com/office/word/2006/wordml" xmlns:wps="http://schemas.microsoft.com/office/word/2010/wordprocessingShape" mc:Ignorable="w14 wp14">
-  <w:docDefaults>
-    <w:rPrDefault>
-      <w:rPr>
-        <w:rFonts w:ascii="Times New Roman" w:eastAsia="Times New Roman" w:hAnsi="Times New Roman" w:cs="Times New Roman"/>
-        <w:lang w:val="es-ES_tradnl" w:eastAsia="es-CO" w:bidi="ar-SA"/>
-      </w:rPr>
-    </w:rPrDefault>
-    <w:pPrDefault/>
-  </w:docDefaults>
-  <w:latentStyles w:defLockedState="0" w:defUIPriority="99" w:defSemiHidden="1" w:defUnhideWhenUsed="1" w:defQFormat="0" w:count="267">
-    <w:lsdException w:name="Normal" w:semiHidden="0" w:uiPriority="0" w:unhideWhenUsed="0" w:qFormat="1"/>
-    <w:lsdException w:name="heading 1" w:semiHidden="0" w:uiPriority="9" w:unhideWhenUsed="0" w:qFormat="1"/>
-    <w:lsdException w:name="heading 2" w:uiPriority="9" w:qFormat="1"/>
-    <w:lsdException w:name="heading 3" w:uiPriority="9" w:qFormat="1"/>
-    <w:lsdException w:name="heading 4" w:uiPriority="9" w:qFormat="1"/>
-    <w:lsdException w:name="heading 5" w:uiPriority="9" w:qFormat="1"/>
-    <w:lsdException w:name="heading 6" w:uiPriority="9" w:qFormat="1"/>
-    <w:lsdException w:name="heading 7" w:uiPriority="9" w:qFormat="1"/>
-    <w:lsdException w:name="heading 8" w:uiPriority="9" w:qFormat="1"/>
-    <w:lsdException w:name="heading 9" w:uiPriority="9" w:qFormat="1"/>
-    <w:lsdException w:name="toc 1" w:uiPriority="39"/>
-    <w:lsdException w:name="toc 2" w:uiPriority="39"/>
-    <w:lsdException w:name="toc 3" w:uiPriority="39"/>
-    <w:lsdException w:name="toc 4" w:uiPriority="39"/>
-    <w:lsdException w:name="toc 5" w:uiPriority="39"/>
-    <w:lsdException w:name="toc 6" w:uiPriority="39"/>
-    <w:lsdException w:name="toc 7" w:uiPriority="39"/>
-    <w:lsdException w:name="toc 8" w:uiPriority="39"/>
-    <w:lsdException w:name="toc 9" w:uiPriority="39"/>
-    <w:lsdException w:name="caption" w:uiPriority="35" w:qFormat="1"/>
-    <w:lsdException w:name="Title" w:semiHidden="0" w:uiPriority="10" w:unhideWhenUsed="0" w:qFormat="1"/>
-    <w:lsdException w:name="Default Paragraph Font" w:uiPriority="1"/>
-    <w:lsdException w:name="Body Text" w:uiPriority="1" w:qFormat="1"/>
-    <w:lsdException w:name="Subtitle" w:semiHidden="0" w:uiPriority="11" w:unhideWhenUsed="0" w:qFormat="1"/>
-    <w:lsdException w:name="Strong" w:semiHidden="0" w:uiPriority="22" w:unhideWhenUsed="0" w:qFormat="1"/>
-    <w:lsdException w:name="Emphasis" w:semiHidden="0" w:uiPriority="20" w:unhideWhenUsed="0" w:qFormat="1"/>
-    <w:lsdException w:name="Table Grid" w:semiHidden="0" w:uiPriority="39" w:unhideWhenUsed="0"/>
-    <w:lsdException w:name="Placeholder Text" w:unhideWhenUsed="0"/>
-    <w:lsdException w:name="No Spacing" w:semiHidden="0" w:uiPriority="1" w:unhideWhenUsed="0" w:qFormat="1"/>
-    <w:lsdException w:name="Light Shading" w:semiHidden="0" w:uiPriority="60" w:unhideWhenUsed="0"/>
-    <w:lsdException w:name="Light List" w:semiHidden="0" w:uiPriority="61" w:unhideWhenUsed="0"/>
-    <w:lsdException w:name="Light Grid" w:semiHidden="0" w:uiPriority="62" w:unhideWhenUsed="0"/>
-    <w:lsdException w:name="Medium Shading 1" w:semiHidden="0" w:uiPriority="63" w:unhideWhenUsed="0"/>
-    <w:lsdException w:name="Medium Shading 2" w:semiHidden="0" w:uiPriority="64" w:unhideWhenUsed="0"/>
-    <w:lsdException w:name="Medium List 1" w:semiHidden="0" w:uiPriority="65" w:unhideWhenUsed="0"/>
-    <w:lsdException w:name="Medium List 2" w:semiHidden="0" w:uiPriority="66" w:unhideWhenUsed="0"/>
-    <w:lsdException w:name="Medium Grid 1" w:semiHidden="0" w:uiPriority="67" w:unhideWhenUsed="0"/>
-    <w:lsdException w:name="Medium Grid 2" w:semiHidden="0" w:uiPriority="68" w:unhideWhenUsed="0"/>
-    <w:lsdException w:name="Medium Grid 3" w:semiHidden="0" w:uiPriority="69" w:unhideWhenUsed="0"/>
-    <w:lsdException w:name="Dark List" w:semiHidden="0" w:uiPriority="70" w:unhideWhenUsed="0"/>
-    <w:lsdException w:name="Colorful Shading" w:semiHidden="0" w:uiPriority="71" w:unhideWhenUsed="0"/>
-    <w:lsdException w:name="Colorful List" w:semiHidden="0" w:uiPriority="72" w:unhideWhenUsed="0"/>
-    <w:lsdException w:name="Colorful Grid" w:semiHidden="0" w:uiPriority="73" w:unhideWhenUsed="0"/>
-    <w:lsdException w:name="Light Shading Accent 1" w:semiHidden="0" w:uiPriority="60" w:unhideWhenUsed="0"/>
-    <w:lsdException w:name="Light List Accent 1" w:semiHidden="0" w:uiPriority="61" w:unhideWhenUsed="0"/>
-    <w:lsdException w:name="Light Grid Accent 1" w:semiHidden="0" w:uiPriority="62" w:unhideWhenUsed="0"/>
-    <w:lsdException w:name="Medium Shading 1 Accent 1" w:semiHidden="0" w:uiPriority="63" w:unhideWhenUsed="0"/>
-    <w:lsdException w:name="Medium Shading 2 Accent 1" w:semiHidden="0" w:uiPriority="64" w:unhideWhenUsed="0"/>
-    <w:lsdException w:name="Medium List 1 Accent 1" w:semiHidden="0" w:uiPriority="65" w:unhideWhenUsed="0"/>
-    <w:lsdException w:name="Revision" w:unhideWhenUsed="0"/>
-    <w:lsdException w:name="List Paragraph" w:semiHidden="0" w:uiPriority="1" w:unhideWhenUsed="0" w:qFormat="1"/>
-    <w:lsdException w:name="Quote" w:semiHidden="0" w:uiPriority="29" w:unhideWhenUsed="0" w:qFormat="1"/>
-    <w:lsdException w:name="Intense Quote" w:semiHidden="0" w:uiPriority="30" w:unhideWhenUsed="0" w:qFormat="1"/>
-    <w:lsdException w:name="Medium List 2 Accent 1" w:semiHidden="0" w:uiPriority="66" w:unhideWhenUsed="0"/>
-    <w:lsdException w:name="Medium Grid 1 Accent 1" w:semiHidden="0" w:uiPriority="67" w:unhideWhenUsed="0"/>
-    <w:lsdException w:name="Medium Grid 2 Accent 1" w:semiHidden="0" w:uiPriority="68" w:unhideWhenUsed="0"/>
-    <w:lsdException w:name="Medium Grid 3 Accent 1" w:semiHidden="0" w:uiPriority="69" w:unhideWhenUsed="0"/>
-    <w:lsdException w:name="Dark List Accent 1" w:semiHidden="0" w:uiPriority="70" w:unhideWhenUsed="0"/>
-    <w:lsdException w:name="Colorful Shading Accent 1" w:semiHidden="0" w:uiPriority="71" w:unhideWhenUsed="0"/>
-    <w:lsdException w:name="Colorful List Accent 1" w:semiHidden="0" w:uiPriority="72" w:unhideWhenUsed="0"/>
-    <w:lsdException w:name="Colorful Grid Accent 1" w:semiHidden="0" w:uiPriority="73" w:unhideWhenUsed="0"/>
-    <w:lsdException w:name="Light Shading Accent 2" w:semiHidden="0" w:uiPriority="60" w:unhideWhenUsed="0"/>
-    <w:lsdException w:name="Light List Accent 2" w:semiHidden="0" w:uiPriority="61" w:unhideWhenUsed="0"/>
-    <w:lsdException w:name="Light Grid Accent 2" w:semiHidden="0" w:uiPriority="62" w:unhideWhenUsed="0"/>
-    <w:lsdException w:name="Medium Shading 1 Accent 2" w:semiHidden="0" w:uiPriority="63" w:unhideWhenUsed="0"/>
-    <w:lsdException w:name="Medium Shading 2 Accent 2" w:semiHidden="0" w:uiPriority="64" w:unhideWhenUsed="0"/>
-    <w:lsdException w:name="Medium List 1 Accent 2" w:semiHidden="0" w:uiPriority="65" w:unhideWhenUsed="0"/>
-    <w:lsdException w:name="Medium List 2 Accent 2" w:semiHidden="0" w:uiPriority="66" w:unhideWhenUsed="0"/>
-    <w:lsdException w:name="Medium Grid 1 Accent 2" w:semiHidden="0" w:uiPriority="67" w:unhideWhenUsed="0"/>
-    <w:lsdException w:name="Medium Grid 2 Accent 2" w:semiHidden="0" w:uiPriority="68" w:unhideWhenUsed="0"/>
-    <w:lsdException w:name="Medium Grid 3 Accent 2" w:semiHidden="0" w:uiPriority="69" w:unhideWhenUsed="0"/>
-    <w:lsdException w:name="Dark List Accent 2" w:semiHidden="0" w:uiPriority="70" w:unhideWhenUsed="0"/>
-    <w:lsdException w:name="Colorful Shading Accent 2" w:semiHidden="0" w:uiPriority="71" w:unhideWhenUsed="0"/>
-    <w:lsdException w:name="Colorful List Accent 2" w:semiHidden="0" w:uiPriority="72" w:unhideWhenUsed="0"/>
-    <w:lsdException w:name="Colorful Grid Accent 2" w:semiHidden="0" w:uiPriority="73" w:unhideWhenUsed="0"/>
-    <w:lsdException w:name="Light Shading Accent 3" w:semiHidden="0" w:uiPriority="60" w:unhideWhenUsed="0"/>
-    <w:lsdException w:name="Light List Accent 3" w:semiHidden="0" w:uiPriority="61" w:unhideWhenUsed="0"/>
-    <w:lsdException w:name="Light Grid Accent 3" w:semiHidden="0" w:uiPriority="62" w:unhideWhenUsed="0"/>
-    <w:lsdException w:name="Medium Shading 1 Accent 3" w:semiHidden="0" w:uiPriority="63" w:unhideWhenUsed="0"/>
-    <w:lsdException w:name="Medium Shading 2 Accent 3" w:semiHidden="0" w:uiPriority="64" w:unhideWhenUsed="0"/>
-    <w:lsdException w:name="Medium List 1 Accent 3" w:semiHidden="0" w:uiPriority="65" w:unhideWhenUsed="0"/>
-    <w:lsdException w:name="Medium List 2 Accent 3" w:semiHidden="0" w:uiPriority="66" w:unhideWhenUsed="0"/>
-    <w:lsdException w:name="Medium Grid 1 Accent 3" w:semiHidden="0" w:uiPriority="67" w:unhideWhenUsed="0"/>
-    <w:lsdException w:name="Medium Grid 2 Accent 3" w:semiHidden="0" w:uiPriority="68" w:unhideWhenUsed="0"/>
-    <w:lsdException w:name="Medium Grid 3 Accent 3" w:semiHidden="0" w:uiPriority="69" w:unhideWhenUsed="0"/>
-    <w:lsdException w:name="Dark List Accent 3" w:semiHidden="0" w:uiPriority="70" w:unhideWhenUsed="0"/>
-    <w:lsdException w:name="Colorful Shading Accent 3" w:semiHidden="0" w:uiPriority="71" w:unhideWhenUsed="0"/>
-    <w:lsdException w:name="Colorful List Accent 3" w:semiHidden="0" w:uiPriority="72" w:unhideWhenUsed="0"/>
-    <w:lsdException w:name="Colorful Grid Accent 3" w:semiHidden="0" w:uiPriority="73" w:unhideWhenUsed="0"/>
-    <w:lsdException w:name="Light Shading Accent 4" w:semiHidden="0" w:uiPriority="60" w:unhideWhenUsed="0"/>
-    <w:lsdException w:name="Light List Accent 4" w:semiHidden="0" w:uiPriority="61" w:unhideWhenUsed="0"/>
-    <w:lsdException w:name="Light Grid Accent 4" w:semiHidden="0" w:uiPriority="62" w:unhideWhenUsed="0"/>
-    <w:lsdException w:name="Medium Shading 1 Accent 4" w:semiHidden="0" w:uiPriority="63" w:unhideWhenUsed="0"/>
-    <w:lsdException w:name="Medium Shading 2 Accent 4" w:semiHidden="0" w:uiPriority="64" w:unhideWhenUsed="0"/>
-    <w:lsdException w:name="Medium List 1 Accent 4" w:semiHidden="0" w:uiPriority="65" w:unhideWhenUsed="0"/>
-    <w:lsdException w:name="Medium List 2 Accent 4" w:semiHidden="0" w:uiPriority="66" w:unhideWhenUsed="0"/>
-    <w:lsdException w:name="Medium Grid 1 Accent 4" w:semiHidden="0" w:uiPriority="67" w:unhideWhenUsed="0"/>
-    <w:lsdException w:name="Medium Grid 2 Accent 4" w:semiHidden="0" w:uiPriority="68" w:unhideWhenUsed="0"/>
-    <w:lsdException w:name="Medium Grid 3 Accent 4" w:semiHidden="0" w:uiPriority="69" w:unhideWhenUsed="0"/>
-    <w:lsdException w:name="Dark List Accent 4" w:semiHidden="0" w:uiPriority="70" w:unhideWhenUsed="0"/>
-    <w:lsdException w:name="Colorful Shading Accent 4" w:semiHidden="0" w:uiPriority="71" w:unhideWhenUsed="0"/>
-    <w:lsdException w:name="Colorful List Accent 4" w:semiHidden="0" w:uiPriority="72" w:unhideWhenUsed="0"/>
-    <w:lsdException w:name="Colorful Grid Accent 4" w:semiHidden="0" w:uiPriority="73" w:unhideWhenUsed="0"/>
-    <w:lsdException w:name="Light Shading Accent 5" w:semiHidden="0" w:uiPriority="60" w:unhideWhenUsed="0"/>
-    <w:lsdException w:name="Light List Accent 5" w:semiHidden="0" w:uiPriority="61" w:unhideWhenUsed="0"/>
-    <w:lsdException w:name="Light Grid Accent 5" w:semiHidden="0" w:uiPriority="62" w:unhideWhenUsed="0"/>
-    <w:lsdException w:name="Medium Shading 1 Accent 5" w:semiHidden="0" w:uiPriority="63" w:unhideWhenUsed="0"/>
-    <w:lsdException w:name="Medium Shading 2 Accent 5" w:semiHidden="0" w:uiPriority="64" w:unhideWhenUsed="0"/>
-    <w:lsdException w:name="Medium List 1 Accent 5" w:semiHidden="0" w:uiPriority="65" w:unhideWhenUsed="0"/>
-    <w:lsdException w:name="Medium List 2 Accent 5" w:semiHidden="0" w:uiPriority="66" w:unhideWhenUsed="0"/>
-    <w:lsdException w:name="Medium Grid 1 Accent 5" w:semiHidden="0" w:uiPriority="67" w:unhideWhenUsed="0"/>
-    <w:lsdException w:name="Medium Grid 2 Accent 5" w:semiHidden="0" w:uiPriority="68" w:unhideWhenUsed="0"/>
-    <w:lsdException w:name="Medium Grid 3 Accent 5" w:semiHidden="0" w:uiPriority="69" w:unhideWhenUsed="0"/>
-    <w:lsdException w:name="Dark List Accent 5" w:semiHidden="0" w:uiPriority="70" w:unhideWhenUsed="0"/>
-    <w:lsdException w:name="Colorful Shading Accent 5" w:semiHidden="0" w:uiPriority="71" w:unhideWhenUsed="0"/>
-    <w:lsdException w:name="Colorful List Accent 5" w:semiHidden="0" w:uiPriority="72" w:unhideWhenUsed="0"/>
-    <w:lsdException w:name="Colorful Grid Accent 5" w:semiHidden="0" w:uiPriority="73" w:unhideWhenUsed="0"/>
-    <w:lsdException w:name="Light Shading Accent 6" w:semiHidden="0" w:uiPriority="60" w:unhideWhenUsed="0"/>
-    <w:lsdException w:name="Light List Accent 6" w:semiHidden="0" w:uiPriority="61" w:unhideWhenUsed="0"/>
-    <w:lsdException w:name="Light Grid Accent 6" w:semiHidden="0" w:uiPriority="62" w:unhideWhenUsed="0"/>
-    <w:lsdException w:name="Medium Shading 1 Accent 6" w:semiHidden="0" w:uiPriority="63" w:unhideWhenUsed="0"/>
-    <w:lsdException w:name="Medium Shading 2 Accent 6" w:semiHidden="0" w:uiPriority="64" w:unhideWhenUsed="0"/>
-    <w:lsdException w:name="Medium List 1 Accent 6" w:semiHidden="0" w:uiPriority="65" w:unhideWhenUsed="0"/>
-    <w:lsdException w:name="Medium List 2 Accent 6" w:semiHidden="0" w:uiPriority="66" w:unhideWhenUsed="0"/>
-    <w:lsdException w:name="Medium Grid 1 Accent 6" w:semiHidden="0" w:uiPriority="67" w:unhideWhenUsed="0"/>
-    <w:lsdException w:name="Medium Grid 2 Accent 6" w:semiHidden="0" w:uiPriority="68" w:unhideWhenUsed="0"/>
-    <w:lsdException w:name="Medium Grid 3 Accent 6" w:semiHidden="0" w:uiPriority="69" w:unhideWhenUsed="0"/>
-    <w:lsdException w:name="Dark List Accent 6" w:semiHidden="0" w:uiPriority="70" w:unhideWhenUsed="0"/>
-    <w:lsdException w:name="Colorful Shading Accent 6" w:semiHidden="0" w:uiPriority="71" w:unhideWhenUsed="0"/>
-    <w:lsdException w:name="Colorful List Accent 6" w:semiHidden="0" w:uiPriority="72" w:unhideWhenUsed="0"/>
-    <w:lsdException w:name="Colorful Grid Accent 6" w:semiHidden="0" w:uiPriority="73" w:unhideWhenUsed="0"/>
-    <w:lsdException w:name="Subtle Emphasis" w:semiHidden="0" w:uiPriority="19" w:unhideWhenUsed="0" w:qFormat="1"/>
-    <w:lsdException w:name="Intense Emphasis" w:semiHidden="0" w:uiPriority="21" w:unhideWhenUsed="0" w:qFormat="1"/>
-    <w:lsdException w:name="Subtle Reference" w:semiHidden="0" w:uiPriority="31" w:unhideWhenUsed="0" w:qFormat="1"/>
-    <w:lsdException w:name="Intense Reference" w:semiHidden="0" w:uiPriority="32" w:unhideWhenUsed="0" w:qFormat="1"/>
-    <w:lsdException w:name="Book Title" w:semiHidden="0" w:uiPriority="33" w:unhideWhenUsed="0" w:qFormat="1"/>
-    <w:lsdException w:name="Bibliography" w:uiPriority="37"/>
-    <w:lsdException w:name="TOC Heading" w:uiPriority="39" w:qFormat="1"/>
-  </w:latentStyles>
-  <w:style w:type="paragraph" w:default="1" w:styleId="Normal">
-    <w:name w:val="Normal"/>
-    <w:qFormat/>
-  </w:style>
-  <w:style w:type="paragraph" w:styleId="Ttulo1">
-    <w:name w:val="heading 1"/>
-    <w:basedOn w:val="Normal"/>
-    <w:next w:val="Normal"/>
-    <w:uiPriority w:val="9"/>
-    <w:qFormat/>
-    <w:pPr>
-      <w:keepNext/>
-      <w:outlineLvl w:val="0"/>
-    </w:pPr>
-    <w:rPr>
-      <w:rFonts w:ascii="Arial" w:eastAsia="Arial" w:hAnsi="Arial" w:cs="Arial"/>
-      <w:sz w:val="24"/>
-      <w:szCs w:val="24"/>
-    </w:rPr>
-  </w:style>
-  <w:style w:type="paragraph" w:styleId="Ttulo2">
-    <w:name w:val="heading 2"/>
-    <w:basedOn w:val="Normal"/>
-    <w:next w:val="Normal"/>
-    <w:uiPriority w:val="9"/>
-    <w:semiHidden/>
-    <w:unhideWhenUsed/>
-    <w:qFormat/>
-    <w:pPr>
-      <w:keepNext/>
-      <w:jc w:val="center"/>
-      <w:outlineLvl w:val="1"/>
-    </w:pPr>
-    <w:rPr>
-      <w:rFonts w:ascii="Arial" w:eastAsia="Arial" w:hAnsi="Arial" w:cs="Arial"/>
-      <w:b/>
-      <w:sz w:val="26"/>
-      <w:szCs w:val="26"/>
-    </w:rPr>
-  </w:style>
-  <w:style w:type="paragraph" w:styleId="Ttulo3">
-    <w:name w:val="heading 3"/>
-    <w:basedOn w:val="Normal"/>
-    <w:next w:val="Normal"/>
-    <w:uiPriority w:val="9"/>
-    <w:semiHidden/>
-    <w:unhideWhenUsed/>
-    <w:qFormat/>
-    <w:pPr>
-      <w:keepNext/>
-      <w:pBdr>
-        <w:top w:val="single" w:sz="4" w:space="1" w:color="000000"/>
-        <w:left w:val="single" w:sz="4" w:space="4" w:color="000000"/>
-        <w:bottom w:val="single" w:sz="4" w:space="1" w:color="000000"/>
-        <w:right w:val="single" w:sz="4" w:space="4" w:color="000000"/>
-      </w:pBdr>
-      <w:tabs>
-        <w:tab w:val="center" w:pos="-1701"/>
-      </w:tabs>
-      <w:jc w:val="center"/>
-      <w:outlineLvl w:val="2"/>
-    </w:pPr>
-    <w:rPr>
-      <w:rFonts w:ascii="Arial" w:eastAsia="Arial" w:hAnsi="Arial" w:cs="Arial"/>
-      <w:b/>
-      <w:sz w:val="24"/>
-      <w:szCs w:val="24"/>
-    </w:rPr>
-  </w:style>
-  <w:style w:type="paragraph" w:styleId="Ttulo4">
-    <w:name w:val="heading 4"/>
-    <w:basedOn w:val="Normal"/>
-    <w:next w:val="Normal"/>
-    <w:uiPriority w:val="9"/>
-    <w:semiHidden/>
-    <w:unhideWhenUsed/>
-    <w:qFormat/>
-    <w:pPr>
-      <w:keepNext/>
-      <w:jc w:val="center"/>
-      <w:outlineLvl w:val="3"/>
-    </w:pPr>
-    <w:rPr>
-      <w:rFonts w:ascii="Arial" w:eastAsia="Arial" w:hAnsi="Arial" w:cs="Arial"/>
-      <w:b/>
-      <w:sz w:val="24"/>
-      <w:szCs w:val="24"/>
-    </w:rPr>
-  </w:style>
-  <w:style w:type="paragraph" w:styleId="Ttulo5">
-    <w:name w:val="heading 5"/>
-    <w:basedOn w:val="Normal"/>
-    <w:next w:val="Normal"/>
-    <w:uiPriority w:val="9"/>
-    <w:semiHidden/>
-    <w:unhideWhenUsed/>
-    <w:qFormat/>
-    <w:pPr>
-      <w:keepNext/>
-      <w:keepLines/>
-      <w:spacing w:before="220" w:after="40"/>
-      <w:outlineLvl w:val="4"/>
-    </w:pPr>
-    <w:rPr>
-      <w:b/>
-      <w:sz w:val="22"/>
-      <w:szCs w:val="22"/>
-    </w:rPr>
-  </w:style>
-  <w:style w:type="paragraph" w:styleId="Ttulo6">
-    <w:name w:val="heading 6"/>
-    <w:basedOn w:val="Normal"/>
-    <w:next w:val="Normal"/>
-    <w:uiPriority w:val="9"/>
-    <w:semiHidden/>
-    <w:unhideWhenUsed/>
-    <w:qFormat/>
-    <w:pPr>
-      <w:keepNext/>
-      <w:keepLines/>
-      <w:spacing w:before="200" w:after="40"/>
-      <w:outlineLvl w:val="5"/>
-    </w:pPr>
-    <w:rPr>
-      <w:b/>
-    </w:rPr>
-  </w:style>
-  <w:style w:type="character" w:default="1" w:styleId="Fuentedeprrafopredeter">
-    <w:name w:val="Default Paragraph Font"/>
-    <w:uiPriority w:val="1"/>
-    <w:semiHidden/>
-    <w:unhideWhenUsed/>
-  </w:style>
-  <w:style w:type="table" w:default="1" w:styleId="Tablanormal">
-    <w:name w:val="Normal Table"/>
-    <w:uiPriority w:val="99"/>
-    <w:semiHidden/>
-    <w:unhideWhenUsed/>
-    <w:tblPr>
-      <w:tblInd w:w="0" w:type="dxa"/>
-      <w:tblCellMar>
-        <w:top w:w="0" w:type="dxa"/>
-        <w:left w:w="108" w:type="dxa"/>
-        <w:bottom w:w="0" w:type="dxa"/>
-        <w:right w:w="108" w:type="dxa"/>
-      </w:tblCellMar>
-    </w:tblPr>
-  </w:style>
-  <w:style w:type="numbering" w:default="1" w:styleId="Sinlista">
-    <w:name w:val="No List"/>
-    <w:uiPriority w:val="99"/>
-    <w:semiHidden/>
-    <w:unhideWhenUsed/>
-  </w:style>
-  <w:style w:type="table" w:customStyle="1" w:styleId="TableNormal">
-    <w:name w:val="Table Normal"/>
-    <w:tblPr>
-      <w:tblCellMar>
-        <w:top w:w="0" w:type="dxa"/>
-        <w:left w:w="0" w:type="dxa"/>
-        <w:bottom w:w="0" w:type="dxa"/>
-        <w:right w:w="0" w:type="dxa"/>
-      </w:tblCellMar>
-    </w:tblPr>
-  </w:style>
-  <w:style w:type="paragraph" w:styleId="Ttulo">
-    <w:name w:val="Title"/>
-    <w:basedOn w:val="Normal"/>
-    <w:next w:val="Normal"/>
-    <w:uiPriority w:val="10"/>
-    <w:qFormat/>
-    <w:pPr>
-      <w:keepNext/>
-      <w:keepLines/>
-      <w:spacing w:before="480" w:after="120"/>
-    </w:pPr>
-    <w:rPr>
-      <w:b/>
-      <w:sz w:val="72"/>
-      <w:szCs w:val="72"/>
-    </w:rPr>
-  </w:style>
-  <w:style w:type="paragraph" w:styleId="Subttulo">
-    <w:name w:val="Subtitle"/>
-    <w:basedOn w:val="Normal"/>
-    <w:next w:val="Normal"/>
-    <w:uiPriority w:val="11"/>
-    <w:qFormat/>
-    <w:pPr>
-      <w:keepNext/>
-      <w:keepLines/>
-      <w:spacing w:before="360" w:after="80"/>
-    </w:pPr>
-    <w:rPr>
-      <w:rFonts w:ascii="Georgia" w:eastAsia="Georgia" w:hAnsi="Georgia" w:cs="Georgia"/>
-      <w:i/>
-      <w:color w:val="666666"/>
-      <w:sz w:val="48"/>
-      <w:szCs w:val="48"/>
-    </w:rPr>
-  </w:style>
-  <w:style w:type="table" w:customStyle="1" w:styleId="a">
-    <w:basedOn w:val="TableNormal"/>
-    <w:tblPr>
-      <w:tblStyleRowBandSize w:val="1"/>
-      <w:tblStyleColBandSize w:val="1"/>
-      <w:tblCellMar>
-        <w:top w:w="0" w:type="dxa"/>
-        <w:left w:w="70" w:type="dxa"/>
-        <w:bottom w:w="0" w:type="dxa"/>
-        <w:right w:w="70" w:type="dxa"/>
-      </w:tblCellMar>
-    </w:tblPr>
-  </w:style>
-  <w:style w:type="table" w:customStyle="1" w:styleId="a0">
-    <w:basedOn w:val="TableNormal"/>
-    <w:tblPr>
-      <w:tblStyleRowBandSize w:val="1"/>
-      <w:tblStyleColBandSize w:val="1"/>
-      <w:tblCellMar>
-        <w:top w:w="0" w:type="dxa"/>
-        <w:left w:w="108" w:type="dxa"/>
-        <w:bottom w:w="0" w:type="dxa"/>
-        <w:right w:w="108" w:type="dxa"/>
-      </w:tblCellMar>
-    </w:tblPr>
-  </w:style>
-  <w:style w:type="table" w:customStyle="1" w:styleId="a1">
-    <w:basedOn w:val="TableNormal"/>
-    <w:tblPr>
-      <w:tblStyleRowBandSize w:val="1"/>
-      <w:tblStyleColBandSize w:val="1"/>
-      <w:tblCellMar>
-        <w:top w:w="0" w:type="dxa"/>
-        <w:left w:w="115" w:type="dxa"/>
-        <w:bottom w:w="0" w:type="dxa"/>
-        <w:right w:w="115" w:type="dxa"/>
-      </w:tblCellMar>
-    </w:tblPr>
-  </w:style>
-  <w:style w:type="table" w:customStyle="1" w:styleId="a2">
-    <w:basedOn w:val="TableNormal"/>
-    <w:tblPr>
-      <w:tblStyleRowBandSize w:val="1"/>
-      <w:tblStyleColBandSize w:val="1"/>
-      <w:tblCellMar>
-        <w:top w:w="0" w:type="dxa"/>
-        <w:left w:w="115" w:type="dxa"/>
-        <w:bottom w:w="0" w:type="dxa"/>
         <w:right w:w="115" w:type="dxa"/>
       </w:tblCellMar>
     </w:tblPr>
@@ -8617,7 +9305,7 @@
 </file>
 
 <file path=customXml/itemProps1.xml><?xml version="1.0" encoding="utf-8"?>
-<ds:datastoreItem xmlns:ds="http://schemas.openxmlformats.org/officeDocument/2006/customXml" ds:itemID="{E39AF40D-B9E3-4BA6-A5EA-0B41906E9148}">
+<ds:datastoreItem xmlns:ds="http://schemas.openxmlformats.org/officeDocument/2006/customXml" ds:itemID="{22DEB387-BB0F-4DF2-889E-DBC50DB07D6F}">
   <ds:schemaRefs>
     <ds:schemaRef ds:uri="http://schemas.openxmlformats.org/officeDocument/2006/bibliography"/>
   </ds:schemaRefs>

</xml_diff>

<commit_message>
Update: Estrategia de división manual de plantillas para preservar formato y actualización de Javadocs
</commit_message>
<xml_diff>
--- a/plantillas/DESIGNACION_SUPERVISOR_CON APOYO.docx
+++ b/plantillas/DESIGNACION_SUPERVISOR_CON APOYO.docx
@@ -1,6 +1,6 @@
 
 <file path=word/document.xml><?xml version="1.0" encoding="utf-8"?>
-<w:document xmlns:wpc="http://schemas.microsoft.com/office/word/2010/wordprocessingCanvas" xmlns:cx="http://schemas.microsoft.com/office/drawing/2014/chartex" xmlns:cx1="http://schemas.microsoft.com/office/drawing/2015/9/8/chartex" xmlns:cx2="http://schemas.microsoft.com/office/drawing/2015/10/21/chartex" xmlns:cx3="http://schemas.microsoft.com/office/drawing/2016/5/9/chartex" xmlns:cx4="http://schemas.microsoft.com/office/drawing/2016/5/10/chartex" xmlns:cx5="http://schemas.microsoft.com/office/drawing/2016/5/11/chartex" xmlns:cx6="http://schemas.microsoft.com/office/drawing/2016/5/12/chartex" xmlns:cx7="http://schemas.microsoft.com/office/drawing/2016/5/13/chartex" xmlns:cx8="http://schemas.microsoft.com/office/drawing/2016/5/14/chartex" xmlns:mc="http://schemas.openxmlformats.org/markup-compatibility/2006" xmlns:aink="http://schemas.microsoft.com/office/drawing/2016/ink" xmlns:am3d="http://schemas.microsoft.com/office/drawing/2017/model3d" xmlns:o="urn:schemas-microsoft-com:office:office" xmlns:oel="http://schemas.microsoft.com/office/2019/extlst" xmlns:r="http://schemas.openxmlformats.org/officeDocument/2006/relationships" xmlns:m="http://schemas.openxmlformats.org/officeDocument/2006/math" xmlns:v="urn:schemas-microsoft-com:vml" xmlns:wp14="http://schemas.microsoft.com/office/word/2010/wordprocessingDrawing" xmlns:wp="http://schemas.openxmlformats.org/drawingml/2006/wordprocessingDrawing" xmlns:w10="urn:schemas-microsoft-com:office:word" xmlns:w="http://schemas.openxmlformats.org/wordprocessingml/2006/main" xmlns:w14="http://schemas.microsoft.com/office/word/2010/wordml" xmlns:w15="http://schemas.microsoft.com/office/word/2012/wordml" xmlns:w16cex="http://schemas.microsoft.com/office/word/2018/wordml/cex" xmlns:w16cid="http://schemas.microsoft.com/office/word/2016/wordml/cid" xmlns:w16="http://schemas.microsoft.com/office/word/2018/wordml" xmlns:w16du="http://schemas.microsoft.com/office/word/2023/wordml/word16du" xmlns:w16sdtdh="http://schemas.microsoft.com/office/word/2020/wordml/sdtdatahash" xmlns:w16sdtfl="http://schemas.microsoft.com/office/word/2024/wordml/sdtformatlock" xmlns:w16se="http://schemas.microsoft.com/office/word/2015/wordml/symex" xmlns:wpg="http://schemas.microsoft.com/office/word/2010/wordprocessingGroup" xmlns:wpi="http://schemas.microsoft.com/office/word/2010/wordprocessingInk" xmlns:wne="http://schemas.microsoft.com/office/word/2006/wordml" xmlns:wps="http://schemas.microsoft.com/office/word/2010/wordprocessingShape" mc:Ignorable="w14 w15 w16se w16cid w16 w16cex w16sdtdh w16sdtfl w16du wp14">
+<w:document xmlns:wpc="http://schemas.microsoft.com/office/word/2010/wordprocessingCanvas" xmlns:mc="http://schemas.openxmlformats.org/markup-compatibility/2006" xmlns:o="urn:schemas-microsoft-com:office:office" xmlns:r="http://schemas.openxmlformats.org/officeDocument/2006/relationships" xmlns:m="http://schemas.openxmlformats.org/officeDocument/2006/math" xmlns:v="urn:schemas-microsoft-com:vml" xmlns:wp14="http://schemas.microsoft.com/office/word/2010/wordprocessingDrawing" xmlns:wp="http://schemas.openxmlformats.org/drawingml/2006/wordprocessingDrawing" xmlns:w10="urn:schemas-microsoft-com:office:word" xmlns:w="http://schemas.openxmlformats.org/wordprocessingml/2006/main" xmlns:w14="http://schemas.microsoft.com/office/word/2010/wordml" xmlns:wpg="http://schemas.microsoft.com/office/word/2010/wordprocessingGroup" xmlns:wpi="http://schemas.microsoft.com/office/word/2010/wordprocessingInk" xmlns:wne="http://schemas.microsoft.com/office/word/2006/wordml" xmlns:wps="http://schemas.microsoft.com/office/word/2010/wordprocessingShape" mc:Ignorable="w14 wp14">
   <w:body>
     <w:p>
       <w:pPr>
@@ -11,9 +11,11 @@
           <w:szCs w:val="24"/>
         </w:rPr>
       </w:pPr>
-      <w:r>
-        <w:rPr>
-          <w:rFonts w:ascii="Arial" w:hAnsi="Arial" w:cs="Arial" w:eastAsia="Arial"/>
+      <w:bookmarkStart w:id="0" w:name="_GoBack"/>
+      <w:bookmarkEnd w:id="0"/>
+      <w:r>
+        <w:rPr>
+          <w:rFonts w:ascii="Arial" w:eastAsia="Arial" w:hAnsi="Arial" w:cs="Arial"/>
           <w:sz w:val="24"/>
         </w:rPr>
         <w:t>Santiago de Cali, ${RPC_FECHA}</w:t>
@@ -41,7 +43,7 @@
       </w:pPr>
       <w:r>
         <w:rPr>
-          <w:rFonts w:ascii="Arial" w:hAnsi="Arial" w:cs="Arial" w:eastAsia="Arial"/>
+          <w:rFonts w:ascii="Arial" w:eastAsia="Arial" w:hAnsi="Arial" w:cs="Arial"/>
           <w:sz w:val="24"/>
         </w:rPr>
         <w:t>${NOMBRE_ORDENADOR}</w:t>
@@ -59,7 +61,7 @@
       </w:pPr>
       <w:r>
         <w:rPr>
-          <w:rFonts w:ascii="Arial" w:hAnsi="Arial" w:cs="Arial" w:eastAsia="Arial"/>
+          <w:rFonts w:ascii="Arial" w:eastAsia="Arial" w:hAnsi="Arial" w:cs="Arial"/>
           <w:sz w:val="24"/>
         </w:rPr>
         <w:t>${CARGO_ORDENADOR}</w:t>
@@ -76,7 +78,7 @@
       </w:pPr>
       <w:r>
         <w:rPr>
-          <w:rFonts w:ascii="Arial" w:hAnsi="Arial" w:cs="Arial" w:eastAsia="Arial"/>
+          <w:rFonts w:ascii="Arial" w:eastAsia="Arial" w:hAnsi="Arial" w:cs="Arial"/>
           <w:sz w:val="24"/>
         </w:rPr>
         <w:t>${ORGANISMO_ORDENADOR}</w:t>
@@ -225,7 +227,7 @@
             </w:pPr>
             <w:r>
               <w:rPr>
-                <w:rFonts w:ascii="Arial" w:hAnsi="Arial" w:cs="Arial" w:eastAsia="Arial"/>
+                <w:rFonts w:ascii="Arial" w:eastAsia="Arial" w:hAnsi="Arial" w:cs="Arial"/>
                 <w:sz w:val="24"/>
               </w:rPr>
               <w:t>${NOMBRE_CONTRATISTA}</w:t>
@@ -257,23 +259,13 @@
                 <w:szCs w:val="24"/>
               </w:rPr>
             </w:pPr>
-            <w:proofErr w:type="spellStart"/>
             <w:r>
               <w:rPr>
                 <w:rFonts w:ascii="Arial" w:eastAsia="Arial" w:hAnsi="Arial" w:cs="Arial"/>
                 <w:sz w:val="24"/>
                 <w:szCs w:val="24"/>
               </w:rPr>
-              <w:t>Nº</w:t>
-            </w:r>
-            <w:proofErr w:type="spellEnd"/>
-            <w:r>
-              <w:rPr>
-                <w:rFonts w:ascii="Arial" w:eastAsia="Arial" w:hAnsi="Arial" w:cs="Arial"/>
-                <w:sz w:val="24"/>
-                <w:szCs w:val="24"/>
-              </w:rPr>
-              <w:t xml:space="preserve"> de contrato</w:t>
+              <w:t>Nº de contrato</w:t>
             </w:r>
           </w:p>
         </w:tc>
@@ -299,7 +291,7 @@
             </w:pPr>
             <w:r>
               <w:rPr>
-                <w:rFonts w:ascii="Verdana" w:hAnsi="Verdana" w:cs="Verdana" w:eastAsia="Verdana"/>
+                <w:rFonts w:ascii="Verdana" w:eastAsia="Verdana" w:hAnsi="Verdana" w:cs="Verdana"/>
                 <w:sz w:val="24"/>
               </w:rPr>
               <w:t>${NUMERO_CONTRATO}</w:t>
@@ -364,7 +356,7 @@
             </w:pPr>
             <w:r>
               <w:rPr>
-                <w:rFonts w:ascii="Arial" w:hAnsi="Arial" w:cs="Arial" w:eastAsia="Arial"/>
+                <w:rFonts w:ascii="Arial" w:eastAsia="Arial" w:hAnsi="Arial" w:cs="Arial"/>
                 <w:sz w:val="24"/>
               </w:rPr>
               <w:t>${OBJETO_CONTRACTUAL}</w:t>
@@ -461,23 +453,13 @@
                 <w:szCs w:val="24"/>
               </w:rPr>
             </w:pPr>
-            <w:proofErr w:type="spellStart"/>
             <w:r>
               <w:rPr>
                 <w:rFonts w:ascii="Arial" w:eastAsia="Arial" w:hAnsi="Arial" w:cs="Arial"/>
                 <w:sz w:val="24"/>
                 <w:szCs w:val="24"/>
               </w:rPr>
-              <w:t>Nº</w:t>
-            </w:r>
-            <w:proofErr w:type="spellEnd"/>
-            <w:r>
-              <w:rPr>
-                <w:rFonts w:ascii="Arial" w:eastAsia="Arial" w:hAnsi="Arial" w:cs="Arial"/>
-                <w:sz w:val="24"/>
-                <w:szCs w:val="24"/>
-              </w:rPr>
-              <w:t xml:space="preserve"> de Registro presupuestal de compromiso RPC</w:t>
+              <w:t>Nº de Registro presupuestal de compromiso RPC</w:t>
             </w:r>
           </w:p>
         </w:tc>
@@ -503,7 +485,7 @@
             </w:pPr>
             <w:r>
               <w:rPr>
-                <w:rFonts w:ascii="Verdana" w:hAnsi="Verdana" w:cs="Verdana" w:eastAsia="Verdana"/>
+                <w:rFonts w:ascii="Verdana" w:eastAsia="Verdana" w:hAnsi="Verdana" w:cs="Verdana"/>
                 <w:sz w:val="24"/>
               </w:rPr>
               <w:t>${RPC_NUMERO}</w:t>
@@ -537,7 +519,7 @@
             </w:pPr>
             <w:r>
               <w:rPr>
-                <w:rFonts w:ascii="Arial" w:hAnsi="Arial" w:cs="Arial" w:eastAsia="Arial"/>
+                <w:rFonts w:ascii="Arial" w:eastAsia="Arial" w:hAnsi="Arial" w:cs="Arial"/>
                 <w:sz w:val="24"/>
               </w:rPr>
               <w:t>TEMPORAL_KEY_RPC</w:t>
@@ -566,7 +548,7 @@
             </w:pPr>
             <w:r>
               <w:rPr>
-                <w:rFonts w:ascii="Arial" w:hAnsi="Arial" w:cs="Arial" w:eastAsia="Arial"/>
+                <w:rFonts w:ascii="Arial" w:eastAsia="Arial" w:hAnsi="Arial" w:cs="Arial"/>
                 <w:sz w:val="24"/>
               </w:rPr>
               <w:t>${RPC_FECHA}</w:t>
@@ -820,16 +802,7 @@
           <w:sz w:val="24"/>
           <w:szCs w:val="24"/>
         </w:rPr>
-        <w:t xml:space="preserve">En los eventos de adición, prórroga, cesión o cualquier modificación del contrato, solicitar el trámite respectivo con anticipación a la fecha del vencimiento del </w:t>
-      </w:r>
-      <w:r>
-        <w:rPr>
-          <w:rFonts w:ascii="Arial" w:eastAsia="Arial" w:hAnsi="Arial" w:cs="Arial"/>
-          <w:sz w:val="24"/>
-          <w:szCs w:val="24"/>
-        </w:rPr>
-        <w:lastRenderedPageBreak/>
-        <w:t>contrato para el caso de las adiciones o a la fecha en la cual pretende suscribir el documento para el caso de las modificaciones.</w:t>
+        <w:t>En los eventos de adición, prórroga, cesión o cualquier modificación del contrato, solicitar el trámite respectivo con anticipación a la fecha del vencimiento del contrato para el caso de las adiciones o a la fecha en la cual pretende suscribir el documento para el caso de las modificaciones.</w:t>
       </w:r>
     </w:p>
     <w:p>
@@ -871,6 +844,7 @@
           <w:sz w:val="24"/>
           <w:szCs w:val="24"/>
         </w:rPr>
+        <w:lastRenderedPageBreak/>
         <w:t>Exigir al contratista junto con el informe de actividades, los soportes de pago correspondientes a los aportes a los sistemas de pensión, salud y ARL, de acuerdo con lo estipulado por las normas vigentes.</w:t>
       </w:r>
     </w:p>
@@ -1531,23 +1505,7 @@
           <w:rFonts w:cs="Arial"/>
           <w:szCs w:val="24"/>
         </w:rPr>
-        <w:t xml:space="preserve">Aprobar cada uno de los pagos a EL CONTRATISTA de acuerdo con </w:t>
-      </w:r>
-      <w:proofErr w:type="spellStart"/>
-      <w:r>
-        <w:rPr>
-          <w:rFonts w:cs="Arial"/>
-          <w:szCs w:val="24"/>
-        </w:rPr>
-        <w:t>Ia</w:t>
-      </w:r>
-      <w:proofErr w:type="spellEnd"/>
-      <w:r>
-        <w:rPr>
-          <w:rFonts w:cs="Arial"/>
-          <w:szCs w:val="24"/>
-        </w:rPr>
-        <w:t xml:space="preserve"> ejecución del contrato, para lo cual deberá expedir la respectiva certificación de cumplimiento de las obligaciones contractuales.</w:t>
+        <w:t>Aprobar cada uno de los pagos a EL CONTRATISTA de acuerdo con Ia ejecución del contrato, para lo cual deberá expedir la respectiva certificación de cumplimiento de las obligaciones contractuales.</w:t>
       </w:r>
     </w:p>
     <w:p>
@@ -2195,7 +2153,6 @@
       </w:pPr>
       <w:r>
         <w:rPr>
-          <w:rFonts w:ascii="Arial" w:hAnsi="Arial" w:cs="Arial" w:eastAsia="Arial"/>
           <w:sz w:val="22"/>
         </w:rPr>
         <w:t>Con el fin de tener un mayor control sobre la ejecución del contrato se designa como apoyo a la supervisión a la contratista ${NOMBRE_APOYO}, Abogada quién brindará apoyo a la supervisión técnica del contrato.</w:t>
@@ -2822,7 +2779,7 @@
       </w:pPr>
       <w:r>
         <w:rPr>
-          <w:rFonts w:ascii="Arial" w:hAnsi="Arial" w:cs="Arial" w:eastAsia="Arial"/>
+          <w:rFonts w:ascii="Arial" w:eastAsia="Arial" w:hAnsi="Arial" w:cs="Arial"/>
           <w:sz w:val="24"/>
         </w:rPr>
         <w:t>Finalmente, se les informa que pueden solicitar al equipo estructurador copia de los documentos del proceso de contratación que considere necesarios para el adecuado ejercicio de sus funciones o acceder a los mismos a través de la página web www.colombiacompra.gov.co con el proceso No. ${NUMERO_PROCESO_O_CONTRATO_ALT}</w:t>
@@ -2926,7 +2883,7 @@
       </w:pPr>
       <w:r>
         <w:rPr>
-          <w:rFonts w:ascii="Arial" w:hAnsi="Arial" w:cs="Arial" w:eastAsia="Arial"/>
+          <w:rFonts w:ascii="Arial" w:eastAsia="Arial" w:hAnsi="Arial" w:cs="Arial"/>
           <w:sz w:val="24"/>
         </w:rPr>
         <w:t>${NOMBRE_ORDENADOR}</w:t>
@@ -2946,7 +2903,7 @@
       </w:pPr>
       <w:r>
         <w:rPr>
-          <w:rFonts w:ascii="Arial" w:hAnsi="Arial" w:cs="Arial" w:eastAsia="Arial"/>
+          <w:rFonts w:ascii="Arial" w:eastAsia="Arial" w:hAnsi="Arial" w:cs="Arial"/>
           <w:sz w:val="24"/>
         </w:rPr>
         <w:t>${CARGO_ORDENADOR}</w:t>
@@ -2966,7 +2923,7 @@
       </w:pPr>
       <w:r>
         <w:rPr>
-          <w:rFonts w:ascii="Arial" w:hAnsi="Arial" w:cs="Arial" w:eastAsia="Arial"/>
+          <w:rFonts w:ascii="Arial" w:eastAsia="Arial" w:hAnsi="Arial" w:cs="Arial"/>
           <w:sz w:val="24"/>
         </w:rPr>
         <w:t>${ORGANISMO_ORDENADOR}</w:t>
@@ -3037,7 +2994,7 @@
       </w:pPr>
       <w:r>
         <w:rPr>
-          <w:rFonts w:ascii="Arial" w:hAnsi="Arial" w:cs="Arial" w:eastAsia="Arial"/>
+          <w:rFonts w:ascii="Arial" w:eastAsia="Arial" w:hAnsi="Arial" w:cs="Arial"/>
           <w:sz w:val="24"/>
         </w:rPr>
         <w:t>${NOMBRE_SUPERVISOR}</w:t>
@@ -3053,7 +3010,7 @@
       </w:pPr>
       <w:r>
         <w:rPr>
-          <w:rFonts w:ascii="Arial" w:hAnsi="Arial" w:cs="Arial" w:eastAsia="Arial"/>
+          <w:rFonts w:ascii="Arial" w:eastAsia="Arial" w:hAnsi="Arial" w:cs="Arial"/>
           <w:sz w:val="24"/>
         </w:rPr>
         <w:t>${CARGO_SUPERVISOR}</w:t>
@@ -3069,7 +3026,7 @@
       </w:pPr>
       <w:r>
         <w:rPr>
-          <w:rFonts w:ascii="Arial" w:hAnsi="Arial" w:cs="Arial" w:eastAsia="Arial"/>
+          <w:rFonts w:ascii="Arial" w:eastAsia="Arial" w:hAnsi="Arial" w:cs="Arial"/>
           <w:sz w:val="24"/>
         </w:rPr>
         <w:t>Fecha: ${FECHA_RPC_SUPERVISOR}</w:t>
@@ -3105,7 +3062,7 @@
       </w:pPr>
       <w:r>
         <w:rPr>
-          <w:rFonts w:ascii="Arial" w:hAnsi="Arial" w:cs="Arial" w:eastAsia="Arial"/>
+          <w:rFonts w:ascii="Arial" w:eastAsia="Arial" w:hAnsi="Arial" w:cs="Arial"/>
           <w:sz w:val="24"/>
         </w:rPr>
         <w:t>${NOMBRE_APOYO}</w:t>
@@ -3143,7 +3100,7 @@
       </w:pPr>
       <w:r>
         <w:rPr>
-          <w:rFonts w:ascii="Arial" w:hAnsi="Arial" w:cs="Arial" w:eastAsia="Arial"/>
+          <w:rFonts w:ascii="Arial" w:eastAsia="Arial" w:hAnsi="Arial" w:cs="Arial"/>
           <w:sz w:val="24"/>
         </w:rPr>
         <w:t>${ORGANISMO_ORDENADOR}</w:t>
@@ -3159,7 +3116,7 @@
       </w:pPr>
       <w:r>
         <w:rPr>
-          <w:rFonts w:ascii="Arial" w:hAnsi="Arial" w:cs="Arial" w:eastAsia="Arial"/>
+          <w:rFonts w:ascii="Arial" w:eastAsia="Arial" w:hAnsi="Arial" w:cs="Arial"/>
           <w:sz w:val="24"/>
         </w:rPr>
         <w:t>Fecha: ${FECHA_RPC_SUPERVISOR}</w:t>
@@ -3273,7 +3230,7 @@
 </file>
 
 <file path=word/endnotes.xml><?xml version="1.0" encoding="utf-8"?>
-<w:endnotes xmlns:wpc="http://schemas.microsoft.com/office/word/2010/wordprocessingCanvas" xmlns:cx="http://schemas.microsoft.com/office/drawing/2014/chartex" xmlns:cx1="http://schemas.microsoft.com/office/drawing/2015/9/8/chartex" xmlns:cx2="http://schemas.microsoft.com/office/drawing/2015/10/21/chartex" xmlns:cx3="http://schemas.microsoft.com/office/drawing/2016/5/9/chartex" xmlns:cx4="http://schemas.microsoft.com/office/drawing/2016/5/10/chartex" xmlns:cx5="http://schemas.microsoft.com/office/drawing/2016/5/11/chartex" xmlns:cx6="http://schemas.microsoft.com/office/drawing/2016/5/12/chartex" xmlns:cx7="http://schemas.microsoft.com/office/drawing/2016/5/13/chartex" xmlns:cx8="http://schemas.microsoft.com/office/drawing/2016/5/14/chartex" xmlns:mc="http://schemas.openxmlformats.org/markup-compatibility/2006" xmlns:aink="http://schemas.microsoft.com/office/drawing/2016/ink" xmlns:am3d="http://schemas.microsoft.com/office/drawing/2017/model3d" xmlns:o="urn:schemas-microsoft-com:office:office" xmlns:oel="http://schemas.microsoft.com/office/2019/extlst" xmlns:r="http://schemas.openxmlformats.org/officeDocument/2006/relationships" xmlns:m="http://schemas.openxmlformats.org/officeDocument/2006/math" xmlns:v="urn:schemas-microsoft-com:vml" xmlns:wp14="http://schemas.microsoft.com/office/word/2010/wordprocessingDrawing" xmlns:wp="http://schemas.openxmlformats.org/drawingml/2006/wordprocessingDrawing" xmlns:w10="urn:schemas-microsoft-com:office:word" xmlns:w="http://schemas.openxmlformats.org/wordprocessingml/2006/main" xmlns:w14="http://schemas.microsoft.com/office/word/2010/wordml" xmlns:w15="http://schemas.microsoft.com/office/word/2012/wordml" xmlns:w16cex="http://schemas.microsoft.com/office/word/2018/wordml/cex" xmlns:w16cid="http://schemas.microsoft.com/office/word/2016/wordml/cid" xmlns:w16="http://schemas.microsoft.com/office/word/2018/wordml" xmlns:w16du="http://schemas.microsoft.com/office/word/2023/wordml/word16du" xmlns:w16sdtdh="http://schemas.microsoft.com/office/word/2020/wordml/sdtdatahash" xmlns:w16sdtfl="http://schemas.microsoft.com/office/word/2024/wordml/sdtformatlock" xmlns:w16se="http://schemas.microsoft.com/office/word/2015/wordml/symex" xmlns:wpg="http://schemas.microsoft.com/office/word/2010/wordprocessingGroup" xmlns:wpi="http://schemas.microsoft.com/office/word/2010/wordprocessingInk" xmlns:wne="http://schemas.microsoft.com/office/word/2006/wordml" xmlns:wps="http://schemas.microsoft.com/office/word/2010/wordprocessingShape" mc:Ignorable="w14 w15 w16se w16cid w16 w16cex w16sdtdh w16sdtfl w16du wp14">
+<w:endnotes xmlns:wpc="http://schemas.microsoft.com/office/word/2010/wordprocessingCanvas" xmlns:mc="http://schemas.openxmlformats.org/markup-compatibility/2006" xmlns:o="urn:schemas-microsoft-com:office:office" xmlns:r="http://schemas.openxmlformats.org/officeDocument/2006/relationships" xmlns:m="http://schemas.openxmlformats.org/officeDocument/2006/math" xmlns:v="urn:schemas-microsoft-com:vml" xmlns:wp14="http://schemas.microsoft.com/office/word/2010/wordprocessingDrawing" xmlns:wp="http://schemas.openxmlformats.org/drawingml/2006/wordprocessingDrawing" xmlns:w10="urn:schemas-microsoft-com:office:word" xmlns:w="http://schemas.openxmlformats.org/wordprocessingml/2006/main" xmlns:w14="http://schemas.microsoft.com/office/word/2010/wordml" xmlns:wpg="http://schemas.microsoft.com/office/word/2010/wordprocessingGroup" xmlns:wpi="http://schemas.microsoft.com/office/word/2010/wordprocessingInk" xmlns:wne="http://schemas.microsoft.com/office/word/2006/wordml" xmlns:wps="http://schemas.microsoft.com/office/word/2010/wordprocessingShape" mc:Ignorable="w14 wp14">
   <w:endnote w:type="separator" w:id="-1">
     <w:p>
       <w:r>
@@ -3292,7 +3249,7 @@
 </file>
 
 <file path=word/footer1.xml><?xml version="1.0" encoding="utf-8"?>
-<w:ftr xmlns:wpc="http://schemas.microsoft.com/office/word/2010/wordprocessingCanvas" xmlns:cx="http://schemas.microsoft.com/office/drawing/2014/chartex" xmlns:cx1="http://schemas.microsoft.com/office/drawing/2015/9/8/chartex" xmlns:cx2="http://schemas.microsoft.com/office/drawing/2015/10/21/chartex" xmlns:cx3="http://schemas.microsoft.com/office/drawing/2016/5/9/chartex" xmlns:cx4="http://schemas.microsoft.com/office/drawing/2016/5/10/chartex" xmlns:cx5="http://schemas.microsoft.com/office/drawing/2016/5/11/chartex" xmlns:cx6="http://schemas.microsoft.com/office/drawing/2016/5/12/chartex" xmlns:cx7="http://schemas.microsoft.com/office/drawing/2016/5/13/chartex" xmlns:cx8="http://schemas.microsoft.com/office/drawing/2016/5/14/chartex" xmlns:mc="http://schemas.openxmlformats.org/markup-compatibility/2006" xmlns:aink="http://schemas.microsoft.com/office/drawing/2016/ink" xmlns:am3d="http://schemas.microsoft.com/office/drawing/2017/model3d" xmlns:o="urn:schemas-microsoft-com:office:office" xmlns:oel="http://schemas.microsoft.com/office/2019/extlst" xmlns:r="http://schemas.openxmlformats.org/officeDocument/2006/relationships" xmlns:m="http://schemas.openxmlformats.org/officeDocument/2006/math" xmlns:v="urn:schemas-microsoft-com:vml" xmlns:wp14="http://schemas.microsoft.com/office/word/2010/wordprocessingDrawing" xmlns:wp="http://schemas.openxmlformats.org/drawingml/2006/wordprocessingDrawing" xmlns:w10="urn:schemas-microsoft-com:office:word" xmlns:w="http://schemas.openxmlformats.org/wordprocessingml/2006/main" xmlns:w14="http://schemas.microsoft.com/office/word/2010/wordml" xmlns:w15="http://schemas.microsoft.com/office/word/2012/wordml" xmlns:w16cex="http://schemas.microsoft.com/office/word/2018/wordml/cex" xmlns:w16cid="http://schemas.microsoft.com/office/word/2016/wordml/cid" xmlns:w16="http://schemas.microsoft.com/office/word/2018/wordml" xmlns:w16du="http://schemas.microsoft.com/office/word/2023/wordml/word16du" xmlns:w16sdtdh="http://schemas.microsoft.com/office/word/2020/wordml/sdtdatahash" xmlns:w16sdtfl="http://schemas.microsoft.com/office/word/2024/wordml/sdtformatlock" xmlns:w16se="http://schemas.microsoft.com/office/word/2015/wordml/symex" xmlns:wpg="http://schemas.microsoft.com/office/word/2010/wordprocessingGroup" xmlns:wpi="http://schemas.microsoft.com/office/word/2010/wordprocessingInk" xmlns:wne="http://schemas.microsoft.com/office/word/2006/wordml" xmlns:wps="http://schemas.microsoft.com/office/word/2010/wordprocessingShape" mc:Ignorable="w14 w15 w16se w16cid w16 w16cex w16sdtdh w16sdtfl w16du wp14">
+<w:ftr xmlns:wpc="http://schemas.microsoft.com/office/word/2010/wordprocessingCanvas" xmlns:mc="http://schemas.openxmlformats.org/markup-compatibility/2006" xmlns:o="urn:schemas-microsoft-com:office:office" xmlns:r="http://schemas.openxmlformats.org/officeDocument/2006/relationships" xmlns:m="http://schemas.openxmlformats.org/officeDocument/2006/math" xmlns:v="urn:schemas-microsoft-com:vml" xmlns:wp14="http://schemas.microsoft.com/office/word/2010/wordprocessingDrawing" xmlns:wp="http://schemas.openxmlformats.org/drawingml/2006/wordprocessingDrawing" xmlns:w10="urn:schemas-microsoft-com:office:word" xmlns:w="http://schemas.openxmlformats.org/wordprocessingml/2006/main" xmlns:w14="http://schemas.microsoft.com/office/word/2010/wordml" xmlns:wpg="http://schemas.microsoft.com/office/word/2010/wordprocessingGroup" xmlns:wpi="http://schemas.microsoft.com/office/word/2010/wordprocessingInk" xmlns:wne="http://schemas.microsoft.com/office/word/2006/wordml" xmlns:wps="http://schemas.microsoft.com/office/word/2010/wordprocessingShape" mc:Ignorable="w14 wp14">
   <w:p>
     <w:pPr>
       <w:pBdr>
@@ -3340,27 +3297,7 @@
         <w:sz w:val="16"/>
         <w:szCs w:val="16"/>
       </w:rPr>
-      <w:t xml:space="preserve">Este documento es propiedad de la Administración Central del Distrito de Santiago de Cali.  Prohibida su alteración o modificación por cualquier medio, sin previa autorización del </w:t>
-    </w:r>
-    <w:proofErr w:type="gramStart"/>
-    <w:r>
-      <w:rPr>
-        <w:rFonts w:ascii="Arial" w:eastAsia="Arial" w:hAnsi="Arial" w:cs="Arial"/>
-        <w:color w:val="000000"/>
-        <w:sz w:val="16"/>
-        <w:szCs w:val="16"/>
-      </w:rPr>
-      <w:t>Alcalde</w:t>
-    </w:r>
-    <w:proofErr w:type="gramEnd"/>
-    <w:r>
-      <w:rPr>
-        <w:rFonts w:ascii="Arial" w:eastAsia="Arial" w:hAnsi="Arial" w:cs="Arial"/>
-        <w:color w:val="000000"/>
-        <w:sz w:val="16"/>
-        <w:szCs w:val="16"/>
-      </w:rPr>
-      <w:t>.</w:t>
+      <w:t>Este documento es propiedad de la Administración Central del Distrito de Santiago de Cali.  Prohibida su alteración o modificación por cualquier medio, sin previa autorización del Alcalde.</w:t>
     </w:r>
   </w:p>
   <w:p>
@@ -3496,7 +3433,7 @@
 </file>
 
 <file path=word/footer2.xml><?xml version="1.0" encoding="utf-8"?>
-<w:ftr xmlns:wpc="http://schemas.microsoft.com/office/word/2010/wordprocessingCanvas" xmlns:cx="http://schemas.microsoft.com/office/drawing/2014/chartex" xmlns:cx1="http://schemas.microsoft.com/office/drawing/2015/9/8/chartex" xmlns:cx2="http://schemas.microsoft.com/office/drawing/2015/10/21/chartex" xmlns:cx3="http://schemas.microsoft.com/office/drawing/2016/5/9/chartex" xmlns:cx4="http://schemas.microsoft.com/office/drawing/2016/5/10/chartex" xmlns:cx5="http://schemas.microsoft.com/office/drawing/2016/5/11/chartex" xmlns:cx6="http://schemas.microsoft.com/office/drawing/2016/5/12/chartex" xmlns:cx7="http://schemas.microsoft.com/office/drawing/2016/5/13/chartex" xmlns:cx8="http://schemas.microsoft.com/office/drawing/2016/5/14/chartex" xmlns:mc="http://schemas.openxmlformats.org/markup-compatibility/2006" xmlns:aink="http://schemas.microsoft.com/office/drawing/2016/ink" xmlns:am3d="http://schemas.microsoft.com/office/drawing/2017/model3d" xmlns:o="urn:schemas-microsoft-com:office:office" xmlns:oel="http://schemas.microsoft.com/office/2019/extlst" xmlns:r="http://schemas.openxmlformats.org/officeDocument/2006/relationships" xmlns:m="http://schemas.openxmlformats.org/officeDocument/2006/math" xmlns:v="urn:schemas-microsoft-com:vml" xmlns:wp14="http://schemas.microsoft.com/office/word/2010/wordprocessingDrawing" xmlns:wp="http://schemas.openxmlformats.org/drawingml/2006/wordprocessingDrawing" xmlns:w10="urn:schemas-microsoft-com:office:word" xmlns:w="http://schemas.openxmlformats.org/wordprocessingml/2006/main" xmlns:w14="http://schemas.microsoft.com/office/word/2010/wordml" xmlns:w15="http://schemas.microsoft.com/office/word/2012/wordml" xmlns:w16cex="http://schemas.microsoft.com/office/word/2018/wordml/cex" xmlns:w16cid="http://schemas.microsoft.com/office/word/2016/wordml/cid" xmlns:w16="http://schemas.microsoft.com/office/word/2018/wordml" xmlns:w16du="http://schemas.microsoft.com/office/word/2023/wordml/word16du" xmlns:w16sdtdh="http://schemas.microsoft.com/office/word/2020/wordml/sdtdatahash" xmlns:w16sdtfl="http://schemas.microsoft.com/office/word/2024/wordml/sdtformatlock" xmlns:w16se="http://schemas.microsoft.com/office/word/2015/wordml/symex" xmlns:wpg="http://schemas.microsoft.com/office/word/2010/wordprocessingGroup" xmlns:wpi="http://schemas.microsoft.com/office/word/2010/wordprocessingInk" xmlns:wne="http://schemas.microsoft.com/office/word/2006/wordml" xmlns:wps="http://schemas.microsoft.com/office/word/2010/wordprocessingShape" mc:Ignorable="w14 w15 w16se w16cid w16 w16cex w16sdtdh w16sdtfl w16du wp14">
+<w:ftr xmlns:wpc="http://schemas.microsoft.com/office/word/2010/wordprocessingCanvas" xmlns:mc="http://schemas.openxmlformats.org/markup-compatibility/2006" xmlns:o="urn:schemas-microsoft-com:office:office" xmlns:r="http://schemas.openxmlformats.org/officeDocument/2006/relationships" xmlns:m="http://schemas.openxmlformats.org/officeDocument/2006/math" xmlns:v="urn:schemas-microsoft-com:vml" xmlns:wp14="http://schemas.microsoft.com/office/word/2010/wordprocessingDrawing" xmlns:wp="http://schemas.openxmlformats.org/drawingml/2006/wordprocessingDrawing" xmlns:w10="urn:schemas-microsoft-com:office:word" xmlns:w="http://schemas.openxmlformats.org/wordprocessingml/2006/main" xmlns:w14="http://schemas.microsoft.com/office/word/2010/wordml" xmlns:wpg="http://schemas.microsoft.com/office/word/2010/wordprocessingGroup" xmlns:wpi="http://schemas.microsoft.com/office/word/2010/wordprocessingInk" xmlns:wne="http://schemas.microsoft.com/office/word/2006/wordml" xmlns:wps="http://schemas.microsoft.com/office/word/2010/wordprocessingShape" mc:Ignorable="w14 wp14">
   <w:p>
     <w:pPr>
       <w:pBdr>
@@ -3566,27 +3503,7 @@
         <w:sz w:val="16"/>
         <w:szCs w:val="16"/>
       </w:rPr>
-      <w:t xml:space="preserve">Este documento es propiedad de la Administración Central del Distrito de Santiago de Cali.  Prohibida su alteración o modificación por cualquier medio, sin previa autorización del </w:t>
-    </w:r>
-    <w:proofErr w:type="gramStart"/>
-    <w:r>
-      <w:rPr>
-        <w:rFonts w:ascii="Arial" w:eastAsia="Arial" w:hAnsi="Arial" w:cs="Arial"/>
-        <w:color w:val="000000"/>
-        <w:sz w:val="16"/>
-        <w:szCs w:val="16"/>
-      </w:rPr>
-      <w:t>Alcalde</w:t>
-    </w:r>
-    <w:proofErr w:type="gramEnd"/>
-    <w:r>
-      <w:rPr>
-        <w:rFonts w:ascii="Arial" w:eastAsia="Arial" w:hAnsi="Arial" w:cs="Arial"/>
-        <w:color w:val="000000"/>
-        <w:sz w:val="16"/>
-        <w:szCs w:val="16"/>
-      </w:rPr>
-      <w:t>.</w:t>
+      <w:t>Este documento es propiedad de la Administración Central del Distrito de Santiago de Cali.  Prohibida su alteración o modificación por cualquier medio, sin previa autorización del Alcalde.</w:t>
     </w:r>
   </w:p>
   <w:p>
@@ -3725,7 +3642,7 @@
 </file>
 
 <file path=word/footer3.xml><?xml version="1.0" encoding="utf-8"?>
-<w:ftr xmlns:wpc="http://schemas.microsoft.com/office/word/2010/wordprocessingCanvas" xmlns:cx="http://schemas.microsoft.com/office/drawing/2014/chartex" xmlns:cx1="http://schemas.microsoft.com/office/drawing/2015/9/8/chartex" xmlns:cx2="http://schemas.microsoft.com/office/drawing/2015/10/21/chartex" xmlns:cx3="http://schemas.microsoft.com/office/drawing/2016/5/9/chartex" xmlns:cx4="http://schemas.microsoft.com/office/drawing/2016/5/10/chartex" xmlns:cx5="http://schemas.microsoft.com/office/drawing/2016/5/11/chartex" xmlns:cx6="http://schemas.microsoft.com/office/drawing/2016/5/12/chartex" xmlns:cx7="http://schemas.microsoft.com/office/drawing/2016/5/13/chartex" xmlns:cx8="http://schemas.microsoft.com/office/drawing/2016/5/14/chartex" xmlns:mc="http://schemas.openxmlformats.org/markup-compatibility/2006" xmlns:aink="http://schemas.microsoft.com/office/drawing/2016/ink" xmlns:am3d="http://schemas.microsoft.com/office/drawing/2017/model3d" xmlns:o="urn:schemas-microsoft-com:office:office" xmlns:oel="http://schemas.microsoft.com/office/2019/extlst" xmlns:r="http://schemas.openxmlformats.org/officeDocument/2006/relationships" xmlns:m="http://schemas.openxmlformats.org/officeDocument/2006/math" xmlns:v="urn:schemas-microsoft-com:vml" xmlns:wp14="http://schemas.microsoft.com/office/word/2010/wordprocessingDrawing" xmlns:wp="http://schemas.openxmlformats.org/drawingml/2006/wordprocessingDrawing" xmlns:w10="urn:schemas-microsoft-com:office:word" xmlns:w="http://schemas.openxmlformats.org/wordprocessingml/2006/main" xmlns:w14="http://schemas.microsoft.com/office/word/2010/wordml" xmlns:w15="http://schemas.microsoft.com/office/word/2012/wordml" xmlns:w16cex="http://schemas.microsoft.com/office/word/2018/wordml/cex" xmlns:w16cid="http://schemas.microsoft.com/office/word/2016/wordml/cid" xmlns:w16="http://schemas.microsoft.com/office/word/2018/wordml" xmlns:w16du="http://schemas.microsoft.com/office/word/2023/wordml/word16du" xmlns:w16sdtdh="http://schemas.microsoft.com/office/word/2020/wordml/sdtdatahash" xmlns:w16sdtfl="http://schemas.microsoft.com/office/word/2024/wordml/sdtformatlock" xmlns:w16se="http://schemas.microsoft.com/office/word/2015/wordml/symex" xmlns:wpg="http://schemas.microsoft.com/office/word/2010/wordprocessingGroup" xmlns:wpi="http://schemas.microsoft.com/office/word/2010/wordprocessingInk" xmlns:wne="http://schemas.microsoft.com/office/word/2006/wordml" xmlns:wps="http://schemas.microsoft.com/office/word/2010/wordprocessingShape" mc:Ignorable="w14 w15 w16se w16cid w16 w16cex w16sdtdh w16sdtfl w16du wp14">
+<w:ftr xmlns:wpc="http://schemas.microsoft.com/office/word/2010/wordprocessingCanvas" xmlns:mc="http://schemas.openxmlformats.org/markup-compatibility/2006" xmlns:o="urn:schemas-microsoft-com:office:office" xmlns:r="http://schemas.openxmlformats.org/officeDocument/2006/relationships" xmlns:m="http://schemas.openxmlformats.org/officeDocument/2006/math" xmlns:v="urn:schemas-microsoft-com:vml" xmlns:wp14="http://schemas.microsoft.com/office/word/2010/wordprocessingDrawing" xmlns:wp="http://schemas.openxmlformats.org/drawingml/2006/wordprocessingDrawing" xmlns:w10="urn:schemas-microsoft-com:office:word" xmlns:w="http://schemas.openxmlformats.org/wordprocessingml/2006/main" xmlns:w14="http://schemas.microsoft.com/office/word/2010/wordml" xmlns:wpg="http://schemas.microsoft.com/office/word/2010/wordprocessingGroup" xmlns:wpi="http://schemas.microsoft.com/office/word/2010/wordprocessingInk" xmlns:wne="http://schemas.microsoft.com/office/word/2006/wordml" xmlns:wps="http://schemas.microsoft.com/office/word/2010/wordprocessingShape" mc:Ignorable="w14 wp14">
   <w:p>
     <w:pPr>
       <w:pBdr>
@@ -3773,27 +3690,7 @@
         <w:sz w:val="16"/>
         <w:szCs w:val="16"/>
       </w:rPr>
-      <w:t xml:space="preserve">Este documento es propiedad de la Administración Central del Distrito de Santiago de Cali.  Prohibida su alteración o modificación por cualquier medio, sin previa autorización del </w:t>
-    </w:r>
-    <w:proofErr w:type="gramStart"/>
-    <w:r>
-      <w:rPr>
-        <w:rFonts w:ascii="Arial" w:eastAsia="Arial" w:hAnsi="Arial" w:cs="Arial"/>
-        <w:color w:val="000000"/>
-        <w:sz w:val="16"/>
-        <w:szCs w:val="16"/>
-      </w:rPr>
-      <w:t>Alcalde</w:t>
-    </w:r>
-    <w:proofErr w:type="gramEnd"/>
-    <w:r>
-      <w:rPr>
-        <w:rFonts w:ascii="Arial" w:eastAsia="Arial" w:hAnsi="Arial" w:cs="Arial"/>
-        <w:color w:val="000000"/>
-        <w:sz w:val="16"/>
-        <w:szCs w:val="16"/>
-      </w:rPr>
-      <w:t>.</w:t>
+      <w:t>Este documento es propiedad de la Administración Central del Distrito de Santiago de Cali.  Prohibida su alteración o modificación por cualquier medio, sin previa autorización del Alcalde.</w:t>
     </w:r>
   </w:p>
   <w:p>
@@ -3929,7 +3826,7 @@
 </file>
 
 <file path=word/footer4.xml><?xml version="1.0" encoding="utf-8"?>
-<w:ftr xmlns:wpc="http://schemas.microsoft.com/office/word/2010/wordprocessingCanvas" xmlns:cx="http://schemas.microsoft.com/office/drawing/2014/chartex" xmlns:cx1="http://schemas.microsoft.com/office/drawing/2015/9/8/chartex" xmlns:cx2="http://schemas.microsoft.com/office/drawing/2015/10/21/chartex" xmlns:cx3="http://schemas.microsoft.com/office/drawing/2016/5/9/chartex" xmlns:cx4="http://schemas.microsoft.com/office/drawing/2016/5/10/chartex" xmlns:cx5="http://schemas.microsoft.com/office/drawing/2016/5/11/chartex" xmlns:cx6="http://schemas.microsoft.com/office/drawing/2016/5/12/chartex" xmlns:cx7="http://schemas.microsoft.com/office/drawing/2016/5/13/chartex" xmlns:cx8="http://schemas.microsoft.com/office/drawing/2016/5/14/chartex" xmlns:mc="http://schemas.openxmlformats.org/markup-compatibility/2006" xmlns:aink="http://schemas.microsoft.com/office/drawing/2016/ink" xmlns:am3d="http://schemas.microsoft.com/office/drawing/2017/model3d" xmlns:o="urn:schemas-microsoft-com:office:office" xmlns:oel="http://schemas.microsoft.com/office/2019/extlst" xmlns:r="http://schemas.openxmlformats.org/officeDocument/2006/relationships" xmlns:m="http://schemas.openxmlformats.org/officeDocument/2006/math" xmlns:v="urn:schemas-microsoft-com:vml" xmlns:wp14="http://schemas.microsoft.com/office/word/2010/wordprocessingDrawing" xmlns:wp="http://schemas.openxmlformats.org/drawingml/2006/wordprocessingDrawing" xmlns:w10="urn:schemas-microsoft-com:office:word" xmlns:w="http://schemas.openxmlformats.org/wordprocessingml/2006/main" xmlns:w14="http://schemas.microsoft.com/office/word/2010/wordml" xmlns:w15="http://schemas.microsoft.com/office/word/2012/wordml" xmlns:w16cex="http://schemas.microsoft.com/office/word/2018/wordml/cex" xmlns:w16cid="http://schemas.microsoft.com/office/word/2016/wordml/cid" xmlns:w16="http://schemas.microsoft.com/office/word/2018/wordml" xmlns:w16du="http://schemas.microsoft.com/office/word/2023/wordml/word16du" xmlns:w16sdtdh="http://schemas.microsoft.com/office/word/2020/wordml/sdtdatahash" xmlns:w16sdtfl="http://schemas.microsoft.com/office/word/2024/wordml/sdtformatlock" xmlns:w16se="http://schemas.microsoft.com/office/word/2015/wordml/symex" xmlns:wpg="http://schemas.microsoft.com/office/word/2010/wordprocessingGroup" xmlns:wpi="http://schemas.microsoft.com/office/word/2010/wordprocessingInk" xmlns:wne="http://schemas.microsoft.com/office/word/2006/wordml" xmlns:wps="http://schemas.microsoft.com/office/word/2010/wordprocessingShape" mc:Ignorable="w14 w15 w16se w16cid w16 w16cex w16sdtdh w16sdtfl w16du wp14">
+<w:ftr xmlns:wpc="http://schemas.microsoft.com/office/word/2010/wordprocessingCanvas" xmlns:mc="http://schemas.openxmlformats.org/markup-compatibility/2006" xmlns:o="urn:schemas-microsoft-com:office:office" xmlns:r="http://schemas.openxmlformats.org/officeDocument/2006/relationships" xmlns:m="http://schemas.openxmlformats.org/officeDocument/2006/math" xmlns:v="urn:schemas-microsoft-com:vml" xmlns:wp14="http://schemas.microsoft.com/office/word/2010/wordprocessingDrawing" xmlns:wp="http://schemas.openxmlformats.org/drawingml/2006/wordprocessingDrawing" xmlns:w10="urn:schemas-microsoft-com:office:word" xmlns:w="http://schemas.openxmlformats.org/wordprocessingml/2006/main" xmlns:w14="http://schemas.microsoft.com/office/word/2010/wordml" xmlns:wpg="http://schemas.microsoft.com/office/word/2010/wordprocessingGroup" xmlns:wpi="http://schemas.microsoft.com/office/word/2010/wordprocessingInk" xmlns:wne="http://schemas.microsoft.com/office/word/2006/wordml" xmlns:wps="http://schemas.microsoft.com/office/word/2010/wordprocessingShape" mc:Ignorable="w14 wp14">
   <w:p>
     <w:pPr>
       <w:pBdr>
@@ -3999,27 +3896,7 @@
         <w:sz w:val="16"/>
         <w:szCs w:val="16"/>
       </w:rPr>
-      <w:t xml:space="preserve">Este documento es propiedad de la Administración Central del Distrito de Santiago de Cali.  Prohibida su alteración o modificación por cualquier medio, sin previa autorización del </w:t>
-    </w:r>
-    <w:proofErr w:type="gramStart"/>
-    <w:r>
-      <w:rPr>
-        <w:rFonts w:ascii="Arial" w:eastAsia="Arial" w:hAnsi="Arial" w:cs="Arial"/>
-        <w:color w:val="000000"/>
-        <w:sz w:val="16"/>
-        <w:szCs w:val="16"/>
-      </w:rPr>
-      <w:t>Alcalde</w:t>
-    </w:r>
-    <w:proofErr w:type="gramEnd"/>
-    <w:r>
-      <w:rPr>
-        <w:rFonts w:ascii="Arial" w:eastAsia="Arial" w:hAnsi="Arial" w:cs="Arial"/>
-        <w:color w:val="000000"/>
-        <w:sz w:val="16"/>
-        <w:szCs w:val="16"/>
-      </w:rPr>
-      <w:t>.</w:t>
+      <w:t>Este documento es propiedad de la Administración Central del Distrito de Santiago de Cali.  Prohibida su alteración o modificación por cualquier medio, sin previa autorización del Alcalde.</w:t>
     </w:r>
   </w:p>
   <w:p>
@@ -4158,7 +4035,7 @@
 </file>
 
 <file path=word/footnotes.xml><?xml version="1.0" encoding="utf-8"?>
-<w:footnotes xmlns:wpc="http://schemas.microsoft.com/office/word/2010/wordprocessingCanvas" xmlns:cx="http://schemas.microsoft.com/office/drawing/2014/chartex" xmlns:cx1="http://schemas.microsoft.com/office/drawing/2015/9/8/chartex" xmlns:cx2="http://schemas.microsoft.com/office/drawing/2015/10/21/chartex" xmlns:cx3="http://schemas.microsoft.com/office/drawing/2016/5/9/chartex" xmlns:cx4="http://schemas.microsoft.com/office/drawing/2016/5/10/chartex" xmlns:cx5="http://schemas.microsoft.com/office/drawing/2016/5/11/chartex" xmlns:cx6="http://schemas.microsoft.com/office/drawing/2016/5/12/chartex" xmlns:cx7="http://schemas.microsoft.com/office/drawing/2016/5/13/chartex" xmlns:cx8="http://schemas.microsoft.com/office/drawing/2016/5/14/chartex" xmlns:mc="http://schemas.openxmlformats.org/markup-compatibility/2006" xmlns:aink="http://schemas.microsoft.com/office/drawing/2016/ink" xmlns:am3d="http://schemas.microsoft.com/office/drawing/2017/model3d" xmlns:o="urn:schemas-microsoft-com:office:office" xmlns:oel="http://schemas.microsoft.com/office/2019/extlst" xmlns:r="http://schemas.openxmlformats.org/officeDocument/2006/relationships" xmlns:m="http://schemas.openxmlformats.org/officeDocument/2006/math" xmlns:v="urn:schemas-microsoft-com:vml" xmlns:wp14="http://schemas.microsoft.com/office/word/2010/wordprocessingDrawing" xmlns:wp="http://schemas.openxmlformats.org/drawingml/2006/wordprocessingDrawing" xmlns:w10="urn:schemas-microsoft-com:office:word" xmlns:w="http://schemas.openxmlformats.org/wordprocessingml/2006/main" xmlns:w14="http://schemas.microsoft.com/office/word/2010/wordml" xmlns:w15="http://schemas.microsoft.com/office/word/2012/wordml" xmlns:w16cex="http://schemas.microsoft.com/office/word/2018/wordml/cex" xmlns:w16cid="http://schemas.microsoft.com/office/word/2016/wordml/cid" xmlns:w16="http://schemas.microsoft.com/office/word/2018/wordml" xmlns:w16du="http://schemas.microsoft.com/office/word/2023/wordml/word16du" xmlns:w16sdtdh="http://schemas.microsoft.com/office/word/2020/wordml/sdtdatahash" xmlns:w16sdtfl="http://schemas.microsoft.com/office/word/2024/wordml/sdtformatlock" xmlns:w16se="http://schemas.microsoft.com/office/word/2015/wordml/symex" xmlns:wpg="http://schemas.microsoft.com/office/word/2010/wordprocessingGroup" xmlns:wpi="http://schemas.microsoft.com/office/word/2010/wordprocessingInk" xmlns:wne="http://schemas.microsoft.com/office/word/2006/wordml" xmlns:wps="http://schemas.microsoft.com/office/word/2010/wordprocessingShape" mc:Ignorable="w14 w15 w16se w16cid w16 w16cex w16sdtdh w16sdtfl w16du wp14">
+<w:footnotes xmlns:wpc="http://schemas.microsoft.com/office/word/2010/wordprocessingCanvas" xmlns:mc="http://schemas.openxmlformats.org/markup-compatibility/2006" xmlns:o="urn:schemas-microsoft-com:office:office" xmlns:r="http://schemas.openxmlformats.org/officeDocument/2006/relationships" xmlns:m="http://schemas.openxmlformats.org/officeDocument/2006/math" xmlns:v="urn:schemas-microsoft-com:vml" xmlns:wp14="http://schemas.microsoft.com/office/word/2010/wordprocessingDrawing" xmlns:wp="http://schemas.openxmlformats.org/drawingml/2006/wordprocessingDrawing" xmlns:w10="urn:schemas-microsoft-com:office:word" xmlns:w="http://schemas.openxmlformats.org/wordprocessingml/2006/main" xmlns:w14="http://schemas.microsoft.com/office/word/2010/wordml" xmlns:wpg="http://schemas.microsoft.com/office/word/2010/wordprocessingGroup" xmlns:wpi="http://schemas.microsoft.com/office/word/2010/wordprocessingInk" xmlns:wne="http://schemas.microsoft.com/office/word/2006/wordml" xmlns:wps="http://schemas.microsoft.com/office/word/2010/wordprocessingShape" mc:Ignorable="w14 wp14">
   <w:footnote w:type="separator" w:id="-1">
     <w:p>
       <w:r>
@@ -4177,7 +4054,7 @@
 </file>
 
 <file path=word/header1.xml><?xml version="1.0" encoding="utf-8"?>
-<w:hdr xmlns:wpc="http://schemas.microsoft.com/office/word/2010/wordprocessingCanvas" xmlns:cx="http://schemas.microsoft.com/office/drawing/2014/chartex" xmlns:cx1="http://schemas.microsoft.com/office/drawing/2015/9/8/chartex" xmlns:cx2="http://schemas.microsoft.com/office/drawing/2015/10/21/chartex" xmlns:cx3="http://schemas.microsoft.com/office/drawing/2016/5/9/chartex" xmlns:cx4="http://schemas.microsoft.com/office/drawing/2016/5/10/chartex" xmlns:cx5="http://schemas.microsoft.com/office/drawing/2016/5/11/chartex" xmlns:cx6="http://schemas.microsoft.com/office/drawing/2016/5/12/chartex" xmlns:cx7="http://schemas.microsoft.com/office/drawing/2016/5/13/chartex" xmlns:cx8="http://schemas.microsoft.com/office/drawing/2016/5/14/chartex" xmlns:mc="http://schemas.openxmlformats.org/markup-compatibility/2006" xmlns:aink="http://schemas.microsoft.com/office/drawing/2016/ink" xmlns:am3d="http://schemas.microsoft.com/office/drawing/2017/model3d" xmlns:o="urn:schemas-microsoft-com:office:office" xmlns:oel="http://schemas.microsoft.com/office/2019/extlst" xmlns:r="http://schemas.openxmlformats.org/officeDocument/2006/relationships" xmlns:m="http://schemas.openxmlformats.org/officeDocument/2006/math" xmlns:v="urn:schemas-microsoft-com:vml" xmlns:wp14="http://schemas.microsoft.com/office/word/2010/wordprocessingDrawing" xmlns:wp="http://schemas.openxmlformats.org/drawingml/2006/wordprocessingDrawing" xmlns:w10="urn:schemas-microsoft-com:office:word" xmlns:w="http://schemas.openxmlformats.org/wordprocessingml/2006/main" xmlns:w14="http://schemas.microsoft.com/office/word/2010/wordml" xmlns:w15="http://schemas.microsoft.com/office/word/2012/wordml" xmlns:w16cex="http://schemas.microsoft.com/office/word/2018/wordml/cex" xmlns:w16cid="http://schemas.microsoft.com/office/word/2016/wordml/cid" xmlns:w16="http://schemas.microsoft.com/office/word/2018/wordml" xmlns:w16du="http://schemas.microsoft.com/office/word/2023/wordml/word16du" xmlns:w16sdtdh="http://schemas.microsoft.com/office/word/2020/wordml/sdtdatahash" xmlns:w16sdtfl="http://schemas.microsoft.com/office/word/2024/wordml/sdtformatlock" xmlns:w16se="http://schemas.microsoft.com/office/word/2015/wordml/symex" xmlns:wpg="http://schemas.microsoft.com/office/word/2010/wordprocessingGroup" xmlns:wpi="http://schemas.microsoft.com/office/word/2010/wordprocessingInk" xmlns:wne="http://schemas.microsoft.com/office/word/2006/wordml" xmlns:wps="http://schemas.microsoft.com/office/word/2010/wordprocessingShape" mc:Ignorable="w14 w15 w16se w16cid w16 w16cex w16sdtdh w16sdtfl w16du wp14">
+<w:hdr xmlns:wpc="http://schemas.microsoft.com/office/word/2010/wordprocessingCanvas" xmlns:mc="http://schemas.openxmlformats.org/markup-compatibility/2006" xmlns:o="urn:schemas-microsoft-com:office:office" xmlns:r="http://schemas.openxmlformats.org/officeDocument/2006/relationships" xmlns:m="http://schemas.openxmlformats.org/officeDocument/2006/math" xmlns:v="urn:schemas-microsoft-com:vml" xmlns:wp14="http://schemas.microsoft.com/office/word/2010/wordprocessingDrawing" xmlns:wp="http://schemas.openxmlformats.org/drawingml/2006/wordprocessingDrawing" xmlns:w10="urn:schemas-microsoft-com:office:word" xmlns:w="http://schemas.openxmlformats.org/wordprocessingml/2006/main" xmlns:w14="http://schemas.microsoft.com/office/word/2010/wordml" xmlns:wpg="http://schemas.microsoft.com/office/word/2010/wordprocessingGroup" xmlns:wpi="http://schemas.microsoft.com/office/word/2010/wordprocessingInk" xmlns:wne="http://schemas.microsoft.com/office/word/2006/wordml" xmlns:wps="http://schemas.microsoft.com/office/word/2010/wordprocessingShape" mc:Ignorable="w14 wp14">
   <w:tbl>
     <w:tblPr>
       <w:tblW w:w="9640" w:type="dxa"/>
@@ -4505,25 +4382,7 @@
               <w:color w:val="000000"/>
               <w:shd w:val="clear" w:color="auto" w:fill="FFFFFF"/>
             </w:rPr>
-            <w:t>MAJA01.04.</w:t>
-          </w:r>
-          <w:proofErr w:type="gramStart"/>
-          <w:r>
-            <w:rPr>
-              <w:rFonts w:ascii="Arial" w:hAnsi="Arial" w:cs="Arial"/>
-              <w:color w:val="000000"/>
-              <w:shd w:val="clear" w:color="auto" w:fill="FFFFFF"/>
-            </w:rPr>
-            <w:t>03.P002.F</w:t>
-          </w:r>
-          <w:proofErr w:type="gramEnd"/>
-          <w:r>
-            <w:rPr>
-              <w:rFonts w:ascii="Arial" w:hAnsi="Arial" w:cs="Arial"/>
-              <w:color w:val="000000"/>
-              <w:shd w:val="clear" w:color="auto" w:fill="FFFFFF"/>
-            </w:rPr>
-            <w:t>001</w:t>
+            <w:t>MAJA01.04.03.P002.F001</w:t>
           </w:r>
         </w:p>
       </w:tc>
@@ -4698,7 +4557,7 @@
 </file>
 
 <file path=word/header2.xml><?xml version="1.0" encoding="utf-8"?>
-<w:hdr xmlns:wpc="http://schemas.microsoft.com/office/word/2010/wordprocessingCanvas" xmlns:cx="http://schemas.microsoft.com/office/drawing/2014/chartex" xmlns:cx1="http://schemas.microsoft.com/office/drawing/2015/9/8/chartex" xmlns:cx2="http://schemas.microsoft.com/office/drawing/2015/10/21/chartex" xmlns:cx3="http://schemas.microsoft.com/office/drawing/2016/5/9/chartex" xmlns:cx4="http://schemas.microsoft.com/office/drawing/2016/5/10/chartex" xmlns:cx5="http://schemas.microsoft.com/office/drawing/2016/5/11/chartex" xmlns:cx6="http://schemas.microsoft.com/office/drawing/2016/5/12/chartex" xmlns:cx7="http://schemas.microsoft.com/office/drawing/2016/5/13/chartex" xmlns:cx8="http://schemas.microsoft.com/office/drawing/2016/5/14/chartex" xmlns:mc="http://schemas.openxmlformats.org/markup-compatibility/2006" xmlns:aink="http://schemas.microsoft.com/office/drawing/2016/ink" xmlns:am3d="http://schemas.microsoft.com/office/drawing/2017/model3d" xmlns:o="urn:schemas-microsoft-com:office:office" xmlns:oel="http://schemas.microsoft.com/office/2019/extlst" xmlns:r="http://schemas.openxmlformats.org/officeDocument/2006/relationships" xmlns:m="http://schemas.openxmlformats.org/officeDocument/2006/math" xmlns:v="urn:schemas-microsoft-com:vml" xmlns:wp14="http://schemas.microsoft.com/office/word/2010/wordprocessingDrawing" xmlns:wp="http://schemas.openxmlformats.org/drawingml/2006/wordprocessingDrawing" xmlns:w10="urn:schemas-microsoft-com:office:word" xmlns:w="http://schemas.openxmlformats.org/wordprocessingml/2006/main" xmlns:w14="http://schemas.microsoft.com/office/word/2010/wordml" xmlns:w15="http://schemas.microsoft.com/office/word/2012/wordml" xmlns:w16cex="http://schemas.microsoft.com/office/word/2018/wordml/cex" xmlns:w16cid="http://schemas.microsoft.com/office/word/2016/wordml/cid" xmlns:w16="http://schemas.microsoft.com/office/word/2018/wordml" xmlns:w16du="http://schemas.microsoft.com/office/word/2023/wordml/word16du" xmlns:w16sdtdh="http://schemas.microsoft.com/office/word/2020/wordml/sdtdatahash" xmlns:w16sdtfl="http://schemas.microsoft.com/office/word/2024/wordml/sdtformatlock" xmlns:w16se="http://schemas.microsoft.com/office/word/2015/wordml/symex" xmlns:wpg="http://schemas.microsoft.com/office/word/2010/wordprocessingGroup" xmlns:wpi="http://schemas.microsoft.com/office/word/2010/wordprocessingInk" xmlns:wne="http://schemas.microsoft.com/office/word/2006/wordml" xmlns:wps="http://schemas.microsoft.com/office/word/2010/wordprocessingShape" mc:Ignorable="w14 w15 w16se w16cid w16 w16cex w16sdtdh w16sdtfl w16du wp14">
+<w:hdr xmlns:wpc="http://schemas.microsoft.com/office/word/2010/wordprocessingCanvas" xmlns:mc="http://schemas.openxmlformats.org/markup-compatibility/2006" xmlns:o="urn:schemas-microsoft-com:office:office" xmlns:r="http://schemas.openxmlformats.org/officeDocument/2006/relationships" xmlns:m="http://schemas.openxmlformats.org/officeDocument/2006/math" xmlns:v="urn:schemas-microsoft-com:vml" xmlns:wp14="http://schemas.microsoft.com/office/word/2010/wordprocessingDrawing" xmlns:wp="http://schemas.openxmlformats.org/drawingml/2006/wordprocessingDrawing" xmlns:w10="urn:schemas-microsoft-com:office:word" xmlns:w="http://schemas.openxmlformats.org/wordprocessingml/2006/main" xmlns:w14="http://schemas.microsoft.com/office/word/2010/wordml" xmlns:wpg="http://schemas.microsoft.com/office/word/2010/wordprocessingGroup" xmlns:wpi="http://schemas.microsoft.com/office/word/2010/wordprocessingInk" xmlns:wne="http://schemas.microsoft.com/office/word/2006/wordml" xmlns:wps="http://schemas.microsoft.com/office/word/2010/wordprocessingShape" mc:Ignorable="w14 wp14">
   <w:p>
     <w:pPr>
       <w:widowControl w:val="0"/>
@@ -5044,25 +4903,7 @@
               <w:color w:val="000000"/>
               <w:shd w:val="clear" w:color="auto" w:fill="FFFFFF"/>
             </w:rPr>
-            <w:t>MAJA01.04.</w:t>
-          </w:r>
-          <w:proofErr w:type="gramStart"/>
-          <w:r>
-            <w:rPr>
-              <w:rFonts w:ascii="Arial" w:hAnsi="Arial" w:cs="Arial"/>
-              <w:color w:val="000000"/>
-              <w:shd w:val="clear" w:color="auto" w:fill="FFFFFF"/>
-            </w:rPr>
-            <w:t>03.P002.F</w:t>
-          </w:r>
-          <w:proofErr w:type="gramEnd"/>
-          <w:r>
-            <w:rPr>
-              <w:rFonts w:ascii="Arial" w:hAnsi="Arial" w:cs="Arial"/>
-              <w:color w:val="000000"/>
-              <w:shd w:val="clear" w:color="auto" w:fill="FFFFFF"/>
-            </w:rPr>
-            <w:t>001</w:t>
+            <w:t>MAJA01.04.03.P002.F001</w:t>
           </w:r>
         </w:p>
       </w:tc>
@@ -5221,7 +5062,7 @@
 </file>
 
 <file path=word/header3.xml><?xml version="1.0" encoding="utf-8"?>
-<w:hdr xmlns:wpc="http://schemas.microsoft.com/office/word/2010/wordprocessingCanvas" xmlns:cx="http://schemas.microsoft.com/office/drawing/2014/chartex" xmlns:cx1="http://schemas.microsoft.com/office/drawing/2015/9/8/chartex" xmlns:cx2="http://schemas.microsoft.com/office/drawing/2015/10/21/chartex" xmlns:cx3="http://schemas.microsoft.com/office/drawing/2016/5/9/chartex" xmlns:cx4="http://schemas.microsoft.com/office/drawing/2016/5/10/chartex" xmlns:cx5="http://schemas.microsoft.com/office/drawing/2016/5/11/chartex" xmlns:cx6="http://schemas.microsoft.com/office/drawing/2016/5/12/chartex" xmlns:cx7="http://schemas.microsoft.com/office/drawing/2016/5/13/chartex" xmlns:cx8="http://schemas.microsoft.com/office/drawing/2016/5/14/chartex" xmlns:mc="http://schemas.openxmlformats.org/markup-compatibility/2006" xmlns:aink="http://schemas.microsoft.com/office/drawing/2016/ink" xmlns:am3d="http://schemas.microsoft.com/office/drawing/2017/model3d" xmlns:o="urn:schemas-microsoft-com:office:office" xmlns:oel="http://schemas.microsoft.com/office/2019/extlst" xmlns:r="http://schemas.openxmlformats.org/officeDocument/2006/relationships" xmlns:m="http://schemas.openxmlformats.org/officeDocument/2006/math" xmlns:v="urn:schemas-microsoft-com:vml" xmlns:wp14="http://schemas.microsoft.com/office/word/2010/wordprocessingDrawing" xmlns:wp="http://schemas.openxmlformats.org/drawingml/2006/wordprocessingDrawing" xmlns:w10="urn:schemas-microsoft-com:office:word" xmlns:w="http://schemas.openxmlformats.org/wordprocessingml/2006/main" xmlns:w14="http://schemas.microsoft.com/office/word/2010/wordml" xmlns:w15="http://schemas.microsoft.com/office/word/2012/wordml" xmlns:w16cex="http://schemas.microsoft.com/office/word/2018/wordml/cex" xmlns:w16cid="http://schemas.microsoft.com/office/word/2016/wordml/cid" xmlns:w16="http://schemas.microsoft.com/office/word/2018/wordml" xmlns:w16du="http://schemas.microsoft.com/office/word/2023/wordml/word16du" xmlns:w16sdtdh="http://schemas.microsoft.com/office/word/2020/wordml/sdtdatahash" xmlns:w16sdtfl="http://schemas.microsoft.com/office/word/2024/wordml/sdtformatlock" xmlns:w16se="http://schemas.microsoft.com/office/word/2015/wordml/symex" xmlns:wpg="http://schemas.microsoft.com/office/word/2010/wordprocessingGroup" xmlns:wpi="http://schemas.microsoft.com/office/word/2010/wordprocessingInk" xmlns:wne="http://schemas.microsoft.com/office/word/2006/wordml" xmlns:wps="http://schemas.microsoft.com/office/word/2010/wordprocessingShape" mc:Ignorable="w14 w15 w16se w16cid w16 w16cex w16sdtdh w16sdtfl w16du wp14">
+<w:hdr xmlns:wpc="http://schemas.microsoft.com/office/word/2010/wordprocessingCanvas" xmlns:mc="http://schemas.openxmlformats.org/markup-compatibility/2006" xmlns:o="urn:schemas-microsoft-com:office:office" xmlns:r="http://schemas.openxmlformats.org/officeDocument/2006/relationships" xmlns:m="http://schemas.openxmlformats.org/officeDocument/2006/math" xmlns:v="urn:schemas-microsoft-com:vml" xmlns:wp14="http://schemas.microsoft.com/office/word/2010/wordprocessingDrawing" xmlns:wp="http://schemas.openxmlformats.org/drawingml/2006/wordprocessingDrawing" xmlns:w10="urn:schemas-microsoft-com:office:word" xmlns:w="http://schemas.openxmlformats.org/wordprocessingml/2006/main" xmlns:w14="http://schemas.microsoft.com/office/word/2010/wordml" xmlns:wpg="http://schemas.microsoft.com/office/word/2010/wordprocessingGroup" xmlns:wpi="http://schemas.microsoft.com/office/word/2010/wordprocessingInk" xmlns:wne="http://schemas.microsoft.com/office/word/2006/wordml" xmlns:wps="http://schemas.microsoft.com/office/word/2010/wordprocessingShape" mc:Ignorable="w14 wp14">
   <w:tbl>
     <w:tblPr>
       <w:tblStyle w:val="a1"/>
@@ -5550,25 +5391,7 @@
               <w:color w:val="000000"/>
               <w:shd w:val="clear" w:color="auto" w:fill="FFFFFF"/>
             </w:rPr>
-            <w:t>MAJA01.04.</w:t>
-          </w:r>
-          <w:proofErr w:type="gramStart"/>
-          <w:r>
-            <w:rPr>
-              <w:rFonts w:ascii="Arial" w:hAnsi="Arial" w:cs="Arial"/>
-              <w:color w:val="000000"/>
-              <w:shd w:val="clear" w:color="auto" w:fill="FFFFFF"/>
-            </w:rPr>
-            <w:t>03.P002.F</w:t>
-          </w:r>
-          <w:proofErr w:type="gramEnd"/>
-          <w:r>
-            <w:rPr>
-              <w:rFonts w:ascii="Arial" w:hAnsi="Arial" w:cs="Arial"/>
-              <w:color w:val="000000"/>
-              <w:shd w:val="clear" w:color="auto" w:fill="FFFFFF"/>
-            </w:rPr>
-            <w:t>001</w:t>
+            <w:t>MAJA01.04.03.P002.F001</w:t>
           </w:r>
         </w:p>
       </w:tc>
@@ -5743,7 +5566,7 @@
 </file>
 
 <file path=word/header4.xml><?xml version="1.0" encoding="utf-8"?>
-<w:hdr xmlns:wpc="http://schemas.microsoft.com/office/word/2010/wordprocessingCanvas" xmlns:cx="http://schemas.microsoft.com/office/drawing/2014/chartex" xmlns:cx1="http://schemas.microsoft.com/office/drawing/2015/9/8/chartex" xmlns:cx2="http://schemas.microsoft.com/office/drawing/2015/10/21/chartex" xmlns:cx3="http://schemas.microsoft.com/office/drawing/2016/5/9/chartex" xmlns:cx4="http://schemas.microsoft.com/office/drawing/2016/5/10/chartex" xmlns:cx5="http://schemas.microsoft.com/office/drawing/2016/5/11/chartex" xmlns:cx6="http://schemas.microsoft.com/office/drawing/2016/5/12/chartex" xmlns:cx7="http://schemas.microsoft.com/office/drawing/2016/5/13/chartex" xmlns:cx8="http://schemas.microsoft.com/office/drawing/2016/5/14/chartex" xmlns:mc="http://schemas.openxmlformats.org/markup-compatibility/2006" xmlns:aink="http://schemas.microsoft.com/office/drawing/2016/ink" xmlns:am3d="http://schemas.microsoft.com/office/drawing/2017/model3d" xmlns:o="urn:schemas-microsoft-com:office:office" xmlns:oel="http://schemas.microsoft.com/office/2019/extlst" xmlns:r="http://schemas.openxmlformats.org/officeDocument/2006/relationships" xmlns:m="http://schemas.openxmlformats.org/officeDocument/2006/math" xmlns:v="urn:schemas-microsoft-com:vml" xmlns:wp14="http://schemas.microsoft.com/office/word/2010/wordprocessingDrawing" xmlns:wp="http://schemas.openxmlformats.org/drawingml/2006/wordprocessingDrawing" xmlns:w10="urn:schemas-microsoft-com:office:word" xmlns:w="http://schemas.openxmlformats.org/wordprocessingml/2006/main" xmlns:w14="http://schemas.microsoft.com/office/word/2010/wordml" xmlns:w15="http://schemas.microsoft.com/office/word/2012/wordml" xmlns:w16cex="http://schemas.microsoft.com/office/word/2018/wordml/cex" xmlns:w16cid="http://schemas.microsoft.com/office/word/2016/wordml/cid" xmlns:w16="http://schemas.microsoft.com/office/word/2018/wordml" xmlns:w16du="http://schemas.microsoft.com/office/word/2023/wordml/word16du" xmlns:w16sdtdh="http://schemas.microsoft.com/office/word/2020/wordml/sdtdatahash" xmlns:w16sdtfl="http://schemas.microsoft.com/office/word/2024/wordml/sdtformatlock" xmlns:w16se="http://schemas.microsoft.com/office/word/2015/wordml/symex" xmlns:wpg="http://schemas.microsoft.com/office/word/2010/wordprocessingGroup" xmlns:wpi="http://schemas.microsoft.com/office/word/2010/wordprocessingInk" xmlns:wne="http://schemas.microsoft.com/office/word/2006/wordml" xmlns:wps="http://schemas.microsoft.com/office/word/2010/wordprocessingShape" mc:Ignorable="w14 w15 w16se w16cid w16 w16cex w16sdtdh w16sdtfl w16du wp14">
+<w:hdr xmlns:wpc="http://schemas.microsoft.com/office/word/2010/wordprocessingCanvas" xmlns:mc="http://schemas.openxmlformats.org/markup-compatibility/2006" xmlns:o="urn:schemas-microsoft-com:office:office" xmlns:r="http://schemas.openxmlformats.org/officeDocument/2006/relationships" xmlns:m="http://schemas.openxmlformats.org/officeDocument/2006/math" xmlns:v="urn:schemas-microsoft-com:vml" xmlns:wp14="http://schemas.microsoft.com/office/word/2010/wordprocessingDrawing" xmlns:wp="http://schemas.openxmlformats.org/drawingml/2006/wordprocessingDrawing" xmlns:w10="urn:schemas-microsoft-com:office:word" xmlns:w="http://schemas.openxmlformats.org/wordprocessingml/2006/main" xmlns:w14="http://schemas.microsoft.com/office/word/2010/wordml" xmlns:wpg="http://schemas.microsoft.com/office/word/2010/wordprocessingGroup" xmlns:wpi="http://schemas.microsoft.com/office/word/2010/wordprocessingInk" xmlns:wne="http://schemas.microsoft.com/office/word/2006/wordml" xmlns:wps="http://schemas.microsoft.com/office/word/2010/wordprocessingShape" mc:Ignorable="w14 wp14">
   <w:p>
     <w:pPr>
       <w:widowControl w:val="0"/>
@@ -6090,25 +5913,7 @@
               <w:color w:val="000000"/>
               <w:shd w:val="clear" w:color="auto" w:fill="FFFFFF"/>
             </w:rPr>
-            <w:t>MAJA01.04.</w:t>
-          </w:r>
-          <w:proofErr w:type="gramStart"/>
-          <w:r>
-            <w:rPr>
-              <w:rFonts w:ascii="Arial" w:hAnsi="Arial" w:cs="Arial"/>
-              <w:color w:val="000000"/>
-              <w:shd w:val="clear" w:color="auto" w:fill="FFFFFF"/>
-            </w:rPr>
-            <w:t>03.P002.F</w:t>
-          </w:r>
-          <w:proofErr w:type="gramEnd"/>
-          <w:r>
-            <w:rPr>
-              <w:rFonts w:ascii="Arial" w:hAnsi="Arial" w:cs="Arial"/>
-              <w:color w:val="000000"/>
-              <w:shd w:val="clear" w:color="auto" w:fill="FFFFFF"/>
-            </w:rPr>
-            <w:t>001</w:t>
+            <w:t>MAJA01.04.03.P002.F001</w:t>
           </w:r>
         </w:p>
       </w:tc>
@@ -6267,8 +6072,8 @@
 </file>
 
 <file path=word/numbering.xml><?xml version="1.0" encoding="utf-8"?>
-<w:numbering xmlns:wpc="http://schemas.microsoft.com/office/word/2010/wordprocessingCanvas" xmlns:cx="http://schemas.microsoft.com/office/drawing/2014/chartex" xmlns:cx1="http://schemas.microsoft.com/office/drawing/2015/9/8/chartex" xmlns:cx2="http://schemas.microsoft.com/office/drawing/2015/10/21/chartex" xmlns:cx3="http://schemas.microsoft.com/office/drawing/2016/5/9/chartex" xmlns:cx4="http://schemas.microsoft.com/office/drawing/2016/5/10/chartex" xmlns:cx5="http://schemas.microsoft.com/office/drawing/2016/5/11/chartex" xmlns:cx6="http://schemas.microsoft.com/office/drawing/2016/5/12/chartex" xmlns:cx7="http://schemas.microsoft.com/office/drawing/2016/5/13/chartex" xmlns:cx8="http://schemas.microsoft.com/office/drawing/2016/5/14/chartex" xmlns:mc="http://schemas.openxmlformats.org/markup-compatibility/2006" xmlns:aink="http://schemas.microsoft.com/office/drawing/2016/ink" xmlns:am3d="http://schemas.microsoft.com/office/drawing/2017/model3d" xmlns:o="urn:schemas-microsoft-com:office:office" xmlns:oel="http://schemas.microsoft.com/office/2019/extlst" xmlns:r="http://schemas.openxmlformats.org/officeDocument/2006/relationships" xmlns:m="http://schemas.openxmlformats.org/officeDocument/2006/math" xmlns:v="urn:schemas-microsoft-com:vml" xmlns:wp14="http://schemas.microsoft.com/office/word/2010/wordprocessingDrawing" xmlns:wp="http://schemas.openxmlformats.org/drawingml/2006/wordprocessingDrawing" xmlns:w10="urn:schemas-microsoft-com:office:word" xmlns:w="http://schemas.openxmlformats.org/wordprocessingml/2006/main" xmlns:w14="http://schemas.microsoft.com/office/word/2010/wordml" xmlns:w15="http://schemas.microsoft.com/office/word/2012/wordml" xmlns:w16cex="http://schemas.microsoft.com/office/word/2018/wordml/cex" xmlns:w16cid="http://schemas.microsoft.com/office/word/2016/wordml/cid" xmlns:w16="http://schemas.microsoft.com/office/word/2018/wordml" xmlns:w16du="http://schemas.microsoft.com/office/word/2023/wordml/word16du" xmlns:w16sdtdh="http://schemas.microsoft.com/office/word/2020/wordml/sdtdatahash" xmlns:w16sdtfl="http://schemas.microsoft.com/office/word/2024/wordml/sdtformatlock" xmlns:w16se="http://schemas.microsoft.com/office/word/2015/wordml/symex" xmlns:wpg="http://schemas.microsoft.com/office/word/2010/wordprocessingGroup" xmlns:wpi="http://schemas.microsoft.com/office/word/2010/wordprocessingInk" xmlns:wne="http://schemas.microsoft.com/office/word/2006/wordml" xmlns:wps="http://schemas.microsoft.com/office/word/2010/wordprocessingShape" mc:Ignorable="w14 w15 w16se w16cid w16 w16cex w16sdtdh w16sdtfl w16du wp14">
-  <w:abstractNum w:abstractNumId="0" w15:restartNumberingAfterBreak="1">
+<w:numbering xmlns:wpc="http://schemas.microsoft.com/office/word/2010/wordprocessingCanvas" xmlns:mc="http://schemas.openxmlformats.org/markup-compatibility/2006" xmlns:o="urn:schemas-microsoft-com:office:office" xmlns:r="http://schemas.openxmlformats.org/officeDocument/2006/relationships" xmlns:m="http://schemas.openxmlformats.org/officeDocument/2006/math" xmlns:v="urn:schemas-microsoft-com:vml" xmlns:wp14="http://schemas.microsoft.com/office/word/2010/wordprocessingDrawing" xmlns:wp="http://schemas.openxmlformats.org/drawingml/2006/wordprocessingDrawing" xmlns:w10="urn:schemas-microsoft-com:office:word" xmlns:w="http://schemas.openxmlformats.org/wordprocessingml/2006/main" xmlns:w14="http://schemas.microsoft.com/office/word/2010/wordml" xmlns:wpg="http://schemas.microsoft.com/office/word/2010/wordprocessingGroup" xmlns:wpi="http://schemas.microsoft.com/office/word/2010/wordprocessingInk" xmlns:wne="http://schemas.microsoft.com/office/word/2006/wordml" xmlns:wps="http://schemas.microsoft.com/office/word/2010/wordprocessingShape" mc:Ignorable="w14 wp14">
+  <w:abstractNum w:abstractNumId="0">
     <w:nsid w:val="01216FA6"/>
     <w:multiLevelType w:val="multilevel"/>
     <w:tmpl w:val="252A4026"/>
@@ -6354,7 +6159,7 @@
       </w:pPr>
     </w:lvl>
   </w:abstractNum>
-  <w:abstractNum w:abstractNumId="1" w15:restartNumberingAfterBreak="1">
+  <w:abstractNum w:abstractNumId="1">
     <w:nsid w:val="184C3E47"/>
     <w:multiLevelType w:val="hybridMultilevel"/>
     <w:tmpl w:val="E7CCFA8A"/>
@@ -6467,7 +6272,7 @@
       </w:rPr>
     </w:lvl>
   </w:abstractNum>
-  <w:abstractNum w:abstractNumId="2" w15:restartNumberingAfterBreak="1">
+  <w:abstractNum w:abstractNumId="2">
     <w:nsid w:val="1F6A619D"/>
     <w:multiLevelType w:val="multilevel"/>
     <w:tmpl w:val="18BAF072"/>
@@ -6553,7 +6358,7 @@
       </w:pPr>
     </w:lvl>
   </w:abstractNum>
-  <w:abstractNum w:abstractNumId="3" w15:restartNumberingAfterBreak="1">
+  <w:abstractNum w:abstractNumId="3">
     <w:nsid w:val="205046D1"/>
     <w:multiLevelType w:val="hybridMultilevel"/>
     <w:tmpl w:val="EB861422"/>
@@ -6666,7 +6471,7 @@
       </w:rPr>
     </w:lvl>
   </w:abstractNum>
-  <w:abstractNum w:abstractNumId="4" w15:restartNumberingAfterBreak="1">
+  <w:abstractNum w:abstractNumId="4">
     <w:nsid w:val="206031D5"/>
     <w:multiLevelType w:val="multilevel"/>
     <w:tmpl w:val="FB78F364"/>
@@ -6752,7 +6557,7 @@
       </w:pPr>
     </w:lvl>
   </w:abstractNum>
-  <w:abstractNum w:abstractNumId="5" w15:restartNumberingAfterBreak="1">
+  <w:abstractNum w:abstractNumId="5">
     <w:nsid w:val="244C2D5B"/>
     <w:multiLevelType w:val="hybridMultilevel"/>
     <w:tmpl w:val="4DAC3520"/>
@@ -6875,7 +6680,7 @@
       </w:rPr>
     </w:lvl>
   </w:abstractNum>
-  <w:abstractNum w:abstractNumId="6" w15:restartNumberingAfterBreak="1">
+  <w:abstractNum w:abstractNumId="6">
     <w:nsid w:val="25C073AD"/>
     <w:multiLevelType w:val="hybridMultilevel"/>
     <w:tmpl w:val="01382AD6"/>
@@ -6998,7 +6803,7 @@
       </w:rPr>
     </w:lvl>
   </w:abstractNum>
-  <w:abstractNum w:abstractNumId="7" w15:restartNumberingAfterBreak="1">
+  <w:abstractNum w:abstractNumId="7">
     <w:nsid w:val="2FFF789D"/>
     <w:multiLevelType w:val="hybridMultilevel"/>
     <w:tmpl w:val="FC529B92"/>
@@ -7110,7 +6915,7 @@
       </w:rPr>
     </w:lvl>
   </w:abstractNum>
-  <w:abstractNum w:abstractNumId="8" w15:restartNumberingAfterBreak="1">
+  <w:abstractNum w:abstractNumId="8">
     <w:nsid w:val="4FF10B52"/>
     <w:multiLevelType w:val="hybridMultilevel"/>
     <w:tmpl w:val="E7DEDD2C"/>
@@ -7223,7 +7028,7 @@
       </w:rPr>
     </w:lvl>
   </w:abstractNum>
-  <w:abstractNum w:abstractNumId="9" w15:restartNumberingAfterBreak="1">
+  <w:abstractNum w:abstractNumId="9">
     <w:nsid w:val="6D88568C"/>
     <w:multiLevelType w:val="hybridMultilevel"/>
     <w:tmpl w:val="17BE409A"/>
@@ -7336,881 +7141,41 @@
       </w:rPr>
     </w:lvl>
   </w:abstractNum>
-  <w:num w:numId="1" w16cid:durableId="1736008005">
+  <w:num w:numId="1">
     <w:abstractNumId w:val="4"/>
   </w:num>
-  <w:num w:numId="2" w16cid:durableId="504514533">
+  <w:num w:numId="2">
     <w:abstractNumId w:val="0"/>
   </w:num>
-  <w:num w:numId="3" w16cid:durableId="206333434">
+  <w:num w:numId="3">
     <w:abstractNumId w:val="2"/>
   </w:num>
-  <w:num w:numId="4" w16cid:durableId="619650119">
+  <w:num w:numId="4">
     <w:abstractNumId w:val="1"/>
   </w:num>
-  <w:num w:numId="5" w16cid:durableId="1934243827">
+  <w:num w:numId="5">
     <w:abstractNumId w:val="8"/>
   </w:num>
-  <w:num w:numId="6" w16cid:durableId="1699232806">
+  <w:num w:numId="6">
     <w:abstractNumId w:val="9"/>
   </w:num>
-  <w:num w:numId="7" w16cid:durableId="1257127928">
+  <w:num w:numId="7">
     <w:abstractNumId w:val="3"/>
   </w:num>
-  <w:num w:numId="8" w16cid:durableId="13046556">
+  <w:num w:numId="8">
     <w:abstractNumId w:val="7"/>
   </w:num>
-  <w:num w:numId="9" w16cid:durableId="840120190">
+  <w:num w:numId="9">
     <w:abstractNumId w:val="6"/>
   </w:num>
-  <w:num w:numId="10" w16cid:durableId="1982033046">
+  <w:num w:numId="10">
     <w:abstractNumId w:val="5"/>
   </w:num>
 </w:numbering>
 </file>
 
-<file path=word/recipientData.xml><?xml version="1.0" encoding="utf-8"?>
-<wne:recipients xmlns:wpc="http://schemas.microsoft.com/office/word/2010/wordprocessingCanvas" xmlns:cx="http://schemas.microsoft.com/office/drawing/2014/chartex" xmlns:cx1="http://schemas.microsoft.com/office/drawing/2015/9/8/chartex" xmlns:cx2="http://schemas.microsoft.com/office/drawing/2015/10/21/chartex" xmlns:cx3="http://schemas.microsoft.com/office/drawing/2016/5/9/chartex" xmlns:cx4="http://schemas.microsoft.com/office/drawing/2016/5/10/chartex" xmlns:cx5="http://schemas.microsoft.com/office/drawing/2016/5/11/chartex" xmlns:cx6="http://schemas.microsoft.com/office/drawing/2016/5/12/chartex" xmlns:cx7="http://schemas.microsoft.com/office/drawing/2016/5/13/chartex" xmlns:cx8="http://schemas.microsoft.com/office/drawing/2016/5/14/chartex" xmlns:mc="http://schemas.openxmlformats.org/markup-compatibility/2006" xmlns:aink="http://schemas.microsoft.com/office/drawing/2016/ink" xmlns:am3d="http://schemas.microsoft.com/office/drawing/2017/model3d" xmlns:o="urn:schemas-microsoft-com:office:office" xmlns:oel="http://schemas.microsoft.com/office/2019/extlst" xmlns:r="http://schemas.openxmlformats.org/officeDocument/2006/relationships" xmlns:m="http://schemas.openxmlformats.org/officeDocument/2006/math" xmlns:v="urn:schemas-microsoft-com:vml" xmlns:wp14="http://schemas.microsoft.com/office/word/2010/wordprocessingDrawing" xmlns:wp="http://schemas.openxmlformats.org/drawingml/2006/wordprocessingDrawing" xmlns:w10="urn:schemas-microsoft-com:office:word" xmlns:w="http://schemas.openxmlformats.org/wordprocessingml/2006/main" xmlns:w14="http://schemas.microsoft.com/office/word/2010/wordml" xmlns:w15="http://schemas.microsoft.com/office/word/2012/wordml" xmlns:w16cex="http://schemas.microsoft.com/office/word/2018/wordml/cex" xmlns:w16cid="http://schemas.microsoft.com/office/word/2016/wordml/cid" xmlns:w16="http://schemas.microsoft.com/office/word/2018/wordml" xmlns:w16du="http://schemas.microsoft.com/office/word/2023/wordml/word16du" xmlns:w16sdtdh="http://schemas.microsoft.com/office/word/2020/wordml/sdtdatahash" xmlns:w16sdtfl="http://schemas.microsoft.com/office/word/2024/wordml/sdtformatlock" xmlns:w16se="http://schemas.microsoft.com/office/word/2015/wordml/symex" xmlns:wpg="http://schemas.microsoft.com/office/word/2010/wordprocessingGroup" xmlns:wpi="http://schemas.microsoft.com/office/word/2010/wordprocessingInk" xmlns:wne="http://schemas.microsoft.com/office/word/2006/wordml" xmlns:wps="http://schemas.microsoft.com/office/word/2010/wordprocessingShape" mc:Ignorable="w14 w15 w16se w16cid w16 w16cex w16sdtdh w16sdtfl w16du wp14">
-  <wne:recipientData>
-    <wne:active wne:val="1"/>
-    <wne:hash wne:val="-1233935376"/>
-  </wne:recipientData>
-  <wne:recipientData>
-    <wne:active wne:val="1"/>
-    <wne:hash wne:val="1255726632"/>
-  </wne:recipientData>
-  <wne:recipientData>
-    <wne:active wne:val="1"/>
-    <wne:hash wne:val="-1421841073"/>
-  </wne:recipientData>
-  <wne:recipientData>
-    <wne:active wne:val="1"/>
-    <wne:hash wne:val="1550946341"/>
-  </wne:recipientData>
-  <wne:recipientData>
-    <wne:active wne:val="1"/>
-    <wne:hash wne:val="-1650405053"/>
-  </wne:recipientData>
-  <wne:recipientData>
-    <wne:active wne:val="1"/>
-    <wne:hash wne:val="1485976358"/>
-  </wne:recipientData>
-  <wne:recipientData>
-    <wne:active wne:val="1"/>
-    <wne:hash wne:val="-586816517"/>
-  </wne:recipientData>
-  <wne:recipientData>
-    <wne:active wne:val="1"/>
-    <wne:hash wne:val="-2056421053"/>
-  </wne:recipientData>
-  <wne:recipientData>
-    <wne:active wne:val="1"/>
-    <wne:hash wne:val="224690376"/>
-  </wne:recipientData>
-  <wne:recipientData>
-    <wne:active wne:val="1"/>
-    <wne:hash wne:val="2034349527"/>
-  </wne:recipientData>
-  <wne:recipientData>
-    <wne:active wne:val="1"/>
-    <wne:hash wne:val="1228848141"/>
-  </wne:recipientData>
-  <wne:recipientData>
-    <wne:active wne:val="1"/>
-    <wne:hash wne:val="868750059"/>
-  </wne:recipientData>
-  <wne:recipientData>
-    <wne:active wne:val="1"/>
-    <wne:hash wne:val="-973381853"/>
-  </wne:recipientData>
-  <wne:recipientData>
-    <wne:active wne:val="1"/>
-    <wne:hash wne:val="-1230477274"/>
-  </wne:recipientData>
-  <wne:recipientData>
-    <wne:active wne:val="1"/>
-    <wne:hash wne:val="2106644105"/>
-  </wne:recipientData>
-  <wne:recipientData>
-    <wne:active wne:val="1"/>
-    <wne:hash wne:val="697592225"/>
-  </wne:recipientData>
-  <wne:recipientData>
-    <wne:active wne:val="1"/>
-    <wne:hash wne:val="-1611190810"/>
-  </wne:recipientData>
-  <wne:recipientData>
-    <wne:active wne:val="1"/>
-    <wne:hash wne:val="-5791417"/>
-  </wne:recipientData>
-  <wne:recipientData>
-    <wne:active wne:val="1"/>
-    <wne:hash wne:val="-789247236"/>
-  </wne:recipientData>
-  <wne:recipientData>
-    <wne:active wne:val="1"/>
-    <wne:hash wne:val="285550971"/>
-  </wne:recipientData>
-  <wne:recipientData>
-    <wne:active wne:val="1"/>
-    <wne:hash wne:val="-1588540298"/>
-  </wne:recipientData>
-  <wne:recipientData>
-    <wne:active wne:val="1"/>
-    <wne:hash wne:val="537695794"/>
-  </wne:recipientData>
-  <wne:recipientData>
-    <wne:active wne:val="1"/>
-    <wne:hash wne:val="1545394311"/>
-  </wne:recipientData>
-  <wne:recipientData>
-    <wne:active wne:val="1"/>
-    <wne:hash wne:val="1974184899"/>
-  </wne:recipientData>
-  <wne:recipientData>
-    <wne:active wne:val="1"/>
-    <wne:hash wne:val="-1029667692"/>
-  </wne:recipientData>
-  <wne:recipientData>
-    <wne:active wne:val="1"/>
-    <wne:hash wne:val="699568722"/>
-  </wne:recipientData>
-  <wne:recipientData>
-    <wne:active wne:val="1"/>
-    <wne:hash wne:val="-218232996"/>
-  </wne:recipientData>
-  <wne:recipientData>
-    <wne:active wne:val="1"/>
-    <wne:hash wne:val="1331933886"/>
-  </wne:recipientData>
-  <wne:recipientData>
-    <wne:active wne:val="1"/>
-    <wne:hash wne:val="-240542052"/>
-  </wne:recipientData>
-  <wne:recipientData>
-    <wne:active wne:val="1"/>
-    <wne:hash wne:val="-202902815"/>
-  </wne:recipientData>
-  <wne:recipientData>
-    <wne:active wne:val="1"/>
-    <wne:hash wne:val="1090570149"/>
-  </wne:recipientData>
-  <wne:recipientData>
-    <wne:active wne:val="1"/>
-    <wne:hash wne:val="277658002"/>
-  </wne:recipientData>
-  <wne:recipientData>
-    <wne:active wne:val="1"/>
-    <wne:hash wne:val="61567563"/>
-  </wne:recipientData>
-  <wne:recipientData>
-    <wne:active wne:val="1"/>
-    <wne:hash wne:val="-515842871"/>
-  </wne:recipientData>
-  <wne:recipientData>
-    <wne:active wne:val="1"/>
-    <wne:hash wne:val="2012043008"/>
-  </wne:recipientData>
-  <wne:recipientData>
-    <wne:active wne:val="1"/>
-    <wne:hash wne:val="-758336229"/>
-  </wne:recipientData>
-  <wne:recipientData>
-    <wne:active wne:val="1"/>
-    <wne:hash wne:val="-1671240781"/>
-  </wne:recipientData>
-  <wne:recipientData>
-    <wne:active wne:val="1"/>
-    <wne:hash wne:val="1479226861"/>
-  </wne:recipientData>
-  <wne:recipientData>
-    <wne:active wne:val="1"/>
-    <wne:hash wne:val="-1883614949"/>
-  </wne:recipientData>
-  <wne:recipientData>
-    <wne:active wne:val="1"/>
-    <wne:hash wne:val="-1772133577"/>
-  </wne:recipientData>
-  <wne:recipientData>
-    <wne:active wne:val="1"/>
-    <wne:hash wne:val="-908414064"/>
-  </wne:recipientData>
-  <wne:recipientData>
-    <wne:active wne:val="1"/>
-    <wne:hash wne:val="1949661969"/>
-  </wne:recipientData>
-  <wne:recipientData>
-    <wne:active wne:val="1"/>
-    <wne:hash wne:val="295924970"/>
-  </wne:recipientData>
-  <wne:recipientData>
-    <wne:active wne:val="1"/>
-    <wne:hash wne:val="1725417918"/>
-  </wne:recipientData>
-  <wne:recipientData>
-    <wne:active wne:val="1"/>
-    <wne:hash wne:val="-116368942"/>
-  </wne:recipientData>
-  <wne:recipientData>
-    <wne:active wne:val="1"/>
-    <wne:hash wne:val="168192840"/>
-  </wne:recipientData>
-  <wne:recipientData>
-    <wne:active wne:val="1"/>
-    <wne:hash wne:val="1936366776"/>
-  </wne:recipientData>
-  <wne:recipientData>
-    <wne:active wne:val="1"/>
-    <wne:hash wne:val="378063226"/>
-  </wne:recipientData>
-  <wne:recipientData>
-    <wne:active wne:val="1"/>
-    <wne:hash wne:val="-1770923296"/>
-  </wne:recipientData>
-  <wne:recipientData>
-    <wne:active wne:val="1"/>
-    <wne:hash wne:val="-801634107"/>
-  </wne:recipientData>
-  <wne:recipientData>
-    <wne:active wne:val="1"/>
-    <wne:hash wne:val="-965890265"/>
-  </wne:recipientData>
-  <wne:recipientData>
-    <wne:active wne:val="1"/>
-    <wne:hash wne:val="1235290466"/>
-  </wne:recipientData>
-  <wne:recipientData>
-    <wne:active wne:val="1"/>
-    <wne:hash wne:val="-212391364"/>
-  </wne:recipientData>
-  <wne:recipientData>
-    <wne:active wne:val="1"/>
-    <wne:hash wne:val="1353393812"/>
-  </wne:recipientData>
-  <wne:recipientData>
-    <wne:active wne:val="1"/>
-    <wne:hash wne:val="1200736830"/>
-  </wne:recipientData>
-  <wne:recipientData>
-    <wne:active wne:val="1"/>
-    <wne:hash wne:val="-1911131498"/>
-  </wne:recipientData>
-  <wne:recipientData>
-    <wne:active wne:val="1"/>
-    <wne:hash wne:val="239407090"/>
-  </wne:recipientData>
-  <wne:recipientData>
-    <wne:active wne:val="1"/>
-    <wne:hash wne:val="978242402"/>
-  </wne:recipientData>
-  <wne:recipientData>
-    <wne:active wne:val="1"/>
-    <wne:hash wne:val="-942774222"/>
-  </wne:recipientData>
-  <wne:recipientData>
-    <wne:active wne:val="1"/>
-    <wne:hash wne:val="222796355"/>
-  </wne:recipientData>
-  <wne:recipientData>
-    <wne:active wne:val="1"/>
-    <wne:hash wne:val="-1138126025"/>
-  </wne:recipientData>
-  <wne:recipientData>
-    <wne:active wne:val="1"/>
-    <wne:hash wne:val="1400622357"/>
-  </wne:recipientData>
-  <wne:recipientData>
-    <wne:active wne:val="1"/>
-    <wne:hash wne:val="1411140915"/>
-  </wne:recipientData>
-  <wne:recipientData>
-    <wne:active wne:val="1"/>
-    <wne:hash wne:val="-1860821185"/>
-  </wne:recipientData>
-  <wne:recipientData>
-    <wne:active wne:val="1"/>
-    <wne:hash wne:val="-153911400"/>
-  </wne:recipientData>
-  <wne:recipientData>
-    <wne:active wne:val="1"/>
-    <wne:hash wne:val="849050049"/>
-  </wne:recipientData>
-  <wne:recipientData>
-    <wne:active wne:val="1"/>
-    <wne:hash wne:val="739205632"/>
-  </wne:recipientData>
-  <wne:recipientData>
-    <wne:active wne:val="1"/>
-    <wne:hash wne:val="227497052"/>
-  </wne:recipientData>
-  <wne:recipientData>
-    <wne:active wne:val="1"/>
-    <wne:hash wne:val="1247211594"/>
-  </wne:recipientData>
-  <wne:recipientData>
-    <wne:active wne:val="1"/>
-    <wne:hash wne:val="-829331797"/>
-  </wne:recipientData>
-  <wne:recipientData>
-    <wne:active wne:val="1"/>
-    <wne:hash wne:val="1189621596"/>
-  </wne:recipientData>
-  <wne:recipientData>
-    <wne:active wne:val="1"/>
-    <wne:hash wne:val="696443641"/>
-  </wne:recipientData>
-  <wne:recipientData>
-    <wne:active wne:val="1"/>
-    <wne:hash wne:val="-1270063184"/>
-  </wne:recipientData>
-  <wne:recipientData>
-    <wne:active wne:val="1"/>
-    <wne:hash wne:val="118599763"/>
-  </wne:recipientData>
-  <wne:recipientData>
-    <wne:active wne:val="1"/>
-    <wne:hash wne:val="-1647585151"/>
-  </wne:recipientData>
-  <wne:recipientData>
-    <wne:active wne:val="1"/>
-    <wne:hash wne:val="1989570601"/>
-  </wne:recipientData>
-  <wne:recipientData>
-    <wne:active wne:val="1"/>
-    <wne:hash wne:val="1102565429"/>
-  </wne:recipientData>
-  <wne:recipientData>
-    <wne:active wne:val="1"/>
-    <wne:hash wne:val="-271607384"/>
-  </wne:recipientData>
-  <wne:recipientData>
-    <wne:active wne:val="1"/>
-  </wne:recipientData>
-  <wne:recipientData>
-    <wne:active wne:val="1"/>
-  </wne:recipientData>
-  <wne:recipientData>
-    <wne:active wne:val="1"/>
-  </wne:recipientData>
-  <wne:recipientData>
-    <wne:active wne:val="1"/>
-  </wne:recipientData>
-  <wne:recipientData>
-    <wne:active wne:val="1"/>
-  </wne:recipientData>
-  <wne:recipientData>
-    <wne:active wne:val="1"/>
-  </wne:recipientData>
-  <wne:recipientData>
-    <wne:active wne:val="1"/>
-  </wne:recipientData>
-  <wne:recipientData>
-    <wne:active wne:val="1"/>
-  </wne:recipientData>
-  <wne:recipientData>
-    <wne:active wne:val="1"/>
-  </wne:recipientData>
-  <wne:recipientData>
-    <wne:active wne:val="1"/>
-  </wne:recipientData>
-  <wne:recipientData>
-    <wne:active wne:val="1"/>
-  </wne:recipientData>
-  <wne:recipientData>
-    <wne:active wne:val="1"/>
-  </wne:recipientData>
-  <wne:recipientData>
-    <wne:active wne:val="1"/>
-  </wne:recipientData>
-  <wne:recipientData>
-    <wne:active wne:val="1"/>
-  </wne:recipientData>
-  <wne:recipientData>
-    <wne:active wne:val="1"/>
-  </wne:recipientData>
-  <wne:recipientData>
-    <wne:active wne:val="1"/>
-  </wne:recipientData>
-  <wne:recipientData>
-    <wne:active wne:val="1"/>
-  </wne:recipientData>
-  <wne:recipientData>
-    <wne:active wne:val="1"/>
-  </wne:recipientData>
-  <wne:recipientData>
-    <wne:active wne:val="1"/>
-  </wne:recipientData>
-  <wne:recipientData>
-    <wne:active wne:val="1"/>
-  </wne:recipientData>
-  <wne:recipientData>
-    <wne:active wne:val="1"/>
-  </wne:recipientData>
-  <wne:recipientData>
-    <wne:active wne:val="1"/>
-  </wne:recipientData>
-  <wne:recipientData>
-    <wne:active wne:val="1"/>
-  </wne:recipientData>
-  <wne:recipientData>
-    <wne:active wne:val="1"/>
-  </wne:recipientData>
-  <wne:recipientData>
-    <wne:active wne:val="1"/>
-  </wne:recipientData>
-  <wne:recipientData>
-    <wne:active wne:val="1"/>
-  </wne:recipientData>
-  <wne:recipientData>
-    <wne:active wne:val="1"/>
-  </wne:recipientData>
-  <wne:recipientData>
-    <wne:active wne:val="1"/>
-  </wne:recipientData>
-  <wne:recipientData>
-    <wne:active wne:val="1"/>
-  </wne:recipientData>
-  <wne:recipientData>
-    <wne:active wne:val="1"/>
-  </wne:recipientData>
-  <wne:recipientData>
-    <wne:active wne:val="1"/>
-  </wne:recipientData>
-  <wne:recipientData>
-    <wne:active wne:val="1"/>
-  </wne:recipientData>
-  <wne:recipientData>
-    <wne:active wne:val="1"/>
-  </wne:recipientData>
-  <wne:recipientData>
-    <wne:active wne:val="1"/>
-  </wne:recipientData>
-  <wne:recipientData>
-    <wne:active wne:val="1"/>
-  </wne:recipientData>
-  <wne:recipientData>
-    <wne:active wne:val="1"/>
-  </wne:recipientData>
-  <wne:recipientData>
-    <wne:active wne:val="1"/>
-  </wne:recipientData>
-  <wne:recipientData>
-    <wne:active wne:val="1"/>
-  </wne:recipientData>
-  <wne:recipientData>
-    <wne:active wne:val="1"/>
-  </wne:recipientData>
-  <wne:recipientData>
-    <wne:active wne:val="1"/>
-  </wne:recipientData>
-  <wne:recipientData>
-    <wne:active wne:val="1"/>
-  </wne:recipientData>
-  <wne:recipientData>
-    <wne:active wne:val="1"/>
-  </wne:recipientData>
-  <wne:recipientData>
-    <wne:active wne:val="1"/>
-  </wne:recipientData>
-  <wne:recipientData>
-    <wne:active wne:val="1"/>
-  </wne:recipientData>
-  <wne:recipientData>
-    <wne:active wne:val="1"/>
-  </wne:recipientData>
-  <wne:recipientData>
-    <wne:active wne:val="1"/>
-  </wne:recipientData>
-  <wne:recipientData>
-    <wne:active wne:val="1"/>
-  </wne:recipientData>
-  <wne:recipientData>
-    <wne:active wne:val="1"/>
-  </wne:recipientData>
-  <wne:recipientData>
-    <wne:active wne:val="1"/>
-  </wne:recipientData>
-  <wne:recipientData>
-    <wne:active wne:val="1"/>
-  </wne:recipientData>
-  <wne:recipientData>
-    <wne:active wne:val="1"/>
-  </wne:recipientData>
-  <wne:recipientData>
-    <wne:active wne:val="1"/>
-  </wne:recipientData>
-  <wne:recipientData>
-    <wne:active wne:val="1"/>
-  </wne:recipientData>
-  <wne:recipientData>
-    <wne:active wne:val="1"/>
-  </wne:recipientData>
-  <wne:recipientData>
-    <wne:active wne:val="1"/>
-  </wne:recipientData>
-  <wne:recipientData>
-    <wne:active wne:val="1"/>
-  </wne:recipientData>
-  <wne:recipientData>
-    <wne:active wne:val="1"/>
-  </wne:recipientData>
-  <wne:recipientData>
-    <wne:active wne:val="1"/>
-  </wne:recipientData>
-  <wne:recipientData>
-    <wne:active wne:val="1"/>
-  </wne:recipientData>
-  <wne:recipientData>
-    <wne:active wne:val="1"/>
-  </wne:recipientData>
-  <wne:recipientData>
-    <wne:active wne:val="1"/>
-  </wne:recipientData>
-  <wne:recipientData>
-    <wne:active wne:val="1"/>
-  </wne:recipientData>
-  <wne:recipientData>
-    <wne:active wne:val="1"/>
-  </wne:recipientData>
-  <wne:recipientData>
-    <wne:active wne:val="1"/>
-  </wne:recipientData>
-  <wne:recipientData>
-    <wne:active wne:val="1"/>
-  </wne:recipientData>
-  <wne:recipientData>
-    <wne:active wne:val="1"/>
-  </wne:recipientData>
-  <wne:recipientData>
-    <wne:active wne:val="1"/>
-  </wne:recipientData>
-  <wne:recipientData>
-    <wne:active wne:val="1"/>
-  </wne:recipientData>
-  <wne:recipientData>
-    <wne:active wne:val="1"/>
-  </wne:recipientData>
-  <wne:recipientData>
-    <wne:active wne:val="1"/>
-  </wne:recipientData>
-  <wne:recipientData>
-    <wne:active wne:val="1"/>
-  </wne:recipientData>
-  <wne:recipientData>
-    <wne:active wne:val="1"/>
-  </wne:recipientData>
-  <wne:recipientData>
-    <wne:active wne:val="1"/>
-  </wne:recipientData>
-  <wne:recipientData>
-    <wne:active wne:val="1"/>
-  </wne:recipientData>
-  <wne:recipientData>
-    <wne:active wne:val="1"/>
-  </wne:recipientData>
-  <wne:recipientData>
-    <wne:active wne:val="1"/>
-  </wne:recipientData>
-  <wne:recipientData>
-    <wne:active wne:val="1"/>
-  </wne:recipientData>
-  <wne:recipientData>
-    <wne:active wne:val="1"/>
-  </wne:recipientData>
-  <wne:recipientData>
-    <wne:active wne:val="1"/>
-  </wne:recipientData>
-  <wne:recipientData>
-    <wne:active wne:val="1"/>
-  </wne:recipientData>
-  <wne:recipientData>
-    <wne:active wne:val="1"/>
-  </wne:recipientData>
-  <wne:recipientData>
-    <wne:active wne:val="1"/>
-  </wne:recipientData>
-  <wne:recipientData>
-    <wne:active wne:val="1"/>
-  </wne:recipientData>
-  <wne:recipientData>
-    <wne:active wne:val="1"/>
-  </wne:recipientData>
-  <wne:recipientData>
-    <wne:active wne:val="1"/>
-  </wne:recipientData>
-  <wne:recipientData>
-    <wne:active wne:val="1"/>
-  </wne:recipientData>
-  <wne:recipientData>
-    <wne:active wne:val="1"/>
-  </wne:recipientData>
-  <wne:recipientData>
-    <wne:active wne:val="1"/>
-  </wne:recipientData>
-  <wne:recipientData>
-    <wne:active wne:val="1"/>
-  </wne:recipientData>
-  <wne:recipientData>
-    <wne:active wne:val="1"/>
-  </wne:recipientData>
-  <wne:recipientData>
-    <wne:active wne:val="1"/>
-  </wne:recipientData>
-  <wne:recipientData>
-    <wne:active wne:val="1"/>
-  </wne:recipientData>
-  <wne:recipientData>
-    <wne:active wne:val="1"/>
-  </wne:recipientData>
-  <wne:recipientData>
-    <wne:active wne:val="1"/>
-    <wne:hash wne:val="-393546638"/>
-  </wne:recipientData>
-  <wne:recipientData>
-    <wne:active wne:val="1"/>
-  </wne:recipientData>
-  <wne:recipientData>
-    <wne:active wne:val="1"/>
-  </wne:recipientData>
-  <wne:recipientData>
-    <wne:active wne:val="1"/>
-  </wne:recipientData>
-  <wne:recipientData>
-    <wne:active wne:val="1"/>
-  </wne:recipientData>
-  <wne:recipientData>
-    <wne:active wne:val="1"/>
-  </wne:recipientData>
-  <wne:recipientData>
-    <wne:active wne:val="1"/>
-  </wne:recipientData>
-  <wne:recipientData>
-    <wne:active wne:val="1"/>
-  </wne:recipientData>
-  <wne:recipientData>
-    <wne:active wne:val="1"/>
-  </wne:recipientData>
-  <wne:recipientData>
-    <wne:active wne:val="1"/>
-  </wne:recipientData>
-  <wne:recipientData>
-    <wne:active wne:val="1"/>
-  </wne:recipientData>
-  <wne:recipientData>
-    <wne:active wne:val="1"/>
-  </wne:recipientData>
-  <wne:recipientData>
-    <wne:active wne:val="1"/>
-  </wne:recipientData>
-  <wne:recipientData>
-    <wne:active wne:val="1"/>
-  </wne:recipientData>
-  <wne:recipientData>
-    <wne:active wne:val="1"/>
-  </wne:recipientData>
-  <wne:recipientData>
-    <wne:active wne:val="1"/>
-  </wne:recipientData>
-  <wne:recipientData>
-    <wne:active wne:val="1"/>
-  </wne:recipientData>
-  <wne:recipientData>
-    <wne:active wne:val="1"/>
-  </wne:recipientData>
-  <wne:recipientData>
-    <wne:active wne:val="1"/>
-  </wne:recipientData>
-  <wne:recipientData>
-    <wne:active wne:val="1"/>
-  </wne:recipientData>
-  <wne:recipientData>
-    <wne:active wne:val="1"/>
-  </wne:recipientData>
-  <wne:recipientData>
-    <wne:active wne:val="1"/>
-  </wne:recipientData>
-  <wne:recipientData>
-    <wne:active wne:val="1"/>
-  </wne:recipientData>
-  <wne:recipientData>
-    <wne:active wne:val="1"/>
-  </wne:recipientData>
-  <wne:recipientData>
-    <wne:active wne:val="1"/>
-  </wne:recipientData>
-  <wne:recipientData>
-    <wne:active wne:val="1"/>
-  </wne:recipientData>
-  <wne:recipientData>
-    <wne:active wne:val="1"/>
-  </wne:recipientData>
-  <wne:recipientData>
-    <wne:active wne:val="1"/>
-  </wne:recipientData>
-  <wne:recipientData>
-    <wne:active wne:val="1"/>
-  </wne:recipientData>
-  <wne:recipientData>
-    <wne:active wne:val="1"/>
-  </wne:recipientData>
-  <wne:recipientData>
-    <wne:active wne:val="1"/>
-  </wne:recipientData>
-  <wne:recipientData>
-    <wne:active wne:val="1"/>
-  </wne:recipientData>
-  <wne:recipientData>
-    <wne:active wne:val="1"/>
-  </wne:recipientData>
-  <wne:recipientData>
-    <wne:active wne:val="1"/>
-  </wne:recipientData>
-  <wne:recipientData>
-    <wne:active wne:val="1"/>
-  </wne:recipientData>
-  <wne:recipientData>
-    <wne:active wne:val="1"/>
-  </wne:recipientData>
-  <wne:recipientData>
-    <wne:active wne:val="1"/>
-  </wne:recipientData>
-  <wne:recipientData>
-    <wne:active wne:val="1"/>
-  </wne:recipientData>
-  <wne:recipientData>
-    <wne:active wne:val="1"/>
-  </wne:recipientData>
-  <wne:recipientData>
-    <wne:active wne:val="1"/>
-  </wne:recipientData>
-  <wne:recipientData>
-    <wne:active wne:val="1"/>
-  </wne:recipientData>
-  <wne:recipientData>
-    <wne:active wne:val="1"/>
-  </wne:recipientData>
-  <wne:recipientData>
-    <wne:active wne:val="1"/>
-  </wne:recipientData>
-  <wne:recipientData>
-    <wne:active wne:val="1"/>
-  </wne:recipientData>
-  <wne:recipientData>
-    <wne:active wne:val="1"/>
-  </wne:recipientData>
-  <wne:recipientData>
-    <wne:active wne:val="1"/>
-  </wne:recipientData>
-  <wne:recipientData>
-    <wne:active wne:val="1"/>
-  </wne:recipientData>
-  <wne:recipientData>
-    <wne:active wne:val="1"/>
-  </wne:recipientData>
-  <wne:recipientData>
-    <wne:active wne:val="1"/>
-  </wne:recipientData>
-  <wne:recipientData>
-    <wne:active wne:val="1"/>
-  </wne:recipientData>
-  <wne:recipientData>
-    <wne:active wne:val="1"/>
-  </wne:recipientData>
-  <wne:recipientData>
-    <wne:active wne:val="1"/>
-  </wne:recipientData>
-  <wne:recipientData>
-    <wne:active wne:val="1"/>
-  </wne:recipientData>
-  <wne:recipientData>
-    <wne:active wne:val="1"/>
-  </wne:recipientData>
-  <wne:recipientData>
-    <wne:active wne:val="1"/>
-  </wne:recipientData>
-  <wne:recipientData>
-    <wne:active wne:val="1"/>
-  </wne:recipientData>
-  <wne:recipientData>
-    <wne:active wne:val="1"/>
-  </wne:recipientData>
-  <wne:recipientData>
-    <wne:active wne:val="1"/>
-  </wne:recipientData>
-  <wne:recipientData>
-    <wne:active wne:val="1"/>
-  </wne:recipientData>
-  <wne:recipientData>
-    <wne:active wne:val="1"/>
-  </wne:recipientData>
-  <wne:recipientData>
-    <wne:active wne:val="1"/>
-  </wne:recipientData>
-  <wne:recipientData>
-    <wne:active wne:val="1"/>
-  </wne:recipientData>
-  <wne:recipientData>
-    <wne:active wne:val="1"/>
-  </wne:recipientData>
-  <wne:recipientData>
-    <wne:active wne:val="1"/>
-  </wne:recipientData>
-  <wne:recipientData>
-    <wne:active wne:val="1"/>
-  </wne:recipientData>
-  <wne:recipientData>
-    <wne:active wne:val="1"/>
-  </wne:recipientData>
-  <wne:recipientData>
-    <wne:active wne:val="1"/>
-  </wne:recipientData>
-  <wne:recipientData>
-    <wne:active wne:val="1"/>
-  </wne:recipientData>
-  <wne:recipientData>
-    <wne:active wne:val="1"/>
-  </wne:recipientData>
-  <wne:recipientData>
-    <wne:active wne:val="1"/>
-  </wne:recipientData>
-  <wne:recipientData>
-    <wne:active wne:val="1"/>
-  </wne:recipientData>
-  <wne:recipientData>
-    <wne:active wne:val="1"/>
-  </wne:recipientData>
-  <wne:recipientData>
-    <wne:active wne:val="1"/>
-  </wne:recipientData>
-  <wne:recipientData>
-    <wne:active wne:val="1"/>
-  </wne:recipientData>
-  <wne:recipientData>
-    <wne:active wne:val="1"/>
-  </wne:recipientData>
-  <wne:recipientData>
-    <wne:active wne:val="1"/>
-  </wne:recipientData>
-  <wne:recipientData>
-    <wne:active wne:val="1"/>
-  </wne:recipientData>
-  <wne:recipientData>
-    <wne:active wne:val="1"/>
-  </wne:recipientData>
-  <wne:recipientData>
-    <wne:active wne:val="1"/>
-  </wne:recipientData>
-  <wne:recipientData>
-    <wne:active wne:val="1"/>
-  </wne:recipientData>
-  <wne:recipientData>
-    <wne:active wne:val="1"/>
-  </wne:recipientData>
-</wne:recipients>
-</file>
-
 <file path=word/styles.xml><?xml version="1.0" encoding="utf-8"?>
-<w:styles xmlns:mc="http://schemas.openxmlformats.org/markup-compatibility/2006" xmlns:r="http://schemas.openxmlformats.org/officeDocument/2006/relationships" xmlns:w="http://schemas.openxmlformats.org/wordprocessingml/2006/main" xmlns:w14="http://schemas.microsoft.com/office/word/2010/wordml" xmlns:w15="http://schemas.microsoft.com/office/word/2012/wordml" xmlns:w16cex="http://schemas.microsoft.com/office/word/2018/wordml/cex" xmlns:w16cid="http://schemas.microsoft.com/office/word/2016/wordml/cid" xmlns:w16="http://schemas.microsoft.com/office/word/2018/wordml" xmlns:w16du="http://schemas.microsoft.com/office/word/2023/wordml/word16du" xmlns:w16sdtdh="http://schemas.microsoft.com/office/word/2020/wordml/sdtdatahash" xmlns:w16sdtfl="http://schemas.microsoft.com/office/word/2024/wordml/sdtformatlock" xmlns:w16se="http://schemas.microsoft.com/office/word/2015/wordml/symex" mc:Ignorable="w14 w15 w16se w16cid w16 w16cex w16sdtdh w16sdtfl w16du">
+<w:styles xmlns:mc="http://schemas.openxmlformats.org/markup-compatibility/2006" xmlns:r="http://schemas.openxmlformats.org/officeDocument/2006/relationships" xmlns:w="http://schemas.openxmlformats.org/wordprocessingml/2006/main" xmlns:w14="http://schemas.microsoft.com/office/word/2010/wordml" mc:Ignorable="w14">
   <w:docDefaults>
     <w:rPrDefault>
       <w:rPr>
@@ -8220,383 +7185,145 @@
     </w:rPrDefault>
     <w:pPrDefault/>
   </w:docDefaults>
-  <w:latentStyles w:defLockedState="0" w:defUIPriority="99" w:defSemiHidden="0" w:defUnhideWhenUsed="0" w:defQFormat="0" w:count="376">
-    <w:lsdException w:name="Normal" w:uiPriority="0" w:qFormat="1"/>
-    <w:lsdException w:name="heading 1" w:uiPriority="9" w:qFormat="1"/>
-    <w:lsdException w:name="heading 2" w:semiHidden="1" w:uiPriority="9" w:unhideWhenUsed="1" w:qFormat="1"/>
-    <w:lsdException w:name="heading 3" w:semiHidden="1" w:uiPriority="9" w:unhideWhenUsed="1" w:qFormat="1"/>
-    <w:lsdException w:name="heading 4" w:semiHidden="1" w:uiPriority="9" w:unhideWhenUsed="1" w:qFormat="1"/>
-    <w:lsdException w:name="heading 5" w:semiHidden="1" w:uiPriority="9" w:unhideWhenUsed="1" w:qFormat="1"/>
-    <w:lsdException w:name="heading 6" w:semiHidden="1" w:uiPriority="9" w:unhideWhenUsed="1" w:qFormat="1"/>
-    <w:lsdException w:name="heading 7" w:semiHidden="1" w:uiPriority="9" w:unhideWhenUsed="1" w:qFormat="1"/>
-    <w:lsdException w:name="heading 8" w:semiHidden="1" w:uiPriority="9" w:unhideWhenUsed="1" w:qFormat="1"/>
-    <w:lsdException w:name="heading 9" w:semiHidden="1" w:uiPriority="9" w:unhideWhenUsed="1" w:qFormat="1"/>
-    <w:lsdException w:name="index 1" w:semiHidden="1" w:unhideWhenUsed="1"/>
-    <w:lsdException w:name="index 2" w:semiHidden="1" w:unhideWhenUsed="1"/>
-    <w:lsdException w:name="index 3" w:semiHidden="1" w:unhideWhenUsed="1"/>
-    <w:lsdException w:name="index 4" w:semiHidden="1" w:unhideWhenUsed="1"/>
-    <w:lsdException w:name="index 5" w:semiHidden="1" w:unhideWhenUsed="1"/>
-    <w:lsdException w:name="index 6" w:semiHidden="1" w:unhideWhenUsed="1"/>
-    <w:lsdException w:name="index 7" w:semiHidden="1" w:unhideWhenUsed="1"/>
-    <w:lsdException w:name="index 8" w:semiHidden="1" w:unhideWhenUsed="1"/>
-    <w:lsdException w:name="index 9" w:semiHidden="1" w:unhideWhenUsed="1"/>
-    <w:lsdException w:name="toc 1" w:semiHidden="1" w:uiPriority="39" w:unhideWhenUsed="1"/>
-    <w:lsdException w:name="toc 2" w:semiHidden="1" w:uiPriority="39" w:unhideWhenUsed="1"/>
-    <w:lsdException w:name="toc 3" w:semiHidden="1" w:uiPriority="39" w:unhideWhenUsed="1"/>
-    <w:lsdException w:name="toc 4" w:semiHidden="1" w:uiPriority="39" w:unhideWhenUsed="1"/>
-    <w:lsdException w:name="toc 5" w:semiHidden="1" w:uiPriority="39" w:unhideWhenUsed="1"/>
-    <w:lsdException w:name="toc 6" w:semiHidden="1" w:uiPriority="39" w:unhideWhenUsed="1"/>
-    <w:lsdException w:name="toc 7" w:semiHidden="1" w:uiPriority="39" w:unhideWhenUsed="1"/>
-    <w:lsdException w:name="toc 8" w:semiHidden="1" w:uiPriority="39" w:unhideWhenUsed="1"/>
-    <w:lsdException w:name="toc 9" w:semiHidden="1" w:uiPriority="39" w:unhideWhenUsed="1"/>
-    <w:lsdException w:name="Normal Indent" w:semiHidden="1" w:unhideWhenUsed="1"/>
-    <w:lsdException w:name="footnote text" w:semiHidden="1" w:unhideWhenUsed="1"/>
-    <w:lsdException w:name="annotation text" w:semiHidden="1" w:unhideWhenUsed="1"/>
-    <w:lsdException w:name="header" w:semiHidden="1" w:unhideWhenUsed="1"/>
-    <w:lsdException w:name="footer" w:semiHidden="1" w:unhideWhenUsed="1"/>
-    <w:lsdException w:name="index heading" w:semiHidden="1" w:unhideWhenUsed="1"/>
-    <w:lsdException w:name="caption" w:semiHidden="1" w:uiPriority="35" w:unhideWhenUsed="1" w:qFormat="1"/>
-    <w:lsdException w:name="table of figures" w:semiHidden="1" w:unhideWhenUsed="1"/>
-    <w:lsdException w:name="envelope address" w:semiHidden="1" w:unhideWhenUsed="1"/>
-    <w:lsdException w:name="envelope return" w:semiHidden="1" w:unhideWhenUsed="1"/>
-    <w:lsdException w:name="footnote reference" w:semiHidden="1" w:unhideWhenUsed="1"/>
-    <w:lsdException w:name="annotation reference" w:semiHidden="1" w:unhideWhenUsed="1"/>
-    <w:lsdException w:name="line number" w:semiHidden="1" w:unhideWhenUsed="1"/>
-    <w:lsdException w:name="page number" w:semiHidden="1" w:unhideWhenUsed="1"/>
-    <w:lsdException w:name="endnote reference" w:semiHidden="1" w:unhideWhenUsed="1"/>
-    <w:lsdException w:name="endnote text" w:semiHidden="1" w:unhideWhenUsed="1"/>
-    <w:lsdException w:name="table of authorities" w:semiHidden="1" w:unhideWhenUsed="1"/>
-    <w:lsdException w:name="macro" w:semiHidden="1" w:unhideWhenUsed="1"/>
-    <w:lsdException w:name="toa heading" w:semiHidden="1" w:unhideWhenUsed="1"/>
-    <w:lsdException w:name="List" w:semiHidden="1" w:unhideWhenUsed="1"/>
-    <w:lsdException w:name="List Bullet" w:semiHidden="1" w:unhideWhenUsed="1"/>
-    <w:lsdException w:name="List Number" w:semiHidden="1" w:unhideWhenUsed="1"/>
-    <w:lsdException w:name="List 2" w:semiHidden="1" w:unhideWhenUsed="1"/>
-    <w:lsdException w:name="List 3" w:semiHidden="1" w:unhideWhenUsed="1"/>
-    <w:lsdException w:name="List 4" w:semiHidden="1" w:unhideWhenUsed="1"/>
-    <w:lsdException w:name="List 5" w:semiHidden="1" w:unhideWhenUsed="1"/>
-    <w:lsdException w:name="List Bullet 2" w:semiHidden="1" w:unhideWhenUsed="1"/>
-    <w:lsdException w:name="List Bullet 3" w:semiHidden="1" w:unhideWhenUsed="1"/>
-    <w:lsdException w:name="List Bullet 4" w:semiHidden="1" w:unhideWhenUsed="1"/>
-    <w:lsdException w:name="List Bullet 5" w:semiHidden="1" w:unhideWhenUsed="1"/>
-    <w:lsdException w:name="List Number 2" w:semiHidden="1" w:unhideWhenUsed="1"/>
-    <w:lsdException w:name="List Number 3" w:semiHidden="1" w:unhideWhenUsed="1"/>
-    <w:lsdException w:name="List Number 4" w:semiHidden="1" w:unhideWhenUsed="1"/>
-    <w:lsdException w:name="List Number 5" w:semiHidden="1" w:unhideWhenUsed="1"/>
-    <w:lsdException w:name="Title" w:uiPriority="10" w:qFormat="1"/>
-    <w:lsdException w:name="Closing" w:semiHidden="1" w:unhideWhenUsed="1"/>
-    <w:lsdException w:name="Signature" w:semiHidden="1" w:unhideWhenUsed="1"/>
-    <w:lsdException w:name="Default Paragraph Font" w:semiHidden="1" w:uiPriority="1" w:unhideWhenUsed="1"/>
-    <w:lsdException w:name="Body Text" w:semiHidden="1" w:uiPriority="1" w:unhideWhenUsed="1" w:qFormat="1"/>
-    <w:lsdException w:name="Body Text Indent" w:semiHidden="1" w:unhideWhenUsed="1"/>
-    <w:lsdException w:name="List Continue" w:semiHidden="1" w:unhideWhenUsed="1"/>
-    <w:lsdException w:name="List Continue 2" w:semiHidden="1" w:unhideWhenUsed="1"/>
-    <w:lsdException w:name="List Continue 3" w:semiHidden="1" w:unhideWhenUsed="1"/>
-    <w:lsdException w:name="List Continue 4" w:semiHidden="1" w:unhideWhenUsed="1"/>
-    <w:lsdException w:name="List Continue 5" w:semiHidden="1" w:unhideWhenUsed="1"/>
-    <w:lsdException w:name="Message Header" w:semiHidden="1" w:unhideWhenUsed="1"/>
-    <w:lsdException w:name="Subtitle" w:uiPriority="11" w:qFormat="1"/>
-    <w:lsdException w:name="Salutation" w:semiHidden="1" w:unhideWhenUsed="1"/>
-    <w:lsdException w:name="Date" w:semiHidden="1" w:unhideWhenUsed="1"/>
-    <w:lsdException w:name="Body Text First Indent" w:semiHidden="1" w:unhideWhenUsed="1"/>
-    <w:lsdException w:name="Body Text First Indent 2" w:semiHidden="1" w:unhideWhenUsed="1"/>
-    <w:lsdException w:name="Note Heading" w:semiHidden="1" w:unhideWhenUsed="1"/>
-    <w:lsdException w:name="Body Text 2" w:semiHidden="1" w:unhideWhenUsed="1"/>
-    <w:lsdException w:name="Body Text 3" w:semiHidden="1" w:unhideWhenUsed="1"/>
-    <w:lsdException w:name="Body Text Indent 2" w:semiHidden="1" w:unhideWhenUsed="1"/>
-    <w:lsdException w:name="Body Text Indent 3" w:semiHidden="1" w:unhideWhenUsed="1"/>
-    <w:lsdException w:name="Block Text" w:semiHidden="1" w:unhideWhenUsed="1"/>
-    <w:lsdException w:name="Hyperlink" w:semiHidden="1" w:unhideWhenUsed="1"/>
-    <w:lsdException w:name="FollowedHyperlink" w:semiHidden="1" w:unhideWhenUsed="1"/>
-    <w:lsdException w:name="Strong" w:uiPriority="22" w:qFormat="1"/>
-    <w:lsdException w:name="Emphasis" w:uiPriority="20" w:qFormat="1"/>
-    <w:lsdException w:name="Document Map" w:semiHidden="1" w:unhideWhenUsed="1"/>
-    <w:lsdException w:name="Plain Text" w:semiHidden="1" w:unhideWhenUsed="1"/>
-    <w:lsdException w:name="E-mail Signature" w:semiHidden="1" w:unhideWhenUsed="1"/>
-    <w:lsdException w:name="HTML Top of Form" w:semiHidden="1" w:unhideWhenUsed="1"/>
-    <w:lsdException w:name="HTML Bottom of Form" w:semiHidden="1" w:unhideWhenUsed="1"/>
-    <w:lsdException w:name="Normal (Web)" w:semiHidden="1" w:unhideWhenUsed="1"/>
-    <w:lsdException w:name="HTML Acronym" w:semiHidden="1" w:unhideWhenUsed="1"/>
-    <w:lsdException w:name="HTML Address" w:semiHidden="1" w:unhideWhenUsed="1"/>
-    <w:lsdException w:name="HTML Cite" w:semiHidden="1" w:unhideWhenUsed="1"/>
-    <w:lsdException w:name="HTML Code" w:semiHidden="1" w:unhideWhenUsed="1"/>
-    <w:lsdException w:name="HTML Definition" w:semiHidden="1" w:unhideWhenUsed="1"/>
-    <w:lsdException w:name="HTML Keyboard" w:semiHidden="1" w:unhideWhenUsed="1"/>
-    <w:lsdException w:name="HTML Preformatted" w:semiHidden="1" w:unhideWhenUsed="1"/>
-    <w:lsdException w:name="HTML Sample" w:semiHidden="1" w:unhideWhenUsed="1"/>
-    <w:lsdException w:name="HTML Typewriter" w:semiHidden="1" w:unhideWhenUsed="1"/>
-    <w:lsdException w:name="HTML Variable" w:semiHidden="1" w:unhideWhenUsed="1"/>
-    <w:lsdException w:name="Normal Table" w:semiHidden="1" w:unhideWhenUsed="1"/>
-    <w:lsdException w:name="annotation subject" w:semiHidden="1" w:unhideWhenUsed="1"/>
-    <w:lsdException w:name="No List" w:semiHidden="1" w:unhideWhenUsed="1"/>
-    <w:lsdException w:name="Outline List 1" w:semiHidden="1" w:unhideWhenUsed="1"/>
-    <w:lsdException w:name="Outline List 2" w:semiHidden="1" w:unhideWhenUsed="1"/>
-    <w:lsdException w:name="Outline List 3" w:semiHidden="1" w:unhideWhenUsed="1"/>
-    <w:lsdException w:name="Table Simple 1" w:semiHidden="1" w:unhideWhenUsed="1"/>
-    <w:lsdException w:name="Table Simple 2" w:semiHidden="1" w:unhideWhenUsed="1"/>
-    <w:lsdException w:name="Table Simple 3" w:semiHidden="1" w:unhideWhenUsed="1"/>
-    <w:lsdException w:name="Table Classic 1" w:semiHidden="1" w:unhideWhenUsed="1"/>
-    <w:lsdException w:name="Table Classic 2" w:semiHidden="1" w:unhideWhenUsed="1"/>
-    <w:lsdException w:name="Table Classic 3" w:semiHidden="1" w:unhideWhenUsed="1"/>
-    <w:lsdException w:name="Table Classic 4" w:semiHidden="1" w:unhideWhenUsed="1"/>
-    <w:lsdException w:name="Table Colorful 1" w:semiHidden="1" w:unhideWhenUsed="1"/>
-    <w:lsdException w:name="Table Colorful 2" w:semiHidden="1" w:unhideWhenUsed="1"/>
-    <w:lsdException w:name="Table Colorful 3" w:semiHidden="1" w:unhideWhenUsed="1"/>
-    <w:lsdException w:name="Table Columns 1" w:semiHidden="1" w:unhideWhenUsed="1"/>
-    <w:lsdException w:name="Table Columns 2" w:semiHidden="1" w:unhideWhenUsed="1"/>
-    <w:lsdException w:name="Table Columns 3" w:semiHidden="1" w:unhideWhenUsed="1"/>
-    <w:lsdException w:name="Table Columns 4" w:semiHidden="1" w:unhideWhenUsed="1"/>
-    <w:lsdException w:name="Table Columns 5" w:semiHidden="1" w:unhideWhenUsed="1"/>
-    <w:lsdException w:name="Table Grid 1" w:semiHidden="1" w:unhideWhenUsed="1"/>
-    <w:lsdException w:name="Table Grid 2" w:semiHidden="1" w:unhideWhenUsed="1"/>
-    <w:lsdException w:name="Table Grid 3" w:semiHidden="1" w:unhideWhenUsed="1"/>
-    <w:lsdException w:name="Table Grid 4" w:semiHidden="1" w:unhideWhenUsed="1"/>
-    <w:lsdException w:name="Table Grid 5" w:semiHidden="1" w:unhideWhenUsed="1"/>
-    <w:lsdException w:name="Table Grid 6" w:semiHidden="1" w:unhideWhenUsed="1"/>
-    <w:lsdException w:name="Table Grid 7" w:semiHidden="1" w:unhideWhenUsed="1"/>
-    <w:lsdException w:name="Table Grid 8" w:semiHidden="1" w:unhideWhenUsed="1"/>
-    <w:lsdException w:name="Table List 1" w:semiHidden="1" w:unhideWhenUsed="1"/>
-    <w:lsdException w:name="Table List 2" w:semiHidden="1" w:unhideWhenUsed="1"/>
-    <w:lsdException w:name="Table List 3" w:semiHidden="1" w:unhideWhenUsed="1"/>
-    <w:lsdException w:name="Table List 4" w:semiHidden="1" w:unhideWhenUsed="1"/>
-    <w:lsdException w:name="Table List 5" w:semiHidden="1" w:unhideWhenUsed="1"/>
-    <w:lsdException w:name="Table List 6" w:semiHidden="1" w:unhideWhenUsed="1"/>
-    <w:lsdException w:name="Table List 7" w:semiHidden="1" w:unhideWhenUsed="1"/>
-    <w:lsdException w:name="Table List 8" w:semiHidden="1" w:unhideWhenUsed="1"/>
-    <w:lsdException w:name="Table 3D effects 1" w:semiHidden="1" w:unhideWhenUsed="1"/>
-    <w:lsdException w:name="Table 3D effects 2" w:semiHidden="1" w:unhideWhenUsed="1"/>
-    <w:lsdException w:name="Table 3D effects 3" w:semiHidden="1" w:unhideWhenUsed="1"/>
-    <w:lsdException w:name="Table Contemporary" w:semiHidden="1" w:unhideWhenUsed="1"/>
-    <w:lsdException w:name="Table Elegant" w:semiHidden="1" w:unhideWhenUsed="1"/>
-    <w:lsdException w:name="Table Professional" w:semiHidden="1" w:unhideWhenUsed="1"/>
-    <w:lsdException w:name="Table Subtle 1" w:semiHidden="1" w:unhideWhenUsed="1"/>
-    <w:lsdException w:name="Table Subtle 2" w:semiHidden="1" w:unhideWhenUsed="1"/>
-    <w:lsdException w:name="Table Web 1" w:semiHidden="1" w:unhideWhenUsed="1"/>
-    <w:lsdException w:name="Table Web 2" w:semiHidden="1" w:unhideWhenUsed="1"/>
-    <w:lsdException w:name="Table Web 3" w:semiHidden="1" w:unhideWhenUsed="1"/>
-    <w:lsdException w:name="Balloon Text" w:semiHidden="1" w:unhideWhenUsed="1"/>
-    <w:lsdException w:name="Table Grid" w:uiPriority="39"/>
-    <w:lsdException w:name="Table Theme" w:semiHidden="1" w:unhideWhenUsed="1"/>
-    <w:lsdException w:name="Placeholder Text" w:semiHidden="1"/>
-    <w:lsdException w:name="No Spacing" w:uiPriority="1" w:qFormat="1"/>
-    <w:lsdException w:name="Light Shading" w:uiPriority="60"/>
-    <w:lsdException w:name="Light List" w:uiPriority="61"/>
-    <w:lsdException w:name="Light Grid" w:uiPriority="62"/>
-    <w:lsdException w:name="Medium Shading 1" w:uiPriority="63"/>
-    <w:lsdException w:name="Medium Shading 2" w:uiPriority="64"/>
-    <w:lsdException w:name="Medium List 1" w:uiPriority="65"/>
-    <w:lsdException w:name="Medium List 2" w:uiPriority="66"/>
-    <w:lsdException w:name="Medium Grid 1" w:uiPriority="67"/>
-    <w:lsdException w:name="Medium Grid 2" w:uiPriority="68"/>
-    <w:lsdException w:name="Medium Grid 3" w:uiPriority="69"/>
-    <w:lsdException w:name="Dark List" w:uiPriority="70"/>
-    <w:lsdException w:name="Colorful Shading" w:uiPriority="71"/>
-    <w:lsdException w:name="Colorful List" w:uiPriority="72"/>
-    <w:lsdException w:name="Colorful Grid" w:uiPriority="73"/>
-    <w:lsdException w:name="Light Shading Accent 1" w:uiPriority="60"/>
-    <w:lsdException w:name="Light List Accent 1" w:uiPriority="61"/>
-    <w:lsdException w:name="Light Grid Accent 1" w:uiPriority="62"/>
-    <w:lsdException w:name="Medium Shading 1 Accent 1" w:uiPriority="63"/>
-    <w:lsdException w:name="Medium Shading 2 Accent 1" w:uiPriority="64"/>
-    <w:lsdException w:name="Medium List 1 Accent 1" w:uiPriority="65"/>
-    <w:lsdException w:name="Revision" w:semiHidden="1"/>
-    <w:lsdException w:name="List Paragraph" w:uiPriority="1" w:qFormat="1"/>
-    <w:lsdException w:name="Quote" w:uiPriority="29" w:qFormat="1"/>
-    <w:lsdException w:name="Intense Quote" w:uiPriority="30" w:qFormat="1"/>
-    <w:lsdException w:name="Medium List 2 Accent 1" w:uiPriority="66"/>
-    <w:lsdException w:name="Medium Grid 1 Accent 1" w:uiPriority="67"/>
-    <w:lsdException w:name="Medium Grid 2 Accent 1" w:uiPriority="68"/>
-    <w:lsdException w:name="Medium Grid 3 Accent 1" w:uiPriority="69"/>
-    <w:lsdException w:name="Dark List Accent 1" w:uiPriority="70"/>
-    <w:lsdException w:name="Colorful Shading Accent 1" w:uiPriority="71"/>
-    <w:lsdException w:name="Colorful List Accent 1" w:uiPriority="72"/>
-    <w:lsdException w:name="Colorful Grid Accent 1" w:uiPriority="73"/>
-    <w:lsdException w:name="Light Shading Accent 2" w:uiPriority="60"/>
-    <w:lsdException w:name="Light List Accent 2" w:uiPriority="61"/>
-    <w:lsdException w:name="Light Grid Accent 2" w:uiPriority="62"/>
-    <w:lsdException w:name="Medium Shading 1 Accent 2" w:uiPriority="63"/>
-    <w:lsdException w:name="Medium Shading 2 Accent 2" w:uiPriority="64"/>
-    <w:lsdException w:name="Medium List 1 Accent 2" w:uiPriority="65"/>
-    <w:lsdException w:name="Medium List 2 Accent 2" w:uiPriority="66"/>
-    <w:lsdException w:name="Medium Grid 1 Accent 2" w:uiPriority="67"/>
-    <w:lsdException w:name="Medium Grid 2 Accent 2" w:uiPriority="68"/>
-    <w:lsdException w:name="Medium Grid 3 Accent 2" w:uiPriority="69"/>
-    <w:lsdException w:name="Dark List Accent 2" w:uiPriority="70"/>
-    <w:lsdException w:name="Colorful Shading Accent 2" w:uiPriority="71"/>
-    <w:lsdException w:name="Colorful List Accent 2" w:uiPriority="72"/>
-    <w:lsdException w:name="Colorful Grid Accent 2" w:uiPriority="73"/>
-    <w:lsdException w:name="Light Shading Accent 3" w:uiPriority="60"/>
-    <w:lsdException w:name="Light List Accent 3" w:uiPriority="61"/>
-    <w:lsdException w:name="Light Grid Accent 3" w:uiPriority="62"/>
-    <w:lsdException w:name="Medium Shading 1 Accent 3" w:uiPriority="63"/>
-    <w:lsdException w:name="Medium Shading 2 Accent 3" w:uiPriority="64"/>
-    <w:lsdException w:name="Medium List 1 Accent 3" w:uiPriority="65"/>
-    <w:lsdException w:name="Medium List 2 Accent 3" w:uiPriority="66"/>
-    <w:lsdException w:name="Medium Grid 1 Accent 3" w:uiPriority="67"/>
-    <w:lsdException w:name="Medium Grid 2 Accent 3" w:uiPriority="68"/>
-    <w:lsdException w:name="Medium Grid 3 Accent 3" w:uiPriority="69"/>
-    <w:lsdException w:name="Dark List Accent 3" w:uiPriority="70"/>
-    <w:lsdException w:name="Colorful Shading Accent 3" w:uiPriority="71"/>
-    <w:lsdException w:name="Colorful List Accent 3" w:uiPriority="72"/>
-    <w:lsdException w:name="Colorful Grid Accent 3" w:uiPriority="73"/>
-    <w:lsdException w:name="Light Shading Accent 4" w:uiPriority="60"/>
-    <w:lsdException w:name="Light List Accent 4" w:uiPriority="61"/>
-    <w:lsdException w:name="Light Grid Accent 4" w:uiPriority="62"/>
-    <w:lsdException w:name="Medium Shading 1 Accent 4" w:uiPriority="63"/>
-    <w:lsdException w:name="Medium Shading 2 Accent 4" w:uiPriority="64"/>
-    <w:lsdException w:name="Medium List 1 Accent 4" w:uiPriority="65"/>
-    <w:lsdException w:name="Medium List 2 Accent 4" w:uiPriority="66"/>
-    <w:lsdException w:name="Medium Grid 1 Accent 4" w:uiPriority="67"/>
-    <w:lsdException w:name="Medium Grid 2 Accent 4" w:uiPriority="68"/>
-    <w:lsdException w:name="Medium Grid 3 Accent 4" w:uiPriority="69"/>
-    <w:lsdException w:name="Dark List Accent 4" w:uiPriority="70"/>
-    <w:lsdException w:name="Colorful Shading Accent 4" w:uiPriority="71"/>
-    <w:lsdException w:name="Colorful List Accent 4" w:uiPriority="72"/>
-    <w:lsdException w:name="Colorful Grid Accent 4" w:uiPriority="73"/>
-    <w:lsdException w:name="Light Shading Accent 5" w:uiPriority="60"/>
-    <w:lsdException w:name="Light List Accent 5" w:uiPriority="61"/>
-    <w:lsdException w:name="Light Grid Accent 5" w:uiPriority="62"/>
-    <w:lsdException w:name="Medium Shading 1 Accent 5" w:uiPriority="63"/>
-    <w:lsdException w:name="Medium Shading 2 Accent 5" w:uiPriority="64"/>
-    <w:lsdException w:name="Medium List 1 Accent 5" w:uiPriority="65"/>
-    <w:lsdException w:name="Medium List 2 Accent 5" w:uiPriority="66"/>
-    <w:lsdException w:name="Medium Grid 1 Accent 5" w:uiPriority="67"/>
-    <w:lsdException w:name="Medium Grid 2 Accent 5" w:uiPriority="68"/>
-    <w:lsdException w:name="Medium Grid 3 Accent 5" w:uiPriority="69"/>
-    <w:lsdException w:name="Dark List Accent 5" w:uiPriority="70"/>
-    <w:lsdException w:name="Colorful Shading Accent 5" w:uiPriority="71"/>
-    <w:lsdException w:name="Colorful List Accent 5" w:uiPriority="72"/>
-    <w:lsdException w:name="Colorful Grid Accent 5" w:uiPriority="73"/>
-    <w:lsdException w:name="Light Shading Accent 6" w:uiPriority="60"/>
-    <w:lsdException w:name="Light List Accent 6" w:uiPriority="61"/>
-    <w:lsdException w:name="Light Grid Accent 6" w:uiPriority="62"/>
-    <w:lsdException w:name="Medium Shading 1 Accent 6" w:uiPriority="63"/>
-    <w:lsdException w:name="Medium Shading 2 Accent 6" w:uiPriority="64"/>
-    <w:lsdException w:name="Medium List 1 Accent 6" w:uiPriority="65"/>
-    <w:lsdException w:name="Medium List 2 Accent 6" w:uiPriority="66"/>
-    <w:lsdException w:name="Medium Grid 1 Accent 6" w:uiPriority="67"/>
-    <w:lsdException w:name="Medium Grid 2 Accent 6" w:uiPriority="68"/>
-    <w:lsdException w:name="Medium Grid 3 Accent 6" w:uiPriority="69"/>
-    <w:lsdException w:name="Dark List Accent 6" w:uiPriority="70"/>
-    <w:lsdException w:name="Colorful Shading Accent 6" w:uiPriority="71"/>
-    <w:lsdException w:name="Colorful List Accent 6" w:uiPriority="72"/>
-    <w:lsdException w:name="Colorful Grid Accent 6" w:uiPriority="73"/>
-    <w:lsdException w:name="Subtle Emphasis" w:uiPriority="19" w:qFormat="1"/>
-    <w:lsdException w:name="Intense Emphasis" w:uiPriority="21" w:qFormat="1"/>
-    <w:lsdException w:name="Subtle Reference" w:uiPriority="31" w:qFormat="1"/>
-    <w:lsdException w:name="Intense Reference" w:uiPriority="32" w:qFormat="1"/>
-    <w:lsdException w:name="Book Title" w:uiPriority="33" w:qFormat="1"/>
-    <w:lsdException w:name="Bibliography" w:semiHidden="1" w:uiPriority="37" w:unhideWhenUsed="1"/>
-    <w:lsdException w:name="TOC Heading" w:semiHidden="1" w:uiPriority="39" w:unhideWhenUsed="1" w:qFormat="1"/>
-    <w:lsdException w:name="Plain Table 1" w:uiPriority="41"/>
-    <w:lsdException w:name="Plain Table 2" w:uiPriority="42"/>
-    <w:lsdException w:name="Plain Table 3" w:uiPriority="43"/>
-    <w:lsdException w:name="Plain Table 4" w:uiPriority="44"/>
-    <w:lsdException w:name="Plain Table 5" w:uiPriority="45"/>
-    <w:lsdException w:name="Grid Table Light" w:uiPriority="40"/>
-    <w:lsdException w:name="Grid Table 1 Light" w:uiPriority="46"/>
-    <w:lsdException w:name="Grid Table 2" w:uiPriority="47"/>
-    <w:lsdException w:name="Grid Table 3" w:uiPriority="48"/>
-    <w:lsdException w:name="Grid Table 4" w:uiPriority="49"/>
-    <w:lsdException w:name="Grid Table 5 Dark" w:uiPriority="50"/>
-    <w:lsdException w:name="Grid Table 6 Colorful" w:uiPriority="51"/>
-    <w:lsdException w:name="Grid Table 7 Colorful" w:uiPriority="52"/>
-    <w:lsdException w:name="Grid Table 1 Light Accent 1" w:uiPriority="46"/>
-    <w:lsdException w:name="Grid Table 2 Accent 1" w:uiPriority="47"/>
-    <w:lsdException w:name="Grid Table 3 Accent 1" w:uiPriority="48"/>
-    <w:lsdException w:name="Grid Table 4 Accent 1" w:uiPriority="49"/>
-    <w:lsdException w:name="Grid Table 5 Dark Accent 1" w:uiPriority="50"/>
-    <w:lsdException w:name="Grid Table 6 Colorful Accent 1" w:uiPriority="51"/>
-    <w:lsdException w:name="Grid Table 7 Colorful Accent 1" w:uiPriority="52"/>
-    <w:lsdException w:name="Grid Table 1 Light Accent 2" w:uiPriority="46"/>
-    <w:lsdException w:name="Grid Table 2 Accent 2" w:uiPriority="47"/>
-    <w:lsdException w:name="Grid Table 3 Accent 2" w:uiPriority="48"/>
-    <w:lsdException w:name="Grid Table 4 Accent 2" w:uiPriority="49"/>
-    <w:lsdException w:name="Grid Table 5 Dark Accent 2" w:uiPriority="50"/>
-    <w:lsdException w:name="Grid Table 6 Colorful Accent 2" w:uiPriority="51"/>
-    <w:lsdException w:name="Grid Table 7 Colorful Accent 2" w:uiPriority="52"/>
-    <w:lsdException w:name="Grid Table 1 Light Accent 3" w:uiPriority="46"/>
-    <w:lsdException w:name="Grid Table 2 Accent 3" w:uiPriority="47"/>
-    <w:lsdException w:name="Grid Table 3 Accent 3" w:uiPriority="48"/>
-    <w:lsdException w:name="Grid Table 4 Accent 3" w:uiPriority="49"/>
-    <w:lsdException w:name="Grid Table 5 Dark Accent 3" w:uiPriority="50"/>
-    <w:lsdException w:name="Grid Table 6 Colorful Accent 3" w:uiPriority="51"/>
-    <w:lsdException w:name="Grid Table 7 Colorful Accent 3" w:uiPriority="52"/>
-    <w:lsdException w:name="Grid Table 1 Light Accent 4" w:uiPriority="46"/>
-    <w:lsdException w:name="Grid Table 2 Accent 4" w:uiPriority="47"/>
-    <w:lsdException w:name="Grid Table 3 Accent 4" w:uiPriority="48"/>
-    <w:lsdException w:name="Grid Table 4 Accent 4" w:uiPriority="49"/>
-    <w:lsdException w:name="Grid Table 5 Dark Accent 4" w:uiPriority="50"/>
-    <w:lsdException w:name="Grid Table 6 Colorful Accent 4" w:uiPriority="51"/>
-    <w:lsdException w:name="Grid Table 7 Colorful Accent 4" w:uiPriority="52"/>
-    <w:lsdException w:name="Grid Table 1 Light Accent 5" w:uiPriority="46"/>
-    <w:lsdException w:name="Grid Table 2 Accent 5" w:uiPriority="47"/>
-    <w:lsdException w:name="Grid Table 3 Accent 5" w:uiPriority="48"/>
-    <w:lsdException w:name="Grid Table 4 Accent 5" w:uiPriority="49"/>
-    <w:lsdException w:name="Grid Table 5 Dark Accent 5" w:uiPriority="50"/>
-    <w:lsdException w:name="Grid Table 6 Colorful Accent 5" w:uiPriority="51"/>
-    <w:lsdException w:name="Grid Table 7 Colorful Accent 5" w:uiPriority="52"/>
-    <w:lsdException w:name="Grid Table 1 Light Accent 6" w:uiPriority="46"/>
-    <w:lsdException w:name="Grid Table 2 Accent 6" w:uiPriority="47"/>
-    <w:lsdException w:name="Grid Table 3 Accent 6" w:uiPriority="48"/>
-    <w:lsdException w:name="Grid Table 4 Accent 6" w:uiPriority="49"/>
-    <w:lsdException w:name="Grid Table 5 Dark Accent 6" w:uiPriority="50"/>
-    <w:lsdException w:name="Grid Table 6 Colorful Accent 6" w:uiPriority="51"/>
-    <w:lsdException w:name="Grid Table 7 Colorful Accent 6" w:uiPriority="52"/>
-    <w:lsdException w:name="List Table 1 Light" w:uiPriority="46"/>
-    <w:lsdException w:name="List Table 2" w:uiPriority="47"/>
-    <w:lsdException w:name="List Table 3" w:uiPriority="48"/>
-    <w:lsdException w:name="List Table 4" w:uiPriority="49"/>
-    <w:lsdException w:name="List Table 5 Dark" w:uiPriority="50"/>
-    <w:lsdException w:name="List Table 6 Colorful" w:uiPriority="51"/>
-    <w:lsdException w:name="List Table 7 Colorful" w:uiPriority="52"/>
-    <w:lsdException w:name="List Table 1 Light Accent 1" w:uiPriority="46"/>
-    <w:lsdException w:name="List Table 2 Accent 1" w:uiPriority="47"/>
-    <w:lsdException w:name="List Table 3 Accent 1" w:uiPriority="48"/>
-    <w:lsdException w:name="List Table 4 Accent 1" w:uiPriority="49"/>
-    <w:lsdException w:name="List Table 5 Dark Accent 1" w:uiPriority="50"/>
-    <w:lsdException w:name="List Table 6 Colorful Accent 1" w:uiPriority="51"/>
-    <w:lsdException w:name="List Table 7 Colorful Accent 1" w:uiPriority="52"/>
-    <w:lsdException w:name="List Table 1 Light Accent 2" w:uiPriority="46"/>
-    <w:lsdException w:name="List Table 2 Accent 2" w:uiPriority="47"/>
-    <w:lsdException w:name="List Table 3 Accent 2" w:uiPriority="48"/>
-    <w:lsdException w:name="List Table 4 Accent 2" w:uiPriority="49"/>
-    <w:lsdException w:name="List Table 5 Dark Accent 2" w:uiPriority="50"/>
-    <w:lsdException w:name="List Table 6 Colorful Accent 2" w:uiPriority="51"/>
-    <w:lsdException w:name="List Table 7 Colorful Accent 2" w:uiPriority="52"/>
-    <w:lsdException w:name="List Table 1 Light Accent 3" w:uiPriority="46"/>
-    <w:lsdException w:name="List Table 2 Accent 3" w:uiPriority="47"/>
-    <w:lsdException w:name="List Table 3 Accent 3" w:uiPriority="48"/>
-    <w:lsdException w:name="List Table 4 Accent 3" w:uiPriority="49"/>
-    <w:lsdException w:name="List Table 5 Dark Accent 3" w:uiPriority="50"/>
-    <w:lsdException w:name="List Table 6 Colorful Accent 3" w:uiPriority="51"/>
-    <w:lsdException w:name="List Table 7 Colorful Accent 3" w:uiPriority="52"/>
-    <w:lsdException w:name="List Table 1 Light Accent 4" w:uiPriority="46"/>
-    <w:lsdException w:name="List Table 2 Accent 4" w:uiPriority="47"/>
-    <w:lsdException w:name="List Table 3 Accent 4" w:uiPriority="48"/>
-    <w:lsdException w:name="List Table 4 Accent 4" w:uiPriority="49"/>
-    <w:lsdException w:name="List Table 5 Dark Accent 4" w:uiPriority="50"/>
-    <w:lsdException w:name="List Table 6 Colorful Accent 4" w:uiPriority="51"/>
-    <w:lsdException w:name="List Table 7 Colorful Accent 4" w:uiPriority="52"/>
-    <w:lsdException w:name="List Table 1 Light Accent 5" w:uiPriority="46"/>
-    <w:lsdException w:name="List Table 2 Accent 5" w:uiPriority="47"/>
-    <w:lsdException w:name="List Table 3 Accent 5" w:uiPriority="48"/>
-    <w:lsdException w:name="List Table 4 Accent 5" w:uiPriority="49"/>
-    <w:lsdException w:name="List Table 5 Dark Accent 5" w:uiPriority="50"/>
-    <w:lsdException w:name="List Table 6 Colorful Accent 5" w:uiPriority="51"/>
-    <w:lsdException w:name="List Table 7 Colorful Accent 5" w:uiPriority="52"/>
-    <w:lsdException w:name="List Table 1 Light Accent 6" w:uiPriority="46"/>
-    <w:lsdException w:name="List Table 2 Accent 6" w:uiPriority="47"/>
-    <w:lsdException w:name="List Table 3 Accent 6" w:uiPriority="48"/>
-    <w:lsdException w:name="List Table 4 Accent 6" w:uiPriority="49"/>
-    <w:lsdException w:name="List Table 5 Dark Accent 6" w:uiPriority="50"/>
-    <w:lsdException w:name="List Table 6 Colorful Accent 6" w:uiPriority="51"/>
-    <w:lsdException w:name="List Table 7 Colorful Accent 6" w:uiPriority="52"/>
-    <w:lsdException w:name="Mention" w:semiHidden="1" w:unhideWhenUsed="1"/>
-    <w:lsdException w:name="Smart Hyperlink" w:semiHidden="1" w:unhideWhenUsed="1"/>
-    <w:lsdException w:name="Hashtag" w:semiHidden="1" w:unhideWhenUsed="1"/>
-    <w:lsdException w:name="Unresolved Mention" w:semiHidden="1" w:unhideWhenUsed="1"/>
-    <w:lsdException w:name="Smart Link" w:semiHidden="1" w:unhideWhenUsed="1"/>
+  <w:latentStyles w:defLockedState="0" w:defUIPriority="99" w:defSemiHidden="1" w:defUnhideWhenUsed="1" w:defQFormat="0" w:count="267">
+    <w:lsdException w:name="Normal" w:semiHidden="0" w:uiPriority="0" w:unhideWhenUsed="0" w:qFormat="1"/>
+    <w:lsdException w:name="heading 1" w:semiHidden="0" w:uiPriority="9" w:unhideWhenUsed="0" w:qFormat="1"/>
+    <w:lsdException w:name="heading 2" w:uiPriority="9" w:qFormat="1"/>
+    <w:lsdException w:name="heading 3" w:uiPriority="9" w:qFormat="1"/>
+    <w:lsdException w:name="heading 4" w:uiPriority="9" w:qFormat="1"/>
+    <w:lsdException w:name="heading 5" w:uiPriority="9" w:qFormat="1"/>
+    <w:lsdException w:name="heading 6" w:uiPriority="9" w:qFormat="1"/>
+    <w:lsdException w:name="heading 7" w:uiPriority="9" w:qFormat="1"/>
+    <w:lsdException w:name="heading 8" w:uiPriority="9" w:qFormat="1"/>
+    <w:lsdException w:name="heading 9" w:uiPriority="9" w:qFormat="1"/>
+    <w:lsdException w:name="toc 1" w:uiPriority="39"/>
+    <w:lsdException w:name="toc 2" w:uiPriority="39"/>
+    <w:lsdException w:name="toc 3" w:uiPriority="39"/>
+    <w:lsdException w:name="toc 4" w:uiPriority="39"/>
+    <w:lsdException w:name="toc 5" w:uiPriority="39"/>
+    <w:lsdException w:name="toc 6" w:uiPriority="39"/>
+    <w:lsdException w:name="toc 7" w:uiPriority="39"/>
+    <w:lsdException w:name="toc 8" w:uiPriority="39"/>
+    <w:lsdException w:name="toc 9" w:uiPriority="39"/>
+    <w:lsdException w:name="caption" w:uiPriority="35" w:qFormat="1"/>
+    <w:lsdException w:name="Title" w:semiHidden="0" w:uiPriority="10" w:unhideWhenUsed="0" w:qFormat="1"/>
+    <w:lsdException w:name="Default Paragraph Font" w:uiPriority="1"/>
+    <w:lsdException w:name="Body Text" w:uiPriority="1" w:qFormat="1"/>
+    <w:lsdException w:name="Subtitle" w:semiHidden="0" w:uiPriority="11" w:unhideWhenUsed="0" w:qFormat="1"/>
+    <w:lsdException w:name="Strong" w:semiHidden="0" w:uiPriority="22" w:unhideWhenUsed="0" w:qFormat="1"/>
+    <w:lsdException w:name="Emphasis" w:semiHidden="0" w:uiPriority="20" w:unhideWhenUsed="0" w:qFormat="1"/>
+    <w:lsdException w:name="Table Grid" w:semiHidden="0" w:uiPriority="39" w:unhideWhenUsed="0"/>
+    <w:lsdException w:name="Placeholder Text" w:unhideWhenUsed="0"/>
+    <w:lsdException w:name="No Spacing" w:semiHidden="0" w:uiPriority="1" w:unhideWhenUsed="0" w:qFormat="1"/>
+    <w:lsdException w:name="Light Shading" w:semiHidden="0" w:uiPriority="60" w:unhideWhenUsed="0"/>
+    <w:lsdException w:name="Light List" w:semiHidden="0" w:uiPriority="61" w:unhideWhenUsed="0"/>
+    <w:lsdException w:name="Light Grid" w:semiHidden="0" w:uiPriority="62" w:unhideWhenUsed="0"/>
+    <w:lsdException w:name="Medium Shading 1" w:semiHidden="0" w:uiPriority="63" w:unhideWhenUsed="0"/>
+    <w:lsdException w:name="Medium Shading 2" w:semiHidden="0" w:uiPriority="64" w:unhideWhenUsed="0"/>
+    <w:lsdException w:name="Medium List 1" w:semiHidden="0" w:uiPriority="65" w:unhideWhenUsed="0"/>
+    <w:lsdException w:name="Medium List 2" w:semiHidden="0" w:uiPriority="66" w:unhideWhenUsed="0"/>
+    <w:lsdException w:name="Medium Grid 1" w:semiHidden="0" w:uiPriority="67" w:unhideWhenUsed="0"/>
+    <w:lsdException w:name="Medium Grid 2" w:semiHidden="0" w:uiPriority="68" w:unhideWhenUsed="0"/>
+    <w:lsdException w:name="Medium Grid 3" w:semiHidden="0" w:uiPriority="69" w:unhideWhenUsed="0"/>
+    <w:lsdException w:name="Dark List" w:semiHidden="0" w:uiPriority="70" w:unhideWhenUsed="0"/>
+    <w:lsdException w:name="Colorful Shading" w:semiHidden="0" w:uiPriority="71" w:unhideWhenUsed="0"/>
+    <w:lsdException w:name="Colorful List" w:semiHidden="0" w:uiPriority="72" w:unhideWhenUsed="0"/>
+    <w:lsdException w:name="Colorful Grid" w:semiHidden="0" w:uiPriority="73" w:unhideWhenUsed="0"/>
+    <w:lsdException w:name="Light Shading Accent 1" w:semiHidden="0" w:uiPriority="60" w:unhideWhenUsed="0"/>
+    <w:lsdException w:name="Light List Accent 1" w:semiHidden="0" w:uiPriority="61" w:unhideWhenUsed="0"/>
+    <w:lsdException w:name="Light Grid Accent 1" w:semiHidden="0" w:uiPriority="62" w:unhideWhenUsed="0"/>
+    <w:lsdException w:name="Medium Shading 1 Accent 1" w:semiHidden="0" w:uiPriority="63" w:unhideWhenUsed="0"/>
+    <w:lsdException w:name="Medium Shading 2 Accent 1" w:semiHidden="0" w:uiPriority="64" w:unhideWhenUsed="0"/>
+    <w:lsdException w:name="Medium List 1 Accent 1" w:semiHidden="0" w:uiPriority="65" w:unhideWhenUsed="0"/>
+    <w:lsdException w:name="Revision" w:unhideWhenUsed="0"/>
+    <w:lsdException w:name="List Paragraph" w:semiHidden="0" w:uiPriority="1" w:unhideWhenUsed="0" w:qFormat="1"/>
+    <w:lsdException w:name="Quote" w:semiHidden="0" w:uiPriority="29" w:unhideWhenUsed="0" w:qFormat="1"/>
+    <w:lsdException w:name="Intense Quote" w:semiHidden="0" w:uiPriority="30" w:unhideWhenUsed="0" w:qFormat="1"/>
+    <w:lsdException w:name="Medium List 2 Accent 1" w:semiHidden="0" w:uiPriority="66" w:unhideWhenUsed="0"/>
+    <w:lsdException w:name="Medium Grid 1 Accent 1" w:semiHidden="0" w:uiPriority="67" w:unhideWhenUsed="0"/>
+    <w:lsdException w:name="Medium Grid 2 Accent 1" w:semiHidden="0" w:uiPriority="68" w:unhideWhenUsed="0"/>
+    <w:lsdException w:name="Medium Grid 3 Accent 1" w:semiHidden="0" w:uiPriority="69" w:unhideWhenUsed="0"/>
+    <w:lsdException w:name="Dark List Accent 1" w:semiHidden="0" w:uiPriority="70" w:unhideWhenUsed="0"/>
+    <w:lsdException w:name="Colorful Shading Accent 1" w:semiHidden="0" w:uiPriority="71" w:unhideWhenUsed="0"/>
+    <w:lsdException w:name="Colorful List Accent 1" w:semiHidden="0" w:uiPriority="72" w:unhideWhenUsed="0"/>
+    <w:lsdException w:name="Colorful Grid Accent 1" w:semiHidden="0" w:uiPriority="73" w:unhideWhenUsed="0"/>
+    <w:lsdException w:name="Light Shading Accent 2" w:semiHidden="0" w:uiPriority="60" w:unhideWhenUsed="0"/>
+    <w:lsdException w:name="Light List Accent 2" w:semiHidden="0" w:uiPriority="61" w:unhideWhenUsed="0"/>
+    <w:lsdException w:name="Light Grid Accent 2" w:semiHidden="0" w:uiPriority="62" w:unhideWhenUsed="0"/>
+    <w:lsdException w:name="Medium Shading 1 Accent 2" w:semiHidden="0" w:uiPriority="63" w:unhideWhenUsed="0"/>
+    <w:lsdException w:name="Medium Shading 2 Accent 2" w:semiHidden="0" w:uiPriority="64" w:unhideWhenUsed="0"/>
+    <w:lsdException w:name="Medium List 1 Accent 2" w:semiHidden="0" w:uiPriority="65" w:unhideWhenUsed="0"/>
+    <w:lsdException w:name="Medium List 2 Accent 2" w:semiHidden="0" w:uiPriority="66" w:unhideWhenUsed="0"/>
+    <w:lsdException w:name="Medium Grid 1 Accent 2" w:semiHidden="0" w:uiPriority="67" w:unhideWhenUsed="0"/>
+    <w:lsdException w:name="Medium Grid 2 Accent 2" w:semiHidden="0" w:uiPriority="68" w:unhideWhenUsed="0"/>
+    <w:lsdException w:name="Medium Grid 3 Accent 2" w:semiHidden="0" w:uiPriority="69" w:unhideWhenUsed="0"/>
+    <w:lsdException w:name="Dark List Accent 2" w:semiHidden="0" w:uiPriority="70" w:unhideWhenUsed="0"/>
+    <w:lsdException w:name="Colorful Shading Accent 2" w:semiHidden="0" w:uiPriority="71" w:unhideWhenUsed="0"/>
+    <w:lsdException w:name="Colorful List Accent 2" w:semiHidden="0" w:uiPriority="72" w:unhideWhenUsed="0"/>
+    <w:lsdException w:name="Colorful Grid Accent 2" w:semiHidden="0" w:uiPriority="73" w:unhideWhenUsed="0"/>
+    <w:lsdException w:name="Light Shading Accent 3" w:semiHidden="0" w:uiPriority="60" w:unhideWhenUsed="0"/>
+    <w:lsdException w:name="Light List Accent 3" w:semiHidden="0" w:uiPriority="61" w:unhideWhenUsed="0"/>
+    <w:lsdException w:name="Light Grid Accent 3" w:semiHidden="0" w:uiPriority="62" w:unhideWhenUsed="0"/>
+    <w:lsdException w:name="Medium Shading 1 Accent 3" w:semiHidden="0" w:uiPriority="63" w:unhideWhenUsed="0"/>
+    <w:lsdException w:name="Medium Shading 2 Accent 3" w:semiHidden="0" w:uiPriority="64" w:unhideWhenUsed="0"/>
+    <w:lsdException w:name="Medium List 1 Accent 3" w:semiHidden="0" w:uiPriority="65" w:unhideWhenUsed="0"/>
+    <w:lsdException w:name="Medium List 2 Accent 3" w:semiHidden="0" w:uiPriority="66" w:unhideWhenUsed="0"/>
+    <w:lsdException w:name="Medium Grid 1 Accent 3" w:semiHidden="0" w:uiPriority="67" w:unhideWhenUsed="0"/>
+    <w:lsdException w:name="Medium Grid 2 Accent 3" w:semiHidden="0" w:uiPriority="68" w:unhideWhenUsed="0"/>
+    <w:lsdException w:name="Medium Grid 3 Accent 3" w:semiHidden="0" w:uiPriority="69" w:unhideWhenUsed="0"/>
+    <w:lsdException w:name="Dark List Accent 3" w:semiHidden="0" w:uiPriority="70" w:unhideWhenUsed="0"/>
+    <w:lsdException w:name="Colorful Shading Accent 3" w:semiHidden="0" w:uiPriority="71" w:unhideWhenUsed="0"/>
+    <w:lsdException w:name="Colorful List Accent 3" w:semiHidden="0" w:uiPriority="72" w:unhideWhenUsed="0"/>
+    <w:lsdException w:name="Colorful Grid Accent 3" w:semiHidden="0" w:uiPriority="73" w:unhideWhenUsed="0"/>
+    <w:lsdException w:name="Light Shading Accent 4" w:semiHidden="0" w:uiPriority="60" w:unhideWhenUsed="0"/>
+    <w:lsdException w:name="Light List Accent 4" w:semiHidden="0" w:uiPriority="61" w:unhideWhenUsed="0"/>
+    <w:lsdException w:name="Light Grid Accent 4" w:semiHidden="0" w:uiPriority="62" w:unhideWhenUsed="0"/>
+    <w:lsdException w:name="Medium Shading 1 Accent 4" w:semiHidden="0" w:uiPriority="63" w:unhideWhenUsed="0"/>
+    <w:lsdException w:name="Medium Shading 2 Accent 4" w:semiHidden="0" w:uiPriority="64" w:unhideWhenUsed="0"/>
+    <w:lsdException w:name="Medium List 1 Accent 4" w:semiHidden="0" w:uiPriority="65" w:unhideWhenUsed="0"/>
+    <w:lsdException w:name="Medium List 2 Accent 4" w:semiHidden="0" w:uiPriority="66" w:unhideWhenUsed="0"/>
+    <w:lsdException w:name="Medium Grid 1 Accent 4" w:semiHidden="0" w:uiPriority="67" w:unhideWhenUsed="0"/>
+    <w:lsdException w:name="Medium Grid 2 Accent 4" w:semiHidden="0" w:uiPriority="68" w:unhideWhenUsed="0"/>
+    <w:lsdException w:name="Medium Grid 3 Accent 4" w:semiHidden="0" w:uiPriority="69" w:unhideWhenUsed="0"/>
+    <w:lsdException w:name="Dark List Accent 4" w:semiHidden="0" w:uiPriority="70" w:unhideWhenUsed="0"/>
+    <w:lsdException w:name="Colorful Shading Accent 4" w:semiHidden="0" w:uiPriority="71" w:unhideWhenUsed="0"/>
+    <w:lsdException w:name="Colorful List Accent 4" w:semiHidden="0" w:uiPriority="72" w:unhideWhenUsed="0"/>
+    <w:lsdException w:name="Colorful Grid Accent 4" w:semiHidden="0" w:uiPriority="73" w:unhideWhenUsed="0"/>
+    <w:lsdException w:name="Light Shading Accent 5" w:semiHidden="0" w:uiPriority="60" w:unhideWhenUsed="0"/>
+    <w:lsdException w:name="Light List Accent 5" w:semiHidden="0" w:uiPriority="61" w:unhideWhenUsed="0"/>
+    <w:lsdException w:name="Light Grid Accent 5" w:semiHidden="0" w:uiPriority="62" w:unhideWhenUsed="0"/>
+    <w:lsdException w:name="Medium Shading 1 Accent 5" w:semiHidden="0" w:uiPriority="63" w:unhideWhenUsed="0"/>
+    <w:lsdException w:name="Medium Shading 2 Accent 5" w:semiHidden="0" w:uiPriority="64" w:unhideWhenUsed="0"/>
+    <w:lsdException w:name="Medium List 1 Accent 5" w:semiHidden="0" w:uiPriority="65" w:unhideWhenUsed="0"/>
+    <w:lsdException w:name="Medium List 2 Accent 5" w:semiHidden="0" w:uiPriority="66" w:unhideWhenUsed="0"/>
+    <w:lsdException w:name="Medium Grid 1 Accent 5" w:semiHidden="0" w:uiPriority="67" w:unhideWhenUsed="0"/>
+    <w:lsdException w:name="Medium Grid 2 Accent 5" w:semiHidden="0" w:uiPriority="68" w:unhideWhenUsed="0"/>
+    <w:lsdException w:name="Medium Grid 3 Accent 5" w:semiHidden="0" w:uiPriority="69" w:unhideWhenUsed="0"/>
+    <w:lsdException w:name="Dark List Accent 5" w:semiHidden="0" w:uiPriority="70" w:unhideWhenUsed="0"/>
+    <w:lsdException w:name="Colorful Shading Accent 5" w:semiHidden="0" w:uiPriority="71" w:unhideWhenUsed="0"/>
+    <w:lsdException w:name="Colorful List Accent 5" w:semiHidden="0" w:uiPriority="72" w:unhideWhenUsed="0"/>
+    <w:lsdException w:name="Colorful Grid Accent 5" w:semiHidden="0" w:uiPriority="73" w:unhideWhenUsed="0"/>
+    <w:lsdException w:name="Light Shading Accent 6" w:semiHidden="0" w:uiPriority="60" w:unhideWhenUsed="0"/>
+    <w:lsdException w:name="Light List Accent 6" w:semiHidden="0" w:uiPriority="61" w:unhideWhenUsed="0"/>
+    <w:lsdException w:name="Light Grid Accent 6" w:semiHidden="0" w:uiPriority="62" w:unhideWhenUsed="0"/>
+    <w:lsdException w:name="Medium Shading 1 Accent 6" w:semiHidden="0" w:uiPriority="63" w:unhideWhenUsed="0"/>
+    <w:lsdException w:name="Medium Shading 2 Accent 6" w:semiHidden="0" w:uiPriority="64" w:unhideWhenUsed="0"/>
+    <w:lsdException w:name="Medium List 1 Accent 6" w:semiHidden="0" w:uiPriority="65" w:unhideWhenUsed="0"/>
+    <w:lsdException w:name="Medium List 2 Accent 6" w:semiHidden="0" w:uiPriority="66" w:unhideWhenUsed="0"/>
+    <w:lsdException w:name="Medium Grid 1 Accent 6" w:semiHidden="0" w:uiPriority="67" w:unhideWhenUsed="0"/>
+    <w:lsdException w:name="Medium Grid 2 Accent 6" w:semiHidden="0" w:uiPriority="68" w:unhideWhenUsed="0"/>
+    <w:lsdException w:name="Medium Grid 3 Accent 6" w:semiHidden="0" w:uiPriority="69" w:unhideWhenUsed="0"/>
+    <w:lsdException w:name="Dark List Accent 6" w:semiHidden="0" w:uiPriority="70" w:unhideWhenUsed="0"/>
+    <w:lsdException w:name="Colorful Shading Accent 6" w:semiHidden="0" w:uiPriority="71" w:unhideWhenUsed="0"/>
+    <w:lsdException w:name="Colorful List Accent 6" w:semiHidden="0" w:uiPriority="72" w:unhideWhenUsed="0"/>
+    <w:lsdException w:name="Colorful Grid Accent 6" w:semiHidden="0" w:uiPriority="73" w:unhideWhenUsed="0"/>
+    <w:lsdException w:name="Subtle Emphasis" w:semiHidden="0" w:uiPriority="19" w:unhideWhenUsed="0" w:qFormat="1"/>
+    <w:lsdException w:name="Intense Emphasis" w:semiHidden="0" w:uiPriority="21" w:unhideWhenUsed="0" w:qFormat="1"/>
+    <w:lsdException w:name="Subtle Reference" w:semiHidden="0" w:uiPriority="31" w:unhideWhenUsed="0" w:qFormat="1"/>
+    <w:lsdException w:name="Intense Reference" w:semiHidden="0" w:uiPriority="32" w:unhideWhenUsed="0" w:qFormat="1"/>
+    <w:lsdException w:name="Book Title" w:semiHidden="0" w:uiPriority="33" w:unhideWhenUsed="0" w:qFormat="1"/>
+    <w:lsdException w:name="Bibliography" w:uiPriority="37"/>
+    <w:lsdException w:name="TOC Heading" w:uiPriority="39" w:qFormat="1"/>
   </w:latentStyles>
   <w:style w:type="paragraph" w:default="1" w:styleId="Normal">
     <w:name w:val="Normal"/>
@@ -8805,7 +7532,9 @@
       <w:tblStyleRowBandSize w:val="1"/>
       <w:tblStyleColBandSize w:val="1"/>
       <w:tblCellMar>
+        <w:top w:w="0" w:type="dxa"/>
         <w:left w:w="70" w:type="dxa"/>
+        <w:bottom w:w="0" w:type="dxa"/>
         <w:right w:w="70" w:type="dxa"/>
       </w:tblCellMar>
     </w:tblPr>
@@ -8816,7 +7545,9 @@
       <w:tblStyleRowBandSize w:val="1"/>
       <w:tblStyleColBandSize w:val="1"/>
       <w:tblCellMar>
+        <w:top w:w="0" w:type="dxa"/>
         <w:left w:w="108" w:type="dxa"/>
+        <w:bottom w:w="0" w:type="dxa"/>
         <w:right w:w="108" w:type="dxa"/>
       </w:tblCellMar>
     </w:tblPr>
@@ -8827,7 +7558,9 @@
       <w:tblStyleRowBandSize w:val="1"/>
       <w:tblStyleColBandSize w:val="1"/>
       <w:tblCellMar>
+        <w:top w:w="0" w:type="dxa"/>
         <w:left w:w="115" w:type="dxa"/>
+        <w:bottom w:w="0" w:type="dxa"/>
         <w:right w:w="115" w:type="dxa"/>
       </w:tblCellMar>
     </w:tblPr>
@@ -8838,7 +7571,550 @@
       <w:tblStyleRowBandSize w:val="1"/>
       <w:tblStyleColBandSize w:val="1"/>
       <w:tblCellMar>
+        <w:top w:w="0" w:type="dxa"/>
         <w:left w:w="115" w:type="dxa"/>
+        <w:bottom w:w="0" w:type="dxa"/>
+        <w:right w:w="115" w:type="dxa"/>
+      </w:tblCellMar>
+    </w:tblPr>
+  </w:style>
+  <w:style w:type="paragraph" w:styleId="Encabezado">
+    <w:name w:val="header"/>
+    <w:basedOn w:val="Normal"/>
+    <w:link w:val="EncabezadoCar"/>
+    <w:uiPriority w:val="99"/>
+    <w:unhideWhenUsed/>
+    <w:rsid w:val="00626D34"/>
+    <w:pPr>
+      <w:tabs>
+        <w:tab w:val="center" w:pos="4419"/>
+        <w:tab w:val="right" w:pos="8838"/>
+      </w:tabs>
+    </w:pPr>
+  </w:style>
+  <w:style w:type="character" w:customStyle="1" w:styleId="EncabezadoCar">
+    <w:name w:val="Encabezado Car"/>
+    <w:basedOn w:val="Fuentedeprrafopredeter"/>
+    <w:link w:val="Encabezado"/>
+    <w:uiPriority w:val="99"/>
+    <w:rsid w:val="00626D34"/>
+  </w:style>
+  <w:style w:type="paragraph" w:styleId="Piedepgina">
+    <w:name w:val="footer"/>
+    <w:basedOn w:val="Normal"/>
+    <w:link w:val="PiedepginaCar"/>
+    <w:uiPriority w:val="99"/>
+    <w:unhideWhenUsed/>
+    <w:rsid w:val="00626D34"/>
+    <w:pPr>
+      <w:tabs>
+        <w:tab w:val="center" w:pos="4419"/>
+        <w:tab w:val="right" w:pos="8838"/>
+      </w:tabs>
+    </w:pPr>
+  </w:style>
+  <w:style w:type="character" w:customStyle="1" w:styleId="PiedepginaCar">
+    <w:name w:val="Pie de página Car"/>
+    <w:basedOn w:val="Fuentedeprrafopredeter"/>
+    <w:link w:val="Piedepgina"/>
+    <w:uiPriority w:val="99"/>
+    <w:rsid w:val="00626D34"/>
+  </w:style>
+  <w:style w:type="paragraph" w:styleId="Textodeglobo">
+    <w:name w:val="Balloon Text"/>
+    <w:basedOn w:val="Normal"/>
+    <w:link w:val="TextodegloboCar"/>
+    <w:uiPriority w:val="99"/>
+    <w:semiHidden/>
+    <w:unhideWhenUsed/>
+    <w:rsid w:val="00976328"/>
+    <w:rPr>
+      <w:rFonts w:ascii="Tahoma" w:hAnsi="Tahoma" w:cs="Tahoma"/>
+      <w:sz w:val="16"/>
+      <w:szCs w:val="16"/>
+    </w:rPr>
+  </w:style>
+  <w:style w:type="character" w:customStyle="1" w:styleId="TextodegloboCar">
+    <w:name w:val="Texto de globo Car"/>
+    <w:basedOn w:val="Fuentedeprrafopredeter"/>
+    <w:link w:val="Textodeglobo"/>
+    <w:uiPriority w:val="99"/>
+    <w:semiHidden/>
+    <w:rsid w:val="00976328"/>
+    <w:rPr>
+      <w:rFonts w:ascii="Tahoma" w:hAnsi="Tahoma" w:cs="Tahoma"/>
+      <w:sz w:val="16"/>
+      <w:szCs w:val="16"/>
+    </w:rPr>
+  </w:style>
+  <w:style w:type="paragraph" w:styleId="Prrafodelista">
+    <w:name w:val="List Paragraph"/>
+    <w:aliases w:val="Bullet List,FooterText,numbered,Paragraphe de liste1,Bulletr List Paragraph,Foot,列出段落,列出段落1,List Paragraph2,List Paragraph21,Parágrafo da Lista1,リスト段落1,Listeafsnit1,lp1,Subtítulo Subcontenido numerado,HOJA,Bolita,List Paragraph,BOLADEF"/>
+    <w:basedOn w:val="Normal"/>
+    <w:link w:val="PrrafodelistaCar"/>
+    <w:uiPriority w:val="1"/>
+    <w:qFormat/>
+    <w:rsid w:val="0002682A"/>
+    <w:pPr>
+      <w:spacing w:line="360" w:lineRule="auto"/>
+      <w:ind w:left="720"/>
+      <w:contextualSpacing/>
+      <w:jc w:val="both"/>
+    </w:pPr>
+    <w:rPr>
+      <w:rFonts w:ascii="Arial" w:hAnsi="Arial"/>
+      <w:sz w:val="24"/>
+      <w:lang w:eastAsia="es-ES"/>
+    </w:rPr>
+  </w:style>
+  <w:style w:type="character" w:customStyle="1" w:styleId="PrrafodelistaCar">
+    <w:name w:val="Párrafo de lista Car"/>
+    <w:aliases w:val="Bullet List Car,FooterText Car,numbered Car,Paragraphe de liste1 Car,Bulletr List Paragraph Car,Foot Car,列出段落 Car,列出段落1 Car,List Paragraph2 Car,List Paragraph21 Car,Parágrafo da Lista1 Car,リスト段落1 Car,Listeafsnit1 Car,lp1 Car"/>
+    <w:link w:val="Prrafodelista"/>
+    <w:qFormat/>
+    <w:locked/>
+    <w:rsid w:val="0002682A"/>
+    <w:rPr>
+      <w:rFonts w:ascii="Arial" w:hAnsi="Arial"/>
+      <w:sz w:val="24"/>
+      <w:lang w:eastAsia="es-ES"/>
+    </w:rPr>
+  </w:style>
+  <w:style w:type="paragraph" w:styleId="Textoindependiente">
+    <w:name w:val="Body Text"/>
+    <w:basedOn w:val="Normal"/>
+    <w:link w:val="TextoindependienteCar"/>
+    <w:uiPriority w:val="1"/>
+    <w:qFormat/>
+    <w:rsid w:val="00A431CD"/>
+    <w:pPr>
+      <w:widowControl w:val="0"/>
+      <w:autoSpaceDE w:val="0"/>
+      <w:autoSpaceDN w:val="0"/>
+    </w:pPr>
+    <w:rPr>
+      <w:rFonts w:ascii="Arial" w:eastAsia="Arial" w:hAnsi="Arial" w:cs="Arial"/>
+      <w:sz w:val="24"/>
+      <w:szCs w:val="24"/>
+      <w:lang w:val="es-ES" w:eastAsia="en-US"/>
+    </w:rPr>
+  </w:style>
+  <w:style w:type="character" w:customStyle="1" w:styleId="TextoindependienteCar">
+    <w:name w:val="Texto independiente Car"/>
+    <w:basedOn w:val="Fuentedeprrafopredeter"/>
+    <w:link w:val="Textoindependiente"/>
+    <w:uiPriority w:val="1"/>
+    <w:rsid w:val="00A431CD"/>
+    <w:rPr>
+      <w:rFonts w:ascii="Arial" w:eastAsia="Arial" w:hAnsi="Arial" w:cs="Arial"/>
+      <w:sz w:val="24"/>
+      <w:szCs w:val="24"/>
+      <w:lang w:val="es-ES" w:eastAsia="en-US"/>
+    </w:rPr>
+  </w:style>
+</w:styles>
+</file>
+
+<file path=word/stylesWithEffects.xml><?xml version="1.0" encoding="utf-8"?>
+<w:styles xmlns:wpc="http://schemas.microsoft.com/office/word/2010/wordprocessingCanvas" xmlns:mc="http://schemas.openxmlformats.org/markup-compatibility/2006" xmlns:o="urn:schemas-microsoft-com:office:office" xmlns:r="http://schemas.openxmlformats.org/officeDocument/2006/relationships" xmlns:m="http://schemas.openxmlformats.org/officeDocument/2006/math" xmlns:v="urn:schemas-microsoft-com:vml" xmlns:wp14="http://schemas.microsoft.com/office/word/2010/wordprocessingDrawing" xmlns:wp="http://schemas.openxmlformats.org/drawingml/2006/wordprocessingDrawing" xmlns:w10="urn:schemas-microsoft-com:office:word" xmlns:w="http://schemas.openxmlformats.org/wordprocessingml/2006/main" xmlns:w14="http://schemas.microsoft.com/office/word/2010/wordml" xmlns:wpg="http://schemas.microsoft.com/office/word/2010/wordprocessingGroup" xmlns:wpi="http://schemas.microsoft.com/office/word/2010/wordprocessingInk" xmlns:wne="http://schemas.microsoft.com/office/word/2006/wordml" xmlns:wps="http://schemas.microsoft.com/office/word/2010/wordprocessingShape" mc:Ignorable="w14 wp14">
+  <w:docDefaults>
+    <w:rPrDefault>
+      <w:rPr>
+        <w:rFonts w:ascii="Times New Roman" w:eastAsia="Times New Roman" w:hAnsi="Times New Roman" w:cs="Times New Roman"/>
+        <w:lang w:val="es-ES_tradnl" w:eastAsia="es-CO" w:bidi="ar-SA"/>
+      </w:rPr>
+    </w:rPrDefault>
+    <w:pPrDefault/>
+  </w:docDefaults>
+  <w:latentStyles w:defLockedState="0" w:defUIPriority="99" w:defSemiHidden="1" w:defUnhideWhenUsed="1" w:defQFormat="0" w:count="267">
+    <w:lsdException w:name="Normal" w:semiHidden="0" w:uiPriority="0" w:unhideWhenUsed="0" w:qFormat="1"/>
+    <w:lsdException w:name="heading 1" w:semiHidden="0" w:uiPriority="9" w:unhideWhenUsed="0" w:qFormat="1"/>
+    <w:lsdException w:name="heading 2" w:uiPriority="9" w:qFormat="1"/>
+    <w:lsdException w:name="heading 3" w:uiPriority="9" w:qFormat="1"/>
+    <w:lsdException w:name="heading 4" w:uiPriority="9" w:qFormat="1"/>
+    <w:lsdException w:name="heading 5" w:uiPriority="9" w:qFormat="1"/>
+    <w:lsdException w:name="heading 6" w:uiPriority="9" w:qFormat="1"/>
+    <w:lsdException w:name="heading 7" w:uiPriority="9" w:qFormat="1"/>
+    <w:lsdException w:name="heading 8" w:uiPriority="9" w:qFormat="1"/>
+    <w:lsdException w:name="heading 9" w:uiPriority="9" w:qFormat="1"/>
+    <w:lsdException w:name="toc 1" w:uiPriority="39"/>
+    <w:lsdException w:name="toc 2" w:uiPriority="39"/>
+    <w:lsdException w:name="toc 3" w:uiPriority="39"/>
+    <w:lsdException w:name="toc 4" w:uiPriority="39"/>
+    <w:lsdException w:name="toc 5" w:uiPriority="39"/>
+    <w:lsdException w:name="toc 6" w:uiPriority="39"/>
+    <w:lsdException w:name="toc 7" w:uiPriority="39"/>
+    <w:lsdException w:name="toc 8" w:uiPriority="39"/>
+    <w:lsdException w:name="toc 9" w:uiPriority="39"/>
+    <w:lsdException w:name="caption" w:uiPriority="35" w:qFormat="1"/>
+    <w:lsdException w:name="Title" w:semiHidden="0" w:uiPriority="10" w:unhideWhenUsed="0" w:qFormat="1"/>
+    <w:lsdException w:name="Default Paragraph Font" w:uiPriority="1"/>
+    <w:lsdException w:name="Body Text" w:uiPriority="1" w:qFormat="1"/>
+    <w:lsdException w:name="Subtitle" w:semiHidden="0" w:uiPriority="11" w:unhideWhenUsed="0" w:qFormat="1"/>
+    <w:lsdException w:name="Strong" w:semiHidden="0" w:uiPriority="22" w:unhideWhenUsed="0" w:qFormat="1"/>
+    <w:lsdException w:name="Emphasis" w:semiHidden="0" w:uiPriority="20" w:unhideWhenUsed="0" w:qFormat="1"/>
+    <w:lsdException w:name="Table Grid" w:semiHidden="0" w:uiPriority="39" w:unhideWhenUsed="0"/>
+    <w:lsdException w:name="Placeholder Text" w:unhideWhenUsed="0"/>
+    <w:lsdException w:name="No Spacing" w:semiHidden="0" w:uiPriority="1" w:unhideWhenUsed="0" w:qFormat="1"/>
+    <w:lsdException w:name="Light Shading" w:semiHidden="0" w:uiPriority="60" w:unhideWhenUsed="0"/>
+    <w:lsdException w:name="Light List" w:semiHidden="0" w:uiPriority="61" w:unhideWhenUsed="0"/>
+    <w:lsdException w:name="Light Grid" w:semiHidden="0" w:uiPriority="62" w:unhideWhenUsed="0"/>
+    <w:lsdException w:name="Medium Shading 1" w:semiHidden="0" w:uiPriority="63" w:unhideWhenUsed="0"/>
+    <w:lsdException w:name="Medium Shading 2" w:semiHidden="0" w:uiPriority="64" w:unhideWhenUsed="0"/>
+    <w:lsdException w:name="Medium List 1" w:semiHidden="0" w:uiPriority="65" w:unhideWhenUsed="0"/>
+    <w:lsdException w:name="Medium List 2" w:semiHidden="0" w:uiPriority="66" w:unhideWhenUsed="0"/>
+    <w:lsdException w:name="Medium Grid 1" w:semiHidden="0" w:uiPriority="67" w:unhideWhenUsed="0"/>
+    <w:lsdException w:name="Medium Grid 2" w:semiHidden="0" w:uiPriority="68" w:unhideWhenUsed="0"/>
+    <w:lsdException w:name="Medium Grid 3" w:semiHidden="0" w:uiPriority="69" w:unhideWhenUsed="0"/>
+    <w:lsdException w:name="Dark List" w:semiHidden="0" w:uiPriority="70" w:unhideWhenUsed="0"/>
+    <w:lsdException w:name="Colorful Shading" w:semiHidden="0" w:uiPriority="71" w:unhideWhenUsed="0"/>
+    <w:lsdException w:name="Colorful List" w:semiHidden="0" w:uiPriority="72" w:unhideWhenUsed="0"/>
+    <w:lsdException w:name="Colorful Grid" w:semiHidden="0" w:uiPriority="73" w:unhideWhenUsed="0"/>
+    <w:lsdException w:name="Light Shading Accent 1" w:semiHidden="0" w:uiPriority="60" w:unhideWhenUsed="0"/>
+    <w:lsdException w:name="Light List Accent 1" w:semiHidden="0" w:uiPriority="61" w:unhideWhenUsed="0"/>
+    <w:lsdException w:name="Light Grid Accent 1" w:semiHidden="0" w:uiPriority="62" w:unhideWhenUsed="0"/>
+    <w:lsdException w:name="Medium Shading 1 Accent 1" w:semiHidden="0" w:uiPriority="63" w:unhideWhenUsed="0"/>
+    <w:lsdException w:name="Medium Shading 2 Accent 1" w:semiHidden="0" w:uiPriority="64" w:unhideWhenUsed="0"/>
+    <w:lsdException w:name="Medium List 1 Accent 1" w:semiHidden="0" w:uiPriority="65" w:unhideWhenUsed="0"/>
+    <w:lsdException w:name="Revision" w:unhideWhenUsed="0"/>
+    <w:lsdException w:name="List Paragraph" w:semiHidden="0" w:uiPriority="1" w:unhideWhenUsed="0" w:qFormat="1"/>
+    <w:lsdException w:name="Quote" w:semiHidden="0" w:uiPriority="29" w:unhideWhenUsed="0" w:qFormat="1"/>
+    <w:lsdException w:name="Intense Quote" w:semiHidden="0" w:uiPriority="30" w:unhideWhenUsed="0" w:qFormat="1"/>
+    <w:lsdException w:name="Medium List 2 Accent 1" w:semiHidden="0" w:uiPriority="66" w:unhideWhenUsed="0"/>
+    <w:lsdException w:name="Medium Grid 1 Accent 1" w:semiHidden="0" w:uiPriority="67" w:unhideWhenUsed="0"/>
+    <w:lsdException w:name="Medium Grid 2 Accent 1" w:semiHidden="0" w:uiPriority="68" w:unhideWhenUsed="0"/>
+    <w:lsdException w:name="Medium Grid 3 Accent 1" w:semiHidden="0" w:uiPriority="69" w:unhideWhenUsed="0"/>
+    <w:lsdException w:name="Dark List Accent 1" w:semiHidden="0" w:uiPriority="70" w:unhideWhenUsed="0"/>
+    <w:lsdException w:name="Colorful Shading Accent 1" w:semiHidden="0" w:uiPriority="71" w:unhideWhenUsed="0"/>
+    <w:lsdException w:name="Colorful List Accent 1" w:semiHidden="0" w:uiPriority="72" w:unhideWhenUsed="0"/>
+    <w:lsdException w:name="Colorful Grid Accent 1" w:semiHidden="0" w:uiPriority="73" w:unhideWhenUsed="0"/>
+    <w:lsdException w:name="Light Shading Accent 2" w:semiHidden="0" w:uiPriority="60" w:unhideWhenUsed="0"/>
+    <w:lsdException w:name="Light List Accent 2" w:semiHidden="0" w:uiPriority="61" w:unhideWhenUsed="0"/>
+    <w:lsdException w:name="Light Grid Accent 2" w:semiHidden="0" w:uiPriority="62" w:unhideWhenUsed="0"/>
+    <w:lsdException w:name="Medium Shading 1 Accent 2" w:semiHidden="0" w:uiPriority="63" w:unhideWhenUsed="0"/>
+    <w:lsdException w:name="Medium Shading 2 Accent 2" w:semiHidden="0" w:uiPriority="64" w:unhideWhenUsed="0"/>
+    <w:lsdException w:name="Medium List 1 Accent 2" w:semiHidden="0" w:uiPriority="65" w:unhideWhenUsed="0"/>
+    <w:lsdException w:name="Medium List 2 Accent 2" w:semiHidden="0" w:uiPriority="66" w:unhideWhenUsed="0"/>
+    <w:lsdException w:name="Medium Grid 1 Accent 2" w:semiHidden="0" w:uiPriority="67" w:unhideWhenUsed="0"/>
+    <w:lsdException w:name="Medium Grid 2 Accent 2" w:semiHidden="0" w:uiPriority="68" w:unhideWhenUsed="0"/>
+    <w:lsdException w:name="Medium Grid 3 Accent 2" w:semiHidden="0" w:uiPriority="69" w:unhideWhenUsed="0"/>
+    <w:lsdException w:name="Dark List Accent 2" w:semiHidden="0" w:uiPriority="70" w:unhideWhenUsed="0"/>
+    <w:lsdException w:name="Colorful Shading Accent 2" w:semiHidden="0" w:uiPriority="71" w:unhideWhenUsed="0"/>
+    <w:lsdException w:name="Colorful List Accent 2" w:semiHidden="0" w:uiPriority="72" w:unhideWhenUsed="0"/>
+    <w:lsdException w:name="Colorful Grid Accent 2" w:semiHidden="0" w:uiPriority="73" w:unhideWhenUsed="0"/>
+    <w:lsdException w:name="Light Shading Accent 3" w:semiHidden="0" w:uiPriority="60" w:unhideWhenUsed="0"/>
+    <w:lsdException w:name="Light List Accent 3" w:semiHidden="0" w:uiPriority="61" w:unhideWhenUsed="0"/>
+    <w:lsdException w:name="Light Grid Accent 3" w:semiHidden="0" w:uiPriority="62" w:unhideWhenUsed="0"/>
+    <w:lsdException w:name="Medium Shading 1 Accent 3" w:semiHidden="0" w:uiPriority="63" w:unhideWhenUsed="0"/>
+    <w:lsdException w:name="Medium Shading 2 Accent 3" w:semiHidden="0" w:uiPriority="64" w:unhideWhenUsed="0"/>
+    <w:lsdException w:name="Medium List 1 Accent 3" w:semiHidden="0" w:uiPriority="65" w:unhideWhenUsed="0"/>
+    <w:lsdException w:name="Medium List 2 Accent 3" w:semiHidden="0" w:uiPriority="66" w:unhideWhenUsed="0"/>
+    <w:lsdException w:name="Medium Grid 1 Accent 3" w:semiHidden="0" w:uiPriority="67" w:unhideWhenUsed="0"/>
+    <w:lsdException w:name="Medium Grid 2 Accent 3" w:semiHidden="0" w:uiPriority="68" w:unhideWhenUsed="0"/>
+    <w:lsdException w:name="Medium Grid 3 Accent 3" w:semiHidden="0" w:uiPriority="69" w:unhideWhenUsed="0"/>
+    <w:lsdException w:name="Dark List Accent 3" w:semiHidden="0" w:uiPriority="70" w:unhideWhenUsed="0"/>
+    <w:lsdException w:name="Colorful Shading Accent 3" w:semiHidden="0" w:uiPriority="71" w:unhideWhenUsed="0"/>
+    <w:lsdException w:name="Colorful List Accent 3" w:semiHidden="0" w:uiPriority="72" w:unhideWhenUsed="0"/>
+    <w:lsdException w:name="Colorful Grid Accent 3" w:semiHidden="0" w:uiPriority="73" w:unhideWhenUsed="0"/>
+    <w:lsdException w:name="Light Shading Accent 4" w:semiHidden="0" w:uiPriority="60" w:unhideWhenUsed="0"/>
+    <w:lsdException w:name="Light List Accent 4" w:semiHidden="0" w:uiPriority="61" w:unhideWhenUsed="0"/>
+    <w:lsdException w:name="Light Grid Accent 4" w:semiHidden="0" w:uiPriority="62" w:unhideWhenUsed="0"/>
+    <w:lsdException w:name="Medium Shading 1 Accent 4" w:semiHidden="0" w:uiPriority="63" w:unhideWhenUsed="0"/>
+    <w:lsdException w:name="Medium Shading 2 Accent 4" w:semiHidden="0" w:uiPriority="64" w:unhideWhenUsed="0"/>
+    <w:lsdException w:name="Medium List 1 Accent 4" w:semiHidden="0" w:uiPriority="65" w:unhideWhenUsed="0"/>
+    <w:lsdException w:name="Medium List 2 Accent 4" w:semiHidden="0" w:uiPriority="66" w:unhideWhenUsed="0"/>
+    <w:lsdException w:name="Medium Grid 1 Accent 4" w:semiHidden="0" w:uiPriority="67" w:unhideWhenUsed="0"/>
+    <w:lsdException w:name="Medium Grid 2 Accent 4" w:semiHidden="0" w:uiPriority="68" w:unhideWhenUsed="0"/>
+    <w:lsdException w:name="Medium Grid 3 Accent 4" w:semiHidden="0" w:uiPriority="69" w:unhideWhenUsed="0"/>
+    <w:lsdException w:name="Dark List Accent 4" w:semiHidden="0" w:uiPriority="70" w:unhideWhenUsed="0"/>
+    <w:lsdException w:name="Colorful Shading Accent 4" w:semiHidden="0" w:uiPriority="71" w:unhideWhenUsed="0"/>
+    <w:lsdException w:name="Colorful List Accent 4" w:semiHidden="0" w:uiPriority="72" w:unhideWhenUsed="0"/>
+    <w:lsdException w:name="Colorful Grid Accent 4" w:semiHidden="0" w:uiPriority="73" w:unhideWhenUsed="0"/>
+    <w:lsdException w:name="Light Shading Accent 5" w:semiHidden="0" w:uiPriority="60" w:unhideWhenUsed="0"/>
+    <w:lsdException w:name="Light List Accent 5" w:semiHidden="0" w:uiPriority="61" w:unhideWhenUsed="0"/>
+    <w:lsdException w:name="Light Grid Accent 5" w:semiHidden="0" w:uiPriority="62" w:unhideWhenUsed="0"/>
+    <w:lsdException w:name="Medium Shading 1 Accent 5" w:semiHidden="0" w:uiPriority="63" w:unhideWhenUsed="0"/>
+    <w:lsdException w:name="Medium Shading 2 Accent 5" w:semiHidden="0" w:uiPriority="64" w:unhideWhenUsed="0"/>
+    <w:lsdException w:name="Medium List 1 Accent 5" w:semiHidden="0" w:uiPriority="65" w:unhideWhenUsed="0"/>
+    <w:lsdException w:name="Medium List 2 Accent 5" w:semiHidden="0" w:uiPriority="66" w:unhideWhenUsed="0"/>
+    <w:lsdException w:name="Medium Grid 1 Accent 5" w:semiHidden="0" w:uiPriority="67" w:unhideWhenUsed="0"/>
+    <w:lsdException w:name="Medium Grid 2 Accent 5" w:semiHidden="0" w:uiPriority="68" w:unhideWhenUsed="0"/>
+    <w:lsdException w:name="Medium Grid 3 Accent 5" w:semiHidden="0" w:uiPriority="69" w:unhideWhenUsed="0"/>
+    <w:lsdException w:name="Dark List Accent 5" w:semiHidden="0" w:uiPriority="70" w:unhideWhenUsed="0"/>
+    <w:lsdException w:name="Colorful Shading Accent 5" w:semiHidden="0" w:uiPriority="71" w:unhideWhenUsed="0"/>
+    <w:lsdException w:name="Colorful List Accent 5" w:semiHidden="0" w:uiPriority="72" w:unhideWhenUsed="0"/>
+    <w:lsdException w:name="Colorful Grid Accent 5" w:semiHidden="0" w:uiPriority="73" w:unhideWhenUsed="0"/>
+    <w:lsdException w:name="Light Shading Accent 6" w:semiHidden="0" w:uiPriority="60" w:unhideWhenUsed="0"/>
+    <w:lsdException w:name="Light List Accent 6" w:semiHidden="0" w:uiPriority="61" w:unhideWhenUsed="0"/>
+    <w:lsdException w:name="Light Grid Accent 6" w:semiHidden="0" w:uiPriority="62" w:unhideWhenUsed="0"/>
+    <w:lsdException w:name="Medium Shading 1 Accent 6" w:semiHidden="0" w:uiPriority="63" w:unhideWhenUsed="0"/>
+    <w:lsdException w:name="Medium Shading 2 Accent 6" w:semiHidden="0" w:uiPriority="64" w:unhideWhenUsed="0"/>
+    <w:lsdException w:name="Medium List 1 Accent 6" w:semiHidden="0" w:uiPriority="65" w:unhideWhenUsed="0"/>
+    <w:lsdException w:name="Medium List 2 Accent 6" w:semiHidden="0" w:uiPriority="66" w:unhideWhenUsed="0"/>
+    <w:lsdException w:name="Medium Grid 1 Accent 6" w:semiHidden="0" w:uiPriority="67" w:unhideWhenUsed="0"/>
+    <w:lsdException w:name="Medium Grid 2 Accent 6" w:semiHidden="0" w:uiPriority="68" w:unhideWhenUsed="0"/>
+    <w:lsdException w:name="Medium Grid 3 Accent 6" w:semiHidden="0" w:uiPriority="69" w:unhideWhenUsed="0"/>
+    <w:lsdException w:name="Dark List Accent 6" w:semiHidden="0" w:uiPriority="70" w:unhideWhenUsed="0"/>
+    <w:lsdException w:name="Colorful Shading Accent 6" w:semiHidden="0" w:uiPriority="71" w:unhideWhenUsed="0"/>
+    <w:lsdException w:name="Colorful List Accent 6" w:semiHidden="0" w:uiPriority="72" w:unhideWhenUsed="0"/>
+    <w:lsdException w:name="Colorful Grid Accent 6" w:semiHidden="0" w:uiPriority="73" w:unhideWhenUsed="0"/>
+    <w:lsdException w:name="Subtle Emphasis" w:semiHidden="0" w:uiPriority="19" w:unhideWhenUsed="0" w:qFormat="1"/>
+    <w:lsdException w:name="Intense Emphasis" w:semiHidden="0" w:uiPriority="21" w:unhideWhenUsed="0" w:qFormat="1"/>
+    <w:lsdException w:name="Subtle Reference" w:semiHidden="0" w:uiPriority="31" w:unhideWhenUsed="0" w:qFormat="1"/>
+    <w:lsdException w:name="Intense Reference" w:semiHidden="0" w:uiPriority="32" w:unhideWhenUsed="0" w:qFormat="1"/>
+    <w:lsdException w:name="Book Title" w:semiHidden="0" w:uiPriority="33" w:unhideWhenUsed="0" w:qFormat="1"/>
+    <w:lsdException w:name="Bibliography" w:uiPriority="37"/>
+    <w:lsdException w:name="TOC Heading" w:uiPriority="39" w:qFormat="1"/>
+  </w:latentStyles>
+  <w:style w:type="paragraph" w:default="1" w:styleId="Normal">
+    <w:name w:val="Normal"/>
+    <w:qFormat/>
+  </w:style>
+  <w:style w:type="paragraph" w:styleId="Ttulo1">
+    <w:name w:val="heading 1"/>
+    <w:basedOn w:val="Normal"/>
+    <w:next w:val="Normal"/>
+    <w:uiPriority w:val="9"/>
+    <w:qFormat/>
+    <w:pPr>
+      <w:keepNext/>
+      <w:outlineLvl w:val="0"/>
+    </w:pPr>
+    <w:rPr>
+      <w:rFonts w:ascii="Arial" w:eastAsia="Arial" w:hAnsi="Arial" w:cs="Arial"/>
+      <w:sz w:val="24"/>
+      <w:szCs w:val="24"/>
+    </w:rPr>
+  </w:style>
+  <w:style w:type="paragraph" w:styleId="Ttulo2">
+    <w:name w:val="heading 2"/>
+    <w:basedOn w:val="Normal"/>
+    <w:next w:val="Normal"/>
+    <w:uiPriority w:val="9"/>
+    <w:semiHidden/>
+    <w:unhideWhenUsed/>
+    <w:qFormat/>
+    <w:pPr>
+      <w:keepNext/>
+      <w:jc w:val="center"/>
+      <w:outlineLvl w:val="1"/>
+    </w:pPr>
+    <w:rPr>
+      <w:rFonts w:ascii="Arial" w:eastAsia="Arial" w:hAnsi="Arial" w:cs="Arial"/>
+      <w:b/>
+      <w:sz w:val="26"/>
+      <w:szCs w:val="26"/>
+    </w:rPr>
+  </w:style>
+  <w:style w:type="paragraph" w:styleId="Ttulo3">
+    <w:name w:val="heading 3"/>
+    <w:basedOn w:val="Normal"/>
+    <w:next w:val="Normal"/>
+    <w:uiPriority w:val="9"/>
+    <w:semiHidden/>
+    <w:unhideWhenUsed/>
+    <w:qFormat/>
+    <w:pPr>
+      <w:keepNext/>
+      <w:pBdr>
+        <w:top w:val="single" w:sz="4" w:space="1" w:color="000000"/>
+        <w:left w:val="single" w:sz="4" w:space="4" w:color="000000"/>
+        <w:bottom w:val="single" w:sz="4" w:space="1" w:color="000000"/>
+        <w:right w:val="single" w:sz="4" w:space="4" w:color="000000"/>
+      </w:pBdr>
+      <w:tabs>
+        <w:tab w:val="center" w:pos="-1701"/>
+      </w:tabs>
+      <w:jc w:val="center"/>
+      <w:outlineLvl w:val="2"/>
+    </w:pPr>
+    <w:rPr>
+      <w:rFonts w:ascii="Arial" w:eastAsia="Arial" w:hAnsi="Arial" w:cs="Arial"/>
+      <w:b/>
+      <w:sz w:val="24"/>
+      <w:szCs w:val="24"/>
+    </w:rPr>
+  </w:style>
+  <w:style w:type="paragraph" w:styleId="Ttulo4">
+    <w:name w:val="heading 4"/>
+    <w:basedOn w:val="Normal"/>
+    <w:next w:val="Normal"/>
+    <w:uiPriority w:val="9"/>
+    <w:semiHidden/>
+    <w:unhideWhenUsed/>
+    <w:qFormat/>
+    <w:pPr>
+      <w:keepNext/>
+      <w:jc w:val="center"/>
+      <w:outlineLvl w:val="3"/>
+    </w:pPr>
+    <w:rPr>
+      <w:rFonts w:ascii="Arial" w:eastAsia="Arial" w:hAnsi="Arial" w:cs="Arial"/>
+      <w:b/>
+      <w:sz w:val="24"/>
+      <w:szCs w:val="24"/>
+    </w:rPr>
+  </w:style>
+  <w:style w:type="paragraph" w:styleId="Ttulo5">
+    <w:name w:val="heading 5"/>
+    <w:basedOn w:val="Normal"/>
+    <w:next w:val="Normal"/>
+    <w:uiPriority w:val="9"/>
+    <w:semiHidden/>
+    <w:unhideWhenUsed/>
+    <w:qFormat/>
+    <w:pPr>
+      <w:keepNext/>
+      <w:keepLines/>
+      <w:spacing w:before="220" w:after="40"/>
+      <w:outlineLvl w:val="4"/>
+    </w:pPr>
+    <w:rPr>
+      <w:b/>
+      <w:sz w:val="22"/>
+      <w:szCs w:val="22"/>
+    </w:rPr>
+  </w:style>
+  <w:style w:type="paragraph" w:styleId="Ttulo6">
+    <w:name w:val="heading 6"/>
+    <w:basedOn w:val="Normal"/>
+    <w:next w:val="Normal"/>
+    <w:uiPriority w:val="9"/>
+    <w:semiHidden/>
+    <w:unhideWhenUsed/>
+    <w:qFormat/>
+    <w:pPr>
+      <w:keepNext/>
+      <w:keepLines/>
+      <w:spacing w:before="200" w:after="40"/>
+      <w:outlineLvl w:val="5"/>
+    </w:pPr>
+    <w:rPr>
+      <w:b/>
+    </w:rPr>
+  </w:style>
+  <w:style w:type="character" w:default="1" w:styleId="Fuentedeprrafopredeter">
+    <w:name w:val="Default Paragraph Font"/>
+    <w:uiPriority w:val="1"/>
+    <w:semiHidden/>
+    <w:unhideWhenUsed/>
+  </w:style>
+  <w:style w:type="table" w:default="1" w:styleId="Tablanormal">
+    <w:name w:val="Normal Table"/>
+    <w:uiPriority w:val="99"/>
+    <w:semiHidden/>
+    <w:unhideWhenUsed/>
+    <w:tblPr>
+      <w:tblInd w:w="0" w:type="dxa"/>
+      <w:tblCellMar>
+        <w:top w:w="0" w:type="dxa"/>
+        <w:left w:w="108" w:type="dxa"/>
+        <w:bottom w:w="0" w:type="dxa"/>
+        <w:right w:w="108" w:type="dxa"/>
+      </w:tblCellMar>
+    </w:tblPr>
+  </w:style>
+  <w:style w:type="numbering" w:default="1" w:styleId="Sinlista">
+    <w:name w:val="No List"/>
+    <w:uiPriority w:val="99"/>
+    <w:semiHidden/>
+    <w:unhideWhenUsed/>
+  </w:style>
+  <w:style w:type="table" w:customStyle="1" w:styleId="TableNormal">
+    <w:name w:val="Table Normal"/>
+    <w:tblPr>
+      <w:tblCellMar>
+        <w:top w:w="0" w:type="dxa"/>
+        <w:left w:w="0" w:type="dxa"/>
+        <w:bottom w:w="0" w:type="dxa"/>
+        <w:right w:w="0" w:type="dxa"/>
+      </w:tblCellMar>
+    </w:tblPr>
+  </w:style>
+  <w:style w:type="paragraph" w:styleId="Ttulo">
+    <w:name w:val="Title"/>
+    <w:basedOn w:val="Normal"/>
+    <w:next w:val="Normal"/>
+    <w:uiPriority w:val="10"/>
+    <w:qFormat/>
+    <w:pPr>
+      <w:keepNext/>
+      <w:keepLines/>
+      <w:spacing w:before="480" w:after="120"/>
+    </w:pPr>
+    <w:rPr>
+      <w:b/>
+      <w:sz w:val="72"/>
+      <w:szCs w:val="72"/>
+    </w:rPr>
+  </w:style>
+  <w:style w:type="paragraph" w:styleId="Subttulo">
+    <w:name w:val="Subtitle"/>
+    <w:basedOn w:val="Normal"/>
+    <w:next w:val="Normal"/>
+    <w:uiPriority w:val="11"/>
+    <w:qFormat/>
+    <w:pPr>
+      <w:keepNext/>
+      <w:keepLines/>
+      <w:spacing w:before="360" w:after="80"/>
+    </w:pPr>
+    <w:rPr>
+      <w:rFonts w:ascii="Georgia" w:eastAsia="Georgia" w:hAnsi="Georgia" w:cs="Georgia"/>
+      <w:i/>
+      <w:color w:val="666666"/>
+      <w:sz w:val="48"/>
+      <w:szCs w:val="48"/>
+    </w:rPr>
+  </w:style>
+  <w:style w:type="table" w:customStyle="1" w:styleId="a">
+    <w:basedOn w:val="TableNormal"/>
+    <w:tblPr>
+      <w:tblStyleRowBandSize w:val="1"/>
+      <w:tblStyleColBandSize w:val="1"/>
+      <w:tblCellMar>
+        <w:top w:w="0" w:type="dxa"/>
+        <w:left w:w="70" w:type="dxa"/>
+        <w:bottom w:w="0" w:type="dxa"/>
+        <w:right w:w="70" w:type="dxa"/>
+      </w:tblCellMar>
+    </w:tblPr>
+  </w:style>
+  <w:style w:type="table" w:customStyle="1" w:styleId="a0">
+    <w:basedOn w:val="TableNormal"/>
+    <w:tblPr>
+      <w:tblStyleRowBandSize w:val="1"/>
+      <w:tblStyleColBandSize w:val="1"/>
+      <w:tblCellMar>
+        <w:top w:w="0" w:type="dxa"/>
+        <w:left w:w="108" w:type="dxa"/>
+        <w:bottom w:w="0" w:type="dxa"/>
+        <w:right w:w="108" w:type="dxa"/>
+      </w:tblCellMar>
+    </w:tblPr>
+  </w:style>
+  <w:style w:type="table" w:customStyle="1" w:styleId="a1">
+    <w:basedOn w:val="TableNormal"/>
+    <w:tblPr>
+      <w:tblStyleRowBandSize w:val="1"/>
+      <w:tblStyleColBandSize w:val="1"/>
+      <w:tblCellMar>
+        <w:top w:w="0" w:type="dxa"/>
+        <w:left w:w="115" w:type="dxa"/>
+        <w:bottom w:w="0" w:type="dxa"/>
+        <w:right w:w="115" w:type="dxa"/>
+      </w:tblCellMar>
+    </w:tblPr>
+  </w:style>
+  <w:style w:type="table" w:customStyle="1" w:styleId="a2">
+    <w:basedOn w:val="TableNormal"/>
+    <w:tblPr>
+      <w:tblStyleRowBandSize w:val="1"/>
+      <w:tblStyleColBandSize w:val="1"/>
+      <w:tblCellMar>
+        <w:top w:w="0" w:type="dxa"/>
+        <w:left w:w="115" w:type="dxa"/>
+        <w:bottom w:w="0" w:type="dxa"/>
         <w:right w:w="115" w:type="dxa"/>
       </w:tblCellMar>
     </w:tblPr>
@@ -9305,7 +8581,7 @@
 </file>
 
 <file path=customXml/itemProps1.xml><?xml version="1.0" encoding="utf-8"?>
-<ds:datastoreItem xmlns:ds="http://schemas.openxmlformats.org/officeDocument/2006/customXml" ds:itemID="{22DEB387-BB0F-4DF2-889E-DBC50DB07D6F}">
+<ds:datastoreItem xmlns:ds="http://schemas.openxmlformats.org/officeDocument/2006/customXml" ds:itemID="{398FFD37-C3D9-42B5-8028-F028906FE223}">
   <ds:schemaRefs>
     <ds:schemaRef ds:uri="http://schemas.openxmlformats.org/officeDocument/2006/bibliography"/>
   </ds:schemaRefs>

</xml_diff>